<commit_message>
Phân tích yêu cầu; Sơ đồ kiến trúc
</commit_message>
<xml_diff>
--- a/documents/SoanBaoCao.docx
+++ b/documents/SoanBaoCao.docx
@@ -1,6 +1,6 @@
 
 <file path=word/document.xml><?xml version="1.0" encoding="utf-8"?>
-<w:document xmlns:wpc="http://schemas.microsoft.com/office/word/2010/wordprocessingCanvas" xmlns:cx="http://schemas.microsoft.com/office/drawing/2014/chartex" xmlns:cx1="http://schemas.microsoft.com/office/drawing/2015/9/8/chartex" xmlns:mc="http://schemas.openxmlformats.org/markup-compatibility/2006" xmlns:o="urn:schemas-microsoft-com:office:office" xmlns:r="http://schemas.openxmlformats.org/officeDocument/2006/relationships" xmlns:m="http://schemas.openxmlformats.org/officeDocument/2006/math" xmlns:v="urn:schemas-microsoft-com:vml" xmlns:wp14="http://schemas.microsoft.com/office/word/2010/wordprocessingDrawing" xmlns:wp="http://schemas.openxmlformats.org/drawingml/2006/wordprocessingDrawing" xmlns:w10="urn:schemas-microsoft-com:office:word" xmlns:w="http://schemas.openxmlformats.org/wordprocessingml/2006/main" xmlns:w14="http://schemas.microsoft.com/office/word/2010/wordml" xmlns:w15="http://schemas.microsoft.com/office/word/2012/wordml" xmlns:w16se="http://schemas.microsoft.com/office/word/2015/wordml/symex" xmlns:wpg="http://schemas.microsoft.com/office/word/2010/wordprocessingGroup" xmlns:wpi="http://schemas.microsoft.com/office/word/2010/wordprocessingInk" xmlns:wne="http://schemas.microsoft.com/office/word/2006/wordml" xmlns:wps="http://schemas.microsoft.com/office/word/2010/wordprocessingShape" mc:Ignorable="w14 w15 w16se wp14">
+<w:document xmlns:wpc="http://schemas.microsoft.com/office/word/2010/wordprocessingCanvas" xmlns:cx="http://schemas.microsoft.com/office/drawing/2014/chartex" xmlns:cx1="http://schemas.microsoft.com/office/drawing/2015/9/8/chartex" xmlns:cx2="http://schemas.microsoft.com/office/drawing/2015/10/21/chartex" xmlns:cx3="http://schemas.microsoft.com/office/drawing/2016/5/9/chartex" xmlns:cx4="http://schemas.microsoft.com/office/drawing/2016/5/10/chartex" xmlns:cx5="http://schemas.microsoft.com/office/drawing/2016/5/11/chartex" xmlns:cx6="http://schemas.microsoft.com/office/drawing/2016/5/12/chartex" xmlns:cx7="http://schemas.microsoft.com/office/drawing/2016/5/13/chartex" xmlns:cx8="http://schemas.microsoft.com/office/drawing/2016/5/14/chartex" xmlns:mc="http://schemas.openxmlformats.org/markup-compatibility/2006" xmlns:aink="http://schemas.microsoft.com/office/drawing/2016/ink" xmlns:am3d="http://schemas.microsoft.com/office/drawing/2017/model3d" xmlns:o="urn:schemas-microsoft-com:office:office" xmlns:oel="http://schemas.microsoft.com/office/2019/extlst" xmlns:r="http://schemas.openxmlformats.org/officeDocument/2006/relationships" xmlns:m="http://schemas.openxmlformats.org/officeDocument/2006/math" xmlns:v="urn:schemas-microsoft-com:vml" xmlns:wp14="http://schemas.microsoft.com/office/word/2010/wordprocessingDrawing" xmlns:wp="http://schemas.openxmlformats.org/drawingml/2006/wordprocessingDrawing" xmlns:w10="urn:schemas-microsoft-com:office:word" xmlns:w="http://schemas.openxmlformats.org/wordprocessingml/2006/main" xmlns:w14="http://schemas.microsoft.com/office/word/2010/wordml" xmlns:w15="http://schemas.microsoft.com/office/word/2012/wordml" xmlns:w16cex="http://schemas.microsoft.com/office/word/2018/wordml/cex" xmlns:w16cid="http://schemas.microsoft.com/office/word/2016/wordml/cid" xmlns:w16="http://schemas.microsoft.com/office/word/2018/wordml" xmlns:w16du="http://schemas.microsoft.com/office/word/2023/wordml/word16du" xmlns:w16sdtdh="http://schemas.microsoft.com/office/word/2020/wordml/sdtdatahash" xmlns:w16sdtfl="http://schemas.microsoft.com/office/word/2024/wordml/sdtformatlock" xmlns:w16se="http://schemas.microsoft.com/office/word/2015/wordml/symex" xmlns:wpg="http://schemas.microsoft.com/office/word/2010/wordprocessingGroup" xmlns:wpi="http://schemas.microsoft.com/office/word/2010/wordprocessingInk" xmlns:wne="http://schemas.microsoft.com/office/word/2006/wordml" xmlns:wps="http://schemas.microsoft.com/office/word/2010/wordprocessingShape" mc:Ignorable="w14 w15 w16se w16cid w16 w16cex w16sdtdh w16sdtfl w16du wp14">
   <w:body>
     <w:p>
       <w:pPr>
@@ -13,6 +13,7 @@
           <w:lang w:val="en-US" w:eastAsia="vi-VN"/>
         </w:rPr>
       </w:pPr>
+      <w:proofErr w:type="spellStart"/>
       <w:r>
         <w:rPr>
           <w:rFonts w:asciiTheme="majorHAnsi" w:eastAsia="Times New Roman" w:hAnsiTheme="majorHAnsi" w:cstheme="majorHAnsi"/>
@@ -22,12 +23,10 @@
           <w:szCs w:val="26"/>
           <w:lang w:val="en-US" w:eastAsia="vi-VN"/>
         </w:rPr>
-        <w:t>Mô hình ERD</w:t>
-      </w:r>
-    </w:p>
-    <w:p>
-      <w:pPr>
-        <w:jc w:val="center"/>
+        <w:t>Mô</w:t>
+      </w:r>
+      <w:proofErr w:type="spellEnd"/>
+      <w:r>
         <w:rPr>
           <w:rFonts w:asciiTheme="majorHAnsi" w:eastAsia="Times New Roman" w:hAnsiTheme="majorHAnsi" w:cstheme="majorHAnsi"/>
           <w:b/>
@@ -36,7 +35,9 @@
           <w:szCs w:val="26"/>
           <w:lang w:val="en-US" w:eastAsia="vi-VN"/>
         </w:rPr>
-      </w:pPr>
+        <w:t xml:space="preserve"> </w:t>
+      </w:r>
+      <w:proofErr w:type="spellStart"/>
       <w:r>
         <w:rPr>
           <w:rFonts w:asciiTheme="majorHAnsi" w:eastAsia="Times New Roman" w:hAnsiTheme="majorHAnsi" w:cstheme="majorHAnsi"/>
@@ -46,104 +47,48 @@
           <w:szCs w:val="26"/>
           <w:lang w:val="en-US" w:eastAsia="vi-VN"/>
         </w:rPr>
+        <w:t>hình</w:t>
+      </w:r>
+      <w:proofErr w:type="spellEnd"/>
+      <w:r>
+        <w:rPr>
+          <w:rFonts w:asciiTheme="majorHAnsi" w:eastAsia="Times New Roman" w:hAnsiTheme="majorHAnsi" w:cstheme="majorHAnsi"/>
+          <w:b/>
+          <w:bCs/>
+          <w:sz w:val="26"/>
+          <w:szCs w:val="26"/>
+          <w:lang w:val="en-US" w:eastAsia="vi-VN"/>
+        </w:rPr>
+        <w:t xml:space="preserve"> ERD</w:t>
+      </w:r>
+    </w:p>
+    <w:p>
+      <w:pPr>
+        <w:jc w:val="center"/>
+        <w:rPr>
+          <w:rFonts w:asciiTheme="majorHAnsi" w:eastAsia="Times New Roman" w:hAnsiTheme="majorHAnsi" w:cstheme="majorHAnsi"/>
+          <w:b/>
+          <w:bCs/>
+          <w:sz w:val="26"/>
+          <w:szCs w:val="26"/>
+          <w:lang w:val="en-US" w:eastAsia="vi-VN"/>
+        </w:rPr>
+      </w:pPr>
+      <w:r>
+        <w:rPr>
+          <w:rFonts w:asciiTheme="majorHAnsi" w:eastAsia="Times New Roman" w:hAnsiTheme="majorHAnsi" w:cstheme="majorHAnsi"/>
+          <w:b/>
+          <w:bCs/>
+          <w:noProof/>
+          <w:sz w:val="26"/>
+          <w:szCs w:val="26"/>
+          <w:lang w:val="en-US" w:eastAsia="vi-VN"/>
+        </w:rPr>
         <w:drawing>
-          <wp:inline distT="0" distB="0" distL="0" distR="0" wp14:anchorId="441AD0FD" wp14:editId="74310209">
+          <wp:inline distT="0" distB="0" distL="0" distR="0" wp14:anchorId="6B9A2B83" wp14:editId="1484333C">
             <wp:extent cx="5731510" cy="5436870"/>
             <wp:effectExtent l="0" t="0" r="2540" b="0"/>
             <wp:docPr id="2" name="Picture 2"/>
-            <wp:cNvGraphicFramePr>
-              <a:graphicFrameLocks xmlns:a="http://schemas.openxmlformats.org/drawingml/2006/main" noChangeAspect="1"/>
-            </wp:cNvGraphicFramePr>
-            <a:graphic xmlns:a="http://schemas.openxmlformats.org/drawingml/2006/main">
-              <a:graphicData uri="http://schemas.openxmlformats.org/drawingml/2006/picture">
-                <pic:pic xmlns:pic="http://schemas.openxmlformats.org/drawingml/2006/picture">
-                  <pic:nvPicPr>
-                    <pic:cNvPr id="1" name=""/>
-                    <pic:cNvPicPr/>
-                  </pic:nvPicPr>
-                  <pic:blipFill>
-                    <a:blip r:embed="rId5"/>
-                    <a:stretch>
-                      <a:fillRect/>
-                    </a:stretch>
-                  </pic:blipFill>
-                  <pic:spPr>
-                    <a:xfrm>
-                      <a:off x="0" y="0"/>
-                      <a:ext cx="5731510" cy="5436870"/>
-                    </a:xfrm>
-                    <a:prstGeom prst="rect">
-                      <a:avLst/>
-                    </a:prstGeom>
-                  </pic:spPr>
-                </pic:pic>
-              </a:graphicData>
-            </a:graphic>
-          </wp:inline>
-        </w:drawing>
-      </w:r>
-    </w:p>
-    <w:p>
-      <w:pPr>
-        <w:rPr>
-          <w:rFonts w:asciiTheme="majorHAnsi" w:eastAsia="Times New Roman" w:hAnsiTheme="majorHAnsi" w:cstheme="majorHAnsi"/>
-          <w:b/>
-          <w:bCs/>
-          <w:sz w:val="26"/>
-          <w:szCs w:val="26"/>
-          <w:lang w:val="en-US" w:eastAsia="vi-VN"/>
-        </w:rPr>
-      </w:pPr>
-    </w:p>
-    <w:p>
-      <w:pPr>
-        <w:rPr>
-          <w:rFonts w:asciiTheme="majorHAnsi" w:eastAsia="Times New Roman" w:hAnsiTheme="majorHAnsi" w:cstheme="majorHAnsi"/>
-          <w:b/>
-          <w:bCs/>
-          <w:sz w:val="26"/>
-          <w:szCs w:val="26"/>
-          <w:lang w:val="en-US" w:eastAsia="vi-VN"/>
-        </w:rPr>
-      </w:pPr>
-      <w:r>
-        <w:rPr>
-          <w:rFonts w:asciiTheme="majorHAnsi" w:eastAsia="Times New Roman" w:hAnsiTheme="majorHAnsi" w:cstheme="majorHAnsi"/>
-          <w:b/>
-          <w:bCs/>
-          <w:sz w:val="26"/>
-          <w:szCs w:val="26"/>
-          <w:lang w:val="en-US" w:eastAsia="vi-VN"/>
-        </w:rPr>
-        <w:t>Mô hình quan hệ dữ liệu</w:t>
-      </w:r>
-    </w:p>
-    <w:p>
-      <w:pPr>
-        <w:jc w:val="center"/>
-        <w:rPr>
-          <w:rFonts w:asciiTheme="majorHAnsi" w:eastAsia="Times New Roman" w:hAnsiTheme="majorHAnsi" w:cstheme="majorHAnsi"/>
-          <w:b/>
-          <w:bCs/>
-          <w:sz w:val="26"/>
-          <w:szCs w:val="26"/>
-          <w:lang w:val="en-US" w:eastAsia="vi-VN"/>
-        </w:rPr>
-      </w:pPr>
-      <w:r>
-        <w:rPr>
-          <w:rFonts w:asciiTheme="majorHAnsi" w:eastAsia="Times New Roman" w:hAnsiTheme="majorHAnsi" w:cstheme="majorHAnsi"/>
-          <w:b/>
-          <w:bCs/>
-          <w:sz w:val="26"/>
-          <w:szCs w:val="26"/>
-          <w:lang w:val="en-US" w:eastAsia="vi-VN"/>
-        </w:rPr>
-        <w:drawing>
-          <wp:inline distT="0" distB="0" distL="0" distR="0" wp14:anchorId="1DED9271" wp14:editId="25854A39">
-            <wp:extent cx="5731510" cy="2373630"/>
-            <wp:effectExtent l="0" t="0" r="2540" b="7620"/>
-            <wp:docPr id="1" name="Picture 1"/>
             <wp:cNvGraphicFramePr>
               <a:graphicFrameLocks xmlns:a="http://schemas.openxmlformats.org/drawingml/2006/main" noChangeAspect="1"/>
             </wp:cNvGraphicFramePr>
@@ -163,6 +108,222 @@
                   <pic:spPr>
                     <a:xfrm>
                       <a:off x="0" y="0"/>
+                      <a:ext cx="5731510" cy="5436870"/>
+                    </a:xfrm>
+                    <a:prstGeom prst="rect">
+                      <a:avLst/>
+                    </a:prstGeom>
+                  </pic:spPr>
+                </pic:pic>
+              </a:graphicData>
+            </a:graphic>
+          </wp:inline>
+        </w:drawing>
+      </w:r>
+    </w:p>
+    <w:p>
+      <w:pPr>
+        <w:rPr>
+          <w:rFonts w:asciiTheme="majorHAnsi" w:eastAsia="Times New Roman" w:hAnsiTheme="majorHAnsi" w:cstheme="majorHAnsi"/>
+          <w:b/>
+          <w:bCs/>
+          <w:sz w:val="26"/>
+          <w:szCs w:val="26"/>
+          <w:lang w:val="en-US" w:eastAsia="vi-VN"/>
+        </w:rPr>
+      </w:pPr>
+    </w:p>
+    <w:p>
+      <w:pPr>
+        <w:rPr>
+          <w:rFonts w:asciiTheme="majorHAnsi" w:eastAsia="Times New Roman" w:hAnsiTheme="majorHAnsi" w:cstheme="majorHAnsi"/>
+          <w:b/>
+          <w:bCs/>
+          <w:sz w:val="26"/>
+          <w:szCs w:val="26"/>
+          <w:lang w:val="en-US" w:eastAsia="vi-VN"/>
+        </w:rPr>
+      </w:pPr>
+      <w:proofErr w:type="spellStart"/>
+      <w:r>
+        <w:rPr>
+          <w:rFonts w:asciiTheme="majorHAnsi" w:eastAsia="Times New Roman" w:hAnsiTheme="majorHAnsi" w:cstheme="majorHAnsi"/>
+          <w:b/>
+          <w:bCs/>
+          <w:sz w:val="26"/>
+          <w:szCs w:val="26"/>
+          <w:lang w:val="en-US" w:eastAsia="vi-VN"/>
+        </w:rPr>
+        <w:t>Mô</w:t>
+      </w:r>
+      <w:proofErr w:type="spellEnd"/>
+      <w:r>
+        <w:rPr>
+          <w:rFonts w:asciiTheme="majorHAnsi" w:eastAsia="Times New Roman" w:hAnsiTheme="majorHAnsi" w:cstheme="majorHAnsi"/>
+          <w:b/>
+          <w:bCs/>
+          <w:sz w:val="26"/>
+          <w:szCs w:val="26"/>
+          <w:lang w:val="en-US" w:eastAsia="vi-VN"/>
+        </w:rPr>
+        <w:t xml:space="preserve"> </w:t>
+      </w:r>
+      <w:proofErr w:type="spellStart"/>
+      <w:r>
+        <w:rPr>
+          <w:rFonts w:asciiTheme="majorHAnsi" w:eastAsia="Times New Roman" w:hAnsiTheme="majorHAnsi" w:cstheme="majorHAnsi"/>
+          <w:b/>
+          <w:bCs/>
+          <w:sz w:val="26"/>
+          <w:szCs w:val="26"/>
+          <w:lang w:val="en-US" w:eastAsia="vi-VN"/>
+        </w:rPr>
+        <w:t>hình</w:t>
+      </w:r>
+      <w:proofErr w:type="spellEnd"/>
+      <w:r>
+        <w:rPr>
+          <w:rFonts w:asciiTheme="majorHAnsi" w:eastAsia="Times New Roman" w:hAnsiTheme="majorHAnsi" w:cstheme="majorHAnsi"/>
+          <w:b/>
+          <w:bCs/>
+          <w:sz w:val="26"/>
+          <w:szCs w:val="26"/>
+          <w:lang w:val="en-US" w:eastAsia="vi-VN"/>
+        </w:rPr>
+        <w:t xml:space="preserve"> </w:t>
+      </w:r>
+      <w:proofErr w:type="spellStart"/>
+      <w:r>
+        <w:rPr>
+          <w:rFonts w:asciiTheme="majorHAnsi" w:eastAsia="Times New Roman" w:hAnsiTheme="majorHAnsi" w:cstheme="majorHAnsi"/>
+          <w:b/>
+          <w:bCs/>
+          <w:sz w:val="26"/>
+          <w:szCs w:val="26"/>
+          <w:lang w:val="en-US" w:eastAsia="vi-VN"/>
+        </w:rPr>
+        <w:t>quan</w:t>
+      </w:r>
+      <w:proofErr w:type="spellEnd"/>
+      <w:r>
+        <w:rPr>
+          <w:rFonts w:asciiTheme="majorHAnsi" w:eastAsia="Times New Roman" w:hAnsiTheme="majorHAnsi" w:cstheme="majorHAnsi"/>
+          <w:b/>
+          <w:bCs/>
+          <w:sz w:val="26"/>
+          <w:szCs w:val="26"/>
+          <w:lang w:val="en-US" w:eastAsia="vi-VN"/>
+        </w:rPr>
+        <w:t xml:space="preserve"> </w:t>
+      </w:r>
+      <w:proofErr w:type="spellStart"/>
+      <w:r>
+        <w:rPr>
+          <w:rFonts w:asciiTheme="majorHAnsi" w:eastAsia="Times New Roman" w:hAnsiTheme="majorHAnsi" w:cstheme="majorHAnsi"/>
+          <w:b/>
+          <w:bCs/>
+          <w:sz w:val="26"/>
+          <w:szCs w:val="26"/>
+          <w:lang w:val="en-US" w:eastAsia="vi-VN"/>
+        </w:rPr>
+        <w:t>hệ</w:t>
+      </w:r>
+      <w:proofErr w:type="spellEnd"/>
+      <w:r>
+        <w:rPr>
+          <w:rFonts w:asciiTheme="majorHAnsi" w:eastAsia="Times New Roman" w:hAnsiTheme="majorHAnsi" w:cstheme="majorHAnsi"/>
+          <w:b/>
+          <w:bCs/>
+          <w:sz w:val="26"/>
+          <w:szCs w:val="26"/>
+          <w:lang w:val="en-US" w:eastAsia="vi-VN"/>
+        </w:rPr>
+        <w:t xml:space="preserve"> </w:t>
+      </w:r>
+      <w:proofErr w:type="spellStart"/>
+      <w:r>
+        <w:rPr>
+          <w:rFonts w:asciiTheme="majorHAnsi" w:eastAsia="Times New Roman" w:hAnsiTheme="majorHAnsi" w:cstheme="majorHAnsi"/>
+          <w:b/>
+          <w:bCs/>
+          <w:sz w:val="26"/>
+          <w:szCs w:val="26"/>
+          <w:lang w:val="en-US" w:eastAsia="vi-VN"/>
+        </w:rPr>
+        <w:t>dữ</w:t>
+      </w:r>
+      <w:proofErr w:type="spellEnd"/>
+      <w:r>
+        <w:rPr>
+          <w:rFonts w:asciiTheme="majorHAnsi" w:eastAsia="Times New Roman" w:hAnsiTheme="majorHAnsi" w:cstheme="majorHAnsi"/>
+          <w:b/>
+          <w:bCs/>
+          <w:sz w:val="26"/>
+          <w:szCs w:val="26"/>
+          <w:lang w:val="en-US" w:eastAsia="vi-VN"/>
+        </w:rPr>
+        <w:t xml:space="preserve"> </w:t>
+      </w:r>
+      <w:proofErr w:type="spellStart"/>
+      <w:r>
+        <w:rPr>
+          <w:rFonts w:asciiTheme="majorHAnsi" w:eastAsia="Times New Roman" w:hAnsiTheme="majorHAnsi" w:cstheme="majorHAnsi"/>
+          <w:b/>
+          <w:bCs/>
+          <w:sz w:val="26"/>
+          <w:szCs w:val="26"/>
+          <w:lang w:val="en-US" w:eastAsia="vi-VN"/>
+        </w:rPr>
+        <w:t>liệu</w:t>
+      </w:r>
+      <w:proofErr w:type="spellEnd"/>
+    </w:p>
+    <w:p>
+      <w:pPr>
+        <w:jc w:val="center"/>
+        <w:rPr>
+          <w:rFonts w:asciiTheme="majorHAnsi" w:eastAsia="Times New Roman" w:hAnsiTheme="majorHAnsi" w:cstheme="majorHAnsi"/>
+          <w:b/>
+          <w:bCs/>
+          <w:sz w:val="26"/>
+          <w:szCs w:val="26"/>
+          <w:lang w:val="en-US" w:eastAsia="vi-VN"/>
+        </w:rPr>
+      </w:pPr>
+      <w:r>
+        <w:rPr>
+          <w:rFonts w:asciiTheme="majorHAnsi" w:eastAsia="Times New Roman" w:hAnsiTheme="majorHAnsi" w:cstheme="majorHAnsi"/>
+          <w:b/>
+          <w:bCs/>
+          <w:noProof/>
+          <w:sz w:val="26"/>
+          <w:szCs w:val="26"/>
+          <w:lang w:val="en-US" w:eastAsia="vi-VN"/>
+        </w:rPr>
+        <w:drawing>
+          <wp:inline distT="0" distB="0" distL="0" distR="0" wp14:anchorId="2EAE34FA" wp14:editId="6C332CCA">
+            <wp:extent cx="5731510" cy="2373630"/>
+            <wp:effectExtent l="0" t="0" r="2540" b="7620"/>
+            <wp:docPr id="1" name="Picture 1"/>
+            <wp:cNvGraphicFramePr>
+              <a:graphicFrameLocks xmlns:a="http://schemas.openxmlformats.org/drawingml/2006/main" noChangeAspect="1"/>
+            </wp:cNvGraphicFramePr>
+            <a:graphic xmlns:a="http://schemas.openxmlformats.org/drawingml/2006/main">
+              <a:graphicData uri="http://schemas.openxmlformats.org/drawingml/2006/picture">
+                <pic:pic xmlns:pic="http://schemas.openxmlformats.org/drawingml/2006/picture">
+                  <pic:nvPicPr>
+                    <pic:cNvPr id="1" name=""/>
+                    <pic:cNvPicPr/>
+                  </pic:nvPicPr>
+                  <pic:blipFill>
+                    <a:blip r:embed="rId7"/>
+                    <a:stretch>
+                      <a:fillRect/>
+                    </a:stretch>
+                  </pic:blipFill>
+                  <pic:spPr>
+                    <a:xfrm>
+                      <a:off x="0" y="0"/>
                       <a:ext cx="5731510" cy="2373630"/>
                     </a:xfrm>
                     <a:prstGeom prst="rect">
@@ -175,8 +336,6 @@
           </wp:inline>
         </w:drawing>
       </w:r>
-      <w:bookmarkStart w:id="0" w:name="_GoBack"/>
-      <w:bookmarkEnd w:id="0"/>
     </w:p>
     <w:p>
       <w:pPr>
@@ -201,6 +360,7 @@
           <w:lang w:val="en-US" w:eastAsia="vi-VN"/>
         </w:rPr>
       </w:pPr>
+      <w:proofErr w:type="spellStart"/>
       <w:r>
         <w:rPr>
           <w:rFonts w:asciiTheme="majorHAnsi" w:eastAsia="Times New Roman" w:hAnsiTheme="majorHAnsi" w:cstheme="majorHAnsi"/>
@@ -210,20 +370,21 @@
           <w:szCs w:val="26"/>
           <w:lang w:val="en-US" w:eastAsia="vi-VN"/>
         </w:rPr>
-        <w:t>Mô tả</w:t>
-      </w:r>
-    </w:p>
-    <w:p>
-      <w:pPr>
+        <w:t>Mô</w:t>
+      </w:r>
+      <w:proofErr w:type="spellEnd"/>
+      <w:r>
         <w:rPr>
           <w:rFonts w:asciiTheme="majorHAnsi" w:eastAsia="Times New Roman" w:hAnsiTheme="majorHAnsi" w:cstheme="majorHAnsi"/>
           <w:b/>
           <w:bCs/>
           <w:sz w:val="26"/>
           <w:szCs w:val="26"/>
-          <w:lang w:eastAsia="vi-VN"/>
-        </w:rPr>
-      </w:pPr>
+          <w:lang w:val="en-US" w:eastAsia="vi-VN"/>
+        </w:rPr>
+        <w:t xml:space="preserve"> </w:t>
+      </w:r>
+      <w:proofErr w:type="spellStart"/>
       <w:r>
         <w:rPr>
           <w:rFonts w:asciiTheme="majorHAnsi" w:eastAsia="Times New Roman" w:hAnsiTheme="majorHAnsi" w:cstheme="majorHAnsi"/>
@@ -231,14 +392,62 @@
           <w:bCs/>
           <w:sz w:val="26"/>
           <w:szCs w:val="26"/>
+          <w:lang w:val="en-US" w:eastAsia="vi-VN"/>
+        </w:rPr>
+        <w:t>tả</w:t>
+      </w:r>
+      <w:proofErr w:type="spellEnd"/>
+    </w:p>
+    <w:p>
+      <w:pPr>
+        <w:rPr>
+          <w:rFonts w:asciiTheme="majorHAnsi" w:eastAsia="Times New Roman" w:hAnsiTheme="majorHAnsi" w:cstheme="majorHAnsi"/>
+          <w:b/>
+          <w:bCs/>
+          <w:sz w:val="26"/>
+          <w:szCs w:val="26"/>
           <w:lang w:eastAsia="vi-VN"/>
         </w:rPr>
-        <w:t>Bảng người dùng (users)</w:t>
+      </w:pPr>
+      <w:r>
+        <w:rPr>
+          <w:rFonts w:asciiTheme="majorHAnsi" w:eastAsia="Times New Roman" w:hAnsiTheme="majorHAnsi" w:cstheme="majorHAnsi"/>
+          <w:b/>
+          <w:bCs/>
+          <w:sz w:val="26"/>
+          <w:szCs w:val="26"/>
+          <w:lang w:eastAsia="vi-VN"/>
+        </w:rPr>
+        <w:t>Bảng người dùng (</w:t>
+      </w:r>
+      <w:proofErr w:type="spellStart"/>
+      <w:r>
+        <w:rPr>
+          <w:rFonts w:asciiTheme="majorHAnsi" w:eastAsia="Times New Roman" w:hAnsiTheme="majorHAnsi" w:cstheme="majorHAnsi"/>
+          <w:b/>
+          <w:bCs/>
+          <w:sz w:val="26"/>
+          <w:szCs w:val="26"/>
+          <w:lang w:eastAsia="vi-VN"/>
+        </w:rPr>
+        <w:t>users</w:t>
+      </w:r>
+      <w:proofErr w:type="spellEnd"/>
+      <w:r>
+        <w:rPr>
+          <w:rFonts w:asciiTheme="majorHAnsi" w:eastAsia="Times New Roman" w:hAnsiTheme="majorHAnsi" w:cstheme="majorHAnsi"/>
+          <w:b/>
+          <w:bCs/>
+          <w:sz w:val="26"/>
+          <w:szCs w:val="26"/>
+          <w:lang w:eastAsia="vi-VN"/>
+        </w:rPr>
+        <w:t>)</w:t>
       </w:r>
     </w:p>
     <w:tbl>
       <w:tblPr>
-        <w:tblStyle w:val="TableGrid"/>
+        <w:tblStyle w:val="LiBang"/>
         <w:tblW w:w="0" w:type="auto"/>
         <w:tblLook w:val="04A0" w:firstRow="1" w:lastRow="0" w:firstColumn="1" w:lastColumn="0" w:noHBand="0" w:noVBand="1"/>
       </w:tblPr>
@@ -422,6 +631,7 @@
                 <w:lang w:eastAsia="vi-VN"/>
               </w:rPr>
             </w:pPr>
+            <w:proofErr w:type="spellStart"/>
             <w:r>
               <w:rPr>
                 <w:rFonts w:asciiTheme="majorHAnsi" w:eastAsia="Times New Roman" w:hAnsiTheme="majorHAnsi" w:cstheme="majorHAnsi"/>
@@ -431,6 +641,7 @@
               </w:rPr>
               <w:t>userId</w:t>
             </w:r>
+            <w:proofErr w:type="spellEnd"/>
           </w:p>
         </w:tc>
         <w:tc>
@@ -531,6 +742,7 @@
                 <w:lang w:eastAsia="vi-VN"/>
               </w:rPr>
             </w:pPr>
+            <w:proofErr w:type="spellStart"/>
             <w:r>
               <w:rPr>
                 <w:rFonts w:asciiTheme="majorHAnsi" w:eastAsia="Times New Roman" w:hAnsiTheme="majorHAnsi" w:cstheme="majorHAnsi"/>
@@ -540,6 +752,7 @@
               </w:rPr>
               <w:t>googleId</w:t>
             </w:r>
+            <w:proofErr w:type="spellEnd"/>
           </w:p>
         </w:tc>
         <w:tc>
@@ -590,8 +803,19 @@
                 <w:szCs w:val="26"/>
                 <w:lang w:eastAsia="vi-VN"/>
               </w:rPr>
-              <w:t>ID của người dùng khi đăng nhập bằng Google</w:t>
-            </w:r>
+              <w:t xml:space="preserve">ID của người dùng khi đăng nhập bằng </w:t>
+            </w:r>
+            <w:proofErr w:type="spellStart"/>
+            <w:r>
+              <w:rPr>
+                <w:rFonts w:asciiTheme="majorHAnsi" w:eastAsia="Times New Roman" w:hAnsiTheme="majorHAnsi" w:cstheme="majorHAnsi"/>
+                <w:sz w:val="26"/>
+                <w:szCs w:val="26"/>
+                <w:lang w:eastAsia="vi-VN"/>
+              </w:rPr>
+              <w:t>Google</w:t>
+            </w:r>
+            <w:proofErr w:type="spellEnd"/>
           </w:p>
         </w:tc>
       </w:tr>
@@ -640,6 +864,7 @@
                 <w:lang w:eastAsia="vi-VN"/>
               </w:rPr>
             </w:pPr>
+            <w:proofErr w:type="spellStart"/>
             <w:r>
               <w:rPr>
                 <w:rFonts w:asciiTheme="majorHAnsi" w:eastAsia="Times New Roman" w:hAnsiTheme="majorHAnsi" w:cstheme="majorHAnsi"/>
@@ -649,6 +874,7 @@
               </w:rPr>
               <w:t>userFullName</w:t>
             </w:r>
+            <w:proofErr w:type="spellEnd"/>
           </w:p>
         </w:tc>
         <w:tc>
@@ -749,6 +975,7 @@
                 <w:lang w:eastAsia="vi-VN"/>
               </w:rPr>
             </w:pPr>
+            <w:proofErr w:type="spellStart"/>
             <w:r>
               <w:rPr>
                 <w:rFonts w:asciiTheme="majorHAnsi" w:eastAsia="Times New Roman" w:hAnsiTheme="majorHAnsi" w:cstheme="majorHAnsi"/>
@@ -758,6 +985,7 @@
               </w:rPr>
               <w:t>userEmail</w:t>
             </w:r>
+            <w:proofErr w:type="spellEnd"/>
           </w:p>
         </w:tc>
         <w:tc>
@@ -801,14 +1029,25 @@
                 <w:lang w:eastAsia="vi-VN"/>
               </w:rPr>
             </w:pPr>
-            <w:r>
-              <w:rPr>
-                <w:rFonts w:asciiTheme="majorHAnsi" w:eastAsia="Times New Roman" w:hAnsiTheme="majorHAnsi" w:cstheme="majorHAnsi"/>
-                <w:sz w:val="26"/>
-                <w:szCs w:val="26"/>
-                <w:lang w:eastAsia="vi-VN"/>
-              </w:rPr>
-              <w:t>Email người dùng</w:t>
+            <w:proofErr w:type="spellStart"/>
+            <w:r>
+              <w:rPr>
+                <w:rFonts w:asciiTheme="majorHAnsi" w:eastAsia="Times New Roman" w:hAnsiTheme="majorHAnsi" w:cstheme="majorHAnsi"/>
+                <w:sz w:val="26"/>
+                <w:szCs w:val="26"/>
+                <w:lang w:eastAsia="vi-VN"/>
+              </w:rPr>
+              <w:t>Email</w:t>
+            </w:r>
+            <w:proofErr w:type="spellEnd"/>
+            <w:r>
+              <w:rPr>
+                <w:rFonts w:asciiTheme="majorHAnsi" w:eastAsia="Times New Roman" w:hAnsiTheme="majorHAnsi" w:cstheme="majorHAnsi"/>
+                <w:sz w:val="26"/>
+                <w:szCs w:val="26"/>
+                <w:lang w:eastAsia="vi-VN"/>
+              </w:rPr>
+              <w:t xml:space="preserve"> người dùng</w:t>
             </w:r>
           </w:p>
         </w:tc>
@@ -858,6 +1097,7 @@
                 <w:lang w:eastAsia="vi-VN"/>
               </w:rPr>
             </w:pPr>
+            <w:proofErr w:type="spellStart"/>
             <w:r>
               <w:rPr>
                 <w:rFonts w:asciiTheme="majorHAnsi" w:eastAsia="Times New Roman" w:hAnsiTheme="majorHAnsi" w:cstheme="majorHAnsi"/>
@@ -867,6 +1107,7 @@
               </w:rPr>
               <w:t>userPassword</w:t>
             </w:r>
+            <w:proofErr w:type="spellEnd"/>
           </w:p>
         </w:tc>
         <w:tc>
@@ -967,6 +1208,7 @@
                 <w:lang w:eastAsia="vi-VN"/>
               </w:rPr>
             </w:pPr>
+            <w:proofErr w:type="spellStart"/>
             <w:r>
               <w:rPr>
                 <w:rFonts w:asciiTheme="majorHAnsi" w:eastAsia="Times New Roman" w:hAnsiTheme="majorHAnsi" w:cstheme="majorHAnsi"/>
@@ -976,6 +1218,7 @@
               </w:rPr>
               <w:t>userGender</w:t>
             </w:r>
+            <w:proofErr w:type="spellEnd"/>
           </w:p>
         </w:tc>
         <w:tc>
@@ -1076,6 +1319,7 @@
                 <w:lang w:eastAsia="vi-VN"/>
               </w:rPr>
             </w:pPr>
+            <w:proofErr w:type="spellStart"/>
             <w:r>
               <w:rPr>
                 <w:rFonts w:asciiTheme="majorHAnsi" w:eastAsia="Times New Roman" w:hAnsiTheme="majorHAnsi" w:cstheme="majorHAnsi"/>
@@ -1085,6 +1329,7 @@
               </w:rPr>
               <w:t>userPhoneNumber</w:t>
             </w:r>
+            <w:proofErr w:type="spellEnd"/>
           </w:p>
         </w:tc>
         <w:tc>
@@ -1185,6 +1430,7 @@
                 <w:lang w:eastAsia="vi-VN"/>
               </w:rPr>
             </w:pPr>
+            <w:proofErr w:type="spellStart"/>
             <w:r>
               <w:rPr>
                 <w:rFonts w:asciiTheme="majorHAnsi" w:eastAsia="Times New Roman" w:hAnsiTheme="majorHAnsi" w:cstheme="majorHAnsi"/>
@@ -1194,6 +1440,7 @@
               </w:rPr>
               <w:t>userAddress</w:t>
             </w:r>
+            <w:proofErr w:type="spellEnd"/>
           </w:p>
         </w:tc>
         <w:tc>
@@ -1294,6 +1541,7 @@
                 <w:lang w:eastAsia="vi-VN"/>
               </w:rPr>
             </w:pPr>
+            <w:proofErr w:type="spellStart"/>
             <w:r>
               <w:rPr>
                 <w:rFonts w:asciiTheme="majorHAnsi" w:eastAsia="Times New Roman" w:hAnsiTheme="majorHAnsi" w:cstheme="majorHAnsi"/>
@@ -1303,6 +1551,7 @@
               </w:rPr>
               <w:t>userRole</w:t>
             </w:r>
+            <w:proofErr w:type="spellEnd"/>
           </w:p>
         </w:tc>
         <w:tc>
@@ -1403,6 +1652,7 @@
                 <w:lang w:eastAsia="vi-VN"/>
               </w:rPr>
             </w:pPr>
+            <w:proofErr w:type="spellStart"/>
             <w:r>
               <w:rPr>
                 <w:rFonts w:asciiTheme="majorHAnsi" w:eastAsia="Times New Roman" w:hAnsiTheme="majorHAnsi" w:cstheme="majorHAnsi"/>
@@ -1412,6 +1662,7 @@
               </w:rPr>
               <w:t>userOtp</w:t>
             </w:r>
+            <w:proofErr w:type="spellEnd"/>
           </w:p>
         </w:tc>
         <w:tc>
@@ -1512,6 +1763,7 @@
                 <w:lang w:eastAsia="vi-VN"/>
               </w:rPr>
             </w:pPr>
+            <w:proofErr w:type="spellStart"/>
             <w:r>
               <w:rPr>
                 <w:rFonts w:asciiTheme="majorHAnsi" w:eastAsia="Times New Roman" w:hAnsiTheme="majorHAnsi" w:cstheme="majorHAnsi"/>
@@ -1521,6 +1773,7 @@
               </w:rPr>
               <w:t>userOtpExpire</w:t>
             </w:r>
+            <w:proofErr w:type="spellEnd"/>
           </w:p>
         </w:tc>
         <w:tc>
@@ -1621,6 +1874,7 @@
                 <w:lang w:eastAsia="vi-VN"/>
               </w:rPr>
             </w:pPr>
+            <w:proofErr w:type="spellStart"/>
             <w:r>
               <w:rPr>
                 <w:rFonts w:asciiTheme="majorHAnsi" w:eastAsia="Times New Roman" w:hAnsiTheme="majorHAnsi" w:cstheme="majorHAnsi"/>
@@ -1630,6 +1884,7 @@
               </w:rPr>
               <w:t>userStatus</w:t>
             </w:r>
+            <w:proofErr w:type="spellEnd"/>
           </w:p>
         </w:tc>
         <w:tc>
@@ -1730,6 +1985,7 @@
                 <w:lang w:eastAsia="vi-VN"/>
               </w:rPr>
             </w:pPr>
+            <w:proofErr w:type="spellStart"/>
             <w:r>
               <w:rPr>
                 <w:rFonts w:asciiTheme="majorHAnsi" w:eastAsia="Times New Roman" w:hAnsiTheme="majorHAnsi" w:cstheme="majorHAnsi"/>
@@ -1739,6 +1995,7 @@
               </w:rPr>
               <w:t>userCreateAt</w:t>
             </w:r>
+            <w:proofErr w:type="spellEnd"/>
           </w:p>
         </w:tc>
         <w:tc>
@@ -1839,6 +2096,7 @@
                 <w:lang w:eastAsia="vi-VN"/>
               </w:rPr>
             </w:pPr>
+            <w:proofErr w:type="spellStart"/>
             <w:r>
               <w:rPr>
                 <w:rFonts w:asciiTheme="majorHAnsi" w:eastAsia="Times New Roman" w:hAnsiTheme="majorHAnsi" w:cstheme="majorHAnsi"/>
@@ -1848,6 +2106,7 @@
               </w:rPr>
               <w:t>userUpdateAt</w:t>
             </w:r>
+            <w:proofErr w:type="spellEnd"/>
           </w:p>
         </w:tc>
         <w:tc>
@@ -1918,14 +2177,114 @@
       <w:pPr>
         <w:rPr>
           <w:rFonts w:asciiTheme="majorHAnsi" w:eastAsia="Times New Roman" w:hAnsiTheme="majorHAnsi" w:cstheme="majorHAnsi"/>
-          <w:b/>
-          <w:bCs/>
           <w:sz w:val="26"/>
           <w:szCs w:val="26"/>
           <w:lang w:eastAsia="vi-VN"/>
         </w:rPr>
       </w:pPr>
-      <w:r>
+    </w:p>
+    <w:p>
+      <w:pPr>
+        <w:rPr>
+          <w:rFonts w:asciiTheme="majorHAnsi" w:eastAsia="Times New Roman" w:hAnsiTheme="majorHAnsi" w:cstheme="majorHAnsi"/>
+          <w:sz w:val="26"/>
+          <w:szCs w:val="26"/>
+          <w:lang w:eastAsia="vi-VN"/>
+        </w:rPr>
+      </w:pPr>
+    </w:p>
+    <w:p>
+      <w:pPr>
+        <w:rPr>
+          <w:rFonts w:asciiTheme="majorHAnsi" w:eastAsia="Times New Roman" w:hAnsiTheme="majorHAnsi" w:cstheme="majorHAnsi"/>
+          <w:sz w:val="26"/>
+          <w:szCs w:val="26"/>
+          <w:lang w:eastAsia="vi-VN"/>
+        </w:rPr>
+      </w:pPr>
+    </w:p>
+    <w:p>
+      <w:pPr>
+        <w:rPr>
+          <w:rFonts w:asciiTheme="majorHAnsi" w:eastAsia="Times New Roman" w:hAnsiTheme="majorHAnsi" w:cstheme="majorHAnsi"/>
+          <w:sz w:val="26"/>
+          <w:szCs w:val="26"/>
+          <w:lang w:eastAsia="vi-VN"/>
+        </w:rPr>
+      </w:pPr>
+    </w:p>
+    <w:p>
+      <w:pPr>
+        <w:rPr>
+          <w:rFonts w:asciiTheme="majorHAnsi" w:eastAsia="Times New Roman" w:hAnsiTheme="majorHAnsi" w:cstheme="majorHAnsi"/>
+          <w:sz w:val="26"/>
+          <w:szCs w:val="26"/>
+          <w:lang w:eastAsia="vi-VN"/>
+        </w:rPr>
+      </w:pPr>
+    </w:p>
+    <w:p>
+      <w:pPr>
+        <w:rPr>
+          <w:rFonts w:asciiTheme="majorHAnsi" w:eastAsia="Times New Roman" w:hAnsiTheme="majorHAnsi" w:cstheme="majorHAnsi"/>
+          <w:sz w:val="26"/>
+          <w:szCs w:val="26"/>
+          <w:lang w:eastAsia="vi-VN"/>
+        </w:rPr>
+      </w:pPr>
+    </w:p>
+    <w:p>
+      <w:pPr>
+        <w:rPr>
+          <w:rFonts w:asciiTheme="majorHAnsi" w:eastAsia="Times New Roman" w:hAnsiTheme="majorHAnsi" w:cstheme="majorHAnsi"/>
+          <w:sz w:val="26"/>
+          <w:szCs w:val="26"/>
+          <w:lang w:eastAsia="vi-VN"/>
+        </w:rPr>
+      </w:pPr>
+    </w:p>
+    <w:p>
+      <w:pPr>
+        <w:rPr>
+          <w:rFonts w:asciiTheme="majorHAnsi" w:eastAsia="Times New Roman" w:hAnsiTheme="majorHAnsi" w:cstheme="majorHAnsi"/>
+          <w:sz w:val="26"/>
+          <w:szCs w:val="26"/>
+          <w:lang w:eastAsia="vi-VN"/>
+        </w:rPr>
+      </w:pPr>
+    </w:p>
+    <w:p>
+      <w:pPr>
+        <w:rPr>
+          <w:rFonts w:asciiTheme="majorHAnsi" w:eastAsia="Times New Roman" w:hAnsiTheme="majorHAnsi" w:cstheme="majorHAnsi"/>
+          <w:sz w:val="26"/>
+          <w:szCs w:val="26"/>
+          <w:lang w:eastAsia="vi-VN"/>
+        </w:rPr>
+      </w:pPr>
+    </w:p>
+    <w:p>
+      <w:pPr>
+        <w:rPr>
+          <w:rFonts w:asciiTheme="majorHAnsi" w:eastAsia="Times New Roman" w:hAnsiTheme="majorHAnsi" w:cstheme="majorHAnsi"/>
+          <w:sz w:val="26"/>
+          <w:szCs w:val="26"/>
+          <w:lang w:eastAsia="vi-VN"/>
+        </w:rPr>
+      </w:pPr>
+    </w:p>
+    <w:p>
+      <w:pPr>
+        <w:rPr>
+          <w:rFonts w:asciiTheme="majorHAnsi" w:eastAsia="Times New Roman" w:hAnsiTheme="majorHAnsi" w:cstheme="majorHAnsi"/>
+          <w:sz w:val="26"/>
+          <w:szCs w:val="26"/>
+          <w:lang w:eastAsia="vi-VN"/>
+        </w:rPr>
+      </w:pPr>
+    </w:p>
+    <w:p>
+      <w:pPr>
         <w:rPr>
           <w:rFonts w:asciiTheme="majorHAnsi" w:eastAsia="Times New Roman" w:hAnsiTheme="majorHAnsi" w:cstheme="majorHAnsi"/>
           <w:b/>
@@ -1934,12 +2293,47 @@
           <w:szCs w:val="26"/>
           <w:lang w:eastAsia="vi-VN"/>
         </w:rPr>
-        <w:t>Bảng khóa học (courses)</w:t>
+      </w:pPr>
+      <w:r>
+        <w:rPr>
+          <w:rFonts w:asciiTheme="majorHAnsi" w:eastAsia="Times New Roman" w:hAnsiTheme="majorHAnsi" w:cstheme="majorHAnsi"/>
+          <w:b/>
+          <w:bCs/>
+          <w:sz w:val="26"/>
+          <w:szCs w:val="26"/>
+          <w:lang w:eastAsia="vi-VN"/>
+        </w:rPr>
+        <w:lastRenderedPageBreak/>
+        <w:t>Bảng khóa học (</w:t>
+      </w:r>
+      <w:proofErr w:type="spellStart"/>
+      <w:r>
+        <w:rPr>
+          <w:rFonts w:asciiTheme="majorHAnsi" w:eastAsia="Times New Roman" w:hAnsiTheme="majorHAnsi" w:cstheme="majorHAnsi"/>
+          <w:b/>
+          <w:bCs/>
+          <w:sz w:val="26"/>
+          <w:szCs w:val="26"/>
+          <w:lang w:eastAsia="vi-VN"/>
+        </w:rPr>
+        <w:t>courses</w:t>
+      </w:r>
+      <w:proofErr w:type="spellEnd"/>
+      <w:r>
+        <w:rPr>
+          <w:rFonts w:asciiTheme="majorHAnsi" w:eastAsia="Times New Roman" w:hAnsiTheme="majorHAnsi" w:cstheme="majorHAnsi"/>
+          <w:b/>
+          <w:bCs/>
+          <w:sz w:val="26"/>
+          <w:szCs w:val="26"/>
+          <w:lang w:eastAsia="vi-VN"/>
+        </w:rPr>
+        <w:t>)</w:t>
       </w:r>
     </w:p>
     <w:tbl>
       <w:tblPr>
-        <w:tblStyle w:val="TableGrid"/>
+        <w:tblStyle w:val="LiBang"/>
         <w:tblW w:w="0" w:type="auto"/>
         <w:tblLook w:val="04A0" w:firstRow="1" w:lastRow="0" w:firstColumn="1" w:lastColumn="0" w:noHBand="0" w:noVBand="1"/>
       </w:tblPr>
@@ -1980,7 +2374,6 @@
                 <w:szCs w:val="26"/>
                 <w:lang w:eastAsia="vi-VN"/>
               </w:rPr>
-              <w:lastRenderedPageBreak/>
               <w:t>STT</w:t>
             </w:r>
           </w:p>
@@ -2124,6 +2517,7 @@
                 <w:lang w:eastAsia="vi-VN"/>
               </w:rPr>
             </w:pPr>
+            <w:proofErr w:type="spellStart"/>
             <w:r>
               <w:rPr>
                 <w:rFonts w:asciiTheme="majorHAnsi" w:eastAsia="Times New Roman" w:hAnsiTheme="majorHAnsi" w:cstheme="majorHAnsi"/>
@@ -2133,6 +2527,7 @@
               </w:rPr>
               <w:t>courseId</w:t>
             </w:r>
+            <w:proofErr w:type="spellEnd"/>
           </w:p>
         </w:tc>
         <w:tc>
@@ -2233,6 +2628,7 @@
                 <w:lang w:eastAsia="vi-VN"/>
               </w:rPr>
             </w:pPr>
+            <w:proofErr w:type="spellStart"/>
             <w:r>
               <w:rPr>
                 <w:rFonts w:asciiTheme="majorHAnsi" w:eastAsia="Times New Roman" w:hAnsiTheme="majorHAnsi" w:cstheme="majorHAnsi"/>
@@ -2242,6 +2638,7 @@
               </w:rPr>
               <w:t>userId</w:t>
             </w:r>
+            <w:proofErr w:type="spellEnd"/>
           </w:p>
         </w:tc>
         <w:tc>
@@ -2342,6 +2739,7 @@
                 <w:lang w:eastAsia="vi-VN"/>
               </w:rPr>
             </w:pPr>
+            <w:proofErr w:type="spellStart"/>
             <w:r>
               <w:rPr>
                 <w:rFonts w:asciiTheme="majorHAnsi" w:eastAsia="Times New Roman" w:hAnsiTheme="majorHAnsi" w:cstheme="majorHAnsi"/>
@@ -2351,6 +2749,7 @@
               </w:rPr>
               <w:t>courseName</w:t>
             </w:r>
+            <w:proofErr w:type="spellEnd"/>
           </w:p>
         </w:tc>
         <w:tc>
@@ -2451,6 +2850,7 @@
                 <w:lang w:eastAsia="vi-VN"/>
               </w:rPr>
             </w:pPr>
+            <w:proofErr w:type="spellStart"/>
             <w:r>
               <w:rPr>
                 <w:rFonts w:asciiTheme="majorHAnsi" w:eastAsia="Times New Roman" w:hAnsiTheme="majorHAnsi" w:cstheme="majorHAnsi"/>
@@ -2460,6 +2860,7 @@
               </w:rPr>
               <w:t>courseDescription</w:t>
             </w:r>
+            <w:proofErr w:type="spellEnd"/>
           </w:p>
         </w:tc>
         <w:tc>
@@ -2560,6 +2961,7 @@
                 <w:lang w:eastAsia="vi-VN"/>
               </w:rPr>
             </w:pPr>
+            <w:proofErr w:type="spellStart"/>
             <w:r>
               <w:rPr>
                 <w:rFonts w:asciiTheme="majorHAnsi" w:eastAsia="Times New Roman" w:hAnsiTheme="majorHAnsi" w:cstheme="majorHAnsi"/>
@@ -2569,6 +2971,7 @@
               </w:rPr>
               <w:t>courseStartDate</w:t>
             </w:r>
+            <w:proofErr w:type="spellEnd"/>
           </w:p>
         </w:tc>
         <w:tc>
@@ -2669,6 +3072,7 @@
                 <w:lang w:eastAsia="vi-VN"/>
               </w:rPr>
             </w:pPr>
+            <w:proofErr w:type="spellStart"/>
             <w:r>
               <w:rPr>
                 <w:rFonts w:asciiTheme="majorHAnsi" w:eastAsia="Times New Roman" w:hAnsiTheme="majorHAnsi" w:cstheme="majorHAnsi"/>
@@ -2678,6 +3082,7 @@
               </w:rPr>
               <w:t>courseEndDate</w:t>
             </w:r>
+            <w:proofErr w:type="spellEnd"/>
           </w:p>
         </w:tc>
         <w:tc>
@@ -2778,6 +3183,7 @@
                 <w:lang w:eastAsia="vi-VN"/>
               </w:rPr>
             </w:pPr>
+            <w:proofErr w:type="spellStart"/>
             <w:r>
               <w:rPr>
                 <w:rFonts w:asciiTheme="majorHAnsi" w:eastAsia="Times New Roman" w:hAnsiTheme="majorHAnsi" w:cstheme="majorHAnsi"/>
@@ -2787,6 +3193,7 @@
               </w:rPr>
               <w:t>courseMaxStudent</w:t>
             </w:r>
+            <w:proofErr w:type="spellEnd"/>
           </w:p>
         </w:tc>
         <w:tc>
@@ -2887,6 +3294,7 @@
                 <w:lang w:eastAsia="vi-VN"/>
               </w:rPr>
             </w:pPr>
+            <w:proofErr w:type="spellStart"/>
             <w:r>
               <w:rPr>
                 <w:rFonts w:asciiTheme="majorHAnsi" w:eastAsia="Times New Roman" w:hAnsiTheme="majorHAnsi" w:cstheme="majorHAnsi"/>
@@ -2896,6 +3304,7 @@
               </w:rPr>
               <w:t>coursePrice</w:t>
             </w:r>
+            <w:proofErr w:type="spellEnd"/>
           </w:p>
         </w:tc>
         <w:tc>
@@ -2996,6 +3405,7 @@
                 <w:lang w:eastAsia="vi-VN"/>
               </w:rPr>
             </w:pPr>
+            <w:proofErr w:type="spellStart"/>
             <w:r>
               <w:rPr>
                 <w:rFonts w:asciiTheme="majorHAnsi" w:eastAsia="Times New Roman" w:hAnsiTheme="majorHAnsi" w:cstheme="majorHAnsi"/>
@@ -3005,6 +3415,7 @@
               </w:rPr>
               <w:t>courseStatus</w:t>
             </w:r>
+            <w:proofErr w:type="spellEnd"/>
           </w:p>
         </w:tc>
         <w:tc>
@@ -3105,6 +3516,7 @@
                 <w:lang w:eastAsia="vi-VN"/>
               </w:rPr>
             </w:pPr>
+            <w:proofErr w:type="spellStart"/>
             <w:r>
               <w:rPr>
                 <w:rFonts w:asciiTheme="majorHAnsi" w:eastAsia="Times New Roman" w:hAnsiTheme="majorHAnsi" w:cstheme="majorHAnsi"/>
@@ -3114,6 +3526,7 @@
               </w:rPr>
               <w:t>courseCreateAt</w:t>
             </w:r>
+            <w:proofErr w:type="spellEnd"/>
           </w:p>
         </w:tc>
         <w:tc>
@@ -3214,6 +3627,7 @@
                 <w:lang w:eastAsia="vi-VN"/>
               </w:rPr>
             </w:pPr>
+            <w:proofErr w:type="spellStart"/>
             <w:r>
               <w:rPr>
                 <w:rFonts w:asciiTheme="majorHAnsi" w:eastAsia="Times New Roman" w:hAnsiTheme="majorHAnsi" w:cstheme="majorHAnsi"/>
@@ -3223,6 +3637,7 @@
               </w:rPr>
               <w:t>courseUpdateAt</w:t>
             </w:r>
+            <w:proofErr w:type="spellEnd"/>
           </w:p>
         </w:tc>
         <w:tc>
@@ -3309,12 +3724,36 @@
           <w:szCs w:val="26"/>
           <w:lang w:eastAsia="vi-VN"/>
         </w:rPr>
-        <w:t>Bảng đăng ký khóa học (enrollments)</w:t>
+        <w:t>Bảng đăng ký khóa học (</w:t>
+      </w:r>
+      <w:proofErr w:type="spellStart"/>
+      <w:r>
+        <w:rPr>
+          <w:rFonts w:asciiTheme="majorHAnsi" w:eastAsia="Times New Roman" w:hAnsiTheme="majorHAnsi" w:cstheme="majorHAnsi"/>
+          <w:b/>
+          <w:bCs/>
+          <w:sz w:val="26"/>
+          <w:szCs w:val="26"/>
+          <w:lang w:eastAsia="vi-VN"/>
+        </w:rPr>
+        <w:t>enrollments</w:t>
+      </w:r>
+      <w:proofErr w:type="spellEnd"/>
+      <w:r>
+        <w:rPr>
+          <w:rFonts w:asciiTheme="majorHAnsi" w:eastAsia="Times New Roman" w:hAnsiTheme="majorHAnsi" w:cstheme="majorHAnsi"/>
+          <w:b/>
+          <w:bCs/>
+          <w:sz w:val="26"/>
+          <w:szCs w:val="26"/>
+          <w:lang w:eastAsia="vi-VN"/>
+        </w:rPr>
+        <w:t>)</w:t>
       </w:r>
     </w:p>
     <w:tbl>
       <w:tblPr>
-        <w:tblStyle w:val="TableGrid"/>
+        <w:tblStyle w:val="LiBang"/>
         <w:tblW w:w="8995" w:type="dxa"/>
         <w:tblLook w:val="04A0" w:firstRow="1" w:lastRow="0" w:firstColumn="1" w:lastColumn="0" w:noHBand="0" w:noVBand="1"/>
       </w:tblPr>
@@ -3498,6 +3937,7 @@
                 <w:lang w:eastAsia="vi-VN"/>
               </w:rPr>
             </w:pPr>
+            <w:proofErr w:type="spellStart"/>
             <w:r>
               <w:rPr>
                 <w:rFonts w:asciiTheme="majorHAnsi" w:eastAsia="Times New Roman" w:hAnsiTheme="majorHAnsi" w:cstheme="majorHAnsi"/>
@@ -3507,6 +3947,7 @@
               </w:rPr>
               <w:t>enrollmentId</w:t>
             </w:r>
+            <w:proofErr w:type="spellEnd"/>
           </w:p>
         </w:tc>
         <w:tc>
@@ -3607,6 +4048,7 @@
                 <w:lang w:eastAsia="vi-VN"/>
               </w:rPr>
             </w:pPr>
+            <w:proofErr w:type="spellStart"/>
             <w:r>
               <w:rPr>
                 <w:rFonts w:asciiTheme="majorHAnsi" w:eastAsia="Times New Roman" w:hAnsiTheme="majorHAnsi" w:cstheme="majorHAnsi"/>
@@ -3616,6 +4058,7 @@
               </w:rPr>
               <w:t>userId</w:t>
             </w:r>
+            <w:proofErr w:type="spellEnd"/>
           </w:p>
         </w:tc>
         <w:tc>
@@ -3659,6 +4102,7 @@
                 <w:lang w:eastAsia="vi-VN"/>
               </w:rPr>
             </w:pPr>
+            <w:proofErr w:type="spellStart"/>
             <w:r>
               <w:rPr>
                 <w:rFonts w:asciiTheme="majorHAnsi" w:eastAsia="Times New Roman" w:hAnsiTheme="majorHAnsi" w:cstheme="majorHAnsi"/>
@@ -3668,6 +4112,7 @@
               </w:rPr>
               <w:t>Mã</w:t>
             </w:r>
+            <w:proofErr w:type="spellEnd"/>
             <w:r>
               <w:rPr>
                 <w:rFonts w:asciiTheme="majorHAnsi" w:eastAsia="Times New Roman" w:hAnsiTheme="majorHAnsi" w:cstheme="majorHAnsi"/>
@@ -3725,6 +4170,7 @@
                 <w:lang w:eastAsia="vi-VN"/>
               </w:rPr>
             </w:pPr>
+            <w:proofErr w:type="spellStart"/>
             <w:r>
               <w:rPr>
                 <w:rFonts w:asciiTheme="majorHAnsi" w:eastAsia="Times New Roman" w:hAnsiTheme="majorHAnsi" w:cstheme="majorHAnsi"/>
@@ -3734,6 +4180,7 @@
               </w:rPr>
               <w:t>courseId</w:t>
             </w:r>
+            <w:proofErr w:type="spellEnd"/>
           </w:p>
         </w:tc>
         <w:tc>
@@ -3777,6 +4224,7 @@
                 <w:lang w:eastAsia="vi-VN"/>
               </w:rPr>
             </w:pPr>
+            <w:proofErr w:type="spellStart"/>
             <w:r>
               <w:rPr>
                 <w:rFonts w:asciiTheme="majorHAnsi" w:eastAsia="Times New Roman" w:hAnsiTheme="majorHAnsi" w:cstheme="majorHAnsi"/>
@@ -3786,6 +4234,7 @@
               </w:rPr>
               <w:t>Mã</w:t>
             </w:r>
+            <w:proofErr w:type="spellEnd"/>
             <w:r>
               <w:rPr>
                 <w:rFonts w:asciiTheme="majorHAnsi" w:eastAsia="Times New Roman" w:hAnsiTheme="majorHAnsi" w:cstheme="majorHAnsi"/>
@@ -3843,6 +4292,7 @@
                 <w:lang w:eastAsia="vi-VN"/>
               </w:rPr>
             </w:pPr>
+            <w:proofErr w:type="spellStart"/>
             <w:r>
               <w:rPr>
                 <w:rFonts w:asciiTheme="majorHAnsi" w:eastAsia="Times New Roman" w:hAnsiTheme="majorHAnsi" w:cstheme="majorHAnsi"/>
@@ -3852,6 +4302,7 @@
               </w:rPr>
               <w:t>enrollmentStatus</w:t>
             </w:r>
+            <w:proofErr w:type="spellEnd"/>
           </w:p>
         </w:tc>
         <w:tc>
@@ -3952,6 +4403,7 @@
                 <w:lang w:eastAsia="vi-VN"/>
               </w:rPr>
             </w:pPr>
+            <w:proofErr w:type="spellStart"/>
             <w:r>
               <w:rPr>
                 <w:rFonts w:asciiTheme="majorHAnsi" w:eastAsia="Times New Roman" w:hAnsiTheme="majorHAnsi" w:cstheme="majorHAnsi"/>
@@ -3961,6 +4413,7 @@
               </w:rPr>
               <w:t>enrollmentAt</w:t>
             </w:r>
+            <w:proofErr w:type="spellEnd"/>
           </w:p>
         </w:tc>
         <w:tc>
@@ -4047,12 +4500,36 @@
           <w:szCs w:val="26"/>
           <w:lang w:eastAsia="vi-VN"/>
         </w:rPr>
-        <w:t>Bảng buổi học (sessions)</w:t>
+        <w:t>Bảng buổi học (</w:t>
+      </w:r>
+      <w:proofErr w:type="spellStart"/>
+      <w:r>
+        <w:rPr>
+          <w:rFonts w:asciiTheme="majorHAnsi" w:eastAsia="Times New Roman" w:hAnsiTheme="majorHAnsi" w:cstheme="majorHAnsi"/>
+          <w:b/>
+          <w:bCs/>
+          <w:sz w:val="26"/>
+          <w:szCs w:val="26"/>
+          <w:lang w:eastAsia="vi-VN"/>
+        </w:rPr>
+        <w:t>sessions</w:t>
+      </w:r>
+      <w:proofErr w:type="spellEnd"/>
+      <w:r>
+        <w:rPr>
+          <w:rFonts w:asciiTheme="majorHAnsi" w:eastAsia="Times New Roman" w:hAnsiTheme="majorHAnsi" w:cstheme="majorHAnsi"/>
+          <w:b/>
+          <w:bCs/>
+          <w:sz w:val="26"/>
+          <w:szCs w:val="26"/>
+          <w:lang w:eastAsia="vi-VN"/>
+        </w:rPr>
+        <w:t>)</w:t>
       </w:r>
     </w:p>
     <w:tbl>
       <w:tblPr>
-        <w:tblStyle w:val="TableGrid"/>
+        <w:tblStyle w:val="LiBang"/>
         <w:tblW w:w="0" w:type="auto"/>
         <w:tblLook w:val="04A0" w:firstRow="1" w:lastRow="0" w:firstColumn="1" w:lastColumn="0" w:noHBand="0" w:noVBand="1"/>
       </w:tblPr>
@@ -4238,6 +4715,7 @@
                 <w:lang w:eastAsia="vi-VN"/>
               </w:rPr>
             </w:pPr>
+            <w:proofErr w:type="spellStart"/>
             <w:r>
               <w:rPr>
                 <w:rFonts w:asciiTheme="majorHAnsi" w:eastAsia="Times New Roman" w:hAnsiTheme="majorHAnsi" w:cstheme="majorHAnsi"/>
@@ -4247,6 +4725,7 @@
               </w:rPr>
               <w:t>sessionId</w:t>
             </w:r>
+            <w:proofErr w:type="spellEnd"/>
           </w:p>
         </w:tc>
         <w:tc>
@@ -4348,6 +4827,7 @@
                 <w:lang w:eastAsia="vi-VN"/>
               </w:rPr>
             </w:pPr>
+            <w:proofErr w:type="spellStart"/>
             <w:r>
               <w:rPr>
                 <w:rFonts w:asciiTheme="majorHAnsi" w:eastAsia="Times New Roman" w:hAnsiTheme="majorHAnsi" w:cstheme="majorHAnsi"/>
@@ -4357,6 +4837,7 @@
               </w:rPr>
               <w:t>courseId</w:t>
             </w:r>
+            <w:proofErr w:type="spellEnd"/>
           </w:p>
         </w:tc>
         <w:tc>
@@ -4458,6 +4939,7 @@
                 <w:lang w:eastAsia="vi-VN"/>
               </w:rPr>
             </w:pPr>
+            <w:proofErr w:type="spellStart"/>
             <w:r>
               <w:rPr>
                 <w:rFonts w:asciiTheme="majorHAnsi" w:eastAsia="Times New Roman" w:hAnsiTheme="majorHAnsi" w:cstheme="majorHAnsi"/>
@@ -4467,6 +4949,7 @@
               </w:rPr>
               <w:t>sessionName</w:t>
             </w:r>
+            <w:proofErr w:type="spellEnd"/>
           </w:p>
         </w:tc>
         <w:tc>
@@ -4568,6 +5051,7 @@
                 <w:lang w:eastAsia="vi-VN"/>
               </w:rPr>
             </w:pPr>
+            <w:proofErr w:type="spellStart"/>
             <w:r>
               <w:rPr>
                 <w:rFonts w:asciiTheme="majorHAnsi" w:eastAsia="Times New Roman" w:hAnsiTheme="majorHAnsi" w:cstheme="majorHAnsi"/>
@@ -4577,6 +5061,7 @@
               </w:rPr>
               <w:t>sessionDate</w:t>
             </w:r>
+            <w:proofErr w:type="spellEnd"/>
           </w:p>
         </w:tc>
         <w:tc>
@@ -4678,6 +5163,7 @@
                 <w:lang w:eastAsia="vi-VN"/>
               </w:rPr>
             </w:pPr>
+            <w:proofErr w:type="spellStart"/>
             <w:r>
               <w:rPr>
                 <w:rFonts w:asciiTheme="majorHAnsi" w:eastAsia="Times New Roman" w:hAnsiTheme="majorHAnsi" w:cstheme="majorHAnsi"/>
@@ -4687,6 +5173,7 @@
               </w:rPr>
               <w:t>sessionStartTime</w:t>
             </w:r>
+            <w:proofErr w:type="spellEnd"/>
           </w:p>
         </w:tc>
         <w:tc>
@@ -4788,6 +5275,7 @@
                 <w:lang w:eastAsia="vi-VN"/>
               </w:rPr>
             </w:pPr>
+            <w:proofErr w:type="spellStart"/>
             <w:r>
               <w:rPr>
                 <w:rFonts w:asciiTheme="majorHAnsi" w:eastAsia="Times New Roman" w:hAnsiTheme="majorHAnsi" w:cstheme="majorHAnsi"/>
@@ -4797,6 +5285,7 @@
               </w:rPr>
               <w:t>sessionEndTime</w:t>
             </w:r>
+            <w:proofErr w:type="spellEnd"/>
           </w:p>
         </w:tc>
         <w:tc>
@@ -4898,6 +5387,7 @@
                 <w:lang w:eastAsia="vi-VN"/>
               </w:rPr>
             </w:pPr>
+            <w:proofErr w:type="spellStart"/>
             <w:r>
               <w:rPr>
                 <w:rFonts w:asciiTheme="majorHAnsi" w:eastAsia="Times New Roman" w:hAnsiTheme="majorHAnsi" w:cstheme="majorHAnsi"/>
@@ -4907,6 +5397,7 @@
               </w:rPr>
               <w:t>sessionStatus</w:t>
             </w:r>
+            <w:proofErr w:type="spellEnd"/>
           </w:p>
         </w:tc>
         <w:tc>
@@ -4971,6 +5462,1226 @@
           <w:szCs w:val="26"/>
         </w:rPr>
       </w:pPr>
+    </w:p>
+    <w:p>
+      <w:pPr>
+        <w:rPr>
+          <w:rFonts w:ascii="Times New Roman" w:hAnsi="Times New Roman" w:cs="Times New Roman"/>
+          <w:b/>
+          <w:bCs/>
+          <w:sz w:val="26"/>
+          <w:szCs w:val="26"/>
+        </w:rPr>
+      </w:pPr>
+      <w:r>
+        <w:rPr>
+          <w:rFonts w:ascii="Times New Roman" w:hAnsi="Times New Roman" w:cs="Times New Roman"/>
+          <w:b/>
+          <w:bCs/>
+          <w:sz w:val="26"/>
+          <w:szCs w:val="26"/>
+        </w:rPr>
+        <w:lastRenderedPageBreak/>
+        <w:t>1. Yêu cầu chức năng</w:t>
+      </w:r>
+      <w:r>
+        <w:rPr>
+          <w:rFonts w:ascii="Times New Roman" w:hAnsi="Times New Roman" w:cs="Times New Roman"/>
+          <w:b/>
+          <w:bCs/>
+          <w:sz w:val="26"/>
+          <w:szCs w:val="26"/>
+        </w:rPr>
+        <w:t>:</w:t>
+      </w:r>
+    </w:p>
+    <w:p>
+      <w:pPr>
+        <w:rPr>
+          <w:rFonts w:ascii="Times New Roman" w:hAnsi="Times New Roman" w:cs="Times New Roman"/>
+          <w:b/>
+          <w:bCs/>
+          <w:sz w:val="26"/>
+          <w:szCs w:val="26"/>
+        </w:rPr>
+      </w:pPr>
+      <w:r>
+        <w:rPr>
+          <w:rFonts w:ascii="Times New Roman" w:hAnsi="Times New Roman" w:cs="Times New Roman"/>
+          <w:b/>
+          <w:bCs/>
+          <w:sz w:val="26"/>
+          <w:szCs w:val="26"/>
+        </w:rPr>
+        <w:t>a. Quản lý người dùng</w:t>
+      </w:r>
+    </w:p>
+    <w:p>
+      <w:pPr>
+        <w:numPr>
+          <w:ilvl w:val="0"/>
+          <w:numId w:val="1"/>
+        </w:numPr>
+        <w:spacing w:line="278" w:lineRule="auto"/>
+        <w:rPr>
+          <w:rFonts w:ascii="Times New Roman" w:hAnsi="Times New Roman" w:cs="Times New Roman"/>
+          <w:sz w:val="26"/>
+          <w:szCs w:val="26"/>
+        </w:rPr>
+      </w:pPr>
+      <w:r>
+        <w:rPr>
+          <w:rFonts w:ascii="Times New Roman" w:hAnsi="Times New Roman" w:cs="Times New Roman"/>
+          <w:b/>
+          <w:bCs/>
+          <w:sz w:val="26"/>
+          <w:szCs w:val="26"/>
+        </w:rPr>
+        <w:t>Đăng ký/Đăng nhập</w:t>
+      </w:r>
+      <w:r>
+        <w:rPr>
+          <w:rFonts w:ascii="Times New Roman" w:hAnsi="Times New Roman" w:cs="Times New Roman"/>
+          <w:sz w:val="26"/>
+          <w:szCs w:val="26"/>
+        </w:rPr>
+        <w:t xml:space="preserve">: Hỗ trợ đăng ký tài khoản, đăng nhập bằng </w:t>
+      </w:r>
+      <w:proofErr w:type="spellStart"/>
+      <w:r>
+        <w:rPr>
+          <w:rFonts w:ascii="Times New Roman" w:hAnsi="Times New Roman" w:cs="Times New Roman"/>
+          <w:sz w:val="26"/>
+          <w:szCs w:val="26"/>
+        </w:rPr>
+        <w:t>email</w:t>
+      </w:r>
+      <w:proofErr w:type="spellEnd"/>
+      <w:r>
+        <w:rPr>
+          <w:rFonts w:ascii="Times New Roman" w:hAnsi="Times New Roman" w:cs="Times New Roman"/>
+          <w:sz w:val="26"/>
+          <w:szCs w:val="26"/>
+        </w:rPr>
+        <w:t>/mật khẩu.</w:t>
+      </w:r>
+    </w:p>
+    <w:p>
+      <w:pPr>
+        <w:numPr>
+          <w:ilvl w:val="0"/>
+          <w:numId w:val="1"/>
+        </w:numPr>
+        <w:spacing w:line="278" w:lineRule="auto"/>
+        <w:rPr>
+          <w:rFonts w:ascii="Times New Roman" w:hAnsi="Times New Roman" w:cs="Times New Roman"/>
+          <w:sz w:val="26"/>
+          <w:szCs w:val="26"/>
+        </w:rPr>
+      </w:pPr>
+      <w:r>
+        <w:rPr>
+          <w:rFonts w:ascii="Times New Roman" w:hAnsi="Times New Roman" w:cs="Times New Roman"/>
+          <w:b/>
+          <w:bCs/>
+          <w:sz w:val="26"/>
+          <w:szCs w:val="26"/>
+        </w:rPr>
+        <w:t>Xác thực người dùng</w:t>
+      </w:r>
+      <w:r>
+        <w:rPr>
+          <w:rFonts w:ascii="Times New Roman" w:hAnsi="Times New Roman" w:cs="Times New Roman"/>
+          <w:sz w:val="26"/>
+          <w:szCs w:val="26"/>
+        </w:rPr>
+        <w:t xml:space="preserve">: Sử dụng </w:t>
+      </w:r>
+      <w:proofErr w:type="spellStart"/>
+      <w:r>
+        <w:rPr>
+          <w:rFonts w:ascii="Times New Roman" w:hAnsi="Times New Roman" w:cs="Times New Roman"/>
+          <w:sz w:val="26"/>
+          <w:szCs w:val="26"/>
+        </w:rPr>
+        <w:t>Google</w:t>
+      </w:r>
+      <w:proofErr w:type="spellEnd"/>
+      <w:r>
+        <w:rPr>
+          <w:rFonts w:ascii="Times New Roman" w:hAnsi="Times New Roman" w:cs="Times New Roman"/>
+          <w:sz w:val="26"/>
+          <w:szCs w:val="26"/>
+        </w:rPr>
+        <w:t xml:space="preserve"> </w:t>
+      </w:r>
+      <w:proofErr w:type="spellStart"/>
+      <w:r>
+        <w:rPr>
+          <w:rFonts w:ascii="Times New Roman" w:hAnsi="Times New Roman" w:cs="Times New Roman"/>
+          <w:sz w:val="26"/>
+          <w:szCs w:val="26"/>
+        </w:rPr>
+        <w:t>OAuth</w:t>
+      </w:r>
+      <w:proofErr w:type="spellEnd"/>
+      <w:r>
+        <w:rPr>
+          <w:rFonts w:ascii="Times New Roman" w:hAnsi="Times New Roman" w:cs="Times New Roman"/>
+          <w:sz w:val="26"/>
+          <w:szCs w:val="26"/>
+        </w:rPr>
+        <w:t>.</w:t>
+      </w:r>
+    </w:p>
+    <w:p>
+      <w:pPr>
+        <w:numPr>
+          <w:ilvl w:val="0"/>
+          <w:numId w:val="1"/>
+        </w:numPr>
+        <w:spacing w:line="278" w:lineRule="auto"/>
+        <w:rPr>
+          <w:rFonts w:ascii="Times New Roman" w:hAnsi="Times New Roman" w:cs="Times New Roman"/>
+          <w:sz w:val="26"/>
+          <w:szCs w:val="26"/>
+        </w:rPr>
+      </w:pPr>
+      <w:r>
+        <w:rPr>
+          <w:rFonts w:ascii="Times New Roman" w:hAnsi="Times New Roman" w:cs="Times New Roman"/>
+          <w:b/>
+          <w:bCs/>
+          <w:sz w:val="26"/>
+          <w:szCs w:val="26"/>
+        </w:rPr>
+        <w:t>Quản lý tài khoản</w:t>
+      </w:r>
+      <w:r>
+        <w:rPr>
+          <w:rFonts w:ascii="Times New Roman" w:hAnsi="Times New Roman" w:cs="Times New Roman"/>
+          <w:b/>
+          <w:bCs/>
+          <w:sz w:val="26"/>
+          <w:szCs w:val="26"/>
+        </w:rPr>
+        <w:t xml:space="preserve"> cá nhân</w:t>
+      </w:r>
+      <w:r>
+        <w:rPr>
+          <w:rFonts w:ascii="Times New Roman" w:hAnsi="Times New Roman" w:cs="Times New Roman"/>
+          <w:sz w:val="26"/>
+          <w:szCs w:val="26"/>
+        </w:rPr>
+        <w:t>: Xem, sửa thông tin cá nhân, đổi mật khẩu.</w:t>
+      </w:r>
+    </w:p>
+    <w:p>
+      <w:pPr>
+        <w:rPr>
+          <w:rFonts w:ascii="Times New Roman" w:hAnsi="Times New Roman" w:cs="Times New Roman"/>
+          <w:b/>
+          <w:bCs/>
+          <w:sz w:val="26"/>
+          <w:szCs w:val="26"/>
+        </w:rPr>
+      </w:pPr>
+      <w:r>
+        <w:rPr>
+          <w:rFonts w:ascii="Times New Roman" w:hAnsi="Times New Roman" w:cs="Times New Roman"/>
+          <w:b/>
+          <w:bCs/>
+          <w:sz w:val="26"/>
+          <w:szCs w:val="26"/>
+        </w:rPr>
+        <w:t>b. Quản lý khóa học</w:t>
+      </w:r>
+    </w:p>
+    <w:p>
+      <w:pPr>
+        <w:numPr>
+          <w:ilvl w:val="0"/>
+          <w:numId w:val="2"/>
+        </w:numPr>
+        <w:spacing w:line="278" w:lineRule="auto"/>
+        <w:rPr>
+          <w:rFonts w:ascii="Times New Roman" w:hAnsi="Times New Roman" w:cs="Times New Roman"/>
+          <w:sz w:val="26"/>
+          <w:szCs w:val="26"/>
+        </w:rPr>
+      </w:pPr>
+      <w:r>
+        <w:rPr>
+          <w:rFonts w:ascii="Times New Roman" w:hAnsi="Times New Roman" w:cs="Times New Roman"/>
+          <w:b/>
+          <w:bCs/>
+          <w:sz w:val="26"/>
+          <w:szCs w:val="26"/>
+        </w:rPr>
+        <w:t>Tạo, cập nhật khóa học</w:t>
+      </w:r>
+      <w:r>
+        <w:rPr>
+          <w:rFonts w:ascii="Times New Roman" w:hAnsi="Times New Roman" w:cs="Times New Roman"/>
+          <w:sz w:val="26"/>
+          <w:szCs w:val="26"/>
+        </w:rPr>
+        <w:t>: Người quản trị</w:t>
+      </w:r>
+      <w:r>
+        <w:rPr>
+          <w:rFonts w:ascii="Times New Roman" w:hAnsi="Times New Roman" w:cs="Times New Roman"/>
+          <w:sz w:val="26"/>
+          <w:szCs w:val="26"/>
+        </w:rPr>
+        <w:t xml:space="preserve"> và giảng viên</w:t>
+      </w:r>
+      <w:r>
+        <w:rPr>
+          <w:rFonts w:ascii="Times New Roman" w:hAnsi="Times New Roman" w:cs="Times New Roman"/>
+          <w:sz w:val="26"/>
+          <w:szCs w:val="26"/>
+        </w:rPr>
+        <w:t xml:space="preserve"> có thể tạo khóa học mới, chỉnh sửa thông tin.</w:t>
+      </w:r>
+    </w:p>
+    <w:p>
+      <w:pPr>
+        <w:numPr>
+          <w:ilvl w:val="0"/>
+          <w:numId w:val="2"/>
+        </w:numPr>
+        <w:spacing w:line="278" w:lineRule="auto"/>
+        <w:rPr>
+          <w:rFonts w:ascii="Times New Roman" w:hAnsi="Times New Roman" w:cs="Times New Roman"/>
+          <w:sz w:val="26"/>
+          <w:szCs w:val="26"/>
+        </w:rPr>
+      </w:pPr>
+      <w:r>
+        <w:rPr>
+          <w:rFonts w:ascii="Times New Roman" w:hAnsi="Times New Roman" w:cs="Times New Roman"/>
+          <w:b/>
+          <w:bCs/>
+          <w:sz w:val="26"/>
+          <w:szCs w:val="26"/>
+        </w:rPr>
+        <w:t>Xem danh sách khóa học</w:t>
+      </w:r>
+      <w:r>
+        <w:rPr>
+          <w:rFonts w:ascii="Times New Roman" w:hAnsi="Times New Roman" w:cs="Times New Roman"/>
+          <w:sz w:val="26"/>
+          <w:szCs w:val="26"/>
+        </w:rPr>
+        <w:t>: Học viên có thể xem danh sách khóa học, lọc theo danh mục.</w:t>
+      </w:r>
+    </w:p>
+    <w:p>
+      <w:pPr>
+        <w:numPr>
+          <w:ilvl w:val="0"/>
+          <w:numId w:val="2"/>
+        </w:numPr>
+        <w:spacing w:line="278" w:lineRule="auto"/>
+        <w:rPr>
+          <w:rFonts w:ascii="Times New Roman" w:hAnsi="Times New Roman" w:cs="Times New Roman"/>
+          <w:sz w:val="26"/>
+          <w:szCs w:val="26"/>
+        </w:rPr>
+      </w:pPr>
+      <w:r>
+        <w:rPr>
+          <w:rFonts w:ascii="Times New Roman" w:hAnsi="Times New Roman" w:cs="Times New Roman"/>
+          <w:b/>
+          <w:bCs/>
+          <w:sz w:val="26"/>
+          <w:szCs w:val="26"/>
+        </w:rPr>
+        <w:t>Đăng ký/Hủy đăng ký khóa học</w:t>
+      </w:r>
+      <w:r>
+        <w:rPr>
+          <w:rFonts w:ascii="Times New Roman" w:hAnsi="Times New Roman" w:cs="Times New Roman"/>
+          <w:sz w:val="26"/>
+          <w:szCs w:val="26"/>
+        </w:rPr>
+        <w:t>: Học viên có thể đăng ký hoặc hủy đăng ký khóa học.</w:t>
+      </w:r>
+    </w:p>
+    <w:p>
+      <w:pPr>
+        <w:numPr>
+          <w:ilvl w:val="0"/>
+          <w:numId w:val="2"/>
+        </w:numPr>
+        <w:spacing w:line="278" w:lineRule="auto"/>
+        <w:rPr>
+          <w:rFonts w:ascii="Times New Roman" w:hAnsi="Times New Roman" w:cs="Times New Roman"/>
+          <w:sz w:val="26"/>
+          <w:szCs w:val="26"/>
+        </w:rPr>
+      </w:pPr>
+      <w:r>
+        <w:rPr>
+          <w:rFonts w:ascii="Times New Roman" w:hAnsi="Times New Roman" w:cs="Times New Roman"/>
+          <w:b/>
+          <w:bCs/>
+          <w:sz w:val="26"/>
+          <w:szCs w:val="26"/>
+        </w:rPr>
+        <w:t>Xác nhận hoàn thành khóa học</w:t>
+      </w:r>
+      <w:r>
+        <w:rPr>
+          <w:rFonts w:ascii="Times New Roman" w:hAnsi="Times New Roman" w:cs="Times New Roman"/>
+          <w:sz w:val="26"/>
+          <w:szCs w:val="26"/>
+        </w:rPr>
+        <w:t xml:space="preserve">: Giảng viên </w:t>
+      </w:r>
+      <w:r>
+        <w:rPr>
+          <w:rFonts w:ascii="Times New Roman" w:hAnsi="Times New Roman" w:cs="Times New Roman"/>
+          <w:sz w:val="26"/>
+          <w:szCs w:val="26"/>
+        </w:rPr>
+        <w:t>và</w:t>
+      </w:r>
+      <w:r>
+        <w:rPr>
+          <w:rFonts w:ascii="Times New Roman" w:hAnsi="Times New Roman" w:cs="Times New Roman"/>
+          <w:sz w:val="26"/>
+          <w:szCs w:val="26"/>
+        </w:rPr>
+        <w:t xml:space="preserve"> quản trị viên</w:t>
+      </w:r>
+      <w:r>
+        <w:rPr>
+          <w:rFonts w:ascii="Times New Roman" w:hAnsi="Times New Roman" w:cs="Times New Roman"/>
+          <w:sz w:val="26"/>
+          <w:szCs w:val="26"/>
+        </w:rPr>
+        <w:t xml:space="preserve"> có thể</w:t>
+      </w:r>
+      <w:r>
+        <w:rPr>
+          <w:rFonts w:ascii="Times New Roman" w:hAnsi="Times New Roman" w:cs="Times New Roman"/>
+          <w:sz w:val="26"/>
+          <w:szCs w:val="26"/>
+        </w:rPr>
+        <w:t xml:space="preserve"> xác nhận </w:t>
+      </w:r>
+      <w:r>
+        <w:rPr>
+          <w:rFonts w:ascii="Times New Roman" w:hAnsi="Times New Roman" w:cs="Times New Roman"/>
+          <w:sz w:val="26"/>
+          <w:szCs w:val="26"/>
+        </w:rPr>
+        <w:t>cho</w:t>
+      </w:r>
+      <w:r>
+        <w:rPr>
+          <w:rFonts w:ascii="Times New Roman" w:hAnsi="Times New Roman" w:cs="Times New Roman"/>
+          <w:sz w:val="26"/>
+          <w:szCs w:val="26"/>
+        </w:rPr>
+        <w:t xml:space="preserve"> học viên hoàn thành khóa học.</w:t>
+      </w:r>
+    </w:p>
+    <w:p>
+      <w:pPr>
+        <w:rPr>
+          <w:rFonts w:ascii="Times New Roman" w:hAnsi="Times New Roman" w:cs="Times New Roman"/>
+          <w:b/>
+          <w:bCs/>
+          <w:sz w:val="26"/>
+          <w:szCs w:val="26"/>
+        </w:rPr>
+      </w:pPr>
+      <w:r>
+        <w:rPr>
+          <w:rFonts w:ascii="Times New Roman" w:hAnsi="Times New Roman" w:cs="Times New Roman"/>
+          <w:b/>
+          <w:bCs/>
+          <w:sz w:val="26"/>
+          <w:szCs w:val="26"/>
+        </w:rPr>
+        <w:t>c. Quản lý học viên</w:t>
+      </w:r>
+    </w:p>
+    <w:p>
+      <w:pPr>
+        <w:numPr>
+          <w:ilvl w:val="0"/>
+          <w:numId w:val="3"/>
+        </w:numPr>
+        <w:spacing w:line="278" w:lineRule="auto"/>
+        <w:rPr>
+          <w:rFonts w:ascii="Times New Roman" w:hAnsi="Times New Roman" w:cs="Times New Roman"/>
+          <w:sz w:val="26"/>
+          <w:szCs w:val="26"/>
+        </w:rPr>
+      </w:pPr>
+      <w:r>
+        <w:rPr>
+          <w:rFonts w:ascii="Times New Roman" w:hAnsi="Times New Roman" w:cs="Times New Roman"/>
+          <w:b/>
+          <w:bCs/>
+          <w:sz w:val="26"/>
+          <w:szCs w:val="26"/>
+        </w:rPr>
+        <w:t>Xem danh sách học viên</w:t>
+      </w:r>
+      <w:r>
+        <w:rPr>
+          <w:rFonts w:ascii="Times New Roman" w:hAnsi="Times New Roman" w:cs="Times New Roman"/>
+          <w:sz w:val="26"/>
+          <w:szCs w:val="26"/>
+        </w:rPr>
+        <w:t>: Giảng viên có thể xem danh sách học viên đã đăng ký khóa học.</w:t>
+      </w:r>
+    </w:p>
+    <w:p>
+      <w:pPr>
+        <w:numPr>
+          <w:ilvl w:val="0"/>
+          <w:numId w:val="3"/>
+        </w:numPr>
+        <w:spacing w:line="278" w:lineRule="auto"/>
+        <w:rPr>
+          <w:rFonts w:ascii="Times New Roman" w:hAnsi="Times New Roman" w:cs="Times New Roman"/>
+          <w:sz w:val="26"/>
+          <w:szCs w:val="26"/>
+        </w:rPr>
+      </w:pPr>
+      <w:r>
+        <w:rPr>
+          <w:rFonts w:ascii="Times New Roman" w:hAnsi="Times New Roman" w:cs="Times New Roman"/>
+          <w:b/>
+          <w:bCs/>
+          <w:sz w:val="26"/>
+          <w:szCs w:val="26"/>
+        </w:rPr>
+        <w:t>Thông báo khóa học</w:t>
+      </w:r>
+      <w:r>
+        <w:rPr>
+          <w:rFonts w:ascii="Times New Roman" w:hAnsi="Times New Roman" w:cs="Times New Roman"/>
+          <w:sz w:val="26"/>
+          <w:szCs w:val="26"/>
+        </w:rPr>
+        <w:t xml:space="preserve">: Gửi thông báo về lịch học, khóa học sắp diễn ra qua </w:t>
+      </w:r>
+      <w:proofErr w:type="spellStart"/>
+      <w:r>
+        <w:rPr>
+          <w:rFonts w:ascii="Times New Roman" w:hAnsi="Times New Roman" w:cs="Times New Roman"/>
+          <w:sz w:val="26"/>
+          <w:szCs w:val="26"/>
+        </w:rPr>
+        <w:t>email</w:t>
+      </w:r>
+      <w:proofErr w:type="spellEnd"/>
+      <w:r>
+        <w:rPr>
+          <w:rFonts w:ascii="Times New Roman" w:hAnsi="Times New Roman" w:cs="Times New Roman"/>
+          <w:sz w:val="26"/>
+          <w:szCs w:val="26"/>
+        </w:rPr>
+        <w:t xml:space="preserve"> hoặc hệ thống.</w:t>
+      </w:r>
+    </w:p>
+    <w:p>
+      <w:pPr>
+        <w:rPr>
+          <w:rFonts w:ascii="Times New Roman" w:hAnsi="Times New Roman" w:cs="Times New Roman"/>
+          <w:b/>
+          <w:bCs/>
+          <w:sz w:val="26"/>
+          <w:szCs w:val="26"/>
+        </w:rPr>
+      </w:pPr>
+      <w:r>
+        <w:rPr>
+          <w:rFonts w:ascii="Times New Roman" w:hAnsi="Times New Roman" w:cs="Times New Roman"/>
+          <w:b/>
+          <w:bCs/>
+          <w:sz w:val="26"/>
+          <w:szCs w:val="26"/>
+        </w:rPr>
+        <w:t>d. Triển khai hệ thống</w:t>
+      </w:r>
+    </w:p>
+    <w:p>
+      <w:pPr>
+        <w:numPr>
+          <w:ilvl w:val="0"/>
+          <w:numId w:val="4"/>
+        </w:numPr>
+        <w:spacing w:line="278" w:lineRule="auto"/>
+        <w:rPr>
+          <w:rFonts w:ascii="Times New Roman" w:hAnsi="Times New Roman" w:cs="Times New Roman"/>
+          <w:sz w:val="26"/>
+          <w:szCs w:val="26"/>
+        </w:rPr>
+      </w:pPr>
+      <w:r>
+        <w:rPr>
+          <w:rFonts w:ascii="Times New Roman" w:hAnsi="Times New Roman" w:cs="Times New Roman"/>
+          <w:b/>
+          <w:bCs/>
+          <w:sz w:val="26"/>
+          <w:szCs w:val="26"/>
+        </w:rPr>
+        <w:t xml:space="preserve">Triển khai trên </w:t>
+      </w:r>
+      <w:proofErr w:type="spellStart"/>
+      <w:r>
+        <w:rPr>
+          <w:rFonts w:ascii="Times New Roman" w:hAnsi="Times New Roman" w:cs="Times New Roman"/>
+          <w:b/>
+          <w:bCs/>
+          <w:sz w:val="26"/>
+          <w:szCs w:val="26"/>
+        </w:rPr>
+        <w:t>Docker</w:t>
+      </w:r>
+      <w:proofErr w:type="spellEnd"/>
+      <w:r>
+        <w:rPr>
+          <w:rFonts w:ascii="Times New Roman" w:hAnsi="Times New Roman" w:cs="Times New Roman"/>
+          <w:sz w:val="26"/>
+          <w:szCs w:val="26"/>
+        </w:rPr>
+        <w:t xml:space="preserve">: Đóng gói và chạy ứng dụng trên </w:t>
+      </w:r>
+      <w:proofErr w:type="spellStart"/>
+      <w:r>
+        <w:rPr>
+          <w:rFonts w:ascii="Times New Roman" w:hAnsi="Times New Roman" w:cs="Times New Roman"/>
+          <w:sz w:val="26"/>
+          <w:szCs w:val="26"/>
+        </w:rPr>
+        <w:t>Docker</w:t>
+      </w:r>
+      <w:proofErr w:type="spellEnd"/>
+      <w:r>
+        <w:rPr>
+          <w:rFonts w:ascii="Times New Roman" w:hAnsi="Times New Roman" w:cs="Times New Roman"/>
+          <w:sz w:val="26"/>
+          <w:szCs w:val="26"/>
+        </w:rPr>
+        <w:t>.</w:t>
+      </w:r>
+    </w:p>
+    <w:p>
+      <w:pPr>
+        <w:numPr>
+          <w:ilvl w:val="0"/>
+          <w:numId w:val="4"/>
+        </w:numPr>
+        <w:spacing w:line="278" w:lineRule="auto"/>
+        <w:rPr>
+          <w:rFonts w:ascii="Times New Roman" w:hAnsi="Times New Roman" w:cs="Times New Roman"/>
+          <w:sz w:val="26"/>
+          <w:szCs w:val="26"/>
+        </w:rPr>
+      </w:pPr>
+      <w:r>
+        <w:rPr>
+          <w:rFonts w:ascii="Times New Roman" w:hAnsi="Times New Roman" w:cs="Times New Roman"/>
+          <w:b/>
+          <w:bCs/>
+          <w:sz w:val="26"/>
+          <w:szCs w:val="26"/>
+        </w:rPr>
+        <w:t>Tích hợp CI/CD</w:t>
+      </w:r>
+      <w:r>
+        <w:rPr>
+          <w:rFonts w:ascii="Times New Roman" w:hAnsi="Times New Roman" w:cs="Times New Roman"/>
+          <w:sz w:val="26"/>
+          <w:szCs w:val="26"/>
+        </w:rPr>
+        <w:t xml:space="preserve">: Sử dụng </w:t>
+      </w:r>
+      <w:proofErr w:type="spellStart"/>
+      <w:r>
+        <w:rPr>
+          <w:rFonts w:ascii="Times New Roman" w:hAnsi="Times New Roman" w:cs="Times New Roman"/>
+          <w:sz w:val="26"/>
+          <w:szCs w:val="26"/>
+        </w:rPr>
+        <w:t>GitHub</w:t>
+      </w:r>
+      <w:proofErr w:type="spellEnd"/>
+      <w:r>
+        <w:rPr>
+          <w:rFonts w:ascii="Times New Roman" w:hAnsi="Times New Roman" w:cs="Times New Roman"/>
+          <w:sz w:val="26"/>
+          <w:szCs w:val="26"/>
+        </w:rPr>
+        <w:t xml:space="preserve"> </w:t>
+      </w:r>
+      <w:proofErr w:type="spellStart"/>
+      <w:r>
+        <w:rPr>
+          <w:rFonts w:ascii="Times New Roman" w:hAnsi="Times New Roman" w:cs="Times New Roman"/>
+          <w:sz w:val="26"/>
+          <w:szCs w:val="26"/>
+        </w:rPr>
+        <w:t>Actions</w:t>
+      </w:r>
+      <w:proofErr w:type="spellEnd"/>
+      <w:r>
+        <w:rPr>
+          <w:rFonts w:ascii="Times New Roman" w:hAnsi="Times New Roman" w:cs="Times New Roman"/>
+          <w:sz w:val="26"/>
+          <w:szCs w:val="26"/>
+        </w:rPr>
+        <w:t xml:space="preserve"> để tự động </w:t>
+      </w:r>
+      <w:r>
+        <w:rPr>
+          <w:rFonts w:ascii="Times New Roman" w:hAnsi="Times New Roman" w:cs="Times New Roman"/>
+          <w:sz w:val="26"/>
+          <w:szCs w:val="26"/>
+        </w:rPr>
+        <w:t xml:space="preserve">kiểm thử và </w:t>
+      </w:r>
+      <w:r>
+        <w:rPr>
+          <w:rFonts w:ascii="Times New Roman" w:hAnsi="Times New Roman" w:cs="Times New Roman"/>
+          <w:sz w:val="26"/>
+          <w:szCs w:val="26"/>
+        </w:rPr>
+        <w:t>triển khai.</w:t>
+      </w:r>
+    </w:p>
+    <w:p>
+      <w:pPr>
+        <w:spacing w:line="278" w:lineRule="auto"/>
+        <w:rPr>
+          <w:rFonts w:ascii="Times New Roman" w:hAnsi="Times New Roman" w:cs="Times New Roman"/>
+          <w:sz w:val="26"/>
+          <w:szCs w:val="26"/>
+        </w:rPr>
+      </w:pPr>
+    </w:p>
+    <w:p>
+      <w:pPr>
+        <w:rPr>
+          <w:rFonts w:ascii="Times New Roman" w:hAnsi="Times New Roman" w:cs="Times New Roman"/>
+          <w:b/>
+          <w:bCs/>
+          <w:sz w:val="26"/>
+          <w:szCs w:val="26"/>
+        </w:rPr>
+      </w:pPr>
+      <w:r>
+        <w:rPr>
+          <w:rFonts w:ascii="Times New Roman" w:hAnsi="Times New Roman" w:cs="Times New Roman"/>
+          <w:b/>
+          <w:bCs/>
+          <w:sz w:val="26"/>
+          <w:szCs w:val="26"/>
+        </w:rPr>
+        <w:t>2. Yêu cầu phi chức năn</w:t>
+      </w:r>
+      <w:r>
+        <w:rPr>
+          <w:rFonts w:ascii="Times New Roman" w:hAnsi="Times New Roman" w:cs="Times New Roman"/>
+          <w:b/>
+          <w:bCs/>
+          <w:sz w:val="26"/>
+          <w:szCs w:val="26"/>
+        </w:rPr>
+        <w:t>g:</w:t>
+      </w:r>
+    </w:p>
+    <w:p>
+      <w:pPr>
+        <w:rPr>
+          <w:rFonts w:ascii="Times New Roman" w:hAnsi="Times New Roman" w:cs="Times New Roman"/>
+          <w:b/>
+          <w:bCs/>
+          <w:sz w:val="26"/>
+          <w:szCs w:val="26"/>
+        </w:rPr>
+      </w:pPr>
+      <w:r>
+        <w:rPr>
+          <w:rFonts w:ascii="Times New Roman" w:hAnsi="Times New Roman" w:cs="Times New Roman"/>
+          <w:b/>
+          <w:bCs/>
+          <w:sz w:val="26"/>
+          <w:szCs w:val="26"/>
+        </w:rPr>
+        <w:t>a. Hiệu suất và bảo mật</w:t>
+      </w:r>
+    </w:p>
+    <w:p>
+      <w:pPr>
+        <w:numPr>
+          <w:ilvl w:val="0"/>
+          <w:numId w:val="5"/>
+        </w:numPr>
+        <w:spacing w:line="278" w:lineRule="auto"/>
+        <w:rPr>
+          <w:rFonts w:ascii="Times New Roman" w:hAnsi="Times New Roman" w:cs="Times New Roman"/>
+          <w:sz w:val="26"/>
+          <w:szCs w:val="26"/>
+        </w:rPr>
+      </w:pPr>
+      <w:r>
+        <w:rPr>
+          <w:rFonts w:ascii="Times New Roman" w:hAnsi="Times New Roman" w:cs="Times New Roman"/>
+          <w:b/>
+          <w:bCs/>
+          <w:sz w:val="26"/>
+          <w:szCs w:val="26"/>
+        </w:rPr>
+        <w:t>Tốc độ tải trang nhanh</w:t>
+      </w:r>
+      <w:r>
+        <w:rPr>
+          <w:rFonts w:ascii="Times New Roman" w:hAnsi="Times New Roman" w:cs="Times New Roman"/>
+          <w:sz w:val="26"/>
+          <w:szCs w:val="26"/>
+        </w:rPr>
+        <w:t xml:space="preserve">: Tối ưu hóa </w:t>
+      </w:r>
+      <w:proofErr w:type="spellStart"/>
+      <w:r>
+        <w:rPr>
+          <w:rFonts w:ascii="Times New Roman" w:hAnsi="Times New Roman" w:cs="Times New Roman"/>
+          <w:sz w:val="26"/>
+          <w:szCs w:val="26"/>
+        </w:rPr>
+        <w:t>React</w:t>
+      </w:r>
+      <w:proofErr w:type="spellEnd"/>
+      <w:r>
+        <w:rPr>
+          <w:rFonts w:ascii="Times New Roman" w:hAnsi="Times New Roman" w:cs="Times New Roman"/>
+          <w:sz w:val="26"/>
+          <w:szCs w:val="26"/>
+        </w:rPr>
+        <w:t xml:space="preserve"> để đảm bảo hiệu suất cao.</w:t>
+      </w:r>
+    </w:p>
+    <w:p>
+      <w:pPr>
+        <w:numPr>
+          <w:ilvl w:val="0"/>
+          <w:numId w:val="5"/>
+        </w:numPr>
+        <w:spacing w:line="278" w:lineRule="auto"/>
+        <w:rPr>
+          <w:rFonts w:ascii="Times New Roman" w:hAnsi="Times New Roman" w:cs="Times New Roman"/>
+          <w:sz w:val="26"/>
+          <w:szCs w:val="26"/>
+        </w:rPr>
+      </w:pPr>
+      <w:r>
+        <w:rPr>
+          <w:rFonts w:ascii="Times New Roman" w:hAnsi="Times New Roman" w:cs="Times New Roman"/>
+          <w:b/>
+          <w:bCs/>
+          <w:sz w:val="26"/>
+          <w:szCs w:val="26"/>
+        </w:rPr>
+        <w:t>Bảo mật dữ liệu</w:t>
+      </w:r>
+      <w:r>
+        <w:rPr>
+          <w:rFonts w:ascii="Times New Roman" w:hAnsi="Times New Roman" w:cs="Times New Roman"/>
+          <w:sz w:val="26"/>
+          <w:szCs w:val="26"/>
+        </w:rPr>
+        <w:t xml:space="preserve">: Mã hóa mật khẩu, sử dụng </w:t>
+      </w:r>
+      <w:proofErr w:type="spellStart"/>
+      <w:r>
+        <w:rPr>
+          <w:rFonts w:ascii="Times New Roman" w:hAnsi="Times New Roman" w:cs="Times New Roman"/>
+          <w:sz w:val="26"/>
+          <w:szCs w:val="26"/>
+        </w:rPr>
+        <w:t>cors</w:t>
+      </w:r>
+      <w:proofErr w:type="spellEnd"/>
+      <w:r>
+        <w:rPr>
+          <w:rFonts w:ascii="Times New Roman" w:hAnsi="Times New Roman" w:cs="Times New Roman"/>
+          <w:sz w:val="26"/>
+          <w:szCs w:val="26"/>
+        </w:rPr>
+        <w:t xml:space="preserve">, giới hạn </w:t>
+      </w:r>
+      <w:proofErr w:type="spellStart"/>
+      <w:r>
+        <w:rPr>
+          <w:rFonts w:ascii="Times New Roman" w:hAnsi="Times New Roman" w:cs="Times New Roman"/>
+          <w:sz w:val="26"/>
+          <w:szCs w:val="26"/>
+        </w:rPr>
+        <w:t>session</w:t>
+      </w:r>
+      <w:proofErr w:type="spellEnd"/>
+      <w:r>
+        <w:rPr>
+          <w:rFonts w:ascii="Times New Roman" w:hAnsi="Times New Roman" w:cs="Times New Roman"/>
+          <w:sz w:val="26"/>
+          <w:szCs w:val="26"/>
+        </w:rPr>
+        <w:t>.</w:t>
+      </w:r>
+    </w:p>
+    <w:p>
+      <w:pPr>
+        <w:numPr>
+          <w:ilvl w:val="0"/>
+          <w:numId w:val="5"/>
+        </w:numPr>
+        <w:spacing w:line="278" w:lineRule="auto"/>
+        <w:rPr>
+          <w:rFonts w:ascii="Times New Roman" w:hAnsi="Times New Roman" w:cs="Times New Roman"/>
+          <w:sz w:val="26"/>
+          <w:szCs w:val="26"/>
+        </w:rPr>
+      </w:pPr>
+      <w:r>
+        <w:rPr>
+          <w:rFonts w:ascii="Times New Roman" w:hAnsi="Times New Roman" w:cs="Times New Roman"/>
+          <w:b/>
+          <w:bCs/>
+          <w:sz w:val="26"/>
+          <w:szCs w:val="26"/>
+        </w:rPr>
+        <w:t>Hạn chế truy cập</w:t>
+      </w:r>
+      <w:r>
+        <w:rPr>
+          <w:rFonts w:ascii="Times New Roman" w:hAnsi="Times New Roman" w:cs="Times New Roman"/>
+          <w:sz w:val="26"/>
+          <w:szCs w:val="26"/>
+        </w:rPr>
+        <w:t>: Phân quyền giữa học viên, giảng viên, quản trị viên.</w:t>
+      </w:r>
+    </w:p>
+    <w:p>
+      <w:pPr>
+        <w:rPr>
+          <w:rFonts w:ascii="Times New Roman" w:hAnsi="Times New Roman" w:cs="Times New Roman"/>
+          <w:b/>
+          <w:bCs/>
+          <w:sz w:val="26"/>
+          <w:szCs w:val="26"/>
+        </w:rPr>
+      </w:pPr>
+      <w:r>
+        <w:rPr>
+          <w:rFonts w:ascii="Times New Roman" w:hAnsi="Times New Roman" w:cs="Times New Roman"/>
+          <w:b/>
+          <w:bCs/>
+          <w:sz w:val="26"/>
+          <w:szCs w:val="26"/>
+        </w:rPr>
+        <w:t>b. Khả năng mở rộng và tích hợp</w:t>
+      </w:r>
+    </w:p>
+    <w:p>
+      <w:pPr>
+        <w:numPr>
+          <w:ilvl w:val="0"/>
+          <w:numId w:val="6"/>
+        </w:numPr>
+        <w:spacing w:line="278" w:lineRule="auto"/>
+        <w:rPr>
+          <w:rFonts w:ascii="Times New Roman" w:hAnsi="Times New Roman" w:cs="Times New Roman"/>
+          <w:sz w:val="26"/>
+          <w:szCs w:val="26"/>
+        </w:rPr>
+      </w:pPr>
+      <w:r>
+        <w:rPr>
+          <w:rFonts w:ascii="Times New Roman" w:hAnsi="Times New Roman" w:cs="Times New Roman"/>
+          <w:b/>
+          <w:bCs/>
+          <w:sz w:val="26"/>
+          <w:szCs w:val="26"/>
+        </w:rPr>
+        <w:lastRenderedPageBreak/>
+        <w:t>Mở rộng số lượng khóa học và người dùng</w:t>
+      </w:r>
+      <w:r>
+        <w:rPr>
+          <w:rFonts w:ascii="Times New Roman" w:hAnsi="Times New Roman" w:cs="Times New Roman"/>
+          <w:sz w:val="26"/>
+          <w:szCs w:val="26"/>
+        </w:rPr>
+        <w:t>: Hỗ trợ nhiều người dùng đồng thời.</w:t>
+      </w:r>
+    </w:p>
+    <w:p>
+      <w:pPr>
+        <w:numPr>
+          <w:ilvl w:val="0"/>
+          <w:numId w:val="6"/>
+        </w:numPr>
+        <w:spacing w:line="278" w:lineRule="auto"/>
+        <w:rPr>
+          <w:rFonts w:ascii="Times New Roman" w:hAnsi="Times New Roman" w:cs="Times New Roman"/>
+          <w:sz w:val="26"/>
+          <w:szCs w:val="26"/>
+        </w:rPr>
+      </w:pPr>
+      <w:r>
+        <w:rPr>
+          <w:rFonts w:ascii="Times New Roman" w:hAnsi="Times New Roman" w:cs="Times New Roman"/>
+          <w:b/>
+          <w:bCs/>
+          <w:sz w:val="26"/>
+          <w:szCs w:val="26"/>
+        </w:rPr>
+        <w:t>Tích hợp hệ thống bên thứ ba</w:t>
+      </w:r>
+      <w:r>
+        <w:rPr>
+          <w:rFonts w:ascii="Times New Roman" w:hAnsi="Times New Roman" w:cs="Times New Roman"/>
+          <w:sz w:val="26"/>
+          <w:szCs w:val="26"/>
+        </w:rPr>
+        <w:t xml:space="preserve">: </w:t>
+      </w:r>
+      <w:r>
+        <w:rPr>
+          <w:rFonts w:ascii="Times New Roman" w:hAnsi="Times New Roman" w:cs="Times New Roman"/>
+          <w:sz w:val="26"/>
+          <w:szCs w:val="26"/>
+        </w:rPr>
+        <w:t>Xác thực</w:t>
+      </w:r>
+      <w:r>
+        <w:rPr>
+          <w:rFonts w:ascii="Times New Roman" w:hAnsi="Times New Roman" w:cs="Times New Roman"/>
+          <w:sz w:val="26"/>
+          <w:szCs w:val="26"/>
+        </w:rPr>
+        <w:t xml:space="preserve">, gửi </w:t>
+      </w:r>
+      <w:proofErr w:type="spellStart"/>
+      <w:r>
+        <w:rPr>
+          <w:rFonts w:ascii="Times New Roman" w:hAnsi="Times New Roman" w:cs="Times New Roman"/>
+          <w:sz w:val="26"/>
+          <w:szCs w:val="26"/>
+        </w:rPr>
+        <w:t>email</w:t>
+      </w:r>
+      <w:proofErr w:type="spellEnd"/>
+      <w:r>
+        <w:rPr>
+          <w:rFonts w:ascii="Times New Roman" w:hAnsi="Times New Roman" w:cs="Times New Roman"/>
+          <w:sz w:val="26"/>
+          <w:szCs w:val="26"/>
+        </w:rPr>
+        <w:t xml:space="preserve"> thông báo.</w:t>
+      </w:r>
+    </w:p>
+    <w:p>
+      <w:pPr>
+        <w:rPr>
+          <w:rFonts w:ascii="Times New Roman" w:hAnsi="Times New Roman" w:cs="Times New Roman"/>
+          <w:b/>
+          <w:bCs/>
+          <w:sz w:val="26"/>
+          <w:szCs w:val="26"/>
+        </w:rPr>
+      </w:pPr>
+      <w:r>
+        <w:rPr>
+          <w:rFonts w:ascii="Times New Roman" w:hAnsi="Times New Roman" w:cs="Times New Roman"/>
+          <w:b/>
+          <w:bCs/>
+          <w:sz w:val="26"/>
+          <w:szCs w:val="26"/>
+        </w:rPr>
+        <w:t>c. Trải nghiệm người dùng (UX/UI)</w:t>
+      </w:r>
+    </w:p>
+    <w:p>
+      <w:pPr>
+        <w:numPr>
+          <w:ilvl w:val="0"/>
+          <w:numId w:val="7"/>
+        </w:numPr>
+        <w:spacing w:line="278" w:lineRule="auto"/>
+        <w:rPr>
+          <w:rFonts w:ascii="Times New Roman" w:hAnsi="Times New Roman" w:cs="Times New Roman"/>
+          <w:sz w:val="26"/>
+          <w:szCs w:val="26"/>
+        </w:rPr>
+      </w:pPr>
+      <w:r>
+        <w:rPr>
+          <w:rFonts w:ascii="Times New Roman" w:hAnsi="Times New Roman" w:cs="Times New Roman"/>
+          <w:b/>
+          <w:bCs/>
+          <w:sz w:val="26"/>
+          <w:szCs w:val="26"/>
+        </w:rPr>
+        <w:t>Giao diện thân thiện</w:t>
+      </w:r>
+      <w:r>
+        <w:rPr>
+          <w:rFonts w:ascii="Times New Roman" w:hAnsi="Times New Roman" w:cs="Times New Roman"/>
+          <w:sz w:val="26"/>
+          <w:szCs w:val="26"/>
+        </w:rPr>
+        <w:t xml:space="preserve">: Sử dụng </w:t>
+      </w:r>
+      <w:proofErr w:type="spellStart"/>
+      <w:r>
+        <w:rPr>
+          <w:rFonts w:ascii="Times New Roman" w:hAnsi="Times New Roman" w:cs="Times New Roman"/>
+          <w:sz w:val="26"/>
+          <w:szCs w:val="26"/>
+        </w:rPr>
+        <w:t>React</w:t>
+      </w:r>
+      <w:proofErr w:type="spellEnd"/>
+      <w:r>
+        <w:rPr>
+          <w:rFonts w:ascii="Times New Roman" w:hAnsi="Times New Roman" w:cs="Times New Roman"/>
+          <w:sz w:val="26"/>
+          <w:szCs w:val="26"/>
+        </w:rPr>
+        <w:t xml:space="preserve"> với thiết kế </w:t>
+      </w:r>
+      <w:proofErr w:type="spellStart"/>
+      <w:r>
+        <w:rPr>
+          <w:rFonts w:ascii="Times New Roman" w:hAnsi="Times New Roman" w:cs="Times New Roman"/>
+          <w:sz w:val="26"/>
+          <w:szCs w:val="26"/>
+        </w:rPr>
+        <w:t>responsive</w:t>
+      </w:r>
+      <w:proofErr w:type="spellEnd"/>
+      <w:r>
+        <w:rPr>
+          <w:rFonts w:ascii="Times New Roman" w:hAnsi="Times New Roman" w:cs="Times New Roman"/>
+          <w:sz w:val="26"/>
+          <w:szCs w:val="26"/>
+        </w:rPr>
+        <w:t>, dễ sử dụng.</w:t>
+      </w:r>
+    </w:p>
+    <w:p>
+      <w:pPr>
+        <w:numPr>
+          <w:ilvl w:val="0"/>
+          <w:numId w:val="7"/>
+        </w:numPr>
+        <w:spacing w:line="278" w:lineRule="auto"/>
+        <w:rPr>
+          <w:rFonts w:ascii="Times New Roman" w:hAnsi="Times New Roman" w:cs="Times New Roman"/>
+          <w:sz w:val="26"/>
+          <w:szCs w:val="26"/>
+          <w:lang w:val="en-US"/>
+        </w:rPr>
+      </w:pPr>
+      <w:r>
+        <w:rPr>
+          <w:rFonts w:ascii="Times New Roman" w:hAnsi="Times New Roman" w:cs="Times New Roman"/>
+          <w:b/>
+          <w:bCs/>
+          <w:sz w:val="26"/>
+          <w:szCs w:val="26"/>
+        </w:rPr>
+        <w:t>Hỗ trợ đa nền tảng</w:t>
+      </w:r>
+      <w:r>
+        <w:rPr>
+          <w:rFonts w:ascii="Times New Roman" w:hAnsi="Times New Roman" w:cs="Times New Roman"/>
+          <w:sz w:val="26"/>
+          <w:szCs w:val="26"/>
+        </w:rPr>
+        <w:t>: Tương thích với máy tính và điện thoại.</w:t>
+      </w:r>
+    </w:p>
+    <w:p>
+      <w:pPr>
+        <w:rPr>
+          <w:rFonts w:ascii="Times New Roman" w:hAnsi="Times New Roman" w:cs="Times New Roman"/>
+          <w:sz w:val="26"/>
+          <w:szCs w:val="26"/>
+        </w:rPr>
+      </w:pPr>
+      <w:r>
+        <w:rPr>
+          <w:rFonts w:ascii="Times New Roman" w:hAnsi="Times New Roman" w:cs="Times New Roman"/>
+          <w:b/>
+          <w:bCs/>
+          <w:noProof/>
+          <w:sz w:val="26"/>
+          <w:szCs w:val="26"/>
+        </w:rPr>
+        <w:drawing>
+          <wp:inline distT="0" distB="0" distL="0" distR="0" wp14:anchorId="31078C4D" wp14:editId="099E3F4A">
+            <wp:extent cx="5615940" cy="2125980"/>
+            <wp:effectExtent l="0" t="0" r="3810" b="7620"/>
+            <wp:docPr id="1051361349" name="Hình ảnh 1"/>
+            <wp:cNvGraphicFramePr>
+              <a:graphicFrameLocks xmlns:a="http://schemas.openxmlformats.org/drawingml/2006/main" noChangeAspect="1"/>
+            </wp:cNvGraphicFramePr>
+            <a:graphic xmlns:a="http://schemas.openxmlformats.org/drawingml/2006/main">
+              <a:graphicData uri="http://schemas.openxmlformats.org/drawingml/2006/picture">
+                <pic:pic xmlns:pic="http://schemas.openxmlformats.org/drawingml/2006/picture">
+                  <pic:nvPicPr>
+                    <pic:cNvPr id="0" name="Picture 2"/>
+                    <pic:cNvPicPr>
+                      <a:picLocks noChangeAspect="1" noChangeArrowheads="1"/>
+                    </pic:cNvPicPr>
+                  </pic:nvPicPr>
+                  <pic:blipFill rotWithShape="1">
+                    <a:blip r:embed="rId8" cstate="print">
+                      <a:extLst>
+                        <a:ext uri="{28A0092B-C50C-407E-A947-70E740481C1C}">
+                          <a14:useLocalDpi xmlns:a14="http://schemas.microsoft.com/office/drawing/2010/main" val="0"/>
+                        </a:ext>
+                      </a:extLst>
+                    </a:blip>
+                    <a:srcRect t="13896" r="5512" b="16873"/>
+                    <a:stretch/>
+                  </pic:blipFill>
+                  <pic:spPr bwMode="auto">
+                    <a:xfrm>
+                      <a:off x="0" y="0"/>
+                      <a:ext cx="5615940" cy="2125980"/>
+                    </a:xfrm>
+                    <a:prstGeom prst="rect">
+                      <a:avLst/>
+                    </a:prstGeom>
+                    <a:noFill/>
+                    <a:ln>
+                      <a:noFill/>
+                    </a:ln>
+                    <a:extLst>
+                      <a:ext uri="{53640926-AAD7-44D8-BBD7-CCE9431645EC}">
+                        <a14:shadowObscured xmlns:a14="http://schemas.microsoft.com/office/drawing/2010/main"/>
+                      </a:ext>
+                    </a:extLst>
+                  </pic:spPr>
+                </pic:pic>
+              </a:graphicData>
+            </a:graphic>
+          </wp:inline>
+        </w:drawing>
+      </w:r>
     </w:p>
     <w:sectPr>
       <w:pgSz w:w="11906" w:h="16838"/>
@@ -4982,8 +6693,1077 @@
 </w:document>
 </file>
 
+<file path=word/numbering.xml><?xml version="1.0" encoding="utf-8"?>
+<w:numbering xmlns:wpc="http://schemas.microsoft.com/office/word/2010/wordprocessingCanvas" xmlns:cx="http://schemas.microsoft.com/office/drawing/2014/chartex" xmlns:cx1="http://schemas.microsoft.com/office/drawing/2015/9/8/chartex" xmlns:cx2="http://schemas.microsoft.com/office/drawing/2015/10/21/chartex" xmlns:cx3="http://schemas.microsoft.com/office/drawing/2016/5/9/chartex" xmlns:cx4="http://schemas.microsoft.com/office/drawing/2016/5/10/chartex" xmlns:cx5="http://schemas.microsoft.com/office/drawing/2016/5/11/chartex" xmlns:cx6="http://schemas.microsoft.com/office/drawing/2016/5/12/chartex" xmlns:cx7="http://schemas.microsoft.com/office/drawing/2016/5/13/chartex" xmlns:cx8="http://schemas.microsoft.com/office/drawing/2016/5/14/chartex" xmlns:mc="http://schemas.openxmlformats.org/markup-compatibility/2006" xmlns:aink="http://schemas.microsoft.com/office/drawing/2016/ink" xmlns:am3d="http://schemas.microsoft.com/office/drawing/2017/model3d" xmlns:o="urn:schemas-microsoft-com:office:office" xmlns:oel="http://schemas.microsoft.com/office/2019/extlst" xmlns:r="http://schemas.openxmlformats.org/officeDocument/2006/relationships" xmlns:m="http://schemas.openxmlformats.org/officeDocument/2006/math" xmlns:v="urn:schemas-microsoft-com:vml" xmlns:wp14="http://schemas.microsoft.com/office/word/2010/wordprocessingDrawing" xmlns:wp="http://schemas.openxmlformats.org/drawingml/2006/wordprocessingDrawing" xmlns:w10="urn:schemas-microsoft-com:office:word" xmlns:w="http://schemas.openxmlformats.org/wordprocessingml/2006/main" xmlns:w14="http://schemas.microsoft.com/office/word/2010/wordml" xmlns:w15="http://schemas.microsoft.com/office/word/2012/wordml" xmlns:w16cex="http://schemas.microsoft.com/office/word/2018/wordml/cex" xmlns:w16cid="http://schemas.microsoft.com/office/word/2016/wordml/cid" xmlns:w16="http://schemas.microsoft.com/office/word/2018/wordml" xmlns:w16du="http://schemas.microsoft.com/office/word/2023/wordml/word16du" xmlns:w16sdtdh="http://schemas.microsoft.com/office/word/2020/wordml/sdtdatahash" xmlns:w16sdtfl="http://schemas.microsoft.com/office/word/2024/wordml/sdtformatlock" xmlns:w16se="http://schemas.microsoft.com/office/word/2015/wordml/symex" xmlns:wpg="http://schemas.microsoft.com/office/word/2010/wordprocessingGroup" xmlns:wpi="http://schemas.microsoft.com/office/word/2010/wordprocessingInk" xmlns:wne="http://schemas.microsoft.com/office/word/2006/wordml" xmlns:wps="http://schemas.microsoft.com/office/word/2010/wordprocessingShape" mc:Ignorable="w14 w15 w16se w16cid w16 w16cex w16sdtdh w16sdtfl w16du wp14">
+  <w:abstractNum w:abstractNumId="0" w15:restartNumberingAfterBreak="0">
+    <w:nsid w:val="02A9322B"/>
+    <w:multiLevelType w:val="multilevel"/>
+    <w:tmpl w:val="C8004D0A"/>
+    <w:lvl w:ilvl="0">
+      <w:start w:val="1"/>
+      <w:numFmt w:val="bullet"/>
+      <w:lvlText w:val=""/>
+      <w:lvlJc w:val="left"/>
+      <w:pPr>
+        <w:tabs>
+          <w:tab w:val="num" w:pos="720"/>
+        </w:tabs>
+        <w:ind w:left="720" w:hanging="360"/>
+      </w:pPr>
+      <w:rPr>
+        <w:rFonts w:ascii="Symbol" w:hAnsi="Symbol" w:hint="default"/>
+        <w:sz w:val="20"/>
+      </w:rPr>
+    </w:lvl>
+    <w:lvl w:ilvl="1" w:tentative="1">
+      <w:start w:val="1"/>
+      <w:numFmt w:val="bullet"/>
+      <w:lvlText w:val="o"/>
+      <w:lvlJc w:val="left"/>
+      <w:pPr>
+        <w:tabs>
+          <w:tab w:val="num" w:pos="1440"/>
+        </w:tabs>
+        <w:ind w:left="1440" w:hanging="360"/>
+      </w:pPr>
+      <w:rPr>
+        <w:rFonts w:ascii="Courier New" w:hAnsi="Courier New" w:hint="default"/>
+        <w:sz w:val="20"/>
+      </w:rPr>
+    </w:lvl>
+    <w:lvl w:ilvl="2" w:tentative="1">
+      <w:start w:val="1"/>
+      <w:numFmt w:val="bullet"/>
+      <w:lvlText w:val=""/>
+      <w:lvlJc w:val="left"/>
+      <w:pPr>
+        <w:tabs>
+          <w:tab w:val="num" w:pos="2160"/>
+        </w:tabs>
+        <w:ind w:left="2160" w:hanging="360"/>
+      </w:pPr>
+      <w:rPr>
+        <w:rFonts w:ascii="Wingdings" w:hAnsi="Wingdings" w:hint="default"/>
+        <w:sz w:val="20"/>
+      </w:rPr>
+    </w:lvl>
+    <w:lvl w:ilvl="3" w:tentative="1">
+      <w:start w:val="1"/>
+      <w:numFmt w:val="bullet"/>
+      <w:lvlText w:val=""/>
+      <w:lvlJc w:val="left"/>
+      <w:pPr>
+        <w:tabs>
+          <w:tab w:val="num" w:pos="2880"/>
+        </w:tabs>
+        <w:ind w:left="2880" w:hanging="360"/>
+      </w:pPr>
+      <w:rPr>
+        <w:rFonts w:ascii="Wingdings" w:hAnsi="Wingdings" w:hint="default"/>
+        <w:sz w:val="20"/>
+      </w:rPr>
+    </w:lvl>
+    <w:lvl w:ilvl="4" w:tentative="1">
+      <w:start w:val="1"/>
+      <w:numFmt w:val="bullet"/>
+      <w:lvlText w:val=""/>
+      <w:lvlJc w:val="left"/>
+      <w:pPr>
+        <w:tabs>
+          <w:tab w:val="num" w:pos="3600"/>
+        </w:tabs>
+        <w:ind w:left="3600" w:hanging="360"/>
+      </w:pPr>
+      <w:rPr>
+        <w:rFonts w:ascii="Wingdings" w:hAnsi="Wingdings" w:hint="default"/>
+        <w:sz w:val="20"/>
+      </w:rPr>
+    </w:lvl>
+    <w:lvl w:ilvl="5" w:tentative="1">
+      <w:start w:val="1"/>
+      <w:numFmt w:val="bullet"/>
+      <w:lvlText w:val=""/>
+      <w:lvlJc w:val="left"/>
+      <w:pPr>
+        <w:tabs>
+          <w:tab w:val="num" w:pos="4320"/>
+        </w:tabs>
+        <w:ind w:left="4320" w:hanging="360"/>
+      </w:pPr>
+      <w:rPr>
+        <w:rFonts w:ascii="Wingdings" w:hAnsi="Wingdings" w:hint="default"/>
+        <w:sz w:val="20"/>
+      </w:rPr>
+    </w:lvl>
+    <w:lvl w:ilvl="6" w:tentative="1">
+      <w:start w:val="1"/>
+      <w:numFmt w:val="bullet"/>
+      <w:lvlText w:val=""/>
+      <w:lvlJc w:val="left"/>
+      <w:pPr>
+        <w:tabs>
+          <w:tab w:val="num" w:pos="5040"/>
+        </w:tabs>
+        <w:ind w:left="5040" w:hanging="360"/>
+      </w:pPr>
+      <w:rPr>
+        <w:rFonts w:ascii="Wingdings" w:hAnsi="Wingdings" w:hint="default"/>
+        <w:sz w:val="20"/>
+      </w:rPr>
+    </w:lvl>
+    <w:lvl w:ilvl="7" w:tentative="1">
+      <w:start w:val="1"/>
+      <w:numFmt w:val="bullet"/>
+      <w:lvlText w:val=""/>
+      <w:lvlJc w:val="left"/>
+      <w:pPr>
+        <w:tabs>
+          <w:tab w:val="num" w:pos="5760"/>
+        </w:tabs>
+        <w:ind w:left="5760" w:hanging="360"/>
+      </w:pPr>
+      <w:rPr>
+        <w:rFonts w:ascii="Wingdings" w:hAnsi="Wingdings" w:hint="default"/>
+        <w:sz w:val="20"/>
+      </w:rPr>
+    </w:lvl>
+    <w:lvl w:ilvl="8" w:tentative="1">
+      <w:start w:val="1"/>
+      <w:numFmt w:val="bullet"/>
+      <w:lvlText w:val=""/>
+      <w:lvlJc w:val="left"/>
+      <w:pPr>
+        <w:tabs>
+          <w:tab w:val="num" w:pos="6480"/>
+        </w:tabs>
+        <w:ind w:left="6480" w:hanging="360"/>
+      </w:pPr>
+      <w:rPr>
+        <w:rFonts w:ascii="Wingdings" w:hAnsi="Wingdings" w:hint="default"/>
+        <w:sz w:val="20"/>
+      </w:rPr>
+    </w:lvl>
+  </w:abstractNum>
+  <w:abstractNum w:abstractNumId="1" w15:restartNumberingAfterBreak="0">
+    <w:nsid w:val="0FB95E39"/>
+    <w:multiLevelType w:val="multilevel"/>
+    <w:tmpl w:val="DA30E536"/>
+    <w:lvl w:ilvl="0">
+      <w:start w:val="1"/>
+      <w:numFmt w:val="bullet"/>
+      <w:lvlText w:val=""/>
+      <w:lvlJc w:val="left"/>
+      <w:pPr>
+        <w:tabs>
+          <w:tab w:val="num" w:pos="720"/>
+        </w:tabs>
+        <w:ind w:left="720" w:hanging="360"/>
+      </w:pPr>
+      <w:rPr>
+        <w:rFonts w:ascii="Symbol" w:hAnsi="Symbol" w:hint="default"/>
+        <w:sz w:val="20"/>
+      </w:rPr>
+    </w:lvl>
+    <w:lvl w:ilvl="1" w:tentative="1">
+      <w:start w:val="1"/>
+      <w:numFmt w:val="bullet"/>
+      <w:lvlText w:val="o"/>
+      <w:lvlJc w:val="left"/>
+      <w:pPr>
+        <w:tabs>
+          <w:tab w:val="num" w:pos="1440"/>
+        </w:tabs>
+        <w:ind w:left="1440" w:hanging="360"/>
+      </w:pPr>
+      <w:rPr>
+        <w:rFonts w:ascii="Courier New" w:hAnsi="Courier New" w:hint="default"/>
+        <w:sz w:val="20"/>
+      </w:rPr>
+    </w:lvl>
+    <w:lvl w:ilvl="2" w:tentative="1">
+      <w:start w:val="1"/>
+      <w:numFmt w:val="bullet"/>
+      <w:lvlText w:val=""/>
+      <w:lvlJc w:val="left"/>
+      <w:pPr>
+        <w:tabs>
+          <w:tab w:val="num" w:pos="2160"/>
+        </w:tabs>
+        <w:ind w:left="2160" w:hanging="360"/>
+      </w:pPr>
+      <w:rPr>
+        <w:rFonts w:ascii="Wingdings" w:hAnsi="Wingdings" w:hint="default"/>
+        <w:sz w:val="20"/>
+      </w:rPr>
+    </w:lvl>
+    <w:lvl w:ilvl="3" w:tentative="1">
+      <w:start w:val="1"/>
+      <w:numFmt w:val="bullet"/>
+      <w:lvlText w:val=""/>
+      <w:lvlJc w:val="left"/>
+      <w:pPr>
+        <w:tabs>
+          <w:tab w:val="num" w:pos="2880"/>
+        </w:tabs>
+        <w:ind w:left="2880" w:hanging="360"/>
+      </w:pPr>
+      <w:rPr>
+        <w:rFonts w:ascii="Wingdings" w:hAnsi="Wingdings" w:hint="default"/>
+        <w:sz w:val="20"/>
+      </w:rPr>
+    </w:lvl>
+    <w:lvl w:ilvl="4" w:tentative="1">
+      <w:start w:val="1"/>
+      <w:numFmt w:val="bullet"/>
+      <w:lvlText w:val=""/>
+      <w:lvlJc w:val="left"/>
+      <w:pPr>
+        <w:tabs>
+          <w:tab w:val="num" w:pos="3600"/>
+        </w:tabs>
+        <w:ind w:left="3600" w:hanging="360"/>
+      </w:pPr>
+      <w:rPr>
+        <w:rFonts w:ascii="Wingdings" w:hAnsi="Wingdings" w:hint="default"/>
+        <w:sz w:val="20"/>
+      </w:rPr>
+    </w:lvl>
+    <w:lvl w:ilvl="5" w:tentative="1">
+      <w:start w:val="1"/>
+      <w:numFmt w:val="bullet"/>
+      <w:lvlText w:val=""/>
+      <w:lvlJc w:val="left"/>
+      <w:pPr>
+        <w:tabs>
+          <w:tab w:val="num" w:pos="4320"/>
+        </w:tabs>
+        <w:ind w:left="4320" w:hanging="360"/>
+      </w:pPr>
+      <w:rPr>
+        <w:rFonts w:ascii="Wingdings" w:hAnsi="Wingdings" w:hint="default"/>
+        <w:sz w:val="20"/>
+      </w:rPr>
+    </w:lvl>
+    <w:lvl w:ilvl="6" w:tentative="1">
+      <w:start w:val="1"/>
+      <w:numFmt w:val="bullet"/>
+      <w:lvlText w:val=""/>
+      <w:lvlJc w:val="left"/>
+      <w:pPr>
+        <w:tabs>
+          <w:tab w:val="num" w:pos="5040"/>
+        </w:tabs>
+        <w:ind w:left="5040" w:hanging="360"/>
+      </w:pPr>
+      <w:rPr>
+        <w:rFonts w:ascii="Wingdings" w:hAnsi="Wingdings" w:hint="default"/>
+        <w:sz w:val="20"/>
+      </w:rPr>
+    </w:lvl>
+    <w:lvl w:ilvl="7" w:tentative="1">
+      <w:start w:val="1"/>
+      <w:numFmt w:val="bullet"/>
+      <w:lvlText w:val=""/>
+      <w:lvlJc w:val="left"/>
+      <w:pPr>
+        <w:tabs>
+          <w:tab w:val="num" w:pos="5760"/>
+        </w:tabs>
+        <w:ind w:left="5760" w:hanging="360"/>
+      </w:pPr>
+      <w:rPr>
+        <w:rFonts w:ascii="Wingdings" w:hAnsi="Wingdings" w:hint="default"/>
+        <w:sz w:val="20"/>
+      </w:rPr>
+    </w:lvl>
+    <w:lvl w:ilvl="8" w:tentative="1">
+      <w:start w:val="1"/>
+      <w:numFmt w:val="bullet"/>
+      <w:lvlText w:val=""/>
+      <w:lvlJc w:val="left"/>
+      <w:pPr>
+        <w:tabs>
+          <w:tab w:val="num" w:pos="6480"/>
+        </w:tabs>
+        <w:ind w:left="6480" w:hanging="360"/>
+      </w:pPr>
+      <w:rPr>
+        <w:rFonts w:ascii="Wingdings" w:hAnsi="Wingdings" w:hint="default"/>
+        <w:sz w:val="20"/>
+      </w:rPr>
+    </w:lvl>
+  </w:abstractNum>
+  <w:abstractNum w:abstractNumId="2" w15:restartNumberingAfterBreak="0">
+    <w:nsid w:val="21C2581C"/>
+    <w:multiLevelType w:val="multilevel"/>
+    <w:tmpl w:val="D2DE0586"/>
+    <w:lvl w:ilvl="0">
+      <w:start w:val="1"/>
+      <w:numFmt w:val="bullet"/>
+      <w:lvlText w:val=""/>
+      <w:lvlJc w:val="left"/>
+      <w:pPr>
+        <w:tabs>
+          <w:tab w:val="num" w:pos="720"/>
+        </w:tabs>
+        <w:ind w:left="720" w:hanging="360"/>
+      </w:pPr>
+      <w:rPr>
+        <w:rFonts w:ascii="Symbol" w:hAnsi="Symbol" w:hint="default"/>
+        <w:sz w:val="20"/>
+      </w:rPr>
+    </w:lvl>
+    <w:lvl w:ilvl="1" w:tentative="1">
+      <w:start w:val="1"/>
+      <w:numFmt w:val="bullet"/>
+      <w:lvlText w:val="o"/>
+      <w:lvlJc w:val="left"/>
+      <w:pPr>
+        <w:tabs>
+          <w:tab w:val="num" w:pos="1440"/>
+        </w:tabs>
+        <w:ind w:left="1440" w:hanging="360"/>
+      </w:pPr>
+      <w:rPr>
+        <w:rFonts w:ascii="Courier New" w:hAnsi="Courier New" w:hint="default"/>
+        <w:sz w:val="20"/>
+      </w:rPr>
+    </w:lvl>
+    <w:lvl w:ilvl="2" w:tentative="1">
+      <w:start w:val="1"/>
+      <w:numFmt w:val="bullet"/>
+      <w:lvlText w:val=""/>
+      <w:lvlJc w:val="left"/>
+      <w:pPr>
+        <w:tabs>
+          <w:tab w:val="num" w:pos="2160"/>
+        </w:tabs>
+        <w:ind w:left="2160" w:hanging="360"/>
+      </w:pPr>
+      <w:rPr>
+        <w:rFonts w:ascii="Wingdings" w:hAnsi="Wingdings" w:hint="default"/>
+        <w:sz w:val="20"/>
+      </w:rPr>
+    </w:lvl>
+    <w:lvl w:ilvl="3" w:tentative="1">
+      <w:start w:val="1"/>
+      <w:numFmt w:val="bullet"/>
+      <w:lvlText w:val=""/>
+      <w:lvlJc w:val="left"/>
+      <w:pPr>
+        <w:tabs>
+          <w:tab w:val="num" w:pos="2880"/>
+        </w:tabs>
+        <w:ind w:left="2880" w:hanging="360"/>
+      </w:pPr>
+      <w:rPr>
+        <w:rFonts w:ascii="Wingdings" w:hAnsi="Wingdings" w:hint="default"/>
+        <w:sz w:val="20"/>
+      </w:rPr>
+    </w:lvl>
+    <w:lvl w:ilvl="4" w:tentative="1">
+      <w:start w:val="1"/>
+      <w:numFmt w:val="bullet"/>
+      <w:lvlText w:val=""/>
+      <w:lvlJc w:val="left"/>
+      <w:pPr>
+        <w:tabs>
+          <w:tab w:val="num" w:pos="3600"/>
+        </w:tabs>
+        <w:ind w:left="3600" w:hanging="360"/>
+      </w:pPr>
+      <w:rPr>
+        <w:rFonts w:ascii="Wingdings" w:hAnsi="Wingdings" w:hint="default"/>
+        <w:sz w:val="20"/>
+      </w:rPr>
+    </w:lvl>
+    <w:lvl w:ilvl="5" w:tentative="1">
+      <w:start w:val="1"/>
+      <w:numFmt w:val="bullet"/>
+      <w:lvlText w:val=""/>
+      <w:lvlJc w:val="left"/>
+      <w:pPr>
+        <w:tabs>
+          <w:tab w:val="num" w:pos="4320"/>
+        </w:tabs>
+        <w:ind w:left="4320" w:hanging="360"/>
+      </w:pPr>
+      <w:rPr>
+        <w:rFonts w:ascii="Wingdings" w:hAnsi="Wingdings" w:hint="default"/>
+        <w:sz w:val="20"/>
+      </w:rPr>
+    </w:lvl>
+    <w:lvl w:ilvl="6" w:tentative="1">
+      <w:start w:val="1"/>
+      <w:numFmt w:val="bullet"/>
+      <w:lvlText w:val=""/>
+      <w:lvlJc w:val="left"/>
+      <w:pPr>
+        <w:tabs>
+          <w:tab w:val="num" w:pos="5040"/>
+        </w:tabs>
+        <w:ind w:left="5040" w:hanging="360"/>
+      </w:pPr>
+      <w:rPr>
+        <w:rFonts w:ascii="Wingdings" w:hAnsi="Wingdings" w:hint="default"/>
+        <w:sz w:val="20"/>
+      </w:rPr>
+    </w:lvl>
+    <w:lvl w:ilvl="7" w:tentative="1">
+      <w:start w:val="1"/>
+      <w:numFmt w:val="bullet"/>
+      <w:lvlText w:val=""/>
+      <w:lvlJc w:val="left"/>
+      <w:pPr>
+        <w:tabs>
+          <w:tab w:val="num" w:pos="5760"/>
+        </w:tabs>
+        <w:ind w:left="5760" w:hanging="360"/>
+      </w:pPr>
+      <w:rPr>
+        <w:rFonts w:ascii="Wingdings" w:hAnsi="Wingdings" w:hint="default"/>
+        <w:sz w:val="20"/>
+      </w:rPr>
+    </w:lvl>
+    <w:lvl w:ilvl="8" w:tentative="1">
+      <w:start w:val="1"/>
+      <w:numFmt w:val="bullet"/>
+      <w:lvlText w:val=""/>
+      <w:lvlJc w:val="left"/>
+      <w:pPr>
+        <w:tabs>
+          <w:tab w:val="num" w:pos="6480"/>
+        </w:tabs>
+        <w:ind w:left="6480" w:hanging="360"/>
+      </w:pPr>
+      <w:rPr>
+        <w:rFonts w:ascii="Wingdings" w:hAnsi="Wingdings" w:hint="default"/>
+        <w:sz w:val="20"/>
+      </w:rPr>
+    </w:lvl>
+  </w:abstractNum>
+  <w:abstractNum w:abstractNumId="3" w15:restartNumberingAfterBreak="0">
+    <w:nsid w:val="37CB366F"/>
+    <w:multiLevelType w:val="multilevel"/>
+    <w:tmpl w:val="142A0688"/>
+    <w:lvl w:ilvl="0">
+      <w:start w:val="1"/>
+      <w:numFmt w:val="bullet"/>
+      <w:lvlText w:val=""/>
+      <w:lvlJc w:val="left"/>
+      <w:pPr>
+        <w:tabs>
+          <w:tab w:val="num" w:pos="720"/>
+        </w:tabs>
+        <w:ind w:left="720" w:hanging="360"/>
+      </w:pPr>
+      <w:rPr>
+        <w:rFonts w:ascii="Symbol" w:hAnsi="Symbol" w:hint="default"/>
+        <w:sz w:val="20"/>
+      </w:rPr>
+    </w:lvl>
+    <w:lvl w:ilvl="1" w:tentative="1">
+      <w:start w:val="1"/>
+      <w:numFmt w:val="bullet"/>
+      <w:lvlText w:val="o"/>
+      <w:lvlJc w:val="left"/>
+      <w:pPr>
+        <w:tabs>
+          <w:tab w:val="num" w:pos="1440"/>
+        </w:tabs>
+        <w:ind w:left="1440" w:hanging="360"/>
+      </w:pPr>
+      <w:rPr>
+        <w:rFonts w:ascii="Courier New" w:hAnsi="Courier New" w:hint="default"/>
+        <w:sz w:val="20"/>
+      </w:rPr>
+    </w:lvl>
+    <w:lvl w:ilvl="2" w:tentative="1">
+      <w:start w:val="1"/>
+      <w:numFmt w:val="bullet"/>
+      <w:lvlText w:val=""/>
+      <w:lvlJc w:val="left"/>
+      <w:pPr>
+        <w:tabs>
+          <w:tab w:val="num" w:pos="2160"/>
+        </w:tabs>
+        <w:ind w:left="2160" w:hanging="360"/>
+      </w:pPr>
+      <w:rPr>
+        <w:rFonts w:ascii="Wingdings" w:hAnsi="Wingdings" w:hint="default"/>
+        <w:sz w:val="20"/>
+      </w:rPr>
+    </w:lvl>
+    <w:lvl w:ilvl="3" w:tentative="1">
+      <w:start w:val="1"/>
+      <w:numFmt w:val="bullet"/>
+      <w:lvlText w:val=""/>
+      <w:lvlJc w:val="left"/>
+      <w:pPr>
+        <w:tabs>
+          <w:tab w:val="num" w:pos="2880"/>
+        </w:tabs>
+        <w:ind w:left="2880" w:hanging="360"/>
+      </w:pPr>
+      <w:rPr>
+        <w:rFonts w:ascii="Wingdings" w:hAnsi="Wingdings" w:hint="default"/>
+        <w:sz w:val="20"/>
+      </w:rPr>
+    </w:lvl>
+    <w:lvl w:ilvl="4" w:tentative="1">
+      <w:start w:val="1"/>
+      <w:numFmt w:val="bullet"/>
+      <w:lvlText w:val=""/>
+      <w:lvlJc w:val="left"/>
+      <w:pPr>
+        <w:tabs>
+          <w:tab w:val="num" w:pos="3600"/>
+        </w:tabs>
+        <w:ind w:left="3600" w:hanging="360"/>
+      </w:pPr>
+      <w:rPr>
+        <w:rFonts w:ascii="Wingdings" w:hAnsi="Wingdings" w:hint="default"/>
+        <w:sz w:val="20"/>
+      </w:rPr>
+    </w:lvl>
+    <w:lvl w:ilvl="5" w:tentative="1">
+      <w:start w:val="1"/>
+      <w:numFmt w:val="bullet"/>
+      <w:lvlText w:val=""/>
+      <w:lvlJc w:val="left"/>
+      <w:pPr>
+        <w:tabs>
+          <w:tab w:val="num" w:pos="4320"/>
+        </w:tabs>
+        <w:ind w:left="4320" w:hanging="360"/>
+      </w:pPr>
+      <w:rPr>
+        <w:rFonts w:ascii="Wingdings" w:hAnsi="Wingdings" w:hint="default"/>
+        <w:sz w:val="20"/>
+      </w:rPr>
+    </w:lvl>
+    <w:lvl w:ilvl="6" w:tentative="1">
+      <w:start w:val="1"/>
+      <w:numFmt w:val="bullet"/>
+      <w:lvlText w:val=""/>
+      <w:lvlJc w:val="left"/>
+      <w:pPr>
+        <w:tabs>
+          <w:tab w:val="num" w:pos="5040"/>
+        </w:tabs>
+        <w:ind w:left="5040" w:hanging="360"/>
+      </w:pPr>
+      <w:rPr>
+        <w:rFonts w:ascii="Wingdings" w:hAnsi="Wingdings" w:hint="default"/>
+        <w:sz w:val="20"/>
+      </w:rPr>
+    </w:lvl>
+    <w:lvl w:ilvl="7" w:tentative="1">
+      <w:start w:val="1"/>
+      <w:numFmt w:val="bullet"/>
+      <w:lvlText w:val=""/>
+      <w:lvlJc w:val="left"/>
+      <w:pPr>
+        <w:tabs>
+          <w:tab w:val="num" w:pos="5760"/>
+        </w:tabs>
+        <w:ind w:left="5760" w:hanging="360"/>
+      </w:pPr>
+      <w:rPr>
+        <w:rFonts w:ascii="Wingdings" w:hAnsi="Wingdings" w:hint="default"/>
+        <w:sz w:val="20"/>
+      </w:rPr>
+    </w:lvl>
+    <w:lvl w:ilvl="8" w:tentative="1">
+      <w:start w:val="1"/>
+      <w:numFmt w:val="bullet"/>
+      <w:lvlText w:val=""/>
+      <w:lvlJc w:val="left"/>
+      <w:pPr>
+        <w:tabs>
+          <w:tab w:val="num" w:pos="6480"/>
+        </w:tabs>
+        <w:ind w:left="6480" w:hanging="360"/>
+      </w:pPr>
+      <w:rPr>
+        <w:rFonts w:ascii="Wingdings" w:hAnsi="Wingdings" w:hint="default"/>
+        <w:sz w:val="20"/>
+      </w:rPr>
+    </w:lvl>
+  </w:abstractNum>
+  <w:abstractNum w:abstractNumId="4" w15:restartNumberingAfterBreak="0">
+    <w:nsid w:val="484B258E"/>
+    <w:multiLevelType w:val="multilevel"/>
+    <w:tmpl w:val="CA66434C"/>
+    <w:lvl w:ilvl="0">
+      <w:start w:val="1"/>
+      <w:numFmt w:val="bullet"/>
+      <w:lvlText w:val=""/>
+      <w:lvlJc w:val="left"/>
+      <w:pPr>
+        <w:tabs>
+          <w:tab w:val="num" w:pos="720"/>
+        </w:tabs>
+        <w:ind w:left="720" w:hanging="360"/>
+      </w:pPr>
+      <w:rPr>
+        <w:rFonts w:ascii="Symbol" w:hAnsi="Symbol" w:hint="default"/>
+        <w:sz w:val="20"/>
+      </w:rPr>
+    </w:lvl>
+    <w:lvl w:ilvl="1" w:tentative="1">
+      <w:start w:val="1"/>
+      <w:numFmt w:val="bullet"/>
+      <w:lvlText w:val="o"/>
+      <w:lvlJc w:val="left"/>
+      <w:pPr>
+        <w:tabs>
+          <w:tab w:val="num" w:pos="1440"/>
+        </w:tabs>
+        <w:ind w:left="1440" w:hanging="360"/>
+      </w:pPr>
+      <w:rPr>
+        <w:rFonts w:ascii="Courier New" w:hAnsi="Courier New" w:hint="default"/>
+        <w:sz w:val="20"/>
+      </w:rPr>
+    </w:lvl>
+    <w:lvl w:ilvl="2" w:tentative="1">
+      <w:start w:val="1"/>
+      <w:numFmt w:val="bullet"/>
+      <w:lvlText w:val=""/>
+      <w:lvlJc w:val="left"/>
+      <w:pPr>
+        <w:tabs>
+          <w:tab w:val="num" w:pos="2160"/>
+        </w:tabs>
+        <w:ind w:left="2160" w:hanging="360"/>
+      </w:pPr>
+      <w:rPr>
+        <w:rFonts w:ascii="Wingdings" w:hAnsi="Wingdings" w:hint="default"/>
+        <w:sz w:val="20"/>
+      </w:rPr>
+    </w:lvl>
+    <w:lvl w:ilvl="3" w:tentative="1">
+      <w:start w:val="1"/>
+      <w:numFmt w:val="bullet"/>
+      <w:lvlText w:val=""/>
+      <w:lvlJc w:val="left"/>
+      <w:pPr>
+        <w:tabs>
+          <w:tab w:val="num" w:pos="2880"/>
+        </w:tabs>
+        <w:ind w:left="2880" w:hanging="360"/>
+      </w:pPr>
+      <w:rPr>
+        <w:rFonts w:ascii="Wingdings" w:hAnsi="Wingdings" w:hint="default"/>
+        <w:sz w:val="20"/>
+      </w:rPr>
+    </w:lvl>
+    <w:lvl w:ilvl="4" w:tentative="1">
+      <w:start w:val="1"/>
+      <w:numFmt w:val="bullet"/>
+      <w:lvlText w:val=""/>
+      <w:lvlJc w:val="left"/>
+      <w:pPr>
+        <w:tabs>
+          <w:tab w:val="num" w:pos="3600"/>
+        </w:tabs>
+        <w:ind w:left="3600" w:hanging="360"/>
+      </w:pPr>
+      <w:rPr>
+        <w:rFonts w:ascii="Wingdings" w:hAnsi="Wingdings" w:hint="default"/>
+        <w:sz w:val="20"/>
+      </w:rPr>
+    </w:lvl>
+    <w:lvl w:ilvl="5" w:tentative="1">
+      <w:start w:val="1"/>
+      <w:numFmt w:val="bullet"/>
+      <w:lvlText w:val=""/>
+      <w:lvlJc w:val="left"/>
+      <w:pPr>
+        <w:tabs>
+          <w:tab w:val="num" w:pos="4320"/>
+        </w:tabs>
+        <w:ind w:left="4320" w:hanging="360"/>
+      </w:pPr>
+      <w:rPr>
+        <w:rFonts w:ascii="Wingdings" w:hAnsi="Wingdings" w:hint="default"/>
+        <w:sz w:val="20"/>
+      </w:rPr>
+    </w:lvl>
+    <w:lvl w:ilvl="6" w:tentative="1">
+      <w:start w:val="1"/>
+      <w:numFmt w:val="bullet"/>
+      <w:lvlText w:val=""/>
+      <w:lvlJc w:val="left"/>
+      <w:pPr>
+        <w:tabs>
+          <w:tab w:val="num" w:pos="5040"/>
+        </w:tabs>
+        <w:ind w:left="5040" w:hanging="360"/>
+      </w:pPr>
+      <w:rPr>
+        <w:rFonts w:ascii="Wingdings" w:hAnsi="Wingdings" w:hint="default"/>
+        <w:sz w:val="20"/>
+      </w:rPr>
+    </w:lvl>
+    <w:lvl w:ilvl="7" w:tentative="1">
+      <w:start w:val="1"/>
+      <w:numFmt w:val="bullet"/>
+      <w:lvlText w:val=""/>
+      <w:lvlJc w:val="left"/>
+      <w:pPr>
+        <w:tabs>
+          <w:tab w:val="num" w:pos="5760"/>
+        </w:tabs>
+        <w:ind w:left="5760" w:hanging="360"/>
+      </w:pPr>
+      <w:rPr>
+        <w:rFonts w:ascii="Wingdings" w:hAnsi="Wingdings" w:hint="default"/>
+        <w:sz w:val="20"/>
+      </w:rPr>
+    </w:lvl>
+    <w:lvl w:ilvl="8" w:tentative="1">
+      <w:start w:val="1"/>
+      <w:numFmt w:val="bullet"/>
+      <w:lvlText w:val=""/>
+      <w:lvlJc w:val="left"/>
+      <w:pPr>
+        <w:tabs>
+          <w:tab w:val="num" w:pos="6480"/>
+        </w:tabs>
+        <w:ind w:left="6480" w:hanging="360"/>
+      </w:pPr>
+      <w:rPr>
+        <w:rFonts w:ascii="Wingdings" w:hAnsi="Wingdings" w:hint="default"/>
+        <w:sz w:val="20"/>
+      </w:rPr>
+    </w:lvl>
+  </w:abstractNum>
+  <w:abstractNum w:abstractNumId="5" w15:restartNumberingAfterBreak="0">
+    <w:nsid w:val="5F6E4407"/>
+    <w:multiLevelType w:val="multilevel"/>
+    <w:tmpl w:val="FEB61E24"/>
+    <w:lvl w:ilvl="0">
+      <w:start w:val="1"/>
+      <w:numFmt w:val="bullet"/>
+      <w:lvlText w:val=""/>
+      <w:lvlJc w:val="left"/>
+      <w:pPr>
+        <w:tabs>
+          <w:tab w:val="num" w:pos="720"/>
+        </w:tabs>
+        <w:ind w:left="720" w:hanging="360"/>
+      </w:pPr>
+      <w:rPr>
+        <w:rFonts w:ascii="Symbol" w:hAnsi="Symbol" w:hint="default"/>
+        <w:sz w:val="20"/>
+      </w:rPr>
+    </w:lvl>
+    <w:lvl w:ilvl="1" w:tentative="1">
+      <w:start w:val="1"/>
+      <w:numFmt w:val="bullet"/>
+      <w:lvlText w:val="o"/>
+      <w:lvlJc w:val="left"/>
+      <w:pPr>
+        <w:tabs>
+          <w:tab w:val="num" w:pos="1440"/>
+        </w:tabs>
+        <w:ind w:left="1440" w:hanging="360"/>
+      </w:pPr>
+      <w:rPr>
+        <w:rFonts w:ascii="Courier New" w:hAnsi="Courier New" w:hint="default"/>
+        <w:sz w:val="20"/>
+      </w:rPr>
+    </w:lvl>
+    <w:lvl w:ilvl="2" w:tentative="1">
+      <w:start w:val="1"/>
+      <w:numFmt w:val="bullet"/>
+      <w:lvlText w:val=""/>
+      <w:lvlJc w:val="left"/>
+      <w:pPr>
+        <w:tabs>
+          <w:tab w:val="num" w:pos="2160"/>
+        </w:tabs>
+        <w:ind w:left="2160" w:hanging="360"/>
+      </w:pPr>
+      <w:rPr>
+        <w:rFonts w:ascii="Wingdings" w:hAnsi="Wingdings" w:hint="default"/>
+        <w:sz w:val="20"/>
+      </w:rPr>
+    </w:lvl>
+    <w:lvl w:ilvl="3" w:tentative="1">
+      <w:start w:val="1"/>
+      <w:numFmt w:val="bullet"/>
+      <w:lvlText w:val=""/>
+      <w:lvlJc w:val="left"/>
+      <w:pPr>
+        <w:tabs>
+          <w:tab w:val="num" w:pos="2880"/>
+        </w:tabs>
+        <w:ind w:left="2880" w:hanging="360"/>
+      </w:pPr>
+      <w:rPr>
+        <w:rFonts w:ascii="Wingdings" w:hAnsi="Wingdings" w:hint="default"/>
+        <w:sz w:val="20"/>
+      </w:rPr>
+    </w:lvl>
+    <w:lvl w:ilvl="4" w:tentative="1">
+      <w:start w:val="1"/>
+      <w:numFmt w:val="bullet"/>
+      <w:lvlText w:val=""/>
+      <w:lvlJc w:val="left"/>
+      <w:pPr>
+        <w:tabs>
+          <w:tab w:val="num" w:pos="3600"/>
+        </w:tabs>
+        <w:ind w:left="3600" w:hanging="360"/>
+      </w:pPr>
+      <w:rPr>
+        <w:rFonts w:ascii="Wingdings" w:hAnsi="Wingdings" w:hint="default"/>
+        <w:sz w:val="20"/>
+      </w:rPr>
+    </w:lvl>
+    <w:lvl w:ilvl="5" w:tentative="1">
+      <w:start w:val="1"/>
+      <w:numFmt w:val="bullet"/>
+      <w:lvlText w:val=""/>
+      <w:lvlJc w:val="left"/>
+      <w:pPr>
+        <w:tabs>
+          <w:tab w:val="num" w:pos="4320"/>
+        </w:tabs>
+        <w:ind w:left="4320" w:hanging="360"/>
+      </w:pPr>
+      <w:rPr>
+        <w:rFonts w:ascii="Wingdings" w:hAnsi="Wingdings" w:hint="default"/>
+        <w:sz w:val="20"/>
+      </w:rPr>
+    </w:lvl>
+    <w:lvl w:ilvl="6" w:tentative="1">
+      <w:start w:val="1"/>
+      <w:numFmt w:val="bullet"/>
+      <w:lvlText w:val=""/>
+      <w:lvlJc w:val="left"/>
+      <w:pPr>
+        <w:tabs>
+          <w:tab w:val="num" w:pos="5040"/>
+        </w:tabs>
+        <w:ind w:left="5040" w:hanging="360"/>
+      </w:pPr>
+      <w:rPr>
+        <w:rFonts w:ascii="Wingdings" w:hAnsi="Wingdings" w:hint="default"/>
+        <w:sz w:val="20"/>
+      </w:rPr>
+    </w:lvl>
+    <w:lvl w:ilvl="7" w:tentative="1">
+      <w:start w:val="1"/>
+      <w:numFmt w:val="bullet"/>
+      <w:lvlText w:val=""/>
+      <w:lvlJc w:val="left"/>
+      <w:pPr>
+        <w:tabs>
+          <w:tab w:val="num" w:pos="5760"/>
+        </w:tabs>
+        <w:ind w:left="5760" w:hanging="360"/>
+      </w:pPr>
+      <w:rPr>
+        <w:rFonts w:ascii="Wingdings" w:hAnsi="Wingdings" w:hint="default"/>
+        <w:sz w:val="20"/>
+      </w:rPr>
+    </w:lvl>
+    <w:lvl w:ilvl="8" w:tentative="1">
+      <w:start w:val="1"/>
+      <w:numFmt w:val="bullet"/>
+      <w:lvlText w:val=""/>
+      <w:lvlJc w:val="left"/>
+      <w:pPr>
+        <w:tabs>
+          <w:tab w:val="num" w:pos="6480"/>
+        </w:tabs>
+        <w:ind w:left="6480" w:hanging="360"/>
+      </w:pPr>
+      <w:rPr>
+        <w:rFonts w:ascii="Wingdings" w:hAnsi="Wingdings" w:hint="default"/>
+        <w:sz w:val="20"/>
+      </w:rPr>
+    </w:lvl>
+  </w:abstractNum>
+  <w:abstractNum w:abstractNumId="6" w15:restartNumberingAfterBreak="0">
+    <w:nsid w:val="71384D79"/>
+    <w:multiLevelType w:val="multilevel"/>
+    <w:tmpl w:val="A614D7BA"/>
+    <w:lvl w:ilvl="0">
+      <w:start w:val="1"/>
+      <w:numFmt w:val="bullet"/>
+      <w:lvlText w:val=""/>
+      <w:lvlJc w:val="left"/>
+      <w:pPr>
+        <w:tabs>
+          <w:tab w:val="num" w:pos="720"/>
+        </w:tabs>
+        <w:ind w:left="720" w:hanging="360"/>
+      </w:pPr>
+      <w:rPr>
+        <w:rFonts w:ascii="Symbol" w:hAnsi="Symbol" w:hint="default"/>
+        <w:sz w:val="20"/>
+      </w:rPr>
+    </w:lvl>
+    <w:lvl w:ilvl="1" w:tentative="1">
+      <w:start w:val="1"/>
+      <w:numFmt w:val="bullet"/>
+      <w:lvlText w:val="o"/>
+      <w:lvlJc w:val="left"/>
+      <w:pPr>
+        <w:tabs>
+          <w:tab w:val="num" w:pos="1440"/>
+        </w:tabs>
+        <w:ind w:left="1440" w:hanging="360"/>
+      </w:pPr>
+      <w:rPr>
+        <w:rFonts w:ascii="Courier New" w:hAnsi="Courier New" w:hint="default"/>
+        <w:sz w:val="20"/>
+      </w:rPr>
+    </w:lvl>
+    <w:lvl w:ilvl="2" w:tentative="1">
+      <w:start w:val="1"/>
+      <w:numFmt w:val="bullet"/>
+      <w:lvlText w:val=""/>
+      <w:lvlJc w:val="left"/>
+      <w:pPr>
+        <w:tabs>
+          <w:tab w:val="num" w:pos="2160"/>
+        </w:tabs>
+        <w:ind w:left="2160" w:hanging="360"/>
+      </w:pPr>
+      <w:rPr>
+        <w:rFonts w:ascii="Wingdings" w:hAnsi="Wingdings" w:hint="default"/>
+        <w:sz w:val="20"/>
+      </w:rPr>
+    </w:lvl>
+    <w:lvl w:ilvl="3" w:tentative="1">
+      <w:start w:val="1"/>
+      <w:numFmt w:val="bullet"/>
+      <w:lvlText w:val=""/>
+      <w:lvlJc w:val="left"/>
+      <w:pPr>
+        <w:tabs>
+          <w:tab w:val="num" w:pos="2880"/>
+        </w:tabs>
+        <w:ind w:left="2880" w:hanging="360"/>
+      </w:pPr>
+      <w:rPr>
+        <w:rFonts w:ascii="Wingdings" w:hAnsi="Wingdings" w:hint="default"/>
+        <w:sz w:val="20"/>
+      </w:rPr>
+    </w:lvl>
+    <w:lvl w:ilvl="4" w:tentative="1">
+      <w:start w:val="1"/>
+      <w:numFmt w:val="bullet"/>
+      <w:lvlText w:val=""/>
+      <w:lvlJc w:val="left"/>
+      <w:pPr>
+        <w:tabs>
+          <w:tab w:val="num" w:pos="3600"/>
+        </w:tabs>
+        <w:ind w:left="3600" w:hanging="360"/>
+      </w:pPr>
+      <w:rPr>
+        <w:rFonts w:ascii="Wingdings" w:hAnsi="Wingdings" w:hint="default"/>
+        <w:sz w:val="20"/>
+      </w:rPr>
+    </w:lvl>
+    <w:lvl w:ilvl="5" w:tentative="1">
+      <w:start w:val="1"/>
+      <w:numFmt w:val="bullet"/>
+      <w:lvlText w:val=""/>
+      <w:lvlJc w:val="left"/>
+      <w:pPr>
+        <w:tabs>
+          <w:tab w:val="num" w:pos="4320"/>
+        </w:tabs>
+        <w:ind w:left="4320" w:hanging="360"/>
+      </w:pPr>
+      <w:rPr>
+        <w:rFonts w:ascii="Wingdings" w:hAnsi="Wingdings" w:hint="default"/>
+        <w:sz w:val="20"/>
+      </w:rPr>
+    </w:lvl>
+    <w:lvl w:ilvl="6" w:tentative="1">
+      <w:start w:val="1"/>
+      <w:numFmt w:val="bullet"/>
+      <w:lvlText w:val=""/>
+      <w:lvlJc w:val="left"/>
+      <w:pPr>
+        <w:tabs>
+          <w:tab w:val="num" w:pos="5040"/>
+        </w:tabs>
+        <w:ind w:left="5040" w:hanging="360"/>
+      </w:pPr>
+      <w:rPr>
+        <w:rFonts w:ascii="Wingdings" w:hAnsi="Wingdings" w:hint="default"/>
+        <w:sz w:val="20"/>
+      </w:rPr>
+    </w:lvl>
+    <w:lvl w:ilvl="7" w:tentative="1">
+      <w:start w:val="1"/>
+      <w:numFmt w:val="bullet"/>
+      <w:lvlText w:val=""/>
+      <w:lvlJc w:val="left"/>
+      <w:pPr>
+        <w:tabs>
+          <w:tab w:val="num" w:pos="5760"/>
+        </w:tabs>
+        <w:ind w:left="5760" w:hanging="360"/>
+      </w:pPr>
+      <w:rPr>
+        <w:rFonts w:ascii="Wingdings" w:hAnsi="Wingdings" w:hint="default"/>
+        <w:sz w:val="20"/>
+      </w:rPr>
+    </w:lvl>
+    <w:lvl w:ilvl="8" w:tentative="1">
+      <w:start w:val="1"/>
+      <w:numFmt w:val="bullet"/>
+      <w:lvlText w:val=""/>
+      <w:lvlJc w:val="left"/>
+      <w:pPr>
+        <w:tabs>
+          <w:tab w:val="num" w:pos="6480"/>
+        </w:tabs>
+        <w:ind w:left="6480" w:hanging="360"/>
+      </w:pPr>
+      <w:rPr>
+        <w:rFonts w:ascii="Wingdings" w:hAnsi="Wingdings" w:hint="default"/>
+        <w:sz w:val="20"/>
+      </w:rPr>
+    </w:lvl>
+  </w:abstractNum>
+  <w:num w:numId="1" w16cid:durableId="351804162">
+    <w:abstractNumId w:val="3"/>
+  </w:num>
+  <w:num w:numId="2" w16cid:durableId="1112553125">
+    <w:abstractNumId w:val="6"/>
+  </w:num>
+  <w:num w:numId="3" w16cid:durableId="727648297">
+    <w:abstractNumId w:val="5"/>
+  </w:num>
+  <w:num w:numId="4" w16cid:durableId="1087657253">
+    <w:abstractNumId w:val="2"/>
+  </w:num>
+  <w:num w:numId="5" w16cid:durableId="1591159559">
+    <w:abstractNumId w:val="0"/>
+  </w:num>
+  <w:num w:numId="6" w16cid:durableId="1029330766">
+    <w:abstractNumId w:val="4"/>
+  </w:num>
+  <w:num w:numId="7" w16cid:durableId="296033427">
+    <w:abstractNumId w:val="1"/>
+  </w:num>
+</w:numbering>
+</file>
+
 <file path=word/styles.xml><?xml version="1.0" encoding="utf-8"?>
-<w:styles xmlns:mc="http://schemas.openxmlformats.org/markup-compatibility/2006" xmlns:r="http://schemas.openxmlformats.org/officeDocument/2006/relationships" xmlns:w="http://schemas.openxmlformats.org/wordprocessingml/2006/main" xmlns:w14="http://schemas.microsoft.com/office/word/2010/wordml" xmlns:w15="http://schemas.microsoft.com/office/word/2012/wordml" xmlns:w16se="http://schemas.microsoft.com/office/word/2015/wordml/symex" mc:Ignorable="w14 w15 w16se">
+<w:styles xmlns:mc="http://schemas.openxmlformats.org/markup-compatibility/2006" xmlns:r="http://schemas.openxmlformats.org/officeDocument/2006/relationships" xmlns:w="http://schemas.openxmlformats.org/wordprocessingml/2006/main" xmlns:w14="http://schemas.microsoft.com/office/word/2010/wordml" xmlns:w15="http://schemas.microsoft.com/office/word/2012/wordml" xmlns:w16cex="http://schemas.microsoft.com/office/word/2018/wordml/cex" xmlns:w16cid="http://schemas.microsoft.com/office/word/2016/wordml/cid" xmlns:w16="http://schemas.microsoft.com/office/word/2018/wordml" xmlns:w16du="http://schemas.microsoft.com/office/word/2023/wordml/word16du" xmlns:w16sdtdh="http://schemas.microsoft.com/office/word/2020/wordml/sdtdatahash" xmlns:w16sdtfl="http://schemas.microsoft.com/office/word/2024/wordml/sdtformatlock" xmlns:w16se="http://schemas.microsoft.com/office/word/2015/wordml/symex" mc:Ignorable="w14 w15 w16se w16cid w16 w16cex w16sdtdh w16sdtfl w16du">
   <w:docDefaults>
     <w:rPrDefault>
       <w:rPr>
@@ -4999,7 +7779,7 @@
       </w:pPr>
     </w:pPrDefault>
   </w:docDefaults>
-  <w:latentStyles w:defLockedState="0" w:defUIPriority="99" w:defSemiHidden="0" w:defUnhideWhenUsed="0" w:defQFormat="0" w:count="371">
+  <w:latentStyles w:defLockedState="0" w:defUIPriority="99" w:defSemiHidden="0" w:defUnhideWhenUsed="0" w:defQFormat="0" w:count="376">
     <w:lsdException w:name="Normal" w:uiPriority="0" w:qFormat="1"/>
     <w:lsdException w:name="heading 1" w:uiPriority="9" w:qFormat="1"/>
     <w:lsdException w:name="heading 2" w:semiHidden="1" w:uiPriority="9" w:unhideWhenUsed="1" w:qFormat="1"/>
@@ -5371,15 +8151,20 @@
     <w:lsdException w:name="List Table 5 Dark Accent 6" w:uiPriority="50"/>
     <w:lsdException w:name="List Table 6 Colorful Accent 6" w:uiPriority="51"/>
     <w:lsdException w:name="List Table 7 Colorful Accent 6" w:uiPriority="52"/>
+    <w:lsdException w:name="Mention" w:semiHidden="1" w:unhideWhenUsed="1"/>
+    <w:lsdException w:name="Smart Hyperlink" w:semiHidden="1" w:unhideWhenUsed="1"/>
+    <w:lsdException w:name="Hashtag" w:semiHidden="1" w:unhideWhenUsed="1"/>
+    <w:lsdException w:name="Unresolved Mention" w:semiHidden="1" w:unhideWhenUsed="1"/>
+    <w:lsdException w:name="Smart Link" w:semiHidden="1" w:unhideWhenUsed="1"/>
   </w:latentStyles>
-  <w:style w:type="paragraph" w:default="1" w:styleId="Normal">
+  <w:style w:type="paragraph" w:default="1" w:styleId="Binhthng">
     <w:name w:val="Normal"/>
     <w:qFormat/>
   </w:style>
-  <w:style w:type="paragraph" w:styleId="Heading3">
+  <w:style w:type="paragraph" w:styleId="u3">
     <w:name w:val="heading 3"/>
-    <w:basedOn w:val="Normal"/>
-    <w:link w:val="Heading3Char"/>
+    <w:basedOn w:val="Binhthng"/>
+    <w:link w:val="u3Char"/>
     <w:uiPriority w:val="9"/>
     <w:qFormat/>
     <w:rsid w:val="00147413"/>
@@ -5396,13 +8181,13 @@
       <w:lang w:eastAsia="vi-VN"/>
     </w:rPr>
   </w:style>
-  <w:style w:type="character" w:default="1" w:styleId="DefaultParagraphFont">
+  <w:style w:type="character" w:default="1" w:styleId="Phngmcinhcuaoanvn">
     <w:name w:val="Default Paragraph Font"/>
     <w:uiPriority w:val="1"/>
     <w:semiHidden/>
     <w:unhideWhenUsed/>
   </w:style>
-  <w:style w:type="table" w:default="1" w:styleId="TableNormal">
+  <w:style w:type="table" w:default="1" w:styleId="BangThngthng">
     <w:name w:val="Normal Table"/>
     <w:uiPriority w:val="99"/>
     <w:semiHidden/>
@@ -5417,15 +8202,15 @@
       </w:tblCellMar>
     </w:tblPr>
   </w:style>
-  <w:style w:type="numbering" w:default="1" w:styleId="NoList">
+  <w:style w:type="numbering" w:default="1" w:styleId="Khngco">
     <w:name w:val="No List"/>
     <w:uiPriority w:val="99"/>
     <w:semiHidden/>
     <w:unhideWhenUsed/>
   </w:style>
-  <w:style w:type="paragraph" w:styleId="NormalWeb">
+  <w:style w:type="paragraph" w:styleId="ThngthngWeb">
     <w:name w:val="Normal (Web)"/>
-    <w:basedOn w:val="Normal"/>
+    <w:basedOn w:val="Binhthng"/>
     <w:uiPriority w:val="99"/>
     <w:semiHidden/>
     <w:unhideWhenUsed/>
@@ -5440,9 +8225,9 @@
       <w:lang w:eastAsia="vi-VN"/>
     </w:rPr>
   </w:style>
-  <w:style w:type="character" w:styleId="Strong">
+  <w:style w:type="character" w:styleId="Manh">
     <w:name w:val="Strong"/>
-    <w:basedOn w:val="DefaultParagraphFont"/>
+    <w:basedOn w:val="Phngmcinhcuaoanvn"/>
     <w:uiPriority w:val="22"/>
     <w:qFormat/>
     <w:rsid w:val="00147413"/>
@@ -5451,9 +8236,9 @@
       <w:bCs/>
     </w:rPr>
   </w:style>
-  <w:style w:type="table" w:styleId="TableGrid">
+  <w:style w:type="table" w:styleId="LiBang">
     <w:name w:val="Table Grid"/>
-    <w:basedOn w:val="TableNormal"/>
+    <w:basedOn w:val="BangThngthng"/>
     <w:uiPriority w:val="39"/>
     <w:rsid w:val="00147413"/>
     <w:pPr>
@@ -5470,10 +8255,10 @@
       </w:tblBorders>
     </w:tblPr>
   </w:style>
-  <w:style w:type="character" w:customStyle="1" w:styleId="Heading3Char">
-    <w:name w:val="Heading 3 Char"/>
-    <w:basedOn w:val="DefaultParagraphFont"/>
-    <w:link w:val="Heading3"/>
+  <w:style w:type="character" w:customStyle="1" w:styleId="u3Char">
+    <w:name w:val="Đầu đề 3 Char"/>
+    <w:basedOn w:val="Phngmcinhcuaoanvn"/>
+    <w:link w:val="u3"/>
     <w:uiPriority w:val="9"/>
     <w:rsid w:val="00147413"/>
     <w:rPr>
@@ -5485,9 +8270,9 @@
       <w:lang w:eastAsia="vi-VN"/>
     </w:rPr>
   </w:style>
-  <w:style w:type="character" w:styleId="HTMLCode">
+  <w:style w:type="character" w:styleId="MaHTML">
     <w:name w:val="HTML Code"/>
-    <w:basedOn w:val="DefaultParagraphFont"/>
+    <w:basedOn w:val="Phngmcinhcuaoanvn"/>
     <w:uiPriority w:val="99"/>
     <w:semiHidden/>
     <w:unhideWhenUsed/>

</xml_diff>

<commit_message>
Chỉnh sửa mô hình dữ liệu; script MySQL
</commit_message>
<xml_diff>
--- a/documents/SoanBaoCao.docx
+++ b/documents/SoanBaoCao.docx
@@ -1,6 +1,6 @@
 
 <file path=word/document.xml><?xml version="1.0" encoding="utf-8"?>
-<w:document xmlns:wpc="http://schemas.microsoft.com/office/word/2010/wordprocessingCanvas" xmlns:cx="http://schemas.microsoft.com/office/drawing/2014/chartex" xmlns:cx1="http://schemas.microsoft.com/office/drawing/2015/9/8/chartex" xmlns:cx2="http://schemas.microsoft.com/office/drawing/2015/10/21/chartex" xmlns:cx3="http://schemas.microsoft.com/office/drawing/2016/5/9/chartex" xmlns:cx4="http://schemas.microsoft.com/office/drawing/2016/5/10/chartex" xmlns:cx5="http://schemas.microsoft.com/office/drawing/2016/5/11/chartex" xmlns:cx6="http://schemas.microsoft.com/office/drawing/2016/5/12/chartex" xmlns:cx7="http://schemas.microsoft.com/office/drawing/2016/5/13/chartex" xmlns:cx8="http://schemas.microsoft.com/office/drawing/2016/5/14/chartex" xmlns:mc="http://schemas.openxmlformats.org/markup-compatibility/2006" xmlns:aink="http://schemas.microsoft.com/office/drawing/2016/ink" xmlns:am3d="http://schemas.microsoft.com/office/drawing/2017/model3d" xmlns:o="urn:schemas-microsoft-com:office:office" xmlns:oel="http://schemas.microsoft.com/office/2019/extlst" xmlns:r="http://schemas.openxmlformats.org/officeDocument/2006/relationships" xmlns:m="http://schemas.openxmlformats.org/officeDocument/2006/math" xmlns:v="urn:schemas-microsoft-com:vml" xmlns:wp14="http://schemas.microsoft.com/office/word/2010/wordprocessingDrawing" xmlns:wp="http://schemas.openxmlformats.org/drawingml/2006/wordprocessingDrawing" xmlns:w10="urn:schemas-microsoft-com:office:word" xmlns:w="http://schemas.openxmlformats.org/wordprocessingml/2006/main" xmlns:w14="http://schemas.microsoft.com/office/word/2010/wordml" xmlns:w15="http://schemas.microsoft.com/office/word/2012/wordml" xmlns:w16cex="http://schemas.microsoft.com/office/word/2018/wordml/cex" xmlns:w16cid="http://schemas.microsoft.com/office/word/2016/wordml/cid" xmlns:w16="http://schemas.microsoft.com/office/word/2018/wordml" xmlns:w16du="http://schemas.microsoft.com/office/word/2023/wordml/word16du" xmlns:w16sdtdh="http://schemas.microsoft.com/office/word/2020/wordml/sdtdatahash" xmlns:w16sdtfl="http://schemas.microsoft.com/office/word/2024/wordml/sdtformatlock" xmlns:w16se="http://schemas.microsoft.com/office/word/2015/wordml/symex" xmlns:wpg="http://schemas.microsoft.com/office/word/2010/wordprocessingGroup" xmlns:wpi="http://schemas.microsoft.com/office/word/2010/wordprocessingInk" xmlns:wne="http://schemas.microsoft.com/office/word/2006/wordml" xmlns:wps="http://schemas.microsoft.com/office/word/2010/wordprocessingShape" mc:Ignorable="w14 w15 w16se w16cid w16 w16cex w16sdtdh w16sdtfl w16du wp14">
+<w:document xmlns:wpc="http://schemas.microsoft.com/office/word/2010/wordprocessingCanvas" xmlns:cx="http://schemas.microsoft.com/office/drawing/2014/chartex" xmlns:cx1="http://schemas.microsoft.com/office/drawing/2015/9/8/chartex" xmlns:mc="http://schemas.openxmlformats.org/markup-compatibility/2006" xmlns:o="urn:schemas-microsoft-com:office:office" xmlns:r="http://schemas.openxmlformats.org/officeDocument/2006/relationships" xmlns:m="http://schemas.openxmlformats.org/officeDocument/2006/math" xmlns:v="urn:schemas-microsoft-com:vml" xmlns:wp14="http://schemas.microsoft.com/office/word/2010/wordprocessingDrawing" xmlns:wp="http://schemas.openxmlformats.org/drawingml/2006/wordprocessingDrawing" xmlns:w10="urn:schemas-microsoft-com:office:word" xmlns:w="http://schemas.openxmlformats.org/wordprocessingml/2006/main" xmlns:w14="http://schemas.microsoft.com/office/word/2010/wordml" xmlns:w15="http://schemas.microsoft.com/office/word/2012/wordml" xmlns:w16se="http://schemas.microsoft.com/office/word/2015/wordml/symex" xmlns:wpg="http://schemas.microsoft.com/office/word/2010/wordprocessingGroup" xmlns:wpi="http://schemas.microsoft.com/office/word/2010/wordprocessingInk" xmlns:wne="http://schemas.microsoft.com/office/word/2006/wordml" xmlns:wps="http://schemas.microsoft.com/office/word/2010/wordprocessingShape" mc:Ignorable="w14 w15 w16se wp14">
   <w:body>
     <w:p>
       <w:pPr>
@@ -13,7 +13,6 @@
           <w:lang w:val="en-US" w:eastAsia="vi-VN"/>
         </w:rPr>
       </w:pPr>
-      <w:proofErr w:type="spellStart"/>
       <w:r>
         <w:rPr>
           <w:rFonts w:asciiTheme="majorHAnsi" w:eastAsia="Times New Roman" w:hAnsiTheme="majorHAnsi" w:cstheme="majorHAnsi"/>
@@ -23,10 +22,12 @@
           <w:szCs w:val="26"/>
           <w:lang w:val="en-US" w:eastAsia="vi-VN"/>
         </w:rPr>
-        <w:t>Mô</w:t>
+        <w:t>Mô hình ERD</w:t>
       </w:r>
-      <w:proofErr w:type="spellEnd"/>
-      <w:r>
+    </w:p>
+    <w:p>
+      <w:pPr>
+        <w:jc w:val="center"/>
         <w:rPr>
           <w:rFonts w:asciiTheme="majorHAnsi" w:eastAsia="Times New Roman" w:hAnsiTheme="majorHAnsi" w:cstheme="majorHAnsi"/>
           <w:b/>
@@ -35,9 +36,7 @@
           <w:szCs w:val="26"/>
           <w:lang w:val="en-US" w:eastAsia="vi-VN"/>
         </w:rPr>
-        <w:t xml:space="preserve"> </w:t>
-      </w:r>
-      <w:proofErr w:type="spellStart"/>
+      </w:pPr>
       <w:r>
         <w:rPr>
           <w:rFonts w:asciiTheme="majorHAnsi" w:eastAsia="Times New Roman" w:hAnsiTheme="majorHAnsi" w:cstheme="majorHAnsi"/>
@@ -47,48 +46,11 @@
           <w:szCs w:val="26"/>
           <w:lang w:val="en-US" w:eastAsia="vi-VN"/>
         </w:rPr>
-        <w:t>hình</w:t>
-      </w:r>
-      <w:proofErr w:type="spellEnd"/>
-      <w:r>
-        <w:rPr>
-          <w:rFonts w:asciiTheme="majorHAnsi" w:eastAsia="Times New Roman" w:hAnsiTheme="majorHAnsi" w:cstheme="majorHAnsi"/>
-          <w:b/>
-          <w:bCs/>
-          <w:sz w:val="26"/>
-          <w:szCs w:val="26"/>
-          <w:lang w:val="en-US" w:eastAsia="vi-VN"/>
-        </w:rPr>
-        <w:t xml:space="preserve"> ERD</w:t>
-      </w:r>
-    </w:p>
-    <w:p>
-      <w:pPr>
-        <w:jc w:val="center"/>
-        <w:rPr>
-          <w:rFonts w:asciiTheme="majorHAnsi" w:eastAsia="Times New Roman" w:hAnsiTheme="majorHAnsi" w:cstheme="majorHAnsi"/>
-          <w:b/>
-          <w:bCs/>
-          <w:sz w:val="26"/>
-          <w:szCs w:val="26"/>
-          <w:lang w:val="en-US" w:eastAsia="vi-VN"/>
-        </w:rPr>
-      </w:pPr>
-      <w:r>
-        <w:rPr>
-          <w:rFonts w:asciiTheme="majorHAnsi" w:eastAsia="Times New Roman" w:hAnsiTheme="majorHAnsi" w:cstheme="majorHAnsi"/>
-          <w:b/>
-          <w:bCs/>
-          <w:noProof/>
-          <w:sz w:val="26"/>
-          <w:szCs w:val="26"/>
-          <w:lang w:val="en-US" w:eastAsia="vi-VN"/>
-        </w:rPr>
         <w:drawing>
-          <wp:inline distT="0" distB="0" distL="0" distR="0" wp14:anchorId="6B9A2B83" wp14:editId="1484333C">
-            <wp:extent cx="5731510" cy="5436870"/>
+          <wp:inline distT="0" distB="0" distL="0" distR="0" wp14:anchorId="7759F8C8" wp14:editId="2189FD68">
+            <wp:extent cx="5731510" cy="3924300"/>
             <wp:effectExtent l="0" t="0" r="2540" b="0"/>
-            <wp:docPr id="2" name="Picture 2"/>
+            <wp:docPr id="3" name="Picture 3"/>
             <wp:cNvGraphicFramePr>
               <a:graphicFrameLocks xmlns:a="http://schemas.openxmlformats.org/drawingml/2006/main" noChangeAspect="1"/>
             </wp:cNvGraphicFramePr>
@@ -108,7 +70,7 @@
                   <pic:spPr>
                     <a:xfrm>
                       <a:off x="0" y="0"/>
-                      <a:ext cx="5731510" cy="5436870"/>
+                      <a:ext cx="5731510" cy="3924300"/>
                     </a:xfrm>
                     <a:prstGeom prst="rect">
                       <a:avLst/>
@@ -144,7 +106,6 @@
           <w:lang w:val="en-US" w:eastAsia="vi-VN"/>
         </w:rPr>
       </w:pPr>
-      <w:proofErr w:type="spellStart"/>
       <w:r>
         <w:rPr>
           <w:rFonts w:asciiTheme="majorHAnsi" w:eastAsia="Times New Roman" w:hAnsiTheme="majorHAnsi" w:cstheme="majorHAnsi"/>
@@ -154,10 +115,12 @@
           <w:szCs w:val="26"/>
           <w:lang w:val="en-US" w:eastAsia="vi-VN"/>
         </w:rPr>
-        <w:t>Mô</w:t>
+        <w:t>Mô hình quan hệ dữ liệu</w:t>
       </w:r>
-      <w:proofErr w:type="spellEnd"/>
-      <w:r>
+    </w:p>
+    <w:p>
+      <w:pPr>
+        <w:jc w:val="center"/>
         <w:rPr>
           <w:rFonts w:asciiTheme="majorHAnsi" w:eastAsia="Times New Roman" w:hAnsiTheme="majorHAnsi" w:cstheme="majorHAnsi"/>
           <w:b/>
@@ -166,9 +129,7 @@
           <w:szCs w:val="26"/>
           <w:lang w:val="en-US" w:eastAsia="vi-VN"/>
         </w:rPr>
-        <w:t xml:space="preserve"> </w:t>
-      </w:r>
-      <w:proofErr w:type="spellStart"/>
+      </w:pPr>
       <w:r>
         <w:rPr>
           <w:rFonts w:asciiTheme="majorHAnsi" w:eastAsia="Times New Roman" w:hAnsiTheme="majorHAnsi" w:cstheme="majorHAnsi"/>
@@ -178,132 +139,10 @@
           <w:szCs w:val="26"/>
           <w:lang w:val="en-US" w:eastAsia="vi-VN"/>
         </w:rPr>
-        <w:t>hình</w:t>
-      </w:r>
-      <w:proofErr w:type="spellEnd"/>
-      <w:r>
-        <w:rPr>
-          <w:rFonts w:asciiTheme="majorHAnsi" w:eastAsia="Times New Roman" w:hAnsiTheme="majorHAnsi" w:cstheme="majorHAnsi"/>
-          <w:b/>
-          <w:bCs/>
-          <w:sz w:val="26"/>
-          <w:szCs w:val="26"/>
-          <w:lang w:val="en-US" w:eastAsia="vi-VN"/>
-        </w:rPr>
-        <w:t xml:space="preserve"> </w:t>
-      </w:r>
-      <w:proofErr w:type="spellStart"/>
-      <w:r>
-        <w:rPr>
-          <w:rFonts w:asciiTheme="majorHAnsi" w:eastAsia="Times New Roman" w:hAnsiTheme="majorHAnsi" w:cstheme="majorHAnsi"/>
-          <w:b/>
-          <w:bCs/>
-          <w:sz w:val="26"/>
-          <w:szCs w:val="26"/>
-          <w:lang w:val="en-US" w:eastAsia="vi-VN"/>
-        </w:rPr>
-        <w:t>quan</w:t>
-      </w:r>
-      <w:proofErr w:type="spellEnd"/>
-      <w:r>
-        <w:rPr>
-          <w:rFonts w:asciiTheme="majorHAnsi" w:eastAsia="Times New Roman" w:hAnsiTheme="majorHAnsi" w:cstheme="majorHAnsi"/>
-          <w:b/>
-          <w:bCs/>
-          <w:sz w:val="26"/>
-          <w:szCs w:val="26"/>
-          <w:lang w:val="en-US" w:eastAsia="vi-VN"/>
-        </w:rPr>
-        <w:t xml:space="preserve"> </w:t>
-      </w:r>
-      <w:proofErr w:type="spellStart"/>
-      <w:r>
-        <w:rPr>
-          <w:rFonts w:asciiTheme="majorHAnsi" w:eastAsia="Times New Roman" w:hAnsiTheme="majorHAnsi" w:cstheme="majorHAnsi"/>
-          <w:b/>
-          <w:bCs/>
-          <w:sz w:val="26"/>
-          <w:szCs w:val="26"/>
-          <w:lang w:val="en-US" w:eastAsia="vi-VN"/>
-        </w:rPr>
-        <w:t>hệ</w:t>
-      </w:r>
-      <w:proofErr w:type="spellEnd"/>
-      <w:r>
-        <w:rPr>
-          <w:rFonts w:asciiTheme="majorHAnsi" w:eastAsia="Times New Roman" w:hAnsiTheme="majorHAnsi" w:cstheme="majorHAnsi"/>
-          <w:b/>
-          <w:bCs/>
-          <w:sz w:val="26"/>
-          <w:szCs w:val="26"/>
-          <w:lang w:val="en-US" w:eastAsia="vi-VN"/>
-        </w:rPr>
-        <w:t xml:space="preserve"> </w:t>
-      </w:r>
-      <w:proofErr w:type="spellStart"/>
-      <w:r>
-        <w:rPr>
-          <w:rFonts w:asciiTheme="majorHAnsi" w:eastAsia="Times New Roman" w:hAnsiTheme="majorHAnsi" w:cstheme="majorHAnsi"/>
-          <w:b/>
-          <w:bCs/>
-          <w:sz w:val="26"/>
-          <w:szCs w:val="26"/>
-          <w:lang w:val="en-US" w:eastAsia="vi-VN"/>
-        </w:rPr>
-        <w:t>dữ</w:t>
-      </w:r>
-      <w:proofErr w:type="spellEnd"/>
-      <w:r>
-        <w:rPr>
-          <w:rFonts w:asciiTheme="majorHAnsi" w:eastAsia="Times New Roman" w:hAnsiTheme="majorHAnsi" w:cstheme="majorHAnsi"/>
-          <w:b/>
-          <w:bCs/>
-          <w:sz w:val="26"/>
-          <w:szCs w:val="26"/>
-          <w:lang w:val="en-US" w:eastAsia="vi-VN"/>
-        </w:rPr>
-        <w:t xml:space="preserve"> </w:t>
-      </w:r>
-      <w:proofErr w:type="spellStart"/>
-      <w:r>
-        <w:rPr>
-          <w:rFonts w:asciiTheme="majorHAnsi" w:eastAsia="Times New Roman" w:hAnsiTheme="majorHAnsi" w:cstheme="majorHAnsi"/>
-          <w:b/>
-          <w:bCs/>
-          <w:sz w:val="26"/>
-          <w:szCs w:val="26"/>
-          <w:lang w:val="en-US" w:eastAsia="vi-VN"/>
-        </w:rPr>
-        <w:t>liệu</w:t>
-      </w:r>
-      <w:proofErr w:type="spellEnd"/>
-    </w:p>
-    <w:p>
-      <w:pPr>
-        <w:jc w:val="center"/>
-        <w:rPr>
-          <w:rFonts w:asciiTheme="majorHAnsi" w:eastAsia="Times New Roman" w:hAnsiTheme="majorHAnsi" w:cstheme="majorHAnsi"/>
-          <w:b/>
-          <w:bCs/>
-          <w:sz w:val="26"/>
-          <w:szCs w:val="26"/>
-          <w:lang w:val="en-US" w:eastAsia="vi-VN"/>
-        </w:rPr>
-      </w:pPr>
-      <w:r>
-        <w:rPr>
-          <w:rFonts w:asciiTheme="majorHAnsi" w:eastAsia="Times New Roman" w:hAnsiTheme="majorHAnsi" w:cstheme="majorHAnsi"/>
-          <w:b/>
-          <w:bCs/>
-          <w:noProof/>
-          <w:sz w:val="26"/>
-          <w:szCs w:val="26"/>
-          <w:lang w:val="en-US" w:eastAsia="vi-VN"/>
-        </w:rPr>
         <w:drawing>
-          <wp:inline distT="0" distB="0" distL="0" distR="0" wp14:anchorId="2EAE34FA" wp14:editId="6C332CCA">
-            <wp:extent cx="5731510" cy="2373630"/>
-            <wp:effectExtent l="0" t="0" r="2540" b="7620"/>
+          <wp:inline distT="0" distB="0" distL="0" distR="0" wp14:anchorId="42EB11DD" wp14:editId="713F5A7A">
+            <wp:extent cx="5731510" cy="2844165"/>
+            <wp:effectExtent l="0" t="0" r="2540" b="0"/>
             <wp:docPr id="1" name="Picture 1"/>
             <wp:cNvGraphicFramePr>
               <a:graphicFrameLocks xmlns:a="http://schemas.openxmlformats.org/drawingml/2006/main" noChangeAspect="1"/>
@@ -324,7 +163,7 @@
                   <pic:spPr>
                     <a:xfrm>
                       <a:off x="0" y="0"/>
-                      <a:ext cx="5731510" cy="2373630"/>
+                      <a:ext cx="5731510" cy="2844165"/>
                     </a:xfrm>
                     <a:prstGeom prst="rect">
                       <a:avLst/>
@@ -339,6 +178,7 @@
     </w:p>
     <w:p>
       <w:pPr>
+        <w:jc w:val="center"/>
         <w:rPr>
           <w:rFonts w:asciiTheme="majorHAnsi" w:eastAsia="Times New Roman" w:hAnsiTheme="majorHAnsi" w:cstheme="majorHAnsi"/>
           <w:b/>
@@ -351,6 +191,7 @@
     </w:p>
     <w:p>
       <w:pPr>
+        <w:jc w:val="center"/>
         <w:rPr>
           <w:rFonts w:asciiTheme="majorHAnsi" w:eastAsia="Times New Roman" w:hAnsiTheme="majorHAnsi" w:cstheme="majorHAnsi"/>
           <w:b/>
@@ -360,8 +201,9 @@
           <w:lang w:val="en-US" w:eastAsia="vi-VN"/>
         </w:rPr>
       </w:pPr>
-      <w:proofErr w:type="spellStart"/>
-      <w:r>
+    </w:p>
+    <w:p>
+      <w:pPr>
         <w:rPr>
           <w:rFonts w:asciiTheme="majorHAnsi" w:eastAsia="Times New Roman" w:hAnsiTheme="majorHAnsi" w:cstheme="majorHAnsi"/>
           <w:b/>
@@ -370,10 +212,10 @@
           <w:szCs w:val="26"/>
           <w:lang w:val="en-US" w:eastAsia="vi-VN"/>
         </w:rPr>
-        <w:t>Mô</w:t>
-      </w:r>
-      <w:proofErr w:type="spellEnd"/>
-      <w:r>
+      </w:pPr>
+    </w:p>
+    <w:p>
+      <w:pPr>
         <w:rPr>
           <w:rFonts w:asciiTheme="majorHAnsi" w:eastAsia="Times New Roman" w:hAnsiTheme="majorHAnsi" w:cstheme="majorHAnsi"/>
           <w:b/>
@@ -382,9 +224,7 @@
           <w:szCs w:val="26"/>
           <w:lang w:val="en-US" w:eastAsia="vi-VN"/>
         </w:rPr>
-        <w:t xml:space="preserve"> </w:t>
-      </w:r>
-      <w:proofErr w:type="spellStart"/>
+      </w:pPr>
       <w:r>
         <w:rPr>
           <w:rFonts w:asciiTheme="majorHAnsi" w:eastAsia="Times New Roman" w:hAnsiTheme="majorHAnsi" w:cstheme="majorHAnsi"/>
@@ -394,22 +234,23 @@
           <w:szCs w:val="26"/>
           <w:lang w:val="en-US" w:eastAsia="vi-VN"/>
         </w:rPr>
-        <w:t>tả</w:t>
+        <w:lastRenderedPageBreak/>
+        <w:t>Mô tả</w:t>
       </w:r>
-      <w:proofErr w:type="spellEnd"/>
-    </w:p>
-    <w:p>
-      <w:pPr>
+      <w:r>
         <w:rPr>
           <w:rFonts w:asciiTheme="majorHAnsi" w:eastAsia="Times New Roman" w:hAnsiTheme="majorHAnsi" w:cstheme="majorHAnsi"/>
           <w:b/>
           <w:bCs/>
           <w:sz w:val="26"/>
           <w:szCs w:val="26"/>
-          <w:lang w:eastAsia="vi-VN"/>
-        </w:rPr>
-      </w:pPr>
-      <w:r>
+          <w:lang w:val="en-US" w:eastAsia="vi-VN"/>
+        </w:rPr>
+        <w:t xml:space="preserve"> </w:t>
+      </w:r>
+    </w:p>
+    <w:p>
+      <w:pPr>
         <w:rPr>
           <w:rFonts w:asciiTheme="majorHAnsi" w:eastAsia="Times New Roman" w:hAnsiTheme="majorHAnsi" w:cstheme="majorHAnsi"/>
           <w:b/>
@@ -418,9 +259,7 @@
           <w:szCs w:val="26"/>
           <w:lang w:eastAsia="vi-VN"/>
         </w:rPr>
-        <w:t>Bảng người dùng (</w:t>
-      </w:r>
-      <w:proofErr w:type="spellStart"/>
+      </w:pPr>
       <w:r>
         <w:rPr>
           <w:rFonts w:asciiTheme="majorHAnsi" w:eastAsia="Times New Roman" w:hAnsiTheme="majorHAnsi" w:cstheme="majorHAnsi"/>
@@ -430,24 +269,12 @@
           <w:szCs w:val="26"/>
           <w:lang w:eastAsia="vi-VN"/>
         </w:rPr>
-        <w:t>users</w:t>
-      </w:r>
-      <w:proofErr w:type="spellEnd"/>
-      <w:r>
-        <w:rPr>
-          <w:rFonts w:asciiTheme="majorHAnsi" w:eastAsia="Times New Roman" w:hAnsiTheme="majorHAnsi" w:cstheme="majorHAnsi"/>
-          <w:b/>
-          <w:bCs/>
-          <w:sz w:val="26"/>
-          <w:szCs w:val="26"/>
-          <w:lang w:eastAsia="vi-VN"/>
-        </w:rPr>
-        <w:t>)</w:t>
+        <w:t>Bảng người dùng (users)</w:t>
       </w:r>
     </w:p>
     <w:tbl>
       <w:tblPr>
-        <w:tblStyle w:val="LiBang"/>
+        <w:tblStyle w:val="TableGrid"/>
         <w:tblW w:w="0" w:type="auto"/>
         <w:tblLook w:val="04A0" w:firstRow="1" w:lastRow="0" w:firstColumn="1" w:lastColumn="0" w:noHBand="0" w:noVBand="1"/>
       </w:tblPr>
@@ -631,7 +458,6 @@
                 <w:lang w:eastAsia="vi-VN"/>
               </w:rPr>
             </w:pPr>
-            <w:proofErr w:type="spellStart"/>
             <w:r>
               <w:rPr>
                 <w:rFonts w:asciiTheme="majorHAnsi" w:eastAsia="Times New Roman" w:hAnsiTheme="majorHAnsi" w:cstheme="majorHAnsi"/>
@@ -641,7 +467,6 @@
               </w:rPr>
               <w:t>userId</w:t>
             </w:r>
-            <w:proofErr w:type="spellEnd"/>
           </w:p>
         </w:tc>
         <w:tc>
@@ -742,7 +567,6 @@
                 <w:lang w:eastAsia="vi-VN"/>
               </w:rPr>
             </w:pPr>
-            <w:proofErr w:type="spellStart"/>
             <w:r>
               <w:rPr>
                 <w:rFonts w:asciiTheme="majorHAnsi" w:eastAsia="Times New Roman" w:hAnsiTheme="majorHAnsi" w:cstheme="majorHAnsi"/>
@@ -752,7 +576,6 @@
               </w:rPr>
               <w:t>googleId</w:t>
             </w:r>
-            <w:proofErr w:type="spellEnd"/>
           </w:p>
         </w:tc>
         <w:tc>
@@ -803,19 +626,8 @@
                 <w:szCs w:val="26"/>
                 <w:lang w:eastAsia="vi-VN"/>
               </w:rPr>
-              <w:t xml:space="preserve">ID của người dùng khi đăng nhập bằng </w:t>
-            </w:r>
-            <w:proofErr w:type="spellStart"/>
-            <w:r>
-              <w:rPr>
-                <w:rFonts w:asciiTheme="majorHAnsi" w:eastAsia="Times New Roman" w:hAnsiTheme="majorHAnsi" w:cstheme="majorHAnsi"/>
-                <w:sz w:val="26"/>
-                <w:szCs w:val="26"/>
-                <w:lang w:eastAsia="vi-VN"/>
-              </w:rPr>
-              <w:t>Google</w:t>
-            </w:r>
-            <w:proofErr w:type="spellEnd"/>
+              <w:t>ID của người dùng khi đăng nhập bằng Google</w:t>
+            </w:r>
           </w:p>
         </w:tc>
       </w:tr>
@@ -864,7 +676,6 @@
                 <w:lang w:eastAsia="vi-VN"/>
               </w:rPr>
             </w:pPr>
-            <w:proofErr w:type="spellStart"/>
             <w:r>
               <w:rPr>
                 <w:rFonts w:asciiTheme="majorHAnsi" w:eastAsia="Times New Roman" w:hAnsiTheme="majorHAnsi" w:cstheme="majorHAnsi"/>
@@ -874,7 +685,6 @@
               </w:rPr>
               <w:t>userFullName</w:t>
             </w:r>
-            <w:proofErr w:type="spellEnd"/>
           </w:p>
         </w:tc>
         <w:tc>
@@ -975,7 +785,6 @@
                 <w:lang w:eastAsia="vi-VN"/>
               </w:rPr>
             </w:pPr>
-            <w:proofErr w:type="spellStart"/>
             <w:r>
               <w:rPr>
                 <w:rFonts w:asciiTheme="majorHAnsi" w:eastAsia="Times New Roman" w:hAnsiTheme="majorHAnsi" w:cstheme="majorHAnsi"/>
@@ -985,7 +794,6 @@
               </w:rPr>
               <w:t>userEmail</w:t>
             </w:r>
-            <w:proofErr w:type="spellEnd"/>
           </w:p>
         </w:tc>
         <w:tc>
@@ -1029,25 +837,14 @@
                 <w:lang w:eastAsia="vi-VN"/>
               </w:rPr>
             </w:pPr>
-            <w:proofErr w:type="spellStart"/>
-            <w:r>
-              <w:rPr>
-                <w:rFonts w:asciiTheme="majorHAnsi" w:eastAsia="Times New Roman" w:hAnsiTheme="majorHAnsi" w:cstheme="majorHAnsi"/>
-                <w:sz w:val="26"/>
-                <w:szCs w:val="26"/>
-                <w:lang w:eastAsia="vi-VN"/>
-              </w:rPr>
-              <w:t>Email</w:t>
-            </w:r>
-            <w:proofErr w:type="spellEnd"/>
-            <w:r>
-              <w:rPr>
-                <w:rFonts w:asciiTheme="majorHAnsi" w:eastAsia="Times New Roman" w:hAnsiTheme="majorHAnsi" w:cstheme="majorHAnsi"/>
-                <w:sz w:val="26"/>
-                <w:szCs w:val="26"/>
-                <w:lang w:eastAsia="vi-VN"/>
-              </w:rPr>
-              <w:t xml:space="preserve"> người dùng</w:t>
+            <w:r>
+              <w:rPr>
+                <w:rFonts w:asciiTheme="majorHAnsi" w:eastAsia="Times New Roman" w:hAnsiTheme="majorHAnsi" w:cstheme="majorHAnsi"/>
+                <w:sz w:val="26"/>
+                <w:szCs w:val="26"/>
+                <w:lang w:eastAsia="vi-VN"/>
+              </w:rPr>
+              <w:t>Email người dùng</w:t>
             </w:r>
           </w:p>
         </w:tc>
@@ -1097,7 +894,6 @@
                 <w:lang w:eastAsia="vi-VN"/>
               </w:rPr>
             </w:pPr>
-            <w:proofErr w:type="spellStart"/>
             <w:r>
               <w:rPr>
                 <w:rFonts w:asciiTheme="majorHAnsi" w:eastAsia="Times New Roman" w:hAnsiTheme="majorHAnsi" w:cstheme="majorHAnsi"/>
@@ -1107,7 +903,6 @@
               </w:rPr>
               <w:t>userPassword</w:t>
             </w:r>
-            <w:proofErr w:type="spellEnd"/>
           </w:p>
         </w:tc>
         <w:tc>
@@ -1208,7 +1003,6 @@
                 <w:lang w:eastAsia="vi-VN"/>
               </w:rPr>
             </w:pPr>
-            <w:proofErr w:type="spellStart"/>
             <w:r>
               <w:rPr>
                 <w:rFonts w:asciiTheme="majorHAnsi" w:eastAsia="Times New Roman" w:hAnsiTheme="majorHAnsi" w:cstheme="majorHAnsi"/>
@@ -1218,7 +1012,6 @@
               </w:rPr>
               <w:t>userGender</w:t>
             </w:r>
-            <w:proofErr w:type="spellEnd"/>
           </w:p>
         </w:tc>
         <w:tc>
@@ -1319,7 +1112,6 @@
                 <w:lang w:eastAsia="vi-VN"/>
               </w:rPr>
             </w:pPr>
-            <w:proofErr w:type="spellStart"/>
             <w:r>
               <w:rPr>
                 <w:rFonts w:asciiTheme="majorHAnsi" w:eastAsia="Times New Roman" w:hAnsiTheme="majorHAnsi" w:cstheme="majorHAnsi"/>
@@ -1329,7 +1121,6 @@
               </w:rPr>
               <w:t>userPhoneNumber</w:t>
             </w:r>
-            <w:proofErr w:type="spellEnd"/>
           </w:p>
         </w:tc>
         <w:tc>
@@ -1430,7 +1221,6 @@
                 <w:lang w:eastAsia="vi-VN"/>
               </w:rPr>
             </w:pPr>
-            <w:proofErr w:type="spellStart"/>
             <w:r>
               <w:rPr>
                 <w:rFonts w:asciiTheme="majorHAnsi" w:eastAsia="Times New Roman" w:hAnsiTheme="majorHAnsi" w:cstheme="majorHAnsi"/>
@@ -1440,7 +1230,6 @@
               </w:rPr>
               <w:t>userAddress</w:t>
             </w:r>
-            <w:proofErr w:type="spellEnd"/>
           </w:p>
         </w:tc>
         <w:tc>
@@ -1541,7 +1330,6 @@
                 <w:lang w:eastAsia="vi-VN"/>
               </w:rPr>
             </w:pPr>
-            <w:proofErr w:type="spellStart"/>
             <w:r>
               <w:rPr>
                 <w:rFonts w:asciiTheme="majorHAnsi" w:eastAsia="Times New Roman" w:hAnsiTheme="majorHAnsi" w:cstheme="majorHAnsi"/>
@@ -1551,7 +1339,6 @@
               </w:rPr>
               <w:t>userRole</w:t>
             </w:r>
-            <w:proofErr w:type="spellEnd"/>
           </w:p>
         </w:tc>
         <w:tc>
@@ -1652,7 +1439,6 @@
                 <w:lang w:eastAsia="vi-VN"/>
               </w:rPr>
             </w:pPr>
-            <w:proofErr w:type="spellStart"/>
             <w:r>
               <w:rPr>
                 <w:rFonts w:asciiTheme="majorHAnsi" w:eastAsia="Times New Roman" w:hAnsiTheme="majorHAnsi" w:cstheme="majorHAnsi"/>
@@ -1662,7 +1448,6 @@
               </w:rPr>
               <w:t>userOtp</w:t>
             </w:r>
-            <w:proofErr w:type="spellEnd"/>
           </w:p>
         </w:tc>
         <w:tc>
@@ -1763,7 +1548,6 @@
                 <w:lang w:eastAsia="vi-VN"/>
               </w:rPr>
             </w:pPr>
-            <w:proofErr w:type="spellStart"/>
             <w:r>
               <w:rPr>
                 <w:rFonts w:asciiTheme="majorHAnsi" w:eastAsia="Times New Roman" w:hAnsiTheme="majorHAnsi" w:cstheme="majorHAnsi"/>
@@ -1773,7 +1557,6 @@
               </w:rPr>
               <w:t>userOtpExpire</w:t>
             </w:r>
-            <w:proofErr w:type="spellEnd"/>
           </w:p>
         </w:tc>
         <w:tc>
@@ -1874,7 +1657,6 @@
                 <w:lang w:eastAsia="vi-VN"/>
               </w:rPr>
             </w:pPr>
-            <w:proofErr w:type="spellStart"/>
             <w:r>
               <w:rPr>
                 <w:rFonts w:asciiTheme="majorHAnsi" w:eastAsia="Times New Roman" w:hAnsiTheme="majorHAnsi" w:cstheme="majorHAnsi"/>
@@ -1884,7 +1666,6 @@
               </w:rPr>
               <w:t>userStatus</w:t>
             </w:r>
-            <w:proofErr w:type="spellEnd"/>
           </w:p>
         </w:tc>
         <w:tc>
@@ -1985,7 +1766,6 @@
                 <w:lang w:eastAsia="vi-VN"/>
               </w:rPr>
             </w:pPr>
-            <w:proofErr w:type="spellStart"/>
             <w:r>
               <w:rPr>
                 <w:rFonts w:asciiTheme="majorHAnsi" w:eastAsia="Times New Roman" w:hAnsiTheme="majorHAnsi" w:cstheme="majorHAnsi"/>
@@ -1995,7 +1775,6 @@
               </w:rPr>
               <w:t>userCreateAt</w:t>
             </w:r>
-            <w:proofErr w:type="spellEnd"/>
           </w:p>
         </w:tc>
         <w:tc>
@@ -2096,7 +1875,6 @@
                 <w:lang w:eastAsia="vi-VN"/>
               </w:rPr>
             </w:pPr>
-            <w:proofErr w:type="spellStart"/>
             <w:r>
               <w:rPr>
                 <w:rFonts w:asciiTheme="majorHAnsi" w:eastAsia="Times New Roman" w:hAnsiTheme="majorHAnsi" w:cstheme="majorHAnsi"/>
@@ -2106,7 +1884,6 @@
               </w:rPr>
               <w:t>userUpdateAt</w:t>
             </w:r>
-            <w:proofErr w:type="spellEnd"/>
           </w:p>
         </w:tc>
         <w:tc>
@@ -2177,114 +1954,14 @@
       <w:pPr>
         <w:rPr>
           <w:rFonts w:asciiTheme="majorHAnsi" w:eastAsia="Times New Roman" w:hAnsiTheme="majorHAnsi" w:cstheme="majorHAnsi"/>
+          <w:b/>
+          <w:bCs/>
           <w:sz w:val="26"/>
           <w:szCs w:val="26"/>
           <w:lang w:eastAsia="vi-VN"/>
         </w:rPr>
       </w:pPr>
-    </w:p>
-    <w:p>
-      <w:pPr>
-        <w:rPr>
-          <w:rFonts w:asciiTheme="majorHAnsi" w:eastAsia="Times New Roman" w:hAnsiTheme="majorHAnsi" w:cstheme="majorHAnsi"/>
-          <w:sz w:val="26"/>
-          <w:szCs w:val="26"/>
-          <w:lang w:eastAsia="vi-VN"/>
-        </w:rPr>
-      </w:pPr>
-    </w:p>
-    <w:p>
-      <w:pPr>
-        <w:rPr>
-          <w:rFonts w:asciiTheme="majorHAnsi" w:eastAsia="Times New Roman" w:hAnsiTheme="majorHAnsi" w:cstheme="majorHAnsi"/>
-          <w:sz w:val="26"/>
-          <w:szCs w:val="26"/>
-          <w:lang w:eastAsia="vi-VN"/>
-        </w:rPr>
-      </w:pPr>
-    </w:p>
-    <w:p>
-      <w:pPr>
-        <w:rPr>
-          <w:rFonts w:asciiTheme="majorHAnsi" w:eastAsia="Times New Roman" w:hAnsiTheme="majorHAnsi" w:cstheme="majorHAnsi"/>
-          <w:sz w:val="26"/>
-          <w:szCs w:val="26"/>
-          <w:lang w:eastAsia="vi-VN"/>
-        </w:rPr>
-      </w:pPr>
-    </w:p>
-    <w:p>
-      <w:pPr>
-        <w:rPr>
-          <w:rFonts w:asciiTheme="majorHAnsi" w:eastAsia="Times New Roman" w:hAnsiTheme="majorHAnsi" w:cstheme="majorHAnsi"/>
-          <w:sz w:val="26"/>
-          <w:szCs w:val="26"/>
-          <w:lang w:eastAsia="vi-VN"/>
-        </w:rPr>
-      </w:pPr>
-    </w:p>
-    <w:p>
-      <w:pPr>
-        <w:rPr>
-          <w:rFonts w:asciiTheme="majorHAnsi" w:eastAsia="Times New Roman" w:hAnsiTheme="majorHAnsi" w:cstheme="majorHAnsi"/>
-          <w:sz w:val="26"/>
-          <w:szCs w:val="26"/>
-          <w:lang w:eastAsia="vi-VN"/>
-        </w:rPr>
-      </w:pPr>
-    </w:p>
-    <w:p>
-      <w:pPr>
-        <w:rPr>
-          <w:rFonts w:asciiTheme="majorHAnsi" w:eastAsia="Times New Roman" w:hAnsiTheme="majorHAnsi" w:cstheme="majorHAnsi"/>
-          <w:sz w:val="26"/>
-          <w:szCs w:val="26"/>
-          <w:lang w:eastAsia="vi-VN"/>
-        </w:rPr>
-      </w:pPr>
-    </w:p>
-    <w:p>
-      <w:pPr>
-        <w:rPr>
-          <w:rFonts w:asciiTheme="majorHAnsi" w:eastAsia="Times New Roman" w:hAnsiTheme="majorHAnsi" w:cstheme="majorHAnsi"/>
-          <w:sz w:val="26"/>
-          <w:szCs w:val="26"/>
-          <w:lang w:eastAsia="vi-VN"/>
-        </w:rPr>
-      </w:pPr>
-    </w:p>
-    <w:p>
-      <w:pPr>
-        <w:rPr>
-          <w:rFonts w:asciiTheme="majorHAnsi" w:eastAsia="Times New Roman" w:hAnsiTheme="majorHAnsi" w:cstheme="majorHAnsi"/>
-          <w:sz w:val="26"/>
-          <w:szCs w:val="26"/>
-          <w:lang w:eastAsia="vi-VN"/>
-        </w:rPr>
-      </w:pPr>
-    </w:p>
-    <w:p>
-      <w:pPr>
-        <w:rPr>
-          <w:rFonts w:asciiTheme="majorHAnsi" w:eastAsia="Times New Roman" w:hAnsiTheme="majorHAnsi" w:cstheme="majorHAnsi"/>
-          <w:sz w:val="26"/>
-          <w:szCs w:val="26"/>
-          <w:lang w:eastAsia="vi-VN"/>
-        </w:rPr>
-      </w:pPr>
-    </w:p>
-    <w:p>
-      <w:pPr>
-        <w:rPr>
-          <w:rFonts w:asciiTheme="majorHAnsi" w:eastAsia="Times New Roman" w:hAnsiTheme="majorHAnsi" w:cstheme="majorHAnsi"/>
-          <w:sz w:val="26"/>
-          <w:szCs w:val="26"/>
-          <w:lang w:eastAsia="vi-VN"/>
-        </w:rPr>
-      </w:pPr>
-    </w:p>
-    <w:p>
-      <w:pPr>
+      <w:r>
         <w:rPr>
           <w:rFonts w:asciiTheme="majorHAnsi" w:eastAsia="Times New Roman" w:hAnsiTheme="majorHAnsi" w:cstheme="majorHAnsi"/>
           <w:b/>
@@ -2293,47 +1970,12 @@
           <w:szCs w:val="26"/>
           <w:lang w:eastAsia="vi-VN"/>
         </w:rPr>
-      </w:pPr>
-      <w:r>
-        <w:rPr>
-          <w:rFonts w:asciiTheme="majorHAnsi" w:eastAsia="Times New Roman" w:hAnsiTheme="majorHAnsi" w:cstheme="majorHAnsi"/>
-          <w:b/>
-          <w:bCs/>
-          <w:sz w:val="26"/>
-          <w:szCs w:val="26"/>
-          <w:lang w:eastAsia="vi-VN"/>
-        </w:rPr>
-        <w:lastRenderedPageBreak/>
-        <w:t>Bảng khóa học (</w:t>
-      </w:r>
-      <w:proofErr w:type="spellStart"/>
-      <w:r>
-        <w:rPr>
-          <w:rFonts w:asciiTheme="majorHAnsi" w:eastAsia="Times New Roman" w:hAnsiTheme="majorHAnsi" w:cstheme="majorHAnsi"/>
-          <w:b/>
-          <w:bCs/>
-          <w:sz w:val="26"/>
-          <w:szCs w:val="26"/>
-          <w:lang w:eastAsia="vi-VN"/>
-        </w:rPr>
-        <w:t>courses</w:t>
-      </w:r>
-      <w:proofErr w:type="spellEnd"/>
-      <w:r>
-        <w:rPr>
-          <w:rFonts w:asciiTheme="majorHAnsi" w:eastAsia="Times New Roman" w:hAnsiTheme="majorHAnsi" w:cstheme="majorHAnsi"/>
-          <w:b/>
-          <w:bCs/>
-          <w:sz w:val="26"/>
-          <w:szCs w:val="26"/>
-          <w:lang w:eastAsia="vi-VN"/>
-        </w:rPr>
-        <w:t>)</w:t>
+        <w:t>Bảng khóa học (courses)</w:t>
       </w:r>
     </w:p>
     <w:tbl>
       <w:tblPr>
-        <w:tblStyle w:val="LiBang"/>
+        <w:tblStyle w:val="TableGrid"/>
         <w:tblW w:w="0" w:type="auto"/>
         <w:tblLook w:val="04A0" w:firstRow="1" w:lastRow="0" w:firstColumn="1" w:lastColumn="0" w:noHBand="0" w:noVBand="1"/>
       </w:tblPr>
@@ -2517,7 +2159,6 @@
                 <w:lang w:eastAsia="vi-VN"/>
               </w:rPr>
             </w:pPr>
-            <w:proofErr w:type="spellStart"/>
             <w:r>
               <w:rPr>
                 <w:rFonts w:asciiTheme="majorHAnsi" w:eastAsia="Times New Roman" w:hAnsiTheme="majorHAnsi" w:cstheme="majorHAnsi"/>
@@ -2527,7 +2168,6 @@
               </w:rPr>
               <w:t>courseId</w:t>
             </w:r>
-            <w:proofErr w:type="spellEnd"/>
           </w:p>
         </w:tc>
         <w:tc>
@@ -2628,7 +2268,6 @@
                 <w:lang w:eastAsia="vi-VN"/>
               </w:rPr>
             </w:pPr>
-            <w:proofErr w:type="spellStart"/>
             <w:r>
               <w:rPr>
                 <w:rFonts w:asciiTheme="majorHAnsi" w:eastAsia="Times New Roman" w:hAnsiTheme="majorHAnsi" w:cstheme="majorHAnsi"/>
@@ -2638,7 +2277,6 @@
               </w:rPr>
               <w:t>userId</w:t>
             </w:r>
-            <w:proofErr w:type="spellEnd"/>
           </w:p>
         </w:tc>
         <w:tc>
@@ -2739,7 +2377,6 @@
                 <w:lang w:eastAsia="vi-VN"/>
               </w:rPr>
             </w:pPr>
-            <w:proofErr w:type="spellStart"/>
             <w:r>
               <w:rPr>
                 <w:rFonts w:asciiTheme="majorHAnsi" w:eastAsia="Times New Roman" w:hAnsiTheme="majorHAnsi" w:cstheme="majorHAnsi"/>
@@ -2749,7 +2386,6 @@
               </w:rPr>
               <w:t>courseName</w:t>
             </w:r>
-            <w:proofErr w:type="spellEnd"/>
           </w:p>
         </w:tc>
         <w:tc>
@@ -2850,7 +2486,6 @@
                 <w:lang w:eastAsia="vi-VN"/>
               </w:rPr>
             </w:pPr>
-            <w:proofErr w:type="spellStart"/>
             <w:r>
               <w:rPr>
                 <w:rFonts w:asciiTheme="majorHAnsi" w:eastAsia="Times New Roman" w:hAnsiTheme="majorHAnsi" w:cstheme="majorHAnsi"/>
@@ -2860,7 +2495,6 @@
               </w:rPr>
               <w:t>courseDescription</w:t>
             </w:r>
-            <w:proofErr w:type="spellEnd"/>
           </w:p>
         </w:tc>
         <w:tc>
@@ -2961,7 +2595,6 @@
                 <w:lang w:eastAsia="vi-VN"/>
               </w:rPr>
             </w:pPr>
-            <w:proofErr w:type="spellStart"/>
             <w:r>
               <w:rPr>
                 <w:rFonts w:asciiTheme="majorHAnsi" w:eastAsia="Times New Roman" w:hAnsiTheme="majorHAnsi" w:cstheme="majorHAnsi"/>
@@ -2971,7 +2604,6 @@
               </w:rPr>
               <w:t>courseStartDate</w:t>
             </w:r>
-            <w:proofErr w:type="spellEnd"/>
           </w:p>
         </w:tc>
         <w:tc>
@@ -3072,7 +2704,6 @@
                 <w:lang w:eastAsia="vi-VN"/>
               </w:rPr>
             </w:pPr>
-            <w:proofErr w:type="spellStart"/>
             <w:r>
               <w:rPr>
                 <w:rFonts w:asciiTheme="majorHAnsi" w:eastAsia="Times New Roman" w:hAnsiTheme="majorHAnsi" w:cstheme="majorHAnsi"/>
@@ -3082,7 +2713,6 @@
               </w:rPr>
               <w:t>courseEndDate</w:t>
             </w:r>
-            <w:proofErr w:type="spellEnd"/>
           </w:p>
         </w:tc>
         <w:tc>
@@ -3183,7 +2813,6 @@
                 <w:lang w:eastAsia="vi-VN"/>
               </w:rPr>
             </w:pPr>
-            <w:proofErr w:type="spellStart"/>
             <w:r>
               <w:rPr>
                 <w:rFonts w:asciiTheme="majorHAnsi" w:eastAsia="Times New Roman" w:hAnsiTheme="majorHAnsi" w:cstheme="majorHAnsi"/>
@@ -3193,7 +2822,6 @@
               </w:rPr>
               <w:t>courseMaxStudent</w:t>
             </w:r>
-            <w:proofErr w:type="spellEnd"/>
           </w:p>
         </w:tc>
         <w:tc>
@@ -3294,7 +2922,6 @@
                 <w:lang w:eastAsia="vi-VN"/>
               </w:rPr>
             </w:pPr>
-            <w:proofErr w:type="spellStart"/>
             <w:r>
               <w:rPr>
                 <w:rFonts w:asciiTheme="majorHAnsi" w:eastAsia="Times New Roman" w:hAnsiTheme="majorHAnsi" w:cstheme="majorHAnsi"/>
@@ -3304,7 +2931,6 @@
               </w:rPr>
               <w:t>coursePrice</w:t>
             </w:r>
-            <w:proofErr w:type="spellEnd"/>
           </w:p>
         </w:tc>
         <w:tc>
@@ -3405,7 +3031,6 @@
                 <w:lang w:eastAsia="vi-VN"/>
               </w:rPr>
             </w:pPr>
-            <w:proofErr w:type="spellStart"/>
             <w:r>
               <w:rPr>
                 <w:rFonts w:asciiTheme="majorHAnsi" w:eastAsia="Times New Roman" w:hAnsiTheme="majorHAnsi" w:cstheme="majorHAnsi"/>
@@ -3415,7 +3040,6 @@
               </w:rPr>
               <w:t>courseStatus</w:t>
             </w:r>
-            <w:proofErr w:type="spellEnd"/>
           </w:p>
         </w:tc>
         <w:tc>
@@ -3516,7 +3140,6 @@
                 <w:lang w:eastAsia="vi-VN"/>
               </w:rPr>
             </w:pPr>
-            <w:proofErr w:type="spellStart"/>
             <w:r>
               <w:rPr>
                 <w:rFonts w:asciiTheme="majorHAnsi" w:eastAsia="Times New Roman" w:hAnsiTheme="majorHAnsi" w:cstheme="majorHAnsi"/>
@@ -3526,7 +3149,6 @@
               </w:rPr>
               <w:t>courseCreateAt</w:t>
             </w:r>
-            <w:proofErr w:type="spellEnd"/>
           </w:p>
         </w:tc>
         <w:tc>
@@ -3627,7 +3249,6 @@
                 <w:lang w:eastAsia="vi-VN"/>
               </w:rPr>
             </w:pPr>
-            <w:proofErr w:type="spellStart"/>
             <w:r>
               <w:rPr>
                 <w:rFonts w:asciiTheme="majorHAnsi" w:eastAsia="Times New Roman" w:hAnsiTheme="majorHAnsi" w:cstheme="majorHAnsi"/>
@@ -3637,7 +3258,6 @@
               </w:rPr>
               <w:t>courseUpdateAt</w:t>
             </w:r>
-            <w:proofErr w:type="spellEnd"/>
           </w:p>
         </w:tc>
         <w:tc>
@@ -3724,36 +3344,12 @@
           <w:szCs w:val="26"/>
           <w:lang w:eastAsia="vi-VN"/>
         </w:rPr>
-        <w:t>Bảng đăng ký khóa học (</w:t>
-      </w:r>
-      <w:proofErr w:type="spellStart"/>
-      <w:r>
-        <w:rPr>
-          <w:rFonts w:asciiTheme="majorHAnsi" w:eastAsia="Times New Roman" w:hAnsiTheme="majorHAnsi" w:cstheme="majorHAnsi"/>
-          <w:b/>
-          <w:bCs/>
-          <w:sz w:val="26"/>
-          <w:szCs w:val="26"/>
-          <w:lang w:eastAsia="vi-VN"/>
-        </w:rPr>
-        <w:t>enrollments</w:t>
-      </w:r>
-      <w:proofErr w:type="spellEnd"/>
-      <w:r>
-        <w:rPr>
-          <w:rFonts w:asciiTheme="majorHAnsi" w:eastAsia="Times New Roman" w:hAnsiTheme="majorHAnsi" w:cstheme="majorHAnsi"/>
-          <w:b/>
-          <w:bCs/>
-          <w:sz w:val="26"/>
-          <w:szCs w:val="26"/>
-          <w:lang w:eastAsia="vi-VN"/>
-        </w:rPr>
-        <w:t>)</w:t>
+        <w:t>Bảng đăng ký khóa học (enrollments)</w:t>
       </w:r>
     </w:p>
     <w:tbl>
       <w:tblPr>
-        <w:tblStyle w:val="LiBang"/>
+        <w:tblStyle w:val="TableGrid"/>
         <w:tblW w:w="8995" w:type="dxa"/>
         <w:tblLook w:val="04A0" w:firstRow="1" w:lastRow="0" w:firstColumn="1" w:lastColumn="0" w:noHBand="0" w:noVBand="1"/>
       </w:tblPr>
@@ -3937,7 +3533,6 @@
                 <w:lang w:eastAsia="vi-VN"/>
               </w:rPr>
             </w:pPr>
-            <w:proofErr w:type="spellStart"/>
             <w:r>
               <w:rPr>
                 <w:rFonts w:asciiTheme="majorHAnsi" w:eastAsia="Times New Roman" w:hAnsiTheme="majorHAnsi" w:cstheme="majorHAnsi"/>
@@ -3947,7 +3542,6 @@
               </w:rPr>
               <w:t>enrollmentId</w:t>
             </w:r>
-            <w:proofErr w:type="spellEnd"/>
           </w:p>
         </w:tc>
         <w:tc>
@@ -4048,7 +3642,6 @@
                 <w:lang w:eastAsia="vi-VN"/>
               </w:rPr>
             </w:pPr>
-            <w:proofErr w:type="spellStart"/>
             <w:r>
               <w:rPr>
                 <w:rFonts w:asciiTheme="majorHAnsi" w:eastAsia="Times New Roman" w:hAnsiTheme="majorHAnsi" w:cstheme="majorHAnsi"/>
@@ -4058,7 +3651,6 @@
               </w:rPr>
               <w:t>userId</w:t>
             </w:r>
-            <w:proofErr w:type="spellEnd"/>
           </w:p>
         </w:tc>
         <w:tc>
@@ -4102,7 +3694,6 @@
                 <w:lang w:eastAsia="vi-VN"/>
               </w:rPr>
             </w:pPr>
-            <w:proofErr w:type="spellStart"/>
             <w:r>
               <w:rPr>
                 <w:rFonts w:asciiTheme="majorHAnsi" w:eastAsia="Times New Roman" w:hAnsiTheme="majorHAnsi" w:cstheme="majorHAnsi"/>
@@ -4112,7 +3703,6 @@
               </w:rPr>
               <w:t>Mã</w:t>
             </w:r>
-            <w:proofErr w:type="spellEnd"/>
             <w:r>
               <w:rPr>
                 <w:rFonts w:asciiTheme="majorHAnsi" w:eastAsia="Times New Roman" w:hAnsiTheme="majorHAnsi" w:cstheme="majorHAnsi"/>
@@ -4170,7 +3760,6 @@
                 <w:lang w:eastAsia="vi-VN"/>
               </w:rPr>
             </w:pPr>
-            <w:proofErr w:type="spellStart"/>
             <w:r>
               <w:rPr>
                 <w:rFonts w:asciiTheme="majorHAnsi" w:eastAsia="Times New Roman" w:hAnsiTheme="majorHAnsi" w:cstheme="majorHAnsi"/>
@@ -4180,7 +3769,6 @@
               </w:rPr>
               <w:t>courseId</w:t>
             </w:r>
-            <w:proofErr w:type="spellEnd"/>
           </w:p>
         </w:tc>
         <w:tc>
@@ -4224,7 +3812,6 @@
                 <w:lang w:eastAsia="vi-VN"/>
               </w:rPr>
             </w:pPr>
-            <w:proofErr w:type="spellStart"/>
             <w:r>
               <w:rPr>
                 <w:rFonts w:asciiTheme="majorHAnsi" w:eastAsia="Times New Roman" w:hAnsiTheme="majorHAnsi" w:cstheme="majorHAnsi"/>
@@ -4234,7 +3821,6 @@
               </w:rPr>
               <w:t>Mã</w:t>
             </w:r>
-            <w:proofErr w:type="spellEnd"/>
             <w:r>
               <w:rPr>
                 <w:rFonts w:asciiTheme="majorHAnsi" w:eastAsia="Times New Roman" w:hAnsiTheme="majorHAnsi" w:cstheme="majorHAnsi"/>
@@ -4292,7 +3878,6 @@
                 <w:lang w:eastAsia="vi-VN"/>
               </w:rPr>
             </w:pPr>
-            <w:proofErr w:type="spellStart"/>
             <w:r>
               <w:rPr>
                 <w:rFonts w:asciiTheme="majorHAnsi" w:eastAsia="Times New Roman" w:hAnsiTheme="majorHAnsi" w:cstheme="majorHAnsi"/>
@@ -4302,7 +3887,6 @@
               </w:rPr>
               <w:t>enrollmentStatus</w:t>
             </w:r>
-            <w:proofErr w:type="spellEnd"/>
           </w:p>
         </w:tc>
         <w:tc>
@@ -4403,7 +3987,6 @@
                 <w:lang w:eastAsia="vi-VN"/>
               </w:rPr>
             </w:pPr>
-            <w:proofErr w:type="spellStart"/>
             <w:r>
               <w:rPr>
                 <w:rFonts w:asciiTheme="majorHAnsi" w:eastAsia="Times New Roman" w:hAnsiTheme="majorHAnsi" w:cstheme="majorHAnsi"/>
@@ -4413,7 +3996,6 @@
               </w:rPr>
               <w:t>enrollmentAt</w:t>
             </w:r>
-            <w:proofErr w:type="spellEnd"/>
           </w:p>
         </w:tc>
         <w:tc>
@@ -4500,36 +4082,12 @@
           <w:szCs w:val="26"/>
           <w:lang w:eastAsia="vi-VN"/>
         </w:rPr>
-        <w:t>Bảng buổi học (</w:t>
-      </w:r>
-      <w:proofErr w:type="spellStart"/>
-      <w:r>
-        <w:rPr>
-          <w:rFonts w:asciiTheme="majorHAnsi" w:eastAsia="Times New Roman" w:hAnsiTheme="majorHAnsi" w:cstheme="majorHAnsi"/>
-          <w:b/>
-          <w:bCs/>
-          <w:sz w:val="26"/>
-          <w:szCs w:val="26"/>
-          <w:lang w:eastAsia="vi-VN"/>
-        </w:rPr>
-        <w:t>sessions</w:t>
-      </w:r>
-      <w:proofErr w:type="spellEnd"/>
-      <w:r>
-        <w:rPr>
-          <w:rFonts w:asciiTheme="majorHAnsi" w:eastAsia="Times New Roman" w:hAnsiTheme="majorHAnsi" w:cstheme="majorHAnsi"/>
-          <w:b/>
-          <w:bCs/>
-          <w:sz w:val="26"/>
-          <w:szCs w:val="26"/>
-          <w:lang w:eastAsia="vi-VN"/>
-        </w:rPr>
-        <w:t>)</w:t>
+        <w:t>Bảng buổi học (sessions)</w:t>
       </w:r>
     </w:p>
     <w:tbl>
       <w:tblPr>
-        <w:tblStyle w:val="LiBang"/>
+        <w:tblStyle w:val="TableGrid"/>
         <w:tblW w:w="0" w:type="auto"/>
         <w:tblLook w:val="04A0" w:firstRow="1" w:lastRow="0" w:firstColumn="1" w:lastColumn="0" w:noHBand="0" w:noVBand="1"/>
       </w:tblPr>
@@ -4715,7 +4273,6 @@
                 <w:lang w:eastAsia="vi-VN"/>
               </w:rPr>
             </w:pPr>
-            <w:proofErr w:type="spellStart"/>
             <w:r>
               <w:rPr>
                 <w:rFonts w:asciiTheme="majorHAnsi" w:eastAsia="Times New Roman" w:hAnsiTheme="majorHAnsi" w:cstheme="majorHAnsi"/>
@@ -4725,7 +4282,6 @@
               </w:rPr>
               <w:t>sessionId</w:t>
             </w:r>
-            <w:proofErr w:type="spellEnd"/>
           </w:p>
         </w:tc>
         <w:tc>
@@ -4827,7 +4383,6 @@
                 <w:lang w:eastAsia="vi-VN"/>
               </w:rPr>
             </w:pPr>
-            <w:proofErr w:type="spellStart"/>
             <w:r>
               <w:rPr>
                 <w:rFonts w:asciiTheme="majorHAnsi" w:eastAsia="Times New Roman" w:hAnsiTheme="majorHAnsi" w:cstheme="majorHAnsi"/>
@@ -4837,7 +4392,6 @@
               </w:rPr>
               <w:t>courseId</w:t>
             </w:r>
-            <w:proofErr w:type="spellEnd"/>
           </w:p>
         </w:tc>
         <w:tc>
@@ -4939,7 +4493,6 @@
                 <w:lang w:eastAsia="vi-VN"/>
               </w:rPr>
             </w:pPr>
-            <w:proofErr w:type="spellStart"/>
             <w:r>
               <w:rPr>
                 <w:rFonts w:asciiTheme="majorHAnsi" w:eastAsia="Times New Roman" w:hAnsiTheme="majorHAnsi" w:cstheme="majorHAnsi"/>
@@ -4949,7 +4502,6 @@
               </w:rPr>
               <w:t>sessionName</w:t>
             </w:r>
-            <w:proofErr w:type="spellEnd"/>
           </w:p>
         </w:tc>
         <w:tc>
@@ -5051,7 +4603,6 @@
                 <w:lang w:eastAsia="vi-VN"/>
               </w:rPr>
             </w:pPr>
-            <w:proofErr w:type="spellStart"/>
             <w:r>
               <w:rPr>
                 <w:rFonts w:asciiTheme="majorHAnsi" w:eastAsia="Times New Roman" w:hAnsiTheme="majorHAnsi" w:cstheme="majorHAnsi"/>
@@ -5061,7 +4612,6 @@
               </w:rPr>
               <w:t>sessionDate</w:t>
             </w:r>
-            <w:proofErr w:type="spellEnd"/>
           </w:p>
         </w:tc>
         <w:tc>
@@ -5163,7 +4713,6 @@
                 <w:lang w:eastAsia="vi-VN"/>
               </w:rPr>
             </w:pPr>
-            <w:proofErr w:type="spellStart"/>
             <w:r>
               <w:rPr>
                 <w:rFonts w:asciiTheme="majorHAnsi" w:eastAsia="Times New Roman" w:hAnsiTheme="majorHAnsi" w:cstheme="majorHAnsi"/>
@@ -5173,7 +4722,6 @@
               </w:rPr>
               <w:t>sessionStartTime</w:t>
             </w:r>
-            <w:proofErr w:type="spellEnd"/>
           </w:p>
         </w:tc>
         <w:tc>
@@ -5275,7 +4823,6 @@
                 <w:lang w:eastAsia="vi-VN"/>
               </w:rPr>
             </w:pPr>
-            <w:proofErr w:type="spellStart"/>
             <w:r>
               <w:rPr>
                 <w:rFonts w:asciiTheme="majorHAnsi" w:eastAsia="Times New Roman" w:hAnsiTheme="majorHAnsi" w:cstheme="majorHAnsi"/>
@@ -5285,7 +4832,6 @@
               </w:rPr>
               <w:t>sessionEndTime</w:t>
             </w:r>
-            <w:proofErr w:type="spellEnd"/>
           </w:p>
         </w:tc>
         <w:tc>
@@ -5387,7 +4933,6 @@
                 <w:lang w:eastAsia="vi-VN"/>
               </w:rPr>
             </w:pPr>
-            <w:proofErr w:type="spellStart"/>
             <w:r>
               <w:rPr>
                 <w:rFonts w:asciiTheme="majorHAnsi" w:eastAsia="Times New Roman" w:hAnsiTheme="majorHAnsi" w:cstheme="majorHAnsi"/>
@@ -5397,7 +4942,6 @@
               </w:rPr>
               <w:t>sessionStatus</w:t>
             </w:r>
-            <w:proofErr w:type="spellEnd"/>
           </w:p>
         </w:tc>
         <w:tc>
@@ -5466,6 +5010,460 @@
     <w:p>
       <w:pPr>
         <w:rPr>
+          <w:rFonts w:asciiTheme="majorHAnsi" w:hAnsiTheme="majorHAnsi" w:cstheme="majorHAnsi"/>
+          <w:b/>
+          <w:sz w:val="26"/>
+          <w:szCs w:val="26"/>
+          <w:lang w:val="en-US"/>
+        </w:rPr>
+      </w:pPr>
+      <w:r>
+        <w:rPr>
+          <w:rFonts w:asciiTheme="majorHAnsi" w:hAnsiTheme="majorHAnsi" w:cstheme="majorHAnsi"/>
+          <w:b/>
+          <w:sz w:val="26"/>
+          <w:szCs w:val="26"/>
+          <w:lang w:val="en-US"/>
+        </w:rPr>
+        <w:t>Bảng danh mục khóa học (courseCategories)</w:t>
+      </w:r>
+    </w:p>
+    <w:tbl>
+      <w:tblPr>
+        <w:tblStyle w:val="TableGrid"/>
+        <w:tblW w:w="0" w:type="auto"/>
+        <w:tblLook w:val="04A0" w:firstRow="1" w:lastRow="0" w:firstColumn="1" w:lastColumn="0" w:noHBand="0" w:noVBand="1"/>
+      </w:tblPr>
+      <w:tblGrid>
+        <w:gridCol w:w="708"/>
+        <w:gridCol w:w="2469"/>
+        <w:gridCol w:w="1756"/>
+        <w:gridCol w:w="4083"/>
+      </w:tblGrid>
+      <w:tr>
+        <w:trPr>
+          <w:trHeight w:val="419"/>
+          <w:tblHeader/>
+        </w:trPr>
+        <w:tc>
+          <w:tcPr>
+            <w:tcW w:w="0" w:type="auto"/>
+            <w:hideMark/>
+          </w:tcPr>
+          <w:p>
+            <w:pPr>
+              <w:spacing w:before="60" w:after="60"/>
+              <w:jc w:val="center"/>
+              <w:rPr>
+                <w:rFonts w:asciiTheme="majorHAnsi" w:eastAsia="Times New Roman" w:hAnsiTheme="majorHAnsi" w:cstheme="majorHAnsi"/>
+                <w:b/>
+                <w:bCs/>
+                <w:sz w:val="26"/>
+                <w:szCs w:val="26"/>
+                <w:lang w:eastAsia="vi-VN"/>
+              </w:rPr>
+            </w:pPr>
+            <w:r>
+              <w:rPr>
+                <w:rFonts w:asciiTheme="majorHAnsi" w:eastAsia="Times New Roman" w:hAnsiTheme="majorHAnsi" w:cstheme="majorHAnsi"/>
+                <w:b/>
+                <w:bCs/>
+                <w:sz w:val="26"/>
+                <w:szCs w:val="26"/>
+                <w:lang w:eastAsia="vi-VN"/>
+              </w:rPr>
+              <w:t>STT</w:t>
+            </w:r>
+          </w:p>
+        </w:tc>
+        <w:tc>
+          <w:tcPr>
+            <w:tcW w:w="0" w:type="auto"/>
+            <w:hideMark/>
+          </w:tcPr>
+          <w:p>
+            <w:pPr>
+              <w:spacing w:before="60" w:after="60"/>
+              <w:jc w:val="center"/>
+              <w:rPr>
+                <w:rFonts w:asciiTheme="majorHAnsi" w:eastAsia="Times New Roman" w:hAnsiTheme="majorHAnsi" w:cstheme="majorHAnsi"/>
+                <w:b/>
+                <w:bCs/>
+                <w:sz w:val="26"/>
+                <w:szCs w:val="26"/>
+                <w:lang w:eastAsia="vi-VN"/>
+              </w:rPr>
+            </w:pPr>
+            <w:r>
+              <w:rPr>
+                <w:rFonts w:asciiTheme="majorHAnsi" w:eastAsia="Times New Roman" w:hAnsiTheme="majorHAnsi" w:cstheme="majorHAnsi"/>
+                <w:b/>
+                <w:bCs/>
+                <w:sz w:val="26"/>
+                <w:szCs w:val="26"/>
+                <w:lang w:eastAsia="vi-VN"/>
+              </w:rPr>
+              <w:t>Tên thuộc tính</w:t>
+            </w:r>
+          </w:p>
+        </w:tc>
+        <w:tc>
+          <w:tcPr>
+            <w:tcW w:w="1791" w:type="dxa"/>
+            <w:hideMark/>
+          </w:tcPr>
+          <w:p>
+            <w:pPr>
+              <w:spacing w:before="60" w:after="60"/>
+              <w:jc w:val="center"/>
+              <w:rPr>
+                <w:rFonts w:asciiTheme="majorHAnsi" w:eastAsia="Times New Roman" w:hAnsiTheme="majorHAnsi" w:cstheme="majorHAnsi"/>
+                <w:b/>
+                <w:bCs/>
+                <w:sz w:val="26"/>
+                <w:szCs w:val="26"/>
+                <w:lang w:eastAsia="vi-VN"/>
+              </w:rPr>
+            </w:pPr>
+            <w:r>
+              <w:rPr>
+                <w:rFonts w:asciiTheme="majorHAnsi" w:eastAsia="Times New Roman" w:hAnsiTheme="majorHAnsi" w:cstheme="majorHAnsi"/>
+                <w:b/>
+                <w:bCs/>
+                <w:sz w:val="26"/>
+                <w:szCs w:val="26"/>
+                <w:lang w:eastAsia="vi-VN"/>
+              </w:rPr>
+              <w:t>Kiểu dữ liệu</w:t>
+            </w:r>
+          </w:p>
+        </w:tc>
+        <w:tc>
+          <w:tcPr>
+            <w:tcW w:w="4510" w:type="dxa"/>
+            <w:hideMark/>
+          </w:tcPr>
+          <w:p>
+            <w:pPr>
+              <w:spacing w:before="60" w:after="60"/>
+              <w:jc w:val="center"/>
+              <w:rPr>
+                <w:rFonts w:asciiTheme="majorHAnsi" w:eastAsia="Times New Roman" w:hAnsiTheme="majorHAnsi" w:cstheme="majorHAnsi"/>
+                <w:b/>
+                <w:bCs/>
+                <w:sz w:val="26"/>
+                <w:szCs w:val="26"/>
+                <w:lang w:eastAsia="vi-VN"/>
+              </w:rPr>
+            </w:pPr>
+            <w:r>
+              <w:rPr>
+                <w:rFonts w:asciiTheme="majorHAnsi" w:eastAsia="Times New Roman" w:hAnsiTheme="majorHAnsi" w:cstheme="majorHAnsi"/>
+                <w:b/>
+                <w:bCs/>
+                <w:sz w:val="26"/>
+                <w:szCs w:val="26"/>
+                <w:lang w:eastAsia="vi-VN"/>
+              </w:rPr>
+              <w:t>Ý nghĩa</w:t>
+            </w:r>
+          </w:p>
+        </w:tc>
+      </w:tr>
+      <w:tr>
+        <w:trPr>
+          <w:trHeight w:val="419"/>
+          <w:tblHeader/>
+        </w:trPr>
+        <w:tc>
+          <w:tcPr>
+            <w:tcW w:w="0" w:type="auto"/>
+            <w:hideMark/>
+          </w:tcPr>
+          <w:p>
+            <w:pPr>
+              <w:spacing w:before="60" w:after="60"/>
+              <w:rPr>
+                <w:rFonts w:asciiTheme="majorHAnsi" w:eastAsia="Times New Roman" w:hAnsiTheme="majorHAnsi" w:cstheme="majorHAnsi"/>
+                <w:sz w:val="26"/>
+                <w:szCs w:val="26"/>
+                <w:lang w:eastAsia="vi-VN"/>
+              </w:rPr>
+            </w:pPr>
+            <w:r>
+              <w:rPr>
+                <w:rFonts w:asciiTheme="majorHAnsi" w:eastAsia="Times New Roman" w:hAnsiTheme="majorHAnsi" w:cstheme="majorHAnsi"/>
+                <w:sz w:val="26"/>
+                <w:szCs w:val="26"/>
+                <w:lang w:eastAsia="vi-VN"/>
+              </w:rPr>
+              <w:t>1</w:t>
+            </w:r>
+          </w:p>
+        </w:tc>
+        <w:tc>
+          <w:tcPr>
+            <w:tcW w:w="0" w:type="auto"/>
+            <w:hideMark/>
+          </w:tcPr>
+          <w:p>
+            <w:pPr>
+              <w:spacing w:before="60" w:after="60"/>
+              <w:rPr>
+                <w:rFonts w:asciiTheme="majorHAnsi" w:eastAsia="Times New Roman" w:hAnsiTheme="majorHAnsi" w:cstheme="majorHAnsi"/>
+                <w:sz w:val="26"/>
+                <w:szCs w:val="26"/>
+                <w:lang w:eastAsia="vi-VN"/>
+              </w:rPr>
+            </w:pPr>
+            <w:r>
+              <w:rPr>
+                <w:rFonts w:asciiTheme="majorHAnsi" w:hAnsiTheme="majorHAnsi" w:cstheme="majorHAnsi"/>
+                <w:sz w:val="26"/>
+                <w:szCs w:val="26"/>
+                <w:lang w:val="en-US"/>
+              </w:rPr>
+              <w:t>courseCategory</w:t>
+            </w:r>
+            <w:r>
+              <w:rPr>
+                <w:rFonts w:asciiTheme="majorHAnsi" w:hAnsiTheme="majorHAnsi" w:cstheme="majorHAnsi"/>
+                <w:sz w:val="26"/>
+                <w:szCs w:val="26"/>
+                <w:lang w:val="en-US"/>
+              </w:rPr>
+              <w:t>Id</w:t>
+            </w:r>
+          </w:p>
+        </w:tc>
+        <w:tc>
+          <w:tcPr>
+            <w:tcW w:w="0" w:type="auto"/>
+            <w:hideMark/>
+          </w:tcPr>
+          <w:p>
+            <w:pPr>
+              <w:spacing w:before="60" w:after="60"/>
+              <w:rPr>
+                <w:rFonts w:asciiTheme="majorHAnsi" w:eastAsia="Times New Roman" w:hAnsiTheme="majorHAnsi" w:cstheme="majorHAnsi"/>
+                <w:sz w:val="26"/>
+                <w:szCs w:val="26"/>
+                <w:lang w:eastAsia="vi-VN"/>
+              </w:rPr>
+            </w:pPr>
+            <w:r>
+              <w:rPr>
+                <w:rFonts w:asciiTheme="majorHAnsi" w:eastAsia="Times New Roman" w:hAnsiTheme="majorHAnsi" w:cstheme="majorHAnsi"/>
+                <w:sz w:val="26"/>
+                <w:szCs w:val="26"/>
+                <w:lang w:eastAsia="vi-VN"/>
+              </w:rPr>
+              <w:t>VARCHAR</w:t>
+            </w:r>
+          </w:p>
+        </w:tc>
+        <w:tc>
+          <w:tcPr>
+            <w:tcW w:w="4510" w:type="dxa"/>
+            <w:hideMark/>
+          </w:tcPr>
+          <w:p>
+            <w:pPr>
+              <w:spacing w:before="60" w:after="60"/>
+              <w:rPr>
+                <w:rFonts w:asciiTheme="majorHAnsi" w:eastAsia="Times New Roman" w:hAnsiTheme="majorHAnsi" w:cstheme="majorHAnsi"/>
+                <w:sz w:val="26"/>
+                <w:szCs w:val="26"/>
+                <w:lang w:val="en-US" w:eastAsia="vi-VN"/>
+              </w:rPr>
+            </w:pPr>
+            <w:r>
+              <w:rPr>
+                <w:rFonts w:asciiTheme="majorHAnsi" w:eastAsia="Times New Roman" w:hAnsiTheme="majorHAnsi" w:cstheme="majorHAnsi"/>
+                <w:sz w:val="26"/>
+                <w:szCs w:val="26"/>
+                <w:lang w:eastAsia="vi-VN"/>
+              </w:rPr>
+              <w:t xml:space="preserve">Mã định danh cho </w:t>
+            </w:r>
+            <w:r>
+              <w:rPr>
+                <w:rFonts w:asciiTheme="majorHAnsi" w:eastAsia="Times New Roman" w:hAnsiTheme="majorHAnsi" w:cstheme="majorHAnsi"/>
+                <w:sz w:val="26"/>
+                <w:szCs w:val="26"/>
+                <w:lang w:val="en-US" w:eastAsia="vi-VN"/>
+              </w:rPr>
+              <w:t xml:space="preserve">danh mục </w:t>
+            </w:r>
+            <w:r>
+              <w:rPr>
+                <w:rFonts w:asciiTheme="majorHAnsi" w:eastAsia="Times New Roman" w:hAnsiTheme="majorHAnsi" w:cstheme="majorHAnsi"/>
+                <w:sz w:val="26"/>
+                <w:szCs w:val="26"/>
+                <w:lang w:val="en-US" w:eastAsia="vi-VN"/>
+              </w:rPr>
+              <w:t>khóa học</w:t>
+            </w:r>
+            <w:bookmarkStart w:id="0" w:name="_GoBack"/>
+            <w:bookmarkEnd w:id="0"/>
+          </w:p>
+        </w:tc>
+      </w:tr>
+      <w:tr>
+        <w:trPr>
+          <w:trHeight w:val="419"/>
+          <w:tblHeader/>
+        </w:trPr>
+        <w:tc>
+          <w:tcPr>
+            <w:tcW w:w="0" w:type="auto"/>
+            <w:hideMark/>
+          </w:tcPr>
+          <w:p>
+            <w:pPr>
+              <w:spacing w:before="60" w:after="60"/>
+              <w:rPr>
+                <w:rFonts w:asciiTheme="majorHAnsi" w:eastAsia="Times New Roman" w:hAnsiTheme="majorHAnsi" w:cstheme="majorHAnsi"/>
+                <w:sz w:val="26"/>
+                <w:szCs w:val="26"/>
+                <w:lang w:eastAsia="vi-VN"/>
+              </w:rPr>
+            </w:pPr>
+            <w:r>
+              <w:rPr>
+                <w:rFonts w:asciiTheme="majorHAnsi" w:eastAsia="Times New Roman" w:hAnsiTheme="majorHAnsi" w:cstheme="majorHAnsi"/>
+                <w:sz w:val="26"/>
+                <w:szCs w:val="26"/>
+                <w:lang w:eastAsia="vi-VN"/>
+              </w:rPr>
+              <w:t>2</w:t>
+            </w:r>
+          </w:p>
+        </w:tc>
+        <w:tc>
+          <w:tcPr>
+            <w:tcW w:w="0" w:type="auto"/>
+            <w:hideMark/>
+          </w:tcPr>
+          <w:p>
+            <w:pPr>
+              <w:spacing w:before="60" w:after="60"/>
+              <w:rPr>
+                <w:rFonts w:asciiTheme="majorHAnsi" w:eastAsia="Times New Roman" w:hAnsiTheme="majorHAnsi" w:cstheme="majorHAnsi"/>
+                <w:sz w:val="26"/>
+                <w:szCs w:val="26"/>
+                <w:lang w:eastAsia="vi-VN"/>
+              </w:rPr>
+            </w:pPr>
+            <w:r>
+              <w:rPr>
+                <w:rFonts w:asciiTheme="majorHAnsi" w:hAnsiTheme="majorHAnsi" w:cstheme="majorHAnsi"/>
+                <w:sz w:val="26"/>
+                <w:szCs w:val="26"/>
+                <w:lang w:val="en-US"/>
+              </w:rPr>
+              <w:t>courseCategory</w:t>
+            </w:r>
+            <w:r>
+              <w:rPr>
+                <w:rFonts w:asciiTheme="majorHAnsi" w:hAnsiTheme="majorHAnsi" w:cstheme="majorHAnsi"/>
+                <w:sz w:val="26"/>
+                <w:szCs w:val="26"/>
+                <w:lang w:val="en-US"/>
+              </w:rPr>
+              <w:t>Name</w:t>
+            </w:r>
+          </w:p>
+        </w:tc>
+        <w:tc>
+          <w:tcPr>
+            <w:tcW w:w="0" w:type="auto"/>
+            <w:hideMark/>
+          </w:tcPr>
+          <w:p>
+            <w:pPr>
+              <w:spacing w:before="60" w:after="60"/>
+              <w:rPr>
+                <w:rFonts w:asciiTheme="majorHAnsi" w:eastAsia="Times New Roman" w:hAnsiTheme="majorHAnsi" w:cstheme="majorHAnsi"/>
+                <w:sz w:val="26"/>
+                <w:szCs w:val="26"/>
+                <w:lang w:eastAsia="vi-VN"/>
+              </w:rPr>
+            </w:pPr>
+            <w:r>
+              <w:rPr>
+                <w:rFonts w:asciiTheme="majorHAnsi" w:eastAsia="Times New Roman" w:hAnsiTheme="majorHAnsi" w:cstheme="majorHAnsi"/>
+                <w:sz w:val="26"/>
+                <w:szCs w:val="26"/>
+                <w:lang w:eastAsia="vi-VN"/>
+              </w:rPr>
+              <w:t>VARCHAR</w:t>
+            </w:r>
+          </w:p>
+        </w:tc>
+        <w:tc>
+          <w:tcPr>
+            <w:tcW w:w="4510" w:type="dxa"/>
+            <w:hideMark/>
+          </w:tcPr>
+          <w:p>
+            <w:pPr>
+              <w:spacing w:before="60" w:after="60"/>
+              <w:rPr>
+                <w:rFonts w:asciiTheme="majorHAnsi" w:eastAsia="Times New Roman" w:hAnsiTheme="majorHAnsi" w:cstheme="majorHAnsi"/>
+                <w:sz w:val="26"/>
+                <w:szCs w:val="26"/>
+                <w:lang w:val="en-US" w:eastAsia="vi-VN"/>
+              </w:rPr>
+            </w:pPr>
+            <w:r>
+              <w:rPr>
+                <w:rFonts w:asciiTheme="majorHAnsi" w:eastAsia="Times New Roman" w:hAnsiTheme="majorHAnsi" w:cstheme="majorHAnsi"/>
+                <w:sz w:val="26"/>
+                <w:szCs w:val="26"/>
+                <w:lang w:val="en-US" w:eastAsia="vi-VN"/>
+              </w:rPr>
+              <w:t>Tên danh mục khóa học</w:t>
+            </w:r>
+          </w:p>
+        </w:tc>
+      </w:tr>
+    </w:tbl>
+    <w:p>
+      <w:pPr>
+        <w:rPr>
+          <w:rFonts w:asciiTheme="majorHAnsi" w:hAnsiTheme="majorHAnsi" w:cstheme="majorHAnsi"/>
+          <w:b/>
+          <w:sz w:val="26"/>
+          <w:szCs w:val="26"/>
+          <w:lang w:val="en-US"/>
+        </w:rPr>
+      </w:pPr>
+    </w:p>
+    <w:p>
+      <w:pPr>
+        <w:rPr>
+          <w:rFonts w:asciiTheme="majorHAnsi" w:hAnsiTheme="majorHAnsi" w:cstheme="majorHAnsi"/>
+          <w:b/>
+          <w:sz w:val="26"/>
+          <w:szCs w:val="26"/>
+          <w:lang w:val="en-US"/>
+        </w:rPr>
+      </w:pPr>
+      <w:r>
+        <w:rPr>
+          <w:rFonts w:asciiTheme="majorHAnsi" w:hAnsiTheme="majorHAnsi" w:cstheme="majorHAnsi"/>
+          <w:b/>
+          <w:sz w:val="26"/>
+          <w:szCs w:val="26"/>
+          <w:lang w:val="en-US"/>
+        </w:rPr>
+        <w:t>Phân tích yêu cầu</w:t>
+      </w:r>
+    </w:p>
+    <w:p>
+      <w:pPr>
+        <w:rPr>
           <w:rFonts w:ascii="Times New Roman" w:hAnsi="Times New Roman" w:cs="Times New Roman"/>
           <w:b/>
           <w:bCs/>
@@ -5481,7 +5479,6 @@
           <w:sz w:val="26"/>
           <w:szCs w:val="26"/>
         </w:rPr>
-        <w:lastRenderedPageBreak/>
         <w:t>1. Yêu cầu chức năng</w:t>
       </w:r>
       <w:r>
@@ -5545,25 +5542,7 @@
           <w:sz w:val="26"/>
           <w:szCs w:val="26"/>
         </w:rPr>
-        <w:t xml:space="preserve">: Hỗ trợ đăng ký tài khoản, đăng nhập bằng </w:t>
-      </w:r>
-      <w:proofErr w:type="spellStart"/>
-      <w:r>
-        <w:rPr>
-          <w:rFonts w:ascii="Times New Roman" w:hAnsi="Times New Roman" w:cs="Times New Roman"/>
-          <w:sz w:val="26"/>
-          <w:szCs w:val="26"/>
-        </w:rPr>
-        <w:t>email</w:t>
-      </w:r>
-      <w:proofErr w:type="spellEnd"/>
-      <w:r>
-        <w:rPr>
-          <w:rFonts w:ascii="Times New Roman" w:hAnsi="Times New Roman" w:cs="Times New Roman"/>
-          <w:sz w:val="26"/>
-          <w:szCs w:val="26"/>
-        </w:rPr>
-        <w:t>/mật khẩu.</w:t>
+        <w:t>: Hỗ trợ đăng ký tài khoản, đăng nhập bằng email/mật khẩu.</w:t>
       </w:r>
     </w:p>
     <w:p>
@@ -5597,41 +5576,13 @@
         </w:rPr>
         <w:t xml:space="preserve">: Sử dụng </w:t>
       </w:r>
-      <w:proofErr w:type="spellStart"/>
       <w:r>
         <w:rPr>
           <w:rFonts w:ascii="Times New Roman" w:hAnsi="Times New Roman" w:cs="Times New Roman"/>
           <w:sz w:val="26"/>
           <w:szCs w:val="26"/>
         </w:rPr>
-        <w:t>Google</w:t>
-      </w:r>
-      <w:proofErr w:type="spellEnd"/>
-      <w:r>
-        <w:rPr>
-          <w:rFonts w:ascii="Times New Roman" w:hAnsi="Times New Roman" w:cs="Times New Roman"/>
-          <w:sz w:val="26"/>
-          <w:szCs w:val="26"/>
-        </w:rPr>
-        <w:t xml:space="preserve"> </w:t>
-      </w:r>
-      <w:proofErr w:type="spellStart"/>
-      <w:r>
-        <w:rPr>
-          <w:rFonts w:ascii="Times New Roman" w:hAnsi="Times New Roman" w:cs="Times New Roman"/>
-          <w:sz w:val="26"/>
-          <w:szCs w:val="26"/>
-        </w:rPr>
-        <w:t>OAuth</w:t>
-      </w:r>
-      <w:proofErr w:type="spellEnd"/>
-      <w:r>
-        <w:rPr>
-          <w:rFonts w:ascii="Times New Roman" w:hAnsi="Times New Roman" w:cs="Times New Roman"/>
-          <w:sz w:val="26"/>
-          <w:szCs w:val="26"/>
-        </w:rPr>
-        <w:t>.</w:t>
+        <w:t>Google OAuth.</w:t>
       </w:r>
     </w:p>
     <w:p>
@@ -5655,6 +5606,7 @@
           <w:sz w:val="26"/>
           <w:szCs w:val="26"/>
         </w:rPr>
+        <w:lastRenderedPageBreak/>
         <w:t>Quản lý tài khoản</w:t>
       </w:r>
       <w:r>
@@ -5971,25 +5923,7 @@
           <w:sz w:val="26"/>
           <w:szCs w:val="26"/>
         </w:rPr>
-        <w:t xml:space="preserve">: Gửi thông báo về lịch học, khóa học sắp diễn ra qua </w:t>
-      </w:r>
-      <w:proofErr w:type="spellStart"/>
-      <w:r>
-        <w:rPr>
-          <w:rFonts w:ascii="Times New Roman" w:hAnsi="Times New Roman" w:cs="Times New Roman"/>
-          <w:sz w:val="26"/>
-          <w:szCs w:val="26"/>
-        </w:rPr>
-        <w:t>email</w:t>
-      </w:r>
-      <w:proofErr w:type="spellEnd"/>
-      <w:r>
-        <w:rPr>
-          <w:rFonts w:ascii="Times New Roman" w:hAnsi="Times New Roman" w:cs="Times New Roman"/>
-          <w:sz w:val="26"/>
-          <w:szCs w:val="26"/>
-        </w:rPr>
-        <w:t xml:space="preserve"> hoặc hệ thống.</w:t>
+        <w:t>: Gửi thông báo về lịch học, khóa học sắp diễn ra qua email hoặc hệ thống.</w:t>
       </w:r>
     </w:p>
     <w:p>
@@ -6034,45 +5968,15 @@
           <w:sz w:val="26"/>
           <w:szCs w:val="26"/>
         </w:rPr>
-        <w:t xml:space="preserve">Triển khai trên </w:t>
+        <w:t>Triển khai trên Docker</w:t>
       </w:r>
-      <w:proofErr w:type="spellStart"/>
       <w:r>
         <w:rPr>
           <w:rFonts w:ascii="Times New Roman" w:hAnsi="Times New Roman" w:cs="Times New Roman"/>
-          <w:b/>
-          <w:bCs/>
-          <w:sz w:val="26"/>
-          <w:szCs w:val="26"/>
-        </w:rPr>
-        <w:t>Docker</w:t>
-      </w:r>
-      <w:proofErr w:type="spellEnd"/>
-      <w:r>
-        <w:rPr>
-          <w:rFonts w:ascii="Times New Roman" w:hAnsi="Times New Roman" w:cs="Times New Roman"/>
-          <w:sz w:val="26"/>
-          <w:szCs w:val="26"/>
-        </w:rPr>
-        <w:t xml:space="preserve">: Đóng gói và chạy ứng dụng trên </w:t>
-      </w:r>
-      <w:proofErr w:type="spellStart"/>
-      <w:r>
-        <w:rPr>
-          <w:rFonts w:ascii="Times New Roman" w:hAnsi="Times New Roman" w:cs="Times New Roman"/>
-          <w:sz w:val="26"/>
-          <w:szCs w:val="26"/>
-        </w:rPr>
-        <w:t>Docker</w:t>
-      </w:r>
-      <w:proofErr w:type="spellEnd"/>
-      <w:r>
-        <w:rPr>
-          <w:rFonts w:ascii="Times New Roman" w:hAnsi="Times New Roman" w:cs="Times New Roman"/>
-          <w:sz w:val="26"/>
-          <w:szCs w:val="26"/>
-        </w:rPr>
-        <w:t>.</w:t>
+          <w:sz w:val="26"/>
+          <w:szCs w:val="26"/>
+        </w:rPr>
+        <w:t>: Đóng gói và chạy ứng dụng trên Docker.</w:t>
       </w:r>
     </w:p>
     <w:p>
@@ -6104,43 +6008,7 @@
           <w:sz w:val="26"/>
           <w:szCs w:val="26"/>
         </w:rPr>
-        <w:t xml:space="preserve">: Sử dụng </w:t>
-      </w:r>
-      <w:proofErr w:type="spellStart"/>
-      <w:r>
-        <w:rPr>
-          <w:rFonts w:ascii="Times New Roman" w:hAnsi="Times New Roman" w:cs="Times New Roman"/>
-          <w:sz w:val="26"/>
-          <w:szCs w:val="26"/>
-        </w:rPr>
-        <w:t>GitHub</w:t>
-      </w:r>
-      <w:proofErr w:type="spellEnd"/>
-      <w:r>
-        <w:rPr>
-          <w:rFonts w:ascii="Times New Roman" w:hAnsi="Times New Roman" w:cs="Times New Roman"/>
-          <w:sz w:val="26"/>
-          <w:szCs w:val="26"/>
-        </w:rPr>
-        <w:t xml:space="preserve"> </w:t>
-      </w:r>
-      <w:proofErr w:type="spellStart"/>
-      <w:r>
-        <w:rPr>
-          <w:rFonts w:ascii="Times New Roman" w:hAnsi="Times New Roman" w:cs="Times New Roman"/>
-          <w:sz w:val="26"/>
-          <w:szCs w:val="26"/>
-        </w:rPr>
-        <w:t>Actions</w:t>
-      </w:r>
-      <w:proofErr w:type="spellEnd"/>
-      <w:r>
-        <w:rPr>
-          <w:rFonts w:ascii="Times New Roman" w:hAnsi="Times New Roman" w:cs="Times New Roman"/>
-          <w:sz w:val="26"/>
-          <w:szCs w:val="26"/>
-        </w:rPr>
-        <w:t xml:space="preserve"> để tự động </w:t>
+        <w:t xml:space="preserve">: Sử dụng GitHub Actions để tự động </w:t>
       </w:r>
       <w:r>
         <w:rPr>
@@ -6250,25 +6118,7 @@
           <w:sz w:val="26"/>
           <w:szCs w:val="26"/>
         </w:rPr>
-        <w:t xml:space="preserve">: Tối ưu hóa </w:t>
-      </w:r>
-      <w:proofErr w:type="spellStart"/>
-      <w:r>
-        <w:rPr>
-          <w:rFonts w:ascii="Times New Roman" w:hAnsi="Times New Roman" w:cs="Times New Roman"/>
-          <w:sz w:val="26"/>
-          <w:szCs w:val="26"/>
-        </w:rPr>
-        <w:t>React</w:t>
-      </w:r>
-      <w:proofErr w:type="spellEnd"/>
-      <w:r>
-        <w:rPr>
-          <w:rFonts w:ascii="Times New Roman" w:hAnsi="Times New Roman" w:cs="Times New Roman"/>
-          <w:sz w:val="26"/>
-          <w:szCs w:val="26"/>
-        </w:rPr>
-        <w:t xml:space="preserve"> để đảm bảo hiệu suất cao.</w:t>
+        <w:t>: Tối ưu hóa React để đảm bảo hiệu suất cao.</w:t>
       </w:r>
     </w:p>
     <w:p>
@@ -6302,34 +6152,14 @@
         </w:rPr>
         <w:t xml:space="preserve">: Mã hóa mật khẩu, sử dụng </w:t>
       </w:r>
-      <w:proofErr w:type="spellStart"/>
       <w:r>
         <w:rPr>
           <w:rFonts w:ascii="Times New Roman" w:hAnsi="Times New Roman" w:cs="Times New Roman"/>
           <w:sz w:val="26"/>
           <w:szCs w:val="26"/>
         </w:rPr>
-        <w:t>cors</w:t>
+        <w:t>cors, giới hạn session</w:t>
       </w:r>
-      <w:proofErr w:type="spellEnd"/>
-      <w:r>
-        <w:rPr>
-          <w:rFonts w:ascii="Times New Roman" w:hAnsi="Times New Roman" w:cs="Times New Roman"/>
-          <w:sz w:val="26"/>
-          <w:szCs w:val="26"/>
-        </w:rPr>
-        <w:t xml:space="preserve">, giới hạn </w:t>
-      </w:r>
-      <w:proofErr w:type="spellStart"/>
-      <w:r>
-        <w:rPr>
-          <w:rFonts w:ascii="Times New Roman" w:hAnsi="Times New Roman" w:cs="Times New Roman"/>
-          <w:sz w:val="26"/>
-          <w:szCs w:val="26"/>
-        </w:rPr>
-        <w:t>session</w:t>
-      </w:r>
-      <w:proofErr w:type="spellEnd"/>
       <w:r>
         <w:rPr>
           <w:rFonts w:ascii="Times New Roman" w:hAnsi="Times New Roman" w:cs="Times New Roman"/>
@@ -6413,7 +6243,6 @@
           <w:sz w:val="26"/>
           <w:szCs w:val="26"/>
         </w:rPr>
-        <w:lastRenderedPageBreak/>
         <w:t>Mở rộng số lượng khóa học và người dùng</w:t>
       </w:r>
       <w:r>
@@ -6470,25 +6299,7 @@
           <w:sz w:val="26"/>
           <w:szCs w:val="26"/>
         </w:rPr>
-        <w:t xml:space="preserve">, gửi </w:t>
-      </w:r>
-      <w:proofErr w:type="spellStart"/>
-      <w:r>
-        <w:rPr>
-          <w:rFonts w:ascii="Times New Roman" w:hAnsi="Times New Roman" w:cs="Times New Roman"/>
-          <w:sz w:val="26"/>
-          <w:szCs w:val="26"/>
-        </w:rPr>
-        <w:t>email</w:t>
-      </w:r>
-      <w:proofErr w:type="spellEnd"/>
-      <w:r>
-        <w:rPr>
-          <w:rFonts w:ascii="Times New Roman" w:hAnsi="Times New Roman" w:cs="Times New Roman"/>
-          <w:sz w:val="26"/>
-          <w:szCs w:val="26"/>
-        </w:rPr>
-        <w:t xml:space="preserve"> thông báo.</w:t>
+        <w:t>, gửi email thông báo.</w:t>
       </w:r>
     </w:p>
     <w:p>
@@ -6541,43 +6352,7 @@
           <w:sz w:val="26"/>
           <w:szCs w:val="26"/>
         </w:rPr>
-        <w:t xml:space="preserve">: Sử dụng </w:t>
-      </w:r>
-      <w:proofErr w:type="spellStart"/>
-      <w:r>
-        <w:rPr>
-          <w:rFonts w:ascii="Times New Roman" w:hAnsi="Times New Roman" w:cs="Times New Roman"/>
-          <w:sz w:val="26"/>
-          <w:szCs w:val="26"/>
-        </w:rPr>
-        <w:t>React</w:t>
-      </w:r>
-      <w:proofErr w:type="spellEnd"/>
-      <w:r>
-        <w:rPr>
-          <w:rFonts w:ascii="Times New Roman" w:hAnsi="Times New Roman" w:cs="Times New Roman"/>
-          <w:sz w:val="26"/>
-          <w:szCs w:val="26"/>
-        </w:rPr>
-        <w:t xml:space="preserve"> với thiết kế </w:t>
-      </w:r>
-      <w:proofErr w:type="spellStart"/>
-      <w:r>
-        <w:rPr>
-          <w:rFonts w:ascii="Times New Roman" w:hAnsi="Times New Roman" w:cs="Times New Roman"/>
-          <w:sz w:val="26"/>
-          <w:szCs w:val="26"/>
-        </w:rPr>
-        <w:t>responsive</w:t>
-      </w:r>
-      <w:proofErr w:type="spellEnd"/>
-      <w:r>
-        <w:rPr>
-          <w:rFonts w:ascii="Times New Roman" w:hAnsi="Times New Roman" w:cs="Times New Roman"/>
-          <w:sz w:val="26"/>
-          <w:szCs w:val="26"/>
-        </w:rPr>
-        <w:t>, dễ sử dụng.</w:t>
+        <w:t>: Sử dụng React với thiết kế responsive, dễ sử dụng.</w:t>
       </w:r>
     </w:p>
     <w:p>
@@ -6602,6 +6377,7 @@
           <w:sz w:val="26"/>
           <w:szCs w:val="26"/>
         </w:rPr>
+        <w:lastRenderedPageBreak/>
         <w:t>Hỗ trợ đa nền tảng</w:t>
       </w:r>
       <w:r>
@@ -6615,6 +6391,40 @@
     </w:p>
     <w:p>
       <w:pPr>
+        <w:spacing w:line="278" w:lineRule="auto"/>
+        <w:rPr>
+          <w:rFonts w:ascii="Times New Roman" w:hAnsi="Times New Roman" w:cs="Times New Roman"/>
+          <w:b/>
+          <w:bCs/>
+          <w:sz w:val="26"/>
+          <w:szCs w:val="26"/>
+        </w:rPr>
+      </w:pPr>
+    </w:p>
+    <w:p>
+      <w:pPr>
+        <w:spacing w:line="278" w:lineRule="auto"/>
+        <w:rPr>
+          <w:rFonts w:ascii="Times New Roman" w:hAnsi="Times New Roman" w:cs="Times New Roman"/>
+          <w:sz w:val="26"/>
+          <w:szCs w:val="26"/>
+          <w:lang w:val="en-US"/>
+        </w:rPr>
+      </w:pPr>
+      <w:r>
+        <w:rPr>
+          <w:rFonts w:ascii="Times New Roman" w:hAnsi="Times New Roman" w:cs="Times New Roman"/>
+          <w:b/>
+          <w:bCs/>
+          <w:sz w:val="26"/>
+          <w:szCs w:val="26"/>
+          <w:lang w:val="en-US"/>
+        </w:rPr>
+        <w:t>Sơ đồ kiến trúc</w:t>
+      </w:r>
+    </w:p>
+    <w:p>
+      <w:pPr>
         <w:rPr>
           <w:rFonts w:ascii="Times New Roman" w:hAnsi="Times New Roman" w:cs="Times New Roman"/>
           <w:sz w:val="26"/>
@@ -6629,6 +6439,7 @@
           <w:noProof/>
           <w:sz w:val="26"/>
           <w:szCs w:val="26"/>
+          <w:lang w:eastAsia="vi-VN"/>
         </w:rPr>
         <w:drawing>
           <wp:inline distT="0" distB="0" distL="0" distR="0" wp14:anchorId="31078C4D" wp14:editId="099E3F4A">
@@ -6694,7 +6505,7 @@
 </file>
 
 <file path=word/numbering.xml><?xml version="1.0" encoding="utf-8"?>
-<w:numbering xmlns:wpc="http://schemas.microsoft.com/office/word/2010/wordprocessingCanvas" xmlns:cx="http://schemas.microsoft.com/office/drawing/2014/chartex" xmlns:cx1="http://schemas.microsoft.com/office/drawing/2015/9/8/chartex" xmlns:cx2="http://schemas.microsoft.com/office/drawing/2015/10/21/chartex" xmlns:cx3="http://schemas.microsoft.com/office/drawing/2016/5/9/chartex" xmlns:cx4="http://schemas.microsoft.com/office/drawing/2016/5/10/chartex" xmlns:cx5="http://schemas.microsoft.com/office/drawing/2016/5/11/chartex" xmlns:cx6="http://schemas.microsoft.com/office/drawing/2016/5/12/chartex" xmlns:cx7="http://schemas.microsoft.com/office/drawing/2016/5/13/chartex" xmlns:cx8="http://schemas.microsoft.com/office/drawing/2016/5/14/chartex" xmlns:mc="http://schemas.openxmlformats.org/markup-compatibility/2006" xmlns:aink="http://schemas.microsoft.com/office/drawing/2016/ink" xmlns:am3d="http://schemas.microsoft.com/office/drawing/2017/model3d" xmlns:o="urn:schemas-microsoft-com:office:office" xmlns:oel="http://schemas.microsoft.com/office/2019/extlst" xmlns:r="http://schemas.openxmlformats.org/officeDocument/2006/relationships" xmlns:m="http://schemas.openxmlformats.org/officeDocument/2006/math" xmlns:v="urn:schemas-microsoft-com:vml" xmlns:wp14="http://schemas.microsoft.com/office/word/2010/wordprocessingDrawing" xmlns:wp="http://schemas.openxmlformats.org/drawingml/2006/wordprocessingDrawing" xmlns:w10="urn:schemas-microsoft-com:office:word" xmlns:w="http://schemas.openxmlformats.org/wordprocessingml/2006/main" xmlns:w14="http://schemas.microsoft.com/office/word/2010/wordml" xmlns:w15="http://schemas.microsoft.com/office/word/2012/wordml" xmlns:w16cex="http://schemas.microsoft.com/office/word/2018/wordml/cex" xmlns:w16cid="http://schemas.microsoft.com/office/word/2016/wordml/cid" xmlns:w16="http://schemas.microsoft.com/office/word/2018/wordml" xmlns:w16du="http://schemas.microsoft.com/office/word/2023/wordml/word16du" xmlns:w16sdtdh="http://schemas.microsoft.com/office/word/2020/wordml/sdtdatahash" xmlns:w16sdtfl="http://schemas.microsoft.com/office/word/2024/wordml/sdtformatlock" xmlns:w16se="http://schemas.microsoft.com/office/word/2015/wordml/symex" xmlns:wpg="http://schemas.microsoft.com/office/word/2010/wordprocessingGroup" xmlns:wpi="http://schemas.microsoft.com/office/word/2010/wordprocessingInk" xmlns:wne="http://schemas.microsoft.com/office/word/2006/wordml" xmlns:wps="http://schemas.microsoft.com/office/word/2010/wordprocessingShape" mc:Ignorable="w14 w15 w16se w16cid w16 w16cex w16sdtdh w16sdtfl w16du wp14">
+<w:numbering xmlns:wpc="http://schemas.microsoft.com/office/word/2010/wordprocessingCanvas" xmlns:cx="http://schemas.microsoft.com/office/drawing/2014/chartex" xmlns:cx1="http://schemas.microsoft.com/office/drawing/2015/9/8/chartex" xmlns:mc="http://schemas.openxmlformats.org/markup-compatibility/2006" xmlns:o="urn:schemas-microsoft-com:office:office" xmlns:r="http://schemas.openxmlformats.org/officeDocument/2006/relationships" xmlns:m="http://schemas.openxmlformats.org/officeDocument/2006/math" xmlns:v="urn:schemas-microsoft-com:vml" xmlns:wp14="http://schemas.microsoft.com/office/word/2010/wordprocessingDrawing" xmlns:wp="http://schemas.openxmlformats.org/drawingml/2006/wordprocessingDrawing" xmlns:w10="urn:schemas-microsoft-com:office:word" xmlns:w="http://schemas.openxmlformats.org/wordprocessingml/2006/main" xmlns:w14="http://schemas.microsoft.com/office/word/2010/wordml" xmlns:w15="http://schemas.microsoft.com/office/word/2012/wordml" xmlns:w16se="http://schemas.microsoft.com/office/word/2015/wordml/symex" xmlns:wpg="http://schemas.microsoft.com/office/word/2010/wordprocessingGroup" xmlns:wpi="http://schemas.microsoft.com/office/word/2010/wordprocessingInk" xmlns:wne="http://schemas.microsoft.com/office/word/2006/wordml" xmlns:wps="http://schemas.microsoft.com/office/word/2010/wordprocessingShape" mc:Ignorable="w14 w15 w16se wp14">
   <w:abstractNum w:abstractNumId="0" w15:restartNumberingAfterBreak="0">
     <w:nsid w:val="02A9322B"/>
     <w:multiLevelType w:val="multilevel"/>
@@ -7738,32 +7549,32 @@
       </w:rPr>
     </w:lvl>
   </w:abstractNum>
-  <w:num w:numId="1" w16cid:durableId="351804162">
+  <w:num w:numId="1">
     <w:abstractNumId w:val="3"/>
   </w:num>
-  <w:num w:numId="2" w16cid:durableId="1112553125">
+  <w:num w:numId="2">
     <w:abstractNumId w:val="6"/>
   </w:num>
-  <w:num w:numId="3" w16cid:durableId="727648297">
+  <w:num w:numId="3">
     <w:abstractNumId w:val="5"/>
   </w:num>
-  <w:num w:numId="4" w16cid:durableId="1087657253">
+  <w:num w:numId="4">
     <w:abstractNumId w:val="2"/>
   </w:num>
-  <w:num w:numId="5" w16cid:durableId="1591159559">
+  <w:num w:numId="5">
     <w:abstractNumId w:val="0"/>
   </w:num>
-  <w:num w:numId="6" w16cid:durableId="1029330766">
+  <w:num w:numId="6">
     <w:abstractNumId w:val="4"/>
   </w:num>
-  <w:num w:numId="7" w16cid:durableId="296033427">
+  <w:num w:numId="7">
     <w:abstractNumId w:val="1"/>
   </w:num>
 </w:numbering>
 </file>
 
 <file path=word/styles.xml><?xml version="1.0" encoding="utf-8"?>
-<w:styles xmlns:mc="http://schemas.openxmlformats.org/markup-compatibility/2006" xmlns:r="http://schemas.openxmlformats.org/officeDocument/2006/relationships" xmlns:w="http://schemas.openxmlformats.org/wordprocessingml/2006/main" xmlns:w14="http://schemas.microsoft.com/office/word/2010/wordml" xmlns:w15="http://schemas.microsoft.com/office/word/2012/wordml" xmlns:w16cex="http://schemas.microsoft.com/office/word/2018/wordml/cex" xmlns:w16cid="http://schemas.microsoft.com/office/word/2016/wordml/cid" xmlns:w16="http://schemas.microsoft.com/office/word/2018/wordml" xmlns:w16du="http://schemas.microsoft.com/office/word/2023/wordml/word16du" xmlns:w16sdtdh="http://schemas.microsoft.com/office/word/2020/wordml/sdtdatahash" xmlns:w16sdtfl="http://schemas.microsoft.com/office/word/2024/wordml/sdtformatlock" xmlns:w16se="http://schemas.microsoft.com/office/word/2015/wordml/symex" mc:Ignorable="w14 w15 w16se w16cid w16 w16cex w16sdtdh w16sdtfl w16du">
+<w:styles xmlns:mc="http://schemas.openxmlformats.org/markup-compatibility/2006" xmlns:r="http://schemas.openxmlformats.org/officeDocument/2006/relationships" xmlns:w="http://schemas.openxmlformats.org/wordprocessingml/2006/main" xmlns:w14="http://schemas.microsoft.com/office/word/2010/wordml" xmlns:w15="http://schemas.microsoft.com/office/word/2012/wordml" xmlns:w16se="http://schemas.microsoft.com/office/word/2015/wordml/symex" mc:Ignorable="w14 w15 w16se">
   <w:docDefaults>
     <w:rPrDefault>
       <w:rPr>
@@ -7779,7 +7590,7 @@
       </w:pPr>
     </w:pPrDefault>
   </w:docDefaults>
-  <w:latentStyles w:defLockedState="0" w:defUIPriority="99" w:defSemiHidden="0" w:defUnhideWhenUsed="0" w:defQFormat="0" w:count="376">
+  <w:latentStyles w:defLockedState="0" w:defUIPriority="99" w:defSemiHidden="0" w:defUnhideWhenUsed="0" w:defQFormat="0" w:count="371">
     <w:lsdException w:name="Normal" w:uiPriority="0" w:qFormat="1"/>
     <w:lsdException w:name="heading 1" w:uiPriority="9" w:qFormat="1"/>
     <w:lsdException w:name="heading 2" w:semiHidden="1" w:uiPriority="9" w:unhideWhenUsed="1" w:qFormat="1"/>
@@ -8151,20 +7962,16 @@
     <w:lsdException w:name="List Table 5 Dark Accent 6" w:uiPriority="50"/>
     <w:lsdException w:name="List Table 6 Colorful Accent 6" w:uiPriority="51"/>
     <w:lsdException w:name="List Table 7 Colorful Accent 6" w:uiPriority="52"/>
-    <w:lsdException w:name="Mention" w:semiHidden="1" w:unhideWhenUsed="1"/>
-    <w:lsdException w:name="Smart Hyperlink" w:semiHidden="1" w:unhideWhenUsed="1"/>
-    <w:lsdException w:name="Hashtag" w:semiHidden="1" w:unhideWhenUsed="1"/>
-    <w:lsdException w:name="Unresolved Mention" w:semiHidden="1" w:unhideWhenUsed="1"/>
-    <w:lsdException w:name="Smart Link" w:semiHidden="1" w:unhideWhenUsed="1"/>
   </w:latentStyles>
-  <w:style w:type="paragraph" w:default="1" w:styleId="Binhthng">
+  <w:style w:type="paragraph" w:default="1" w:styleId="Normal">
     <w:name w:val="Normal"/>
     <w:qFormat/>
+    <w:rsid w:val="006218CB"/>
   </w:style>
-  <w:style w:type="paragraph" w:styleId="u3">
+  <w:style w:type="paragraph" w:styleId="Heading3">
     <w:name w:val="heading 3"/>
-    <w:basedOn w:val="Binhthng"/>
-    <w:link w:val="u3Char"/>
+    <w:basedOn w:val="Normal"/>
+    <w:link w:val="Heading3Char"/>
     <w:uiPriority w:val="9"/>
     <w:qFormat/>
     <w:rsid w:val="00147413"/>
@@ -8181,13 +7988,13 @@
       <w:lang w:eastAsia="vi-VN"/>
     </w:rPr>
   </w:style>
-  <w:style w:type="character" w:default="1" w:styleId="Phngmcinhcuaoanvn">
+  <w:style w:type="character" w:default="1" w:styleId="DefaultParagraphFont">
     <w:name w:val="Default Paragraph Font"/>
     <w:uiPriority w:val="1"/>
     <w:semiHidden/>
     <w:unhideWhenUsed/>
   </w:style>
-  <w:style w:type="table" w:default="1" w:styleId="BangThngthng">
+  <w:style w:type="table" w:default="1" w:styleId="TableNormal">
     <w:name w:val="Normal Table"/>
     <w:uiPriority w:val="99"/>
     <w:semiHidden/>
@@ -8202,15 +8009,15 @@
       </w:tblCellMar>
     </w:tblPr>
   </w:style>
-  <w:style w:type="numbering" w:default="1" w:styleId="Khngco">
+  <w:style w:type="numbering" w:default="1" w:styleId="NoList">
     <w:name w:val="No List"/>
     <w:uiPriority w:val="99"/>
     <w:semiHidden/>
     <w:unhideWhenUsed/>
   </w:style>
-  <w:style w:type="paragraph" w:styleId="ThngthngWeb">
+  <w:style w:type="paragraph" w:styleId="NormalWeb">
     <w:name w:val="Normal (Web)"/>
-    <w:basedOn w:val="Binhthng"/>
+    <w:basedOn w:val="Normal"/>
     <w:uiPriority w:val="99"/>
     <w:semiHidden/>
     <w:unhideWhenUsed/>
@@ -8225,9 +8032,9 @@
       <w:lang w:eastAsia="vi-VN"/>
     </w:rPr>
   </w:style>
-  <w:style w:type="character" w:styleId="Manh">
+  <w:style w:type="character" w:styleId="Strong">
     <w:name w:val="Strong"/>
-    <w:basedOn w:val="Phngmcinhcuaoanvn"/>
+    <w:basedOn w:val="DefaultParagraphFont"/>
     <w:uiPriority w:val="22"/>
     <w:qFormat/>
     <w:rsid w:val="00147413"/>
@@ -8236,9 +8043,9 @@
       <w:bCs/>
     </w:rPr>
   </w:style>
-  <w:style w:type="table" w:styleId="LiBang">
+  <w:style w:type="table" w:styleId="TableGrid">
     <w:name w:val="Table Grid"/>
-    <w:basedOn w:val="BangThngthng"/>
+    <w:basedOn w:val="TableNormal"/>
     <w:uiPriority w:val="39"/>
     <w:rsid w:val="00147413"/>
     <w:pPr>
@@ -8255,10 +8062,10 @@
       </w:tblBorders>
     </w:tblPr>
   </w:style>
-  <w:style w:type="character" w:customStyle="1" w:styleId="u3Char">
-    <w:name w:val="Đầu đề 3 Char"/>
-    <w:basedOn w:val="Phngmcinhcuaoanvn"/>
-    <w:link w:val="u3"/>
+  <w:style w:type="character" w:customStyle="1" w:styleId="Heading3Char">
+    <w:name w:val="Heading 3 Char"/>
+    <w:basedOn w:val="DefaultParagraphFont"/>
+    <w:link w:val="Heading3"/>
     <w:uiPriority w:val="9"/>
     <w:rsid w:val="00147413"/>
     <w:rPr>
@@ -8270,9 +8077,9 @@
       <w:lang w:eastAsia="vi-VN"/>
     </w:rPr>
   </w:style>
-  <w:style w:type="character" w:styleId="MaHTML">
+  <w:style w:type="character" w:styleId="HTMLCode">
     <w:name w:val="HTML Code"/>
-    <w:basedOn w:val="Phngmcinhcuaoanvn"/>
+    <w:basedOn w:val="DefaultParagraphFont"/>
     <w:uiPriority w:val="99"/>
     <w:semiHidden/>
     <w:unhideWhenUsed/>
@@ -8552,7 +8359,7 @@
 </file>
 
 <file path=customXml/itemProps1.xml><?xml version="1.0" encoding="utf-8"?>
-<ds:datastoreItem xmlns:ds="http://schemas.openxmlformats.org/officeDocument/2006/customXml" ds:itemID="{C5642064-86C5-44A7-823D-4BB38DCF1ED8}">
+<ds:datastoreItem xmlns:ds="http://schemas.openxmlformats.org/officeDocument/2006/customXml" ds:itemID="{F2760E5E-EDD2-4437-B2B5-74E177AE3810}">
   <ds:schemaRefs>
     <ds:schemaRef ds:uri="http://schemas.openxmlformats.org/officeDocument/2006/bibliography"/>
   </ds:schemaRefs>

</xml_diff>

<commit_message>
Cập nhật kiểm thử API đăng ký tài khoản
</commit_message>
<xml_diff>
--- a/documents/SoanBaoCao.docx
+++ b/documents/SoanBaoCao.docx
@@ -1,6 +1,6 @@
 
 <file path=word/document.xml><?xml version="1.0" encoding="utf-8"?>
-<w:document xmlns:wpc="http://schemas.microsoft.com/office/word/2010/wordprocessingCanvas" xmlns:cx="http://schemas.microsoft.com/office/drawing/2014/chartex" xmlns:cx1="http://schemas.microsoft.com/office/drawing/2015/9/8/chartex" xmlns:mc="http://schemas.openxmlformats.org/markup-compatibility/2006" xmlns:o="urn:schemas-microsoft-com:office:office" xmlns:r="http://schemas.openxmlformats.org/officeDocument/2006/relationships" xmlns:m="http://schemas.openxmlformats.org/officeDocument/2006/math" xmlns:v="urn:schemas-microsoft-com:vml" xmlns:wp14="http://schemas.microsoft.com/office/word/2010/wordprocessingDrawing" xmlns:wp="http://schemas.openxmlformats.org/drawingml/2006/wordprocessingDrawing" xmlns:w10="urn:schemas-microsoft-com:office:word" xmlns:w="http://schemas.openxmlformats.org/wordprocessingml/2006/main" xmlns:w14="http://schemas.microsoft.com/office/word/2010/wordml" xmlns:w15="http://schemas.microsoft.com/office/word/2012/wordml" xmlns:w16se="http://schemas.microsoft.com/office/word/2015/wordml/symex" xmlns:wpg="http://schemas.microsoft.com/office/word/2010/wordprocessingGroup" xmlns:wpi="http://schemas.microsoft.com/office/word/2010/wordprocessingInk" xmlns:wne="http://schemas.microsoft.com/office/word/2006/wordml" xmlns:wps="http://schemas.microsoft.com/office/word/2010/wordprocessingShape" mc:Ignorable="w14 w15 w16se wp14">
+<w:document xmlns:wpc="http://schemas.microsoft.com/office/word/2010/wordprocessingCanvas" xmlns:cx="http://schemas.microsoft.com/office/drawing/2014/chartex" xmlns:cx1="http://schemas.microsoft.com/office/drawing/2015/9/8/chartex" xmlns:cx2="http://schemas.microsoft.com/office/drawing/2015/10/21/chartex" xmlns:cx3="http://schemas.microsoft.com/office/drawing/2016/5/9/chartex" xmlns:cx4="http://schemas.microsoft.com/office/drawing/2016/5/10/chartex" xmlns:cx5="http://schemas.microsoft.com/office/drawing/2016/5/11/chartex" xmlns:cx6="http://schemas.microsoft.com/office/drawing/2016/5/12/chartex" xmlns:cx7="http://schemas.microsoft.com/office/drawing/2016/5/13/chartex" xmlns:cx8="http://schemas.microsoft.com/office/drawing/2016/5/14/chartex" xmlns:mc="http://schemas.openxmlformats.org/markup-compatibility/2006" xmlns:aink="http://schemas.microsoft.com/office/drawing/2016/ink" xmlns:am3d="http://schemas.microsoft.com/office/drawing/2017/model3d" xmlns:o="urn:schemas-microsoft-com:office:office" xmlns:oel="http://schemas.microsoft.com/office/2019/extlst" xmlns:r="http://schemas.openxmlformats.org/officeDocument/2006/relationships" xmlns:m="http://schemas.openxmlformats.org/officeDocument/2006/math" xmlns:v="urn:schemas-microsoft-com:vml" xmlns:wp14="http://schemas.microsoft.com/office/word/2010/wordprocessingDrawing" xmlns:wp="http://schemas.openxmlformats.org/drawingml/2006/wordprocessingDrawing" xmlns:w10="urn:schemas-microsoft-com:office:word" xmlns:w="http://schemas.openxmlformats.org/wordprocessingml/2006/main" xmlns:w14="http://schemas.microsoft.com/office/word/2010/wordml" xmlns:w15="http://schemas.microsoft.com/office/word/2012/wordml" xmlns:w16cex="http://schemas.microsoft.com/office/word/2018/wordml/cex" xmlns:w16cid="http://schemas.microsoft.com/office/word/2016/wordml/cid" xmlns:w16="http://schemas.microsoft.com/office/word/2018/wordml" xmlns:w16du="http://schemas.microsoft.com/office/word/2023/wordml/word16du" xmlns:w16sdtdh="http://schemas.microsoft.com/office/word/2020/wordml/sdtdatahash" xmlns:w16sdtfl="http://schemas.microsoft.com/office/word/2024/wordml/sdtformatlock" xmlns:w16se="http://schemas.microsoft.com/office/word/2015/wordml/symex" xmlns:wpg="http://schemas.microsoft.com/office/word/2010/wordprocessingGroup" xmlns:wpi="http://schemas.microsoft.com/office/word/2010/wordprocessingInk" xmlns:wne="http://schemas.microsoft.com/office/word/2006/wordml" xmlns:wps="http://schemas.microsoft.com/office/word/2010/wordprocessingShape" mc:Ignorable="w14 w15 w16se w16cid w16 w16cex w16sdtdh w16sdtfl w16du wp14">
   <w:body>
     <w:p>
       <w:pPr>
@@ -13,6 +13,7 @@
           <w:lang w:val="en-US" w:eastAsia="vi-VN"/>
         </w:rPr>
       </w:pPr>
+      <w:proofErr w:type="spellStart"/>
       <w:r>
         <w:rPr>
           <w:rFonts w:asciiTheme="majorHAnsi" w:eastAsia="Times New Roman" w:hAnsiTheme="majorHAnsi" w:cstheme="majorHAnsi"/>
@@ -22,7 +23,43 @@
           <w:szCs w:val="26"/>
           <w:lang w:val="en-US" w:eastAsia="vi-VN"/>
         </w:rPr>
-        <w:t>Mô hình ERD</w:t>
+        <w:t>Mô</w:t>
+      </w:r>
+      <w:proofErr w:type="spellEnd"/>
+      <w:r>
+        <w:rPr>
+          <w:rFonts w:asciiTheme="majorHAnsi" w:eastAsia="Times New Roman" w:hAnsiTheme="majorHAnsi" w:cstheme="majorHAnsi"/>
+          <w:b/>
+          <w:bCs/>
+          <w:sz w:val="26"/>
+          <w:szCs w:val="26"/>
+          <w:lang w:val="en-US" w:eastAsia="vi-VN"/>
+        </w:rPr>
+        <w:t xml:space="preserve"> </w:t>
+      </w:r>
+      <w:proofErr w:type="spellStart"/>
+      <w:r>
+        <w:rPr>
+          <w:rFonts w:asciiTheme="majorHAnsi" w:eastAsia="Times New Roman" w:hAnsiTheme="majorHAnsi" w:cstheme="majorHAnsi"/>
+          <w:b/>
+          <w:bCs/>
+          <w:sz w:val="26"/>
+          <w:szCs w:val="26"/>
+          <w:lang w:val="en-US" w:eastAsia="vi-VN"/>
+        </w:rPr>
+        <w:t>hình</w:t>
+      </w:r>
+      <w:proofErr w:type="spellEnd"/>
+      <w:r>
+        <w:rPr>
+          <w:rFonts w:asciiTheme="majorHAnsi" w:eastAsia="Times New Roman" w:hAnsiTheme="majorHAnsi" w:cstheme="majorHAnsi"/>
+          <w:b/>
+          <w:bCs/>
+          <w:sz w:val="26"/>
+          <w:szCs w:val="26"/>
+          <w:lang w:val="en-US" w:eastAsia="vi-VN"/>
+        </w:rPr>
+        <w:t xml:space="preserve"> ERD</w:t>
       </w:r>
     </w:p>
     <w:p>
@@ -42,6 +79,7 @@
           <w:rFonts w:asciiTheme="majorHAnsi" w:eastAsia="Times New Roman" w:hAnsiTheme="majorHAnsi" w:cstheme="majorHAnsi"/>
           <w:b/>
           <w:bCs/>
+          <w:noProof/>
           <w:sz w:val="26"/>
           <w:szCs w:val="26"/>
           <w:lang w:val="en-US" w:eastAsia="vi-VN"/>
@@ -106,6 +144,7 @@
           <w:lang w:val="en-US" w:eastAsia="vi-VN"/>
         </w:rPr>
       </w:pPr>
+      <w:proofErr w:type="spellStart"/>
       <w:r>
         <w:rPr>
           <w:rFonts w:asciiTheme="majorHAnsi" w:eastAsia="Times New Roman" w:hAnsiTheme="majorHAnsi" w:cstheme="majorHAnsi"/>
@@ -115,8 +154,129 @@
           <w:szCs w:val="26"/>
           <w:lang w:val="en-US" w:eastAsia="vi-VN"/>
         </w:rPr>
-        <w:t>Mô hình quan hệ dữ liệu</w:t>
-      </w:r>
+        <w:t>Mô</w:t>
+      </w:r>
+      <w:proofErr w:type="spellEnd"/>
+      <w:r>
+        <w:rPr>
+          <w:rFonts w:asciiTheme="majorHAnsi" w:eastAsia="Times New Roman" w:hAnsiTheme="majorHAnsi" w:cstheme="majorHAnsi"/>
+          <w:b/>
+          <w:bCs/>
+          <w:sz w:val="26"/>
+          <w:szCs w:val="26"/>
+          <w:lang w:val="en-US" w:eastAsia="vi-VN"/>
+        </w:rPr>
+        <w:t xml:space="preserve"> </w:t>
+      </w:r>
+      <w:proofErr w:type="spellStart"/>
+      <w:r>
+        <w:rPr>
+          <w:rFonts w:asciiTheme="majorHAnsi" w:eastAsia="Times New Roman" w:hAnsiTheme="majorHAnsi" w:cstheme="majorHAnsi"/>
+          <w:b/>
+          <w:bCs/>
+          <w:sz w:val="26"/>
+          <w:szCs w:val="26"/>
+          <w:lang w:val="en-US" w:eastAsia="vi-VN"/>
+        </w:rPr>
+        <w:t>hình</w:t>
+      </w:r>
+      <w:proofErr w:type="spellEnd"/>
+      <w:r>
+        <w:rPr>
+          <w:rFonts w:asciiTheme="majorHAnsi" w:eastAsia="Times New Roman" w:hAnsiTheme="majorHAnsi" w:cstheme="majorHAnsi"/>
+          <w:b/>
+          <w:bCs/>
+          <w:sz w:val="26"/>
+          <w:szCs w:val="26"/>
+          <w:lang w:val="en-US" w:eastAsia="vi-VN"/>
+        </w:rPr>
+        <w:t xml:space="preserve"> </w:t>
+      </w:r>
+      <w:proofErr w:type="spellStart"/>
+      <w:r>
+        <w:rPr>
+          <w:rFonts w:asciiTheme="majorHAnsi" w:eastAsia="Times New Roman" w:hAnsiTheme="majorHAnsi" w:cstheme="majorHAnsi"/>
+          <w:b/>
+          <w:bCs/>
+          <w:sz w:val="26"/>
+          <w:szCs w:val="26"/>
+          <w:lang w:val="en-US" w:eastAsia="vi-VN"/>
+        </w:rPr>
+        <w:t>quan</w:t>
+      </w:r>
+      <w:proofErr w:type="spellEnd"/>
+      <w:r>
+        <w:rPr>
+          <w:rFonts w:asciiTheme="majorHAnsi" w:eastAsia="Times New Roman" w:hAnsiTheme="majorHAnsi" w:cstheme="majorHAnsi"/>
+          <w:b/>
+          <w:bCs/>
+          <w:sz w:val="26"/>
+          <w:szCs w:val="26"/>
+          <w:lang w:val="en-US" w:eastAsia="vi-VN"/>
+        </w:rPr>
+        <w:t xml:space="preserve"> </w:t>
+      </w:r>
+      <w:proofErr w:type="spellStart"/>
+      <w:r>
+        <w:rPr>
+          <w:rFonts w:asciiTheme="majorHAnsi" w:eastAsia="Times New Roman" w:hAnsiTheme="majorHAnsi" w:cstheme="majorHAnsi"/>
+          <w:b/>
+          <w:bCs/>
+          <w:sz w:val="26"/>
+          <w:szCs w:val="26"/>
+          <w:lang w:val="en-US" w:eastAsia="vi-VN"/>
+        </w:rPr>
+        <w:t>hệ</w:t>
+      </w:r>
+      <w:proofErr w:type="spellEnd"/>
+      <w:r>
+        <w:rPr>
+          <w:rFonts w:asciiTheme="majorHAnsi" w:eastAsia="Times New Roman" w:hAnsiTheme="majorHAnsi" w:cstheme="majorHAnsi"/>
+          <w:b/>
+          <w:bCs/>
+          <w:sz w:val="26"/>
+          <w:szCs w:val="26"/>
+          <w:lang w:val="en-US" w:eastAsia="vi-VN"/>
+        </w:rPr>
+        <w:t xml:space="preserve"> </w:t>
+      </w:r>
+      <w:proofErr w:type="spellStart"/>
+      <w:r>
+        <w:rPr>
+          <w:rFonts w:asciiTheme="majorHAnsi" w:eastAsia="Times New Roman" w:hAnsiTheme="majorHAnsi" w:cstheme="majorHAnsi"/>
+          <w:b/>
+          <w:bCs/>
+          <w:sz w:val="26"/>
+          <w:szCs w:val="26"/>
+          <w:lang w:val="en-US" w:eastAsia="vi-VN"/>
+        </w:rPr>
+        <w:t>dữ</w:t>
+      </w:r>
+      <w:proofErr w:type="spellEnd"/>
+      <w:r>
+        <w:rPr>
+          <w:rFonts w:asciiTheme="majorHAnsi" w:eastAsia="Times New Roman" w:hAnsiTheme="majorHAnsi" w:cstheme="majorHAnsi"/>
+          <w:b/>
+          <w:bCs/>
+          <w:sz w:val="26"/>
+          <w:szCs w:val="26"/>
+          <w:lang w:val="en-US" w:eastAsia="vi-VN"/>
+        </w:rPr>
+        <w:t xml:space="preserve"> </w:t>
+      </w:r>
+      <w:proofErr w:type="spellStart"/>
+      <w:r>
+        <w:rPr>
+          <w:rFonts w:asciiTheme="majorHAnsi" w:eastAsia="Times New Roman" w:hAnsiTheme="majorHAnsi" w:cstheme="majorHAnsi"/>
+          <w:b/>
+          <w:bCs/>
+          <w:sz w:val="26"/>
+          <w:szCs w:val="26"/>
+          <w:lang w:val="en-US" w:eastAsia="vi-VN"/>
+        </w:rPr>
+        <w:t>liệu</w:t>
+      </w:r>
+      <w:proofErr w:type="spellEnd"/>
     </w:p>
     <w:p>
       <w:pPr>
@@ -135,6 +295,7 @@
           <w:rFonts w:asciiTheme="majorHAnsi" w:eastAsia="Times New Roman" w:hAnsiTheme="majorHAnsi" w:cstheme="majorHAnsi"/>
           <w:b/>
           <w:bCs/>
+          <w:noProof/>
           <w:sz w:val="26"/>
           <w:szCs w:val="26"/>
           <w:lang w:val="en-US" w:eastAsia="vi-VN"/>
@@ -225,6 +386,7 @@
           <w:lang w:val="en-US" w:eastAsia="vi-VN"/>
         </w:rPr>
       </w:pPr>
+      <w:proofErr w:type="spellStart"/>
       <w:r>
         <w:rPr>
           <w:rFonts w:asciiTheme="majorHAnsi" w:eastAsia="Times New Roman" w:hAnsiTheme="majorHAnsi" w:cstheme="majorHAnsi"/>
@@ -235,8 +397,33 @@
           <w:lang w:val="en-US" w:eastAsia="vi-VN"/>
         </w:rPr>
         <w:lastRenderedPageBreak/>
-        <w:t>Mô tả</w:t>
-      </w:r>
+        <w:t>Mô</w:t>
+      </w:r>
+      <w:proofErr w:type="spellEnd"/>
+      <w:r>
+        <w:rPr>
+          <w:rFonts w:asciiTheme="majorHAnsi" w:eastAsia="Times New Roman" w:hAnsiTheme="majorHAnsi" w:cstheme="majorHAnsi"/>
+          <w:b/>
+          <w:bCs/>
+          <w:sz w:val="26"/>
+          <w:szCs w:val="26"/>
+          <w:lang w:val="en-US" w:eastAsia="vi-VN"/>
+        </w:rPr>
+        <w:t xml:space="preserve"> </w:t>
+      </w:r>
+      <w:proofErr w:type="spellStart"/>
+      <w:r>
+        <w:rPr>
+          <w:rFonts w:asciiTheme="majorHAnsi" w:eastAsia="Times New Roman" w:hAnsiTheme="majorHAnsi" w:cstheme="majorHAnsi"/>
+          <w:b/>
+          <w:bCs/>
+          <w:sz w:val="26"/>
+          <w:szCs w:val="26"/>
+          <w:lang w:val="en-US" w:eastAsia="vi-VN"/>
+        </w:rPr>
+        <w:t>tả</w:t>
+      </w:r>
+      <w:proofErr w:type="spellEnd"/>
       <w:r>
         <w:rPr>
           <w:rFonts w:asciiTheme="majorHAnsi" w:eastAsia="Times New Roman" w:hAnsiTheme="majorHAnsi" w:cstheme="majorHAnsi"/>
@@ -269,12 +456,36 @@
           <w:szCs w:val="26"/>
           <w:lang w:eastAsia="vi-VN"/>
         </w:rPr>
-        <w:t>Bảng người dùng (users)</w:t>
+        <w:t>Bảng người dùng (</w:t>
+      </w:r>
+      <w:proofErr w:type="spellStart"/>
+      <w:r>
+        <w:rPr>
+          <w:rFonts w:asciiTheme="majorHAnsi" w:eastAsia="Times New Roman" w:hAnsiTheme="majorHAnsi" w:cstheme="majorHAnsi"/>
+          <w:b/>
+          <w:bCs/>
+          <w:sz w:val="26"/>
+          <w:szCs w:val="26"/>
+          <w:lang w:eastAsia="vi-VN"/>
+        </w:rPr>
+        <w:t>users</w:t>
+      </w:r>
+      <w:proofErr w:type="spellEnd"/>
+      <w:r>
+        <w:rPr>
+          <w:rFonts w:asciiTheme="majorHAnsi" w:eastAsia="Times New Roman" w:hAnsiTheme="majorHAnsi" w:cstheme="majorHAnsi"/>
+          <w:b/>
+          <w:bCs/>
+          <w:sz w:val="26"/>
+          <w:szCs w:val="26"/>
+          <w:lang w:eastAsia="vi-VN"/>
+        </w:rPr>
+        <w:t>)</w:t>
       </w:r>
     </w:p>
     <w:tbl>
       <w:tblPr>
-        <w:tblStyle w:val="TableGrid"/>
+        <w:tblStyle w:val="LiBang"/>
         <w:tblW w:w="0" w:type="auto"/>
         <w:tblLook w:val="04A0" w:firstRow="1" w:lastRow="0" w:firstColumn="1" w:lastColumn="0" w:noHBand="0" w:noVBand="1"/>
       </w:tblPr>
@@ -458,6 +669,7 @@
                 <w:lang w:eastAsia="vi-VN"/>
               </w:rPr>
             </w:pPr>
+            <w:proofErr w:type="spellStart"/>
             <w:r>
               <w:rPr>
                 <w:rFonts w:asciiTheme="majorHAnsi" w:eastAsia="Times New Roman" w:hAnsiTheme="majorHAnsi" w:cstheme="majorHAnsi"/>
@@ -467,6 +679,7 @@
               </w:rPr>
               <w:t>userId</w:t>
             </w:r>
+            <w:proofErr w:type="spellEnd"/>
           </w:p>
         </w:tc>
         <w:tc>
@@ -567,6 +780,7 @@
                 <w:lang w:eastAsia="vi-VN"/>
               </w:rPr>
             </w:pPr>
+            <w:proofErr w:type="spellStart"/>
             <w:r>
               <w:rPr>
                 <w:rFonts w:asciiTheme="majorHAnsi" w:eastAsia="Times New Roman" w:hAnsiTheme="majorHAnsi" w:cstheme="majorHAnsi"/>
@@ -576,6 +790,7 @@
               </w:rPr>
               <w:t>googleId</w:t>
             </w:r>
+            <w:proofErr w:type="spellEnd"/>
           </w:p>
         </w:tc>
         <w:tc>
@@ -626,8 +841,19 @@
                 <w:szCs w:val="26"/>
                 <w:lang w:eastAsia="vi-VN"/>
               </w:rPr>
-              <w:t>ID của người dùng khi đăng nhập bằng Google</w:t>
-            </w:r>
+              <w:t xml:space="preserve">ID của người dùng khi đăng nhập bằng </w:t>
+            </w:r>
+            <w:proofErr w:type="spellStart"/>
+            <w:r>
+              <w:rPr>
+                <w:rFonts w:asciiTheme="majorHAnsi" w:eastAsia="Times New Roman" w:hAnsiTheme="majorHAnsi" w:cstheme="majorHAnsi"/>
+                <w:sz w:val="26"/>
+                <w:szCs w:val="26"/>
+                <w:lang w:eastAsia="vi-VN"/>
+              </w:rPr>
+              <w:t>Google</w:t>
+            </w:r>
+            <w:proofErr w:type="spellEnd"/>
           </w:p>
         </w:tc>
       </w:tr>
@@ -676,6 +902,7 @@
                 <w:lang w:eastAsia="vi-VN"/>
               </w:rPr>
             </w:pPr>
+            <w:proofErr w:type="spellStart"/>
             <w:r>
               <w:rPr>
                 <w:rFonts w:asciiTheme="majorHAnsi" w:eastAsia="Times New Roman" w:hAnsiTheme="majorHAnsi" w:cstheme="majorHAnsi"/>
@@ -685,6 +912,7 @@
               </w:rPr>
               <w:t>userFullName</w:t>
             </w:r>
+            <w:proofErr w:type="spellEnd"/>
           </w:p>
         </w:tc>
         <w:tc>
@@ -785,6 +1013,7 @@
                 <w:lang w:eastAsia="vi-VN"/>
               </w:rPr>
             </w:pPr>
+            <w:proofErr w:type="spellStart"/>
             <w:r>
               <w:rPr>
                 <w:rFonts w:asciiTheme="majorHAnsi" w:eastAsia="Times New Roman" w:hAnsiTheme="majorHAnsi" w:cstheme="majorHAnsi"/>
@@ -794,6 +1023,7 @@
               </w:rPr>
               <w:t>userEmail</w:t>
             </w:r>
+            <w:proofErr w:type="spellEnd"/>
           </w:p>
         </w:tc>
         <w:tc>
@@ -837,14 +1067,25 @@
                 <w:lang w:eastAsia="vi-VN"/>
               </w:rPr>
             </w:pPr>
-            <w:r>
-              <w:rPr>
-                <w:rFonts w:asciiTheme="majorHAnsi" w:eastAsia="Times New Roman" w:hAnsiTheme="majorHAnsi" w:cstheme="majorHAnsi"/>
-                <w:sz w:val="26"/>
-                <w:szCs w:val="26"/>
-                <w:lang w:eastAsia="vi-VN"/>
-              </w:rPr>
-              <w:t>Email người dùng</w:t>
+            <w:proofErr w:type="spellStart"/>
+            <w:r>
+              <w:rPr>
+                <w:rFonts w:asciiTheme="majorHAnsi" w:eastAsia="Times New Roman" w:hAnsiTheme="majorHAnsi" w:cstheme="majorHAnsi"/>
+                <w:sz w:val="26"/>
+                <w:szCs w:val="26"/>
+                <w:lang w:eastAsia="vi-VN"/>
+              </w:rPr>
+              <w:t>Email</w:t>
+            </w:r>
+            <w:proofErr w:type="spellEnd"/>
+            <w:r>
+              <w:rPr>
+                <w:rFonts w:asciiTheme="majorHAnsi" w:eastAsia="Times New Roman" w:hAnsiTheme="majorHAnsi" w:cstheme="majorHAnsi"/>
+                <w:sz w:val="26"/>
+                <w:szCs w:val="26"/>
+                <w:lang w:eastAsia="vi-VN"/>
+              </w:rPr>
+              <w:t xml:space="preserve"> người dùng</w:t>
             </w:r>
           </w:p>
         </w:tc>
@@ -894,6 +1135,7 @@
                 <w:lang w:eastAsia="vi-VN"/>
               </w:rPr>
             </w:pPr>
+            <w:proofErr w:type="spellStart"/>
             <w:r>
               <w:rPr>
                 <w:rFonts w:asciiTheme="majorHAnsi" w:eastAsia="Times New Roman" w:hAnsiTheme="majorHAnsi" w:cstheme="majorHAnsi"/>
@@ -903,6 +1145,7 @@
               </w:rPr>
               <w:t>userPassword</w:t>
             </w:r>
+            <w:proofErr w:type="spellEnd"/>
           </w:p>
         </w:tc>
         <w:tc>
@@ -1003,6 +1246,7 @@
                 <w:lang w:eastAsia="vi-VN"/>
               </w:rPr>
             </w:pPr>
+            <w:proofErr w:type="spellStart"/>
             <w:r>
               <w:rPr>
                 <w:rFonts w:asciiTheme="majorHAnsi" w:eastAsia="Times New Roman" w:hAnsiTheme="majorHAnsi" w:cstheme="majorHAnsi"/>
@@ -1012,6 +1256,7 @@
               </w:rPr>
               <w:t>userGender</w:t>
             </w:r>
+            <w:proofErr w:type="spellEnd"/>
           </w:p>
         </w:tc>
         <w:tc>
@@ -1112,6 +1357,7 @@
                 <w:lang w:eastAsia="vi-VN"/>
               </w:rPr>
             </w:pPr>
+            <w:proofErr w:type="spellStart"/>
             <w:r>
               <w:rPr>
                 <w:rFonts w:asciiTheme="majorHAnsi" w:eastAsia="Times New Roman" w:hAnsiTheme="majorHAnsi" w:cstheme="majorHAnsi"/>
@@ -1121,6 +1367,7 @@
               </w:rPr>
               <w:t>userPhoneNumber</w:t>
             </w:r>
+            <w:proofErr w:type="spellEnd"/>
           </w:p>
         </w:tc>
         <w:tc>
@@ -1221,6 +1468,7 @@
                 <w:lang w:eastAsia="vi-VN"/>
               </w:rPr>
             </w:pPr>
+            <w:proofErr w:type="spellStart"/>
             <w:r>
               <w:rPr>
                 <w:rFonts w:asciiTheme="majorHAnsi" w:eastAsia="Times New Roman" w:hAnsiTheme="majorHAnsi" w:cstheme="majorHAnsi"/>
@@ -1230,6 +1478,7 @@
               </w:rPr>
               <w:t>userAddress</w:t>
             </w:r>
+            <w:proofErr w:type="spellEnd"/>
           </w:p>
         </w:tc>
         <w:tc>
@@ -1330,6 +1579,7 @@
                 <w:lang w:eastAsia="vi-VN"/>
               </w:rPr>
             </w:pPr>
+            <w:proofErr w:type="spellStart"/>
             <w:r>
               <w:rPr>
                 <w:rFonts w:asciiTheme="majorHAnsi" w:eastAsia="Times New Roman" w:hAnsiTheme="majorHAnsi" w:cstheme="majorHAnsi"/>
@@ -1339,6 +1589,7 @@
               </w:rPr>
               <w:t>userRole</w:t>
             </w:r>
+            <w:proofErr w:type="spellEnd"/>
           </w:p>
         </w:tc>
         <w:tc>
@@ -1439,6 +1690,7 @@
                 <w:lang w:eastAsia="vi-VN"/>
               </w:rPr>
             </w:pPr>
+            <w:proofErr w:type="spellStart"/>
             <w:r>
               <w:rPr>
                 <w:rFonts w:asciiTheme="majorHAnsi" w:eastAsia="Times New Roman" w:hAnsiTheme="majorHAnsi" w:cstheme="majorHAnsi"/>
@@ -1448,6 +1700,7 @@
               </w:rPr>
               <w:t>userOtp</w:t>
             </w:r>
+            <w:proofErr w:type="spellEnd"/>
           </w:p>
         </w:tc>
         <w:tc>
@@ -1548,6 +1801,7 @@
                 <w:lang w:eastAsia="vi-VN"/>
               </w:rPr>
             </w:pPr>
+            <w:proofErr w:type="spellStart"/>
             <w:r>
               <w:rPr>
                 <w:rFonts w:asciiTheme="majorHAnsi" w:eastAsia="Times New Roman" w:hAnsiTheme="majorHAnsi" w:cstheme="majorHAnsi"/>
@@ -1557,6 +1811,7 @@
               </w:rPr>
               <w:t>userOtpExpire</w:t>
             </w:r>
+            <w:proofErr w:type="spellEnd"/>
           </w:p>
         </w:tc>
         <w:tc>
@@ -1657,6 +1912,7 @@
                 <w:lang w:eastAsia="vi-VN"/>
               </w:rPr>
             </w:pPr>
+            <w:proofErr w:type="spellStart"/>
             <w:r>
               <w:rPr>
                 <w:rFonts w:asciiTheme="majorHAnsi" w:eastAsia="Times New Roman" w:hAnsiTheme="majorHAnsi" w:cstheme="majorHAnsi"/>
@@ -1666,6 +1922,7 @@
               </w:rPr>
               <w:t>userStatus</w:t>
             </w:r>
+            <w:proofErr w:type="spellEnd"/>
           </w:p>
         </w:tc>
         <w:tc>
@@ -1766,6 +2023,7 @@
                 <w:lang w:eastAsia="vi-VN"/>
               </w:rPr>
             </w:pPr>
+            <w:proofErr w:type="spellStart"/>
             <w:r>
               <w:rPr>
                 <w:rFonts w:asciiTheme="majorHAnsi" w:eastAsia="Times New Roman" w:hAnsiTheme="majorHAnsi" w:cstheme="majorHAnsi"/>
@@ -1775,6 +2033,7 @@
               </w:rPr>
               <w:t>userCreateAt</w:t>
             </w:r>
+            <w:proofErr w:type="spellEnd"/>
           </w:p>
         </w:tc>
         <w:tc>
@@ -1875,6 +2134,7 @@
                 <w:lang w:eastAsia="vi-VN"/>
               </w:rPr>
             </w:pPr>
+            <w:proofErr w:type="spellStart"/>
             <w:r>
               <w:rPr>
                 <w:rFonts w:asciiTheme="majorHAnsi" w:eastAsia="Times New Roman" w:hAnsiTheme="majorHAnsi" w:cstheme="majorHAnsi"/>
@@ -1884,6 +2144,7 @@
               </w:rPr>
               <w:t>userUpdateAt</w:t>
             </w:r>
+            <w:proofErr w:type="spellEnd"/>
           </w:p>
         </w:tc>
         <w:tc>
@@ -1970,12 +2231,36 @@
           <w:szCs w:val="26"/>
           <w:lang w:eastAsia="vi-VN"/>
         </w:rPr>
-        <w:t>Bảng khóa học (courses)</w:t>
+        <w:t>Bảng khóa học (</w:t>
+      </w:r>
+      <w:proofErr w:type="spellStart"/>
+      <w:r>
+        <w:rPr>
+          <w:rFonts w:asciiTheme="majorHAnsi" w:eastAsia="Times New Roman" w:hAnsiTheme="majorHAnsi" w:cstheme="majorHAnsi"/>
+          <w:b/>
+          <w:bCs/>
+          <w:sz w:val="26"/>
+          <w:szCs w:val="26"/>
+          <w:lang w:eastAsia="vi-VN"/>
+        </w:rPr>
+        <w:t>courses</w:t>
+      </w:r>
+      <w:proofErr w:type="spellEnd"/>
+      <w:r>
+        <w:rPr>
+          <w:rFonts w:asciiTheme="majorHAnsi" w:eastAsia="Times New Roman" w:hAnsiTheme="majorHAnsi" w:cstheme="majorHAnsi"/>
+          <w:b/>
+          <w:bCs/>
+          <w:sz w:val="26"/>
+          <w:szCs w:val="26"/>
+          <w:lang w:eastAsia="vi-VN"/>
+        </w:rPr>
+        <w:t>)</w:t>
       </w:r>
     </w:p>
     <w:tbl>
       <w:tblPr>
-        <w:tblStyle w:val="TableGrid"/>
+        <w:tblStyle w:val="LiBang"/>
         <w:tblW w:w="0" w:type="auto"/>
         <w:tblLook w:val="04A0" w:firstRow="1" w:lastRow="0" w:firstColumn="1" w:lastColumn="0" w:noHBand="0" w:noVBand="1"/>
       </w:tblPr>
@@ -2159,6 +2444,7 @@
                 <w:lang w:eastAsia="vi-VN"/>
               </w:rPr>
             </w:pPr>
+            <w:proofErr w:type="spellStart"/>
             <w:r>
               <w:rPr>
                 <w:rFonts w:asciiTheme="majorHAnsi" w:eastAsia="Times New Roman" w:hAnsiTheme="majorHAnsi" w:cstheme="majorHAnsi"/>
@@ -2168,6 +2454,7 @@
               </w:rPr>
               <w:t>courseId</w:t>
             </w:r>
+            <w:proofErr w:type="spellEnd"/>
           </w:p>
         </w:tc>
         <w:tc>
@@ -2268,6 +2555,7 @@
                 <w:lang w:eastAsia="vi-VN"/>
               </w:rPr>
             </w:pPr>
+            <w:proofErr w:type="spellStart"/>
             <w:r>
               <w:rPr>
                 <w:rFonts w:asciiTheme="majorHAnsi" w:eastAsia="Times New Roman" w:hAnsiTheme="majorHAnsi" w:cstheme="majorHAnsi"/>
@@ -2277,6 +2565,7 @@
               </w:rPr>
               <w:t>userId</w:t>
             </w:r>
+            <w:proofErr w:type="spellEnd"/>
           </w:p>
         </w:tc>
         <w:tc>
@@ -2377,6 +2666,7 @@
                 <w:lang w:eastAsia="vi-VN"/>
               </w:rPr>
             </w:pPr>
+            <w:proofErr w:type="spellStart"/>
             <w:r>
               <w:rPr>
                 <w:rFonts w:asciiTheme="majorHAnsi" w:eastAsia="Times New Roman" w:hAnsiTheme="majorHAnsi" w:cstheme="majorHAnsi"/>
@@ -2386,6 +2676,7 @@
               </w:rPr>
               <w:t>courseName</w:t>
             </w:r>
+            <w:proofErr w:type="spellEnd"/>
           </w:p>
         </w:tc>
         <w:tc>
@@ -2486,6 +2777,7 @@
                 <w:lang w:eastAsia="vi-VN"/>
               </w:rPr>
             </w:pPr>
+            <w:proofErr w:type="spellStart"/>
             <w:r>
               <w:rPr>
                 <w:rFonts w:asciiTheme="majorHAnsi" w:eastAsia="Times New Roman" w:hAnsiTheme="majorHAnsi" w:cstheme="majorHAnsi"/>
@@ -2495,6 +2787,7 @@
               </w:rPr>
               <w:t>courseDescription</w:t>
             </w:r>
+            <w:proofErr w:type="spellEnd"/>
           </w:p>
         </w:tc>
         <w:tc>
@@ -2595,6 +2888,7 @@
                 <w:lang w:eastAsia="vi-VN"/>
               </w:rPr>
             </w:pPr>
+            <w:proofErr w:type="spellStart"/>
             <w:r>
               <w:rPr>
                 <w:rFonts w:asciiTheme="majorHAnsi" w:eastAsia="Times New Roman" w:hAnsiTheme="majorHAnsi" w:cstheme="majorHAnsi"/>
@@ -2604,6 +2898,7 @@
               </w:rPr>
               <w:t>courseStartDate</w:t>
             </w:r>
+            <w:proofErr w:type="spellEnd"/>
           </w:p>
         </w:tc>
         <w:tc>
@@ -2704,6 +2999,7 @@
                 <w:lang w:eastAsia="vi-VN"/>
               </w:rPr>
             </w:pPr>
+            <w:proofErr w:type="spellStart"/>
             <w:r>
               <w:rPr>
                 <w:rFonts w:asciiTheme="majorHAnsi" w:eastAsia="Times New Roman" w:hAnsiTheme="majorHAnsi" w:cstheme="majorHAnsi"/>
@@ -2713,6 +3009,7 @@
               </w:rPr>
               <w:t>courseEndDate</w:t>
             </w:r>
+            <w:proofErr w:type="spellEnd"/>
           </w:p>
         </w:tc>
         <w:tc>
@@ -2813,6 +3110,7 @@
                 <w:lang w:eastAsia="vi-VN"/>
               </w:rPr>
             </w:pPr>
+            <w:proofErr w:type="spellStart"/>
             <w:r>
               <w:rPr>
                 <w:rFonts w:asciiTheme="majorHAnsi" w:eastAsia="Times New Roman" w:hAnsiTheme="majorHAnsi" w:cstheme="majorHAnsi"/>
@@ -2822,6 +3120,7 @@
               </w:rPr>
               <w:t>courseMaxStudent</w:t>
             </w:r>
+            <w:proofErr w:type="spellEnd"/>
           </w:p>
         </w:tc>
         <w:tc>
@@ -2922,6 +3221,7 @@
                 <w:lang w:eastAsia="vi-VN"/>
               </w:rPr>
             </w:pPr>
+            <w:proofErr w:type="spellStart"/>
             <w:r>
               <w:rPr>
                 <w:rFonts w:asciiTheme="majorHAnsi" w:eastAsia="Times New Roman" w:hAnsiTheme="majorHAnsi" w:cstheme="majorHAnsi"/>
@@ -2931,6 +3231,7 @@
               </w:rPr>
               <w:t>coursePrice</w:t>
             </w:r>
+            <w:proofErr w:type="spellEnd"/>
           </w:p>
         </w:tc>
         <w:tc>
@@ -3031,6 +3332,7 @@
                 <w:lang w:eastAsia="vi-VN"/>
               </w:rPr>
             </w:pPr>
+            <w:proofErr w:type="spellStart"/>
             <w:r>
               <w:rPr>
                 <w:rFonts w:asciiTheme="majorHAnsi" w:eastAsia="Times New Roman" w:hAnsiTheme="majorHAnsi" w:cstheme="majorHAnsi"/>
@@ -3040,6 +3342,7 @@
               </w:rPr>
               <w:t>courseStatus</w:t>
             </w:r>
+            <w:proofErr w:type="spellEnd"/>
           </w:p>
         </w:tc>
         <w:tc>
@@ -3140,6 +3443,7 @@
                 <w:lang w:eastAsia="vi-VN"/>
               </w:rPr>
             </w:pPr>
+            <w:proofErr w:type="spellStart"/>
             <w:r>
               <w:rPr>
                 <w:rFonts w:asciiTheme="majorHAnsi" w:eastAsia="Times New Roman" w:hAnsiTheme="majorHAnsi" w:cstheme="majorHAnsi"/>
@@ -3149,6 +3453,7 @@
               </w:rPr>
               <w:t>courseCreateAt</w:t>
             </w:r>
+            <w:proofErr w:type="spellEnd"/>
           </w:p>
         </w:tc>
         <w:tc>
@@ -3249,6 +3554,7 @@
                 <w:lang w:eastAsia="vi-VN"/>
               </w:rPr>
             </w:pPr>
+            <w:proofErr w:type="spellStart"/>
             <w:r>
               <w:rPr>
                 <w:rFonts w:asciiTheme="majorHAnsi" w:eastAsia="Times New Roman" w:hAnsiTheme="majorHAnsi" w:cstheme="majorHAnsi"/>
@@ -3258,6 +3564,7 @@
               </w:rPr>
               <w:t>courseUpdateAt</w:t>
             </w:r>
+            <w:proofErr w:type="spellEnd"/>
           </w:p>
         </w:tc>
         <w:tc>
@@ -3344,12 +3651,36 @@
           <w:szCs w:val="26"/>
           <w:lang w:eastAsia="vi-VN"/>
         </w:rPr>
-        <w:t>Bảng đăng ký khóa học (enrollments)</w:t>
+        <w:t>Bảng đăng ký khóa học (</w:t>
+      </w:r>
+      <w:proofErr w:type="spellStart"/>
+      <w:r>
+        <w:rPr>
+          <w:rFonts w:asciiTheme="majorHAnsi" w:eastAsia="Times New Roman" w:hAnsiTheme="majorHAnsi" w:cstheme="majorHAnsi"/>
+          <w:b/>
+          <w:bCs/>
+          <w:sz w:val="26"/>
+          <w:szCs w:val="26"/>
+          <w:lang w:eastAsia="vi-VN"/>
+        </w:rPr>
+        <w:t>enrollments</w:t>
+      </w:r>
+      <w:proofErr w:type="spellEnd"/>
+      <w:r>
+        <w:rPr>
+          <w:rFonts w:asciiTheme="majorHAnsi" w:eastAsia="Times New Roman" w:hAnsiTheme="majorHAnsi" w:cstheme="majorHAnsi"/>
+          <w:b/>
+          <w:bCs/>
+          <w:sz w:val="26"/>
+          <w:szCs w:val="26"/>
+          <w:lang w:eastAsia="vi-VN"/>
+        </w:rPr>
+        <w:t>)</w:t>
       </w:r>
     </w:p>
     <w:tbl>
       <w:tblPr>
-        <w:tblStyle w:val="TableGrid"/>
+        <w:tblStyle w:val="LiBang"/>
         <w:tblW w:w="8995" w:type="dxa"/>
         <w:tblLook w:val="04A0" w:firstRow="1" w:lastRow="0" w:firstColumn="1" w:lastColumn="0" w:noHBand="0" w:noVBand="1"/>
       </w:tblPr>
@@ -3533,6 +3864,7 @@
                 <w:lang w:eastAsia="vi-VN"/>
               </w:rPr>
             </w:pPr>
+            <w:proofErr w:type="spellStart"/>
             <w:r>
               <w:rPr>
                 <w:rFonts w:asciiTheme="majorHAnsi" w:eastAsia="Times New Roman" w:hAnsiTheme="majorHAnsi" w:cstheme="majorHAnsi"/>
@@ -3542,6 +3874,7 @@
               </w:rPr>
               <w:t>enrollmentId</w:t>
             </w:r>
+            <w:proofErr w:type="spellEnd"/>
           </w:p>
         </w:tc>
         <w:tc>
@@ -3642,6 +3975,7 @@
                 <w:lang w:eastAsia="vi-VN"/>
               </w:rPr>
             </w:pPr>
+            <w:proofErr w:type="spellStart"/>
             <w:r>
               <w:rPr>
                 <w:rFonts w:asciiTheme="majorHAnsi" w:eastAsia="Times New Roman" w:hAnsiTheme="majorHAnsi" w:cstheme="majorHAnsi"/>
@@ -3651,6 +3985,7 @@
               </w:rPr>
               <w:t>userId</w:t>
             </w:r>
+            <w:proofErr w:type="spellEnd"/>
           </w:p>
         </w:tc>
         <w:tc>
@@ -3694,6 +4029,7 @@
                 <w:lang w:eastAsia="vi-VN"/>
               </w:rPr>
             </w:pPr>
+            <w:proofErr w:type="spellStart"/>
             <w:r>
               <w:rPr>
                 <w:rFonts w:asciiTheme="majorHAnsi" w:eastAsia="Times New Roman" w:hAnsiTheme="majorHAnsi" w:cstheme="majorHAnsi"/>
@@ -3703,6 +4039,7 @@
               </w:rPr>
               <w:t>Mã</w:t>
             </w:r>
+            <w:proofErr w:type="spellEnd"/>
             <w:r>
               <w:rPr>
                 <w:rFonts w:asciiTheme="majorHAnsi" w:eastAsia="Times New Roman" w:hAnsiTheme="majorHAnsi" w:cstheme="majorHAnsi"/>
@@ -3760,6 +4097,7 @@
                 <w:lang w:eastAsia="vi-VN"/>
               </w:rPr>
             </w:pPr>
+            <w:proofErr w:type="spellStart"/>
             <w:r>
               <w:rPr>
                 <w:rFonts w:asciiTheme="majorHAnsi" w:eastAsia="Times New Roman" w:hAnsiTheme="majorHAnsi" w:cstheme="majorHAnsi"/>
@@ -3769,6 +4107,7 @@
               </w:rPr>
               <w:t>courseId</w:t>
             </w:r>
+            <w:proofErr w:type="spellEnd"/>
           </w:p>
         </w:tc>
         <w:tc>
@@ -3812,6 +4151,7 @@
                 <w:lang w:eastAsia="vi-VN"/>
               </w:rPr>
             </w:pPr>
+            <w:proofErr w:type="spellStart"/>
             <w:r>
               <w:rPr>
                 <w:rFonts w:asciiTheme="majorHAnsi" w:eastAsia="Times New Roman" w:hAnsiTheme="majorHAnsi" w:cstheme="majorHAnsi"/>
@@ -3821,6 +4161,7 @@
               </w:rPr>
               <w:t>Mã</w:t>
             </w:r>
+            <w:proofErr w:type="spellEnd"/>
             <w:r>
               <w:rPr>
                 <w:rFonts w:asciiTheme="majorHAnsi" w:eastAsia="Times New Roman" w:hAnsiTheme="majorHAnsi" w:cstheme="majorHAnsi"/>
@@ -3878,6 +4219,7 @@
                 <w:lang w:eastAsia="vi-VN"/>
               </w:rPr>
             </w:pPr>
+            <w:proofErr w:type="spellStart"/>
             <w:r>
               <w:rPr>
                 <w:rFonts w:asciiTheme="majorHAnsi" w:eastAsia="Times New Roman" w:hAnsiTheme="majorHAnsi" w:cstheme="majorHAnsi"/>
@@ -3887,6 +4229,7 @@
               </w:rPr>
               <w:t>enrollmentStatus</w:t>
             </w:r>
+            <w:proofErr w:type="spellEnd"/>
           </w:p>
         </w:tc>
         <w:tc>
@@ -3987,6 +4330,7 @@
                 <w:lang w:eastAsia="vi-VN"/>
               </w:rPr>
             </w:pPr>
+            <w:proofErr w:type="spellStart"/>
             <w:r>
               <w:rPr>
                 <w:rFonts w:asciiTheme="majorHAnsi" w:eastAsia="Times New Roman" w:hAnsiTheme="majorHAnsi" w:cstheme="majorHAnsi"/>
@@ -3996,6 +4340,7 @@
               </w:rPr>
               <w:t>enrollmentAt</w:t>
             </w:r>
+            <w:proofErr w:type="spellEnd"/>
           </w:p>
         </w:tc>
         <w:tc>
@@ -4082,12 +4427,36 @@
           <w:szCs w:val="26"/>
           <w:lang w:eastAsia="vi-VN"/>
         </w:rPr>
-        <w:t>Bảng buổi học (sessions)</w:t>
+        <w:t>Bảng buổi học (</w:t>
+      </w:r>
+      <w:proofErr w:type="spellStart"/>
+      <w:r>
+        <w:rPr>
+          <w:rFonts w:asciiTheme="majorHAnsi" w:eastAsia="Times New Roman" w:hAnsiTheme="majorHAnsi" w:cstheme="majorHAnsi"/>
+          <w:b/>
+          <w:bCs/>
+          <w:sz w:val="26"/>
+          <w:szCs w:val="26"/>
+          <w:lang w:eastAsia="vi-VN"/>
+        </w:rPr>
+        <w:t>sessions</w:t>
+      </w:r>
+      <w:proofErr w:type="spellEnd"/>
+      <w:r>
+        <w:rPr>
+          <w:rFonts w:asciiTheme="majorHAnsi" w:eastAsia="Times New Roman" w:hAnsiTheme="majorHAnsi" w:cstheme="majorHAnsi"/>
+          <w:b/>
+          <w:bCs/>
+          <w:sz w:val="26"/>
+          <w:szCs w:val="26"/>
+          <w:lang w:eastAsia="vi-VN"/>
+        </w:rPr>
+        <w:t>)</w:t>
       </w:r>
     </w:p>
     <w:tbl>
       <w:tblPr>
-        <w:tblStyle w:val="TableGrid"/>
+        <w:tblStyle w:val="LiBang"/>
         <w:tblW w:w="0" w:type="auto"/>
         <w:tblLook w:val="04A0" w:firstRow="1" w:lastRow="0" w:firstColumn="1" w:lastColumn="0" w:noHBand="0" w:noVBand="1"/>
       </w:tblPr>
@@ -4273,6 +4642,7 @@
                 <w:lang w:eastAsia="vi-VN"/>
               </w:rPr>
             </w:pPr>
+            <w:proofErr w:type="spellStart"/>
             <w:r>
               <w:rPr>
                 <w:rFonts w:asciiTheme="majorHAnsi" w:eastAsia="Times New Roman" w:hAnsiTheme="majorHAnsi" w:cstheme="majorHAnsi"/>
@@ -4282,6 +4652,7 @@
               </w:rPr>
               <w:t>sessionId</w:t>
             </w:r>
+            <w:proofErr w:type="spellEnd"/>
           </w:p>
         </w:tc>
         <w:tc>
@@ -4383,6 +4754,7 @@
                 <w:lang w:eastAsia="vi-VN"/>
               </w:rPr>
             </w:pPr>
+            <w:proofErr w:type="spellStart"/>
             <w:r>
               <w:rPr>
                 <w:rFonts w:asciiTheme="majorHAnsi" w:eastAsia="Times New Roman" w:hAnsiTheme="majorHAnsi" w:cstheme="majorHAnsi"/>
@@ -4392,6 +4764,7 @@
               </w:rPr>
               <w:t>courseId</w:t>
             </w:r>
+            <w:proofErr w:type="spellEnd"/>
           </w:p>
         </w:tc>
         <w:tc>
@@ -4493,6 +4866,7 @@
                 <w:lang w:eastAsia="vi-VN"/>
               </w:rPr>
             </w:pPr>
+            <w:proofErr w:type="spellStart"/>
             <w:r>
               <w:rPr>
                 <w:rFonts w:asciiTheme="majorHAnsi" w:eastAsia="Times New Roman" w:hAnsiTheme="majorHAnsi" w:cstheme="majorHAnsi"/>
@@ -4502,6 +4876,7 @@
               </w:rPr>
               <w:t>sessionName</w:t>
             </w:r>
+            <w:proofErr w:type="spellEnd"/>
           </w:p>
         </w:tc>
         <w:tc>
@@ -4603,6 +4978,7 @@
                 <w:lang w:eastAsia="vi-VN"/>
               </w:rPr>
             </w:pPr>
+            <w:proofErr w:type="spellStart"/>
             <w:r>
               <w:rPr>
                 <w:rFonts w:asciiTheme="majorHAnsi" w:eastAsia="Times New Roman" w:hAnsiTheme="majorHAnsi" w:cstheme="majorHAnsi"/>
@@ -4612,6 +4988,7 @@
               </w:rPr>
               <w:t>sessionDate</w:t>
             </w:r>
+            <w:proofErr w:type="spellEnd"/>
           </w:p>
         </w:tc>
         <w:tc>
@@ -4713,6 +5090,7 @@
                 <w:lang w:eastAsia="vi-VN"/>
               </w:rPr>
             </w:pPr>
+            <w:proofErr w:type="spellStart"/>
             <w:r>
               <w:rPr>
                 <w:rFonts w:asciiTheme="majorHAnsi" w:eastAsia="Times New Roman" w:hAnsiTheme="majorHAnsi" w:cstheme="majorHAnsi"/>
@@ -4722,6 +5100,7 @@
               </w:rPr>
               <w:t>sessionStartTime</w:t>
             </w:r>
+            <w:proofErr w:type="spellEnd"/>
           </w:p>
         </w:tc>
         <w:tc>
@@ -4823,6 +5202,7 @@
                 <w:lang w:eastAsia="vi-VN"/>
               </w:rPr>
             </w:pPr>
+            <w:proofErr w:type="spellStart"/>
             <w:r>
               <w:rPr>
                 <w:rFonts w:asciiTheme="majorHAnsi" w:eastAsia="Times New Roman" w:hAnsiTheme="majorHAnsi" w:cstheme="majorHAnsi"/>
@@ -4832,6 +5212,7 @@
               </w:rPr>
               <w:t>sessionEndTime</w:t>
             </w:r>
+            <w:proofErr w:type="spellEnd"/>
           </w:p>
         </w:tc>
         <w:tc>
@@ -4933,6 +5314,7 @@
                 <w:lang w:eastAsia="vi-VN"/>
               </w:rPr>
             </w:pPr>
+            <w:proofErr w:type="spellStart"/>
             <w:r>
               <w:rPr>
                 <w:rFonts w:asciiTheme="majorHAnsi" w:eastAsia="Times New Roman" w:hAnsiTheme="majorHAnsi" w:cstheme="majorHAnsi"/>
@@ -4942,6 +5324,7 @@
               </w:rPr>
               <w:t>sessionStatus</w:t>
             </w:r>
+            <w:proofErr w:type="spellEnd"/>
           </w:p>
         </w:tc>
         <w:tc>
@@ -5017,6 +5400,7 @@
           <w:lang w:val="en-US"/>
         </w:rPr>
       </w:pPr>
+      <w:proofErr w:type="spellStart"/>
       <w:r>
         <w:rPr>
           <w:rFonts w:asciiTheme="majorHAnsi" w:hAnsiTheme="majorHAnsi" w:cstheme="majorHAnsi"/>
@@ -5025,12 +5409,133 @@
           <w:szCs w:val="26"/>
           <w:lang w:val="en-US"/>
         </w:rPr>
-        <w:t>Bảng danh mục khóa học (courseCategories)</w:t>
+        <w:t>Bảng</w:t>
+      </w:r>
+      <w:proofErr w:type="spellEnd"/>
+      <w:r>
+        <w:rPr>
+          <w:rFonts w:asciiTheme="majorHAnsi" w:hAnsiTheme="majorHAnsi" w:cstheme="majorHAnsi"/>
+          <w:b/>
+          <w:sz w:val="26"/>
+          <w:szCs w:val="26"/>
+          <w:lang w:val="en-US"/>
+        </w:rPr>
+        <w:t xml:space="preserve"> </w:t>
+      </w:r>
+      <w:proofErr w:type="spellStart"/>
+      <w:r>
+        <w:rPr>
+          <w:rFonts w:asciiTheme="majorHAnsi" w:hAnsiTheme="majorHAnsi" w:cstheme="majorHAnsi"/>
+          <w:b/>
+          <w:sz w:val="26"/>
+          <w:szCs w:val="26"/>
+          <w:lang w:val="en-US"/>
+        </w:rPr>
+        <w:t>danh</w:t>
+      </w:r>
+      <w:proofErr w:type="spellEnd"/>
+      <w:r>
+        <w:rPr>
+          <w:rFonts w:asciiTheme="majorHAnsi" w:hAnsiTheme="majorHAnsi" w:cstheme="majorHAnsi"/>
+          <w:b/>
+          <w:sz w:val="26"/>
+          <w:szCs w:val="26"/>
+          <w:lang w:val="en-US"/>
+        </w:rPr>
+        <w:t xml:space="preserve"> </w:t>
+      </w:r>
+      <w:proofErr w:type="spellStart"/>
+      <w:r>
+        <w:rPr>
+          <w:rFonts w:asciiTheme="majorHAnsi" w:hAnsiTheme="majorHAnsi" w:cstheme="majorHAnsi"/>
+          <w:b/>
+          <w:sz w:val="26"/>
+          <w:szCs w:val="26"/>
+          <w:lang w:val="en-US"/>
+        </w:rPr>
+        <w:t>mục</w:t>
+      </w:r>
+      <w:proofErr w:type="spellEnd"/>
+      <w:r>
+        <w:rPr>
+          <w:rFonts w:asciiTheme="majorHAnsi" w:hAnsiTheme="majorHAnsi" w:cstheme="majorHAnsi"/>
+          <w:b/>
+          <w:sz w:val="26"/>
+          <w:szCs w:val="26"/>
+          <w:lang w:val="en-US"/>
+        </w:rPr>
+        <w:t xml:space="preserve"> </w:t>
+      </w:r>
+      <w:proofErr w:type="spellStart"/>
+      <w:r>
+        <w:rPr>
+          <w:rFonts w:asciiTheme="majorHAnsi" w:hAnsiTheme="majorHAnsi" w:cstheme="majorHAnsi"/>
+          <w:b/>
+          <w:sz w:val="26"/>
+          <w:szCs w:val="26"/>
+          <w:lang w:val="en-US"/>
+        </w:rPr>
+        <w:t>khóa</w:t>
+      </w:r>
+      <w:proofErr w:type="spellEnd"/>
+      <w:r>
+        <w:rPr>
+          <w:rFonts w:asciiTheme="majorHAnsi" w:hAnsiTheme="majorHAnsi" w:cstheme="majorHAnsi"/>
+          <w:b/>
+          <w:sz w:val="26"/>
+          <w:szCs w:val="26"/>
+          <w:lang w:val="en-US"/>
+        </w:rPr>
+        <w:t xml:space="preserve"> </w:t>
+      </w:r>
+      <w:proofErr w:type="spellStart"/>
+      <w:r>
+        <w:rPr>
+          <w:rFonts w:asciiTheme="majorHAnsi" w:hAnsiTheme="majorHAnsi" w:cstheme="majorHAnsi"/>
+          <w:b/>
+          <w:sz w:val="26"/>
+          <w:szCs w:val="26"/>
+          <w:lang w:val="en-US"/>
+        </w:rPr>
+        <w:t>học</w:t>
+      </w:r>
+      <w:proofErr w:type="spellEnd"/>
+      <w:r>
+        <w:rPr>
+          <w:rFonts w:asciiTheme="majorHAnsi" w:hAnsiTheme="majorHAnsi" w:cstheme="majorHAnsi"/>
+          <w:b/>
+          <w:sz w:val="26"/>
+          <w:szCs w:val="26"/>
+          <w:lang w:val="en-US"/>
+        </w:rPr>
+        <w:t xml:space="preserve"> (</w:t>
+      </w:r>
+      <w:proofErr w:type="spellStart"/>
+      <w:r>
+        <w:rPr>
+          <w:rFonts w:asciiTheme="majorHAnsi" w:hAnsiTheme="majorHAnsi" w:cstheme="majorHAnsi"/>
+          <w:b/>
+          <w:sz w:val="26"/>
+          <w:szCs w:val="26"/>
+          <w:lang w:val="en-US"/>
+        </w:rPr>
+        <w:t>courseCategories</w:t>
+      </w:r>
+      <w:proofErr w:type="spellEnd"/>
+      <w:r>
+        <w:rPr>
+          <w:rFonts w:asciiTheme="majorHAnsi" w:hAnsiTheme="majorHAnsi" w:cstheme="majorHAnsi"/>
+          <w:b/>
+          <w:sz w:val="26"/>
+          <w:szCs w:val="26"/>
+          <w:lang w:val="en-US"/>
+        </w:rPr>
+        <w:t>)</w:t>
       </w:r>
     </w:p>
     <w:tbl>
       <w:tblPr>
-        <w:tblStyle w:val="TableGrid"/>
+        <w:tblStyle w:val="LiBang"/>
         <w:tblW w:w="0" w:type="auto"/>
         <w:tblLook w:val="04A0" w:firstRow="1" w:lastRow="0" w:firstColumn="1" w:lastColumn="0" w:noHBand="0" w:noVBand="1"/>
       </w:tblPr>
@@ -5216,6 +5721,7 @@
                 <w:lang w:eastAsia="vi-VN"/>
               </w:rPr>
             </w:pPr>
+            <w:proofErr w:type="spellStart"/>
             <w:r>
               <w:rPr>
                 <w:rFonts w:asciiTheme="majorHAnsi" w:hAnsiTheme="majorHAnsi" w:cstheme="majorHAnsi"/>
@@ -5234,6 +5740,7 @@
               </w:rPr>
               <w:t>Id</w:t>
             </w:r>
+            <w:proofErr w:type="spellEnd"/>
           </w:p>
         </w:tc>
         <w:tc>
@@ -5286,6 +5793,7 @@
               </w:rPr>
               <w:t xml:space="preserve">Mã định danh cho </w:t>
             </w:r>
+            <w:proofErr w:type="spellStart"/>
             <w:r>
               <w:rPr>
                 <w:rFonts w:asciiTheme="majorHAnsi" w:eastAsia="Times New Roman" w:hAnsiTheme="majorHAnsi" w:cstheme="majorHAnsi"/>
@@ -5293,8 +5801,9 @@
                 <w:szCs w:val="26"/>
                 <w:lang w:val="en-US" w:eastAsia="vi-VN"/>
               </w:rPr>
-              <w:t xml:space="preserve">danh mục </w:t>
-            </w:r>
+              <w:t>danh</w:t>
+            </w:r>
+            <w:proofErr w:type="spellEnd"/>
             <w:r>
               <w:rPr>
                 <w:rFonts w:asciiTheme="majorHAnsi" w:eastAsia="Times New Roman" w:hAnsiTheme="majorHAnsi" w:cstheme="majorHAnsi"/>
@@ -5302,10 +5811,59 @@
                 <w:szCs w:val="26"/>
                 <w:lang w:val="en-US" w:eastAsia="vi-VN"/>
               </w:rPr>
-              <w:t>khóa học</w:t>
-            </w:r>
-            <w:bookmarkStart w:id="0" w:name="_GoBack"/>
-            <w:bookmarkEnd w:id="0"/>
+              <w:t xml:space="preserve"> </w:t>
+            </w:r>
+            <w:proofErr w:type="spellStart"/>
+            <w:r>
+              <w:rPr>
+                <w:rFonts w:asciiTheme="majorHAnsi" w:eastAsia="Times New Roman" w:hAnsiTheme="majorHAnsi" w:cstheme="majorHAnsi"/>
+                <w:sz w:val="26"/>
+                <w:szCs w:val="26"/>
+                <w:lang w:val="en-US" w:eastAsia="vi-VN"/>
+              </w:rPr>
+              <w:t>mục</w:t>
+            </w:r>
+            <w:proofErr w:type="spellEnd"/>
+            <w:r>
+              <w:rPr>
+                <w:rFonts w:asciiTheme="majorHAnsi" w:eastAsia="Times New Roman" w:hAnsiTheme="majorHAnsi" w:cstheme="majorHAnsi"/>
+                <w:sz w:val="26"/>
+                <w:szCs w:val="26"/>
+                <w:lang w:val="en-US" w:eastAsia="vi-VN"/>
+              </w:rPr>
+              <w:t xml:space="preserve"> </w:t>
+            </w:r>
+            <w:proofErr w:type="spellStart"/>
+            <w:r>
+              <w:rPr>
+                <w:rFonts w:asciiTheme="majorHAnsi" w:eastAsia="Times New Roman" w:hAnsiTheme="majorHAnsi" w:cstheme="majorHAnsi"/>
+                <w:sz w:val="26"/>
+                <w:szCs w:val="26"/>
+                <w:lang w:val="en-US" w:eastAsia="vi-VN"/>
+              </w:rPr>
+              <w:t>khóa</w:t>
+            </w:r>
+            <w:proofErr w:type="spellEnd"/>
+            <w:r>
+              <w:rPr>
+                <w:rFonts w:asciiTheme="majorHAnsi" w:eastAsia="Times New Roman" w:hAnsiTheme="majorHAnsi" w:cstheme="majorHAnsi"/>
+                <w:sz w:val="26"/>
+                <w:szCs w:val="26"/>
+                <w:lang w:val="en-US" w:eastAsia="vi-VN"/>
+              </w:rPr>
+              <w:t xml:space="preserve"> </w:t>
+            </w:r>
+            <w:proofErr w:type="spellStart"/>
+            <w:r>
+              <w:rPr>
+                <w:rFonts w:asciiTheme="majorHAnsi" w:eastAsia="Times New Roman" w:hAnsiTheme="majorHAnsi" w:cstheme="majorHAnsi"/>
+                <w:sz w:val="26"/>
+                <w:szCs w:val="26"/>
+                <w:lang w:val="en-US" w:eastAsia="vi-VN"/>
+              </w:rPr>
+              <w:t>học</w:t>
+            </w:r>
+            <w:proofErr w:type="spellEnd"/>
           </w:p>
         </w:tc>
       </w:tr>
@@ -5355,6 +5913,7 @@
                 <w:lang w:eastAsia="vi-VN"/>
               </w:rPr>
             </w:pPr>
+            <w:proofErr w:type="spellStart"/>
             <w:r>
               <w:rPr>
                 <w:rFonts w:asciiTheme="majorHAnsi" w:hAnsiTheme="majorHAnsi" w:cstheme="majorHAnsi"/>
@@ -5373,6 +5932,7 @@
               </w:rPr>
               <w:t>Name</w:t>
             </w:r>
+            <w:proofErr w:type="spellEnd"/>
           </w:p>
         </w:tc>
         <w:tc>
@@ -5416,6 +5976,7 @@
                 <w:lang w:val="en-US" w:eastAsia="vi-VN"/>
               </w:rPr>
             </w:pPr>
+            <w:proofErr w:type="spellStart"/>
             <w:r>
               <w:rPr>
                 <w:rFonts w:asciiTheme="majorHAnsi" w:eastAsia="Times New Roman" w:hAnsiTheme="majorHAnsi" w:cstheme="majorHAnsi"/>
@@ -5423,8 +5984,89 @@
                 <w:szCs w:val="26"/>
                 <w:lang w:val="en-US" w:eastAsia="vi-VN"/>
               </w:rPr>
-              <w:t>Tên danh mục khóa học</w:t>
-            </w:r>
+              <w:t>Tên</w:t>
+            </w:r>
+            <w:proofErr w:type="spellEnd"/>
+            <w:r>
+              <w:rPr>
+                <w:rFonts w:asciiTheme="majorHAnsi" w:eastAsia="Times New Roman" w:hAnsiTheme="majorHAnsi" w:cstheme="majorHAnsi"/>
+                <w:sz w:val="26"/>
+                <w:szCs w:val="26"/>
+                <w:lang w:val="en-US" w:eastAsia="vi-VN"/>
+              </w:rPr>
+              <w:t xml:space="preserve"> </w:t>
+            </w:r>
+            <w:proofErr w:type="spellStart"/>
+            <w:r>
+              <w:rPr>
+                <w:rFonts w:asciiTheme="majorHAnsi" w:eastAsia="Times New Roman" w:hAnsiTheme="majorHAnsi" w:cstheme="majorHAnsi"/>
+                <w:sz w:val="26"/>
+                <w:szCs w:val="26"/>
+                <w:lang w:val="en-US" w:eastAsia="vi-VN"/>
+              </w:rPr>
+              <w:t>danh</w:t>
+            </w:r>
+            <w:proofErr w:type="spellEnd"/>
+            <w:r>
+              <w:rPr>
+                <w:rFonts w:asciiTheme="majorHAnsi" w:eastAsia="Times New Roman" w:hAnsiTheme="majorHAnsi" w:cstheme="majorHAnsi"/>
+                <w:sz w:val="26"/>
+                <w:szCs w:val="26"/>
+                <w:lang w:val="en-US" w:eastAsia="vi-VN"/>
+              </w:rPr>
+              <w:t xml:space="preserve"> </w:t>
+            </w:r>
+            <w:proofErr w:type="spellStart"/>
+            <w:r>
+              <w:rPr>
+                <w:rFonts w:asciiTheme="majorHAnsi" w:eastAsia="Times New Roman" w:hAnsiTheme="majorHAnsi" w:cstheme="majorHAnsi"/>
+                <w:sz w:val="26"/>
+                <w:szCs w:val="26"/>
+                <w:lang w:val="en-US" w:eastAsia="vi-VN"/>
+              </w:rPr>
+              <w:t>mục</w:t>
+            </w:r>
+            <w:proofErr w:type="spellEnd"/>
+            <w:r>
+              <w:rPr>
+                <w:rFonts w:asciiTheme="majorHAnsi" w:eastAsia="Times New Roman" w:hAnsiTheme="majorHAnsi" w:cstheme="majorHAnsi"/>
+                <w:sz w:val="26"/>
+                <w:szCs w:val="26"/>
+                <w:lang w:val="en-US" w:eastAsia="vi-VN"/>
+              </w:rPr>
+              <w:t xml:space="preserve"> </w:t>
+            </w:r>
+            <w:proofErr w:type="spellStart"/>
+            <w:r>
+              <w:rPr>
+                <w:rFonts w:asciiTheme="majorHAnsi" w:eastAsia="Times New Roman" w:hAnsiTheme="majorHAnsi" w:cstheme="majorHAnsi"/>
+                <w:sz w:val="26"/>
+                <w:szCs w:val="26"/>
+                <w:lang w:val="en-US" w:eastAsia="vi-VN"/>
+              </w:rPr>
+              <w:t>khóa</w:t>
+            </w:r>
+            <w:proofErr w:type="spellEnd"/>
+            <w:r>
+              <w:rPr>
+                <w:rFonts w:asciiTheme="majorHAnsi" w:eastAsia="Times New Roman" w:hAnsiTheme="majorHAnsi" w:cstheme="majorHAnsi"/>
+                <w:sz w:val="26"/>
+                <w:szCs w:val="26"/>
+                <w:lang w:val="en-US" w:eastAsia="vi-VN"/>
+              </w:rPr>
+              <w:t xml:space="preserve"> </w:t>
+            </w:r>
+            <w:proofErr w:type="spellStart"/>
+            <w:r>
+              <w:rPr>
+                <w:rFonts w:asciiTheme="majorHAnsi" w:eastAsia="Times New Roman" w:hAnsiTheme="majorHAnsi" w:cstheme="majorHAnsi"/>
+                <w:sz w:val="26"/>
+                <w:szCs w:val="26"/>
+                <w:lang w:val="en-US" w:eastAsia="vi-VN"/>
+              </w:rPr>
+              <w:t>học</w:t>
+            </w:r>
+            <w:proofErr w:type="spellEnd"/>
           </w:p>
         </w:tc>
       </w:tr>
@@ -5450,6 +6092,7 @@
           <w:lang w:val="en-US"/>
         </w:rPr>
       </w:pPr>
+      <w:proofErr w:type="spellStart"/>
       <w:r>
         <w:rPr>
           <w:rFonts w:asciiTheme="majorHAnsi" w:hAnsiTheme="majorHAnsi" w:cstheme="majorHAnsi"/>
@@ -5458,8 +6101,75 @@
           <w:szCs w:val="26"/>
           <w:lang w:val="en-US"/>
         </w:rPr>
-        <w:t>Phân tích yêu cầu</w:t>
-      </w:r>
+        <w:t>Phân</w:t>
+      </w:r>
+      <w:proofErr w:type="spellEnd"/>
+      <w:r>
+        <w:rPr>
+          <w:rFonts w:asciiTheme="majorHAnsi" w:hAnsiTheme="majorHAnsi" w:cstheme="majorHAnsi"/>
+          <w:b/>
+          <w:sz w:val="26"/>
+          <w:szCs w:val="26"/>
+          <w:lang w:val="en-US"/>
+        </w:rPr>
+        <w:t xml:space="preserve"> </w:t>
+      </w:r>
+      <w:proofErr w:type="spellStart"/>
+      <w:r>
+        <w:rPr>
+          <w:rFonts w:asciiTheme="majorHAnsi" w:hAnsiTheme="majorHAnsi" w:cstheme="majorHAnsi"/>
+          <w:b/>
+          <w:sz w:val="26"/>
+          <w:szCs w:val="26"/>
+          <w:lang w:val="en-US"/>
+        </w:rPr>
+        <w:t>tích</w:t>
+      </w:r>
+      <w:proofErr w:type="spellEnd"/>
+      <w:r>
+        <w:rPr>
+          <w:rFonts w:asciiTheme="majorHAnsi" w:hAnsiTheme="majorHAnsi" w:cstheme="majorHAnsi"/>
+          <w:b/>
+          <w:sz w:val="26"/>
+          <w:szCs w:val="26"/>
+          <w:lang w:val="en-US"/>
+        </w:rPr>
+        <w:t xml:space="preserve"> </w:t>
+      </w:r>
+      <w:proofErr w:type="spellStart"/>
+      <w:r>
+        <w:rPr>
+          <w:rFonts w:asciiTheme="majorHAnsi" w:hAnsiTheme="majorHAnsi" w:cstheme="majorHAnsi"/>
+          <w:b/>
+          <w:sz w:val="26"/>
+          <w:szCs w:val="26"/>
+          <w:lang w:val="en-US"/>
+        </w:rPr>
+        <w:t>yêu</w:t>
+      </w:r>
+      <w:proofErr w:type="spellEnd"/>
+      <w:r>
+        <w:rPr>
+          <w:rFonts w:asciiTheme="majorHAnsi" w:hAnsiTheme="majorHAnsi" w:cstheme="majorHAnsi"/>
+          <w:b/>
+          <w:sz w:val="26"/>
+          <w:szCs w:val="26"/>
+          <w:lang w:val="en-US"/>
+        </w:rPr>
+        <w:t xml:space="preserve"> </w:t>
+      </w:r>
+      <w:proofErr w:type="spellStart"/>
+      <w:r>
+        <w:rPr>
+          <w:rFonts w:asciiTheme="majorHAnsi" w:hAnsiTheme="majorHAnsi" w:cstheme="majorHAnsi"/>
+          <w:b/>
+          <w:sz w:val="26"/>
+          <w:szCs w:val="26"/>
+          <w:lang w:val="en-US"/>
+        </w:rPr>
+        <w:t>cầu</w:t>
+      </w:r>
+      <w:proofErr w:type="spellEnd"/>
     </w:p>
     <w:p>
       <w:pPr>
@@ -5542,7 +6252,25 @@
           <w:sz w:val="26"/>
           <w:szCs w:val="26"/>
         </w:rPr>
-        <w:t>: Hỗ trợ đăng ký tài khoản, đăng nhập bằng email/mật khẩu.</w:t>
+        <w:t xml:space="preserve">: Hỗ trợ đăng ký tài khoản, đăng nhập bằng </w:t>
+      </w:r>
+      <w:proofErr w:type="spellStart"/>
+      <w:r>
+        <w:rPr>
+          <w:rFonts w:ascii="Times New Roman" w:hAnsi="Times New Roman" w:cs="Times New Roman"/>
+          <w:sz w:val="26"/>
+          <w:szCs w:val="26"/>
+        </w:rPr>
+        <w:t>email</w:t>
+      </w:r>
+      <w:proofErr w:type="spellEnd"/>
+      <w:r>
+        <w:rPr>
+          <w:rFonts w:ascii="Times New Roman" w:hAnsi="Times New Roman" w:cs="Times New Roman"/>
+          <w:sz w:val="26"/>
+          <w:szCs w:val="26"/>
+        </w:rPr>
+        <w:t>/mật khẩu.</w:t>
       </w:r>
     </w:p>
     <w:p>
@@ -5576,13 +6304,41 @@
         </w:rPr>
         <w:t xml:space="preserve">: Sử dụng </w:t>
       </w:r>
-      <w:r>
-        <w:rPr>
-          <w:rFonts w:ascii="Times New Roman" w:hAnsi="Times New Roman" w:cs="Times New Roman"/>
-          <w:sz w:val="26"/>
-          <w:szCs w:val="26"/>
-        </w:rPr>
-        <w:t>Google OAuth.</w:t>
+      <w:proofErr w:type="spellStart"/>
+      <w:r>
+        <w:rPr>
+          <w:rFonts w:ascii="Times New Roman" w:hAnsi="Times New Roman" w:cs="Times New Roman"/>
+          <w:sz w:val="26"/>
+          <w:szCs w:val="26"/>
+        </w:rPr>
+        <w:t>Google</w:t>
+      </w:r>
+      <w:proofErr w:type="spellEnd"/>
+      <w:r>
+        <w:rPr>
+          <w:rFonts w:ascii="Times New Roman" w:hAnsi="Times New Roman" w:cs="Times New Roman"/>
+          <w:sz w:val="26"/>
+          <w:szCs w:val="26"/>
+        </w:rPr>
+        <w:t xml:space="preserve"> </w:t>
+      </w:r>
+      <w:proofErr w:type="spellStart"/>
+      <w:r>
+        <w:rPr>
+          <w:rFonts w:ascii="Times New Roman" w:hAnsi="Times New Roman" w:cs="Times New Roman"/>
+          <w:sz w:val="26"/>
+          <w:szCs w:val="26"/>
+        </w:rPr>
+        <w:t>OAuth</w:t>
+      </w:r>
+      <w:proofErr w:type="spellEnd"/>
+      <w:r>
+        <w:rPr>
+          <w:rFonts w:ascii="Times New Roman" w:hAnsi="Times New Roman" w:cs="Times New Roman"/>
+          <w:sz w:val="26"/>
+          <w:szCs w:val="26"/>
+        </w:rPr>
+        <w:t>.</w:t>
       </w:r>
     </w:p>
     <w:p>
@@ -5923,7 +6679,25 @@
           <w:sz w:val="26"/>
           <w:szCs w:val="26"/>
         </w:rPr>
-        <w:t>: Gửi thông báo về lịch học, khóa học sắp diễn ra qua email hoặc hệ thống.</w:t>
+        <w:t xml:space="preserve">: Gửi thông báo về lịch học, khóa học sắp diễn ra qua </w:t>
+      </w:r>
+      <w:proofErr w:type="spellStart"/>
+      <w:r>
+        <w:rPr>
+          <w:rFonts w:ascii="Times New Roman" w:hAnsi="Times New Roman" w:cs="Times New Roman"/>
+          <w:sz w:val="26"/>
+          <w:szCs w:val="26"/>
+        </w:rPr>
+        <w:t>email</w:t>
+      </w:r>
+      <w:proofErr w:type="spellEnd"/>
+      <w:r>
+        <w:rPr>
+          <w:rFonts w:ascii="Times New Roman" w:hAnsi="Times New Roman" w:cs="Times New Roman"/>
+          <w:sz w:val="26"/>
+          <w:szCs w:val="26"/>
+        </w:rPr>
+        <w:t xml:space="preserve"> hoặc hệ thống.</w:t>
       </w:r>
     </w:p>
     <w:p>
@@ -5968,15 +6742,45 @@
           <w:sz w:val="26"/>
           <w:szCs w:val="26"/>
         </w:rPr>
-        <w:t>Triển khai trên Docker</w:t>
-      </w:r>
-      <w:r>
-        <w:rPr>
-          <w:rFonts w:ascii="Times New Roman" w:hAnsi="Times New Roman" w:cs="Times New Roman"/>
-          <w:sz w:val="26"/>
-          <w:szCs w:val="26"/>
-        </w:rPr>
-        <w:t>: Đóng gói và chạy ứng dụng trên Docker.</w:t>
+        <w:t xml:space="preserve">Triển khai trên </w:t>
+      </w:r>
+      <w:proofErr w:type="spellStart"/>
+      <w:r>
+        <w:rPr>
+          <w:rFonts w:ascii="Times New Roman" w:hAnsi="Times New Roman" w:cs="Times New Roman"/>
+          <w:b/>
+          <w:bCs/>
+          <w:sz w:val="26"/>
+          <w:szCs w:val="26"/>
+        </w:rPr>
+        <w:t>Docker</w:t>
+      </w:r>
+      <w:proofErr w:type="spellEnd"/>
+      <w:r>
+        <w:rPr>
+          <w:rFonts w:ascii="Times New Roman" w:hAnsi="Times New Roman" w:cs="Times New Roman"/>
+          <w:sz w:val="26"/>
+          <w:szCs w:val="26"/>
+        </w:rPr>
+        <w:t xml:space="preserve">: Đóng gói và chạy ứng dụng trên </w:t>
+      </w:r>
+      <w:proofErr w:type="spellStart"/>
+      <w:r>
+        <w:rPr>
+          <w:rFonts w:ascii="Times New Roman" w:hAnsi="Times New Roman" w:cs="Times New Roman"/>
+          <w:sz w:val="26"/>
+          <w:szCs w:val="26"/>
+        </w:rPr>
+        <w:t>Docker</w:t>
+      </w:r>
+      <w:proofErr w:type="spellEnd"/>
+      <w:r>
+        <w:rPr>
+          <w:rFonts w:ascii="Times New Roman" w:hAnsi="Times New Roman" w:cs="Times New Roman"/>
+          <w:sz w:val="26"/>
+          <w:szCs w:val="26"/>
+        </w:rPr>
+        <w:t>.</w:t>
       </w:r>
     </w:p>
     <w:p>
@@ -6008,7 +6812,43 @@
           <w:sz w:val="26"/>
           <w:szCs w:val="26"/>
         </w:rPr>
-        <w:t xml:space="preserve">: Sử dụng GitHub Actions để tự động </w:t>
+        <w:t xml:space="preserve">: Sử dụng </w:t>
+      </w:r>
+      <w:proofErr w:type="spellStart"/>
+      <w:r>
+        <w:rPr>
+          <w:rFonts w:ascii="Times New Roman" w:hAnsi="Times New Roman" w:cs="Times New Roman"/>
+          <w:sz w:val="26"/>
+          <w:szCs w:val="26"/>
+        </w:rPr>
+        <w:t>GitHub</w:t>
+      </w:r>
+      <w:proofErr w:type="spellEnd"/>
+      <w:r>
+        <w:rPr>
+          <w:rFonts w:ascii="Times New Roman" w:hAnsi="Times New Roman" w:cs="Times New Roman"/>
+          <w:sz w:val="26"/>
+          <w:szCs w:val="26"/>
+        </w:rPr>
+        <w:t xml:space="preserve"> </w:t>
+      </w:r>
+      <w:proofErr w:type="spellStart"/>
+      <w:r>
+        <w:rPr>
+          <w:rFonts w:ascii="Times New Roman" w:hAnsi="Times New Roman" w:cs="Times New Roman"/>
+          <w:sz w:val="26"/>
+          <w:szCs w:val="26"/>
+        </w:rPr>
+        <w:t>Actions</w:t>
+      </w:r>
+      <w:proofErr w:type="spellEnd"/>
+      <w:r>
+        <w:rPr>
+          <w:rFonts w:ascii="Times New Roman" w:hAnsi="Times New Roman" w:cs="Times New Roman"/>
+          <w:sz w:val="26"/>
+          <w:szCs w:val="26"/>
+        </w:rPr>
+        <w:t xml:space="preserve"> để tự động </w:t>
       </w:r>
       <w:r>
         <w:rPr>
@@ -6118,7 +6958,25 @@
           <w:sz w:val="26"/>
           <w:szCs w:val="26"/>
         </w:rPr>
-        <w:t>: Tối ưu hóa React để đảm bảo hiệu suất cao.</w:t>
+        <w:t xml:space="preserve">: Tối ưu hóa </w:t>
+      </w:r>
+      <w:proofErr w:type="spellStart"/>
+      <w:r>
+        <w:rPr>
+          <w:rFonts w:ascii="Times New Roman" w:hAnsi="Times New Roman" w:cs="Times New Roman"/>
+          <w:sz w:val="26"/>
+          <w:szCs w:val="26"/>
+        </w:rPr>
+        <w:t>React</w:t>
+      </w:r>
+      <w:proofErr w:type="spellEnd"/>
+      <w:r>
+        <w:rPr>
+          <w:rFonts w:ascii="Times New Roman" w:hAnsi="Times New Roman" w:cs="Times New Roman"/>
+          <w:sz w:val="26"/>
+          <w:szCs w:val="26"/>
+        </w:rPr>
+        <w:t xml:space="preserve"> để đảm bảo hiệu suất cao.</w:t>
       </w:r>
     </w:p>
     <w:p>
@@ -6152,14 +7010,34 @@
         </w:rPr>
         <w:t xml:space="preserve">: Mã hóa mật khẩu, sử dụng </w:t>
       </w:r>
-      <w:r>
-        <w:rPr>
-          <w:rFonts w:ascii="Times New Roman" w:hAnsi="Times New Roman" w:cs="Times New Roman"/>
-          <w:sz w:val="26"/>
-          <w:szCs w:val="26"/>
-        </w:rPr>
-        <w:t>cors, giới hạn session</w:t>
-      </w:r>
+      <w:proofErr w:type="spellStart"/>
+      <w:r>
+        <w:rPr>
+          <w:rFonts w:ascii="Times New Roman" w:hAnsi="Times New Roman" w:cs="Times New Roman"/>
+          <w:sz w:val="26"/>
+          <w:szCs w:val="26"/>
+        </w:rPr>
+        <w:t>cors</w:t>
+      </w:r>
+      <w:proofErr w:type="spellEnd"/>
+      <w:r>
+        <w:rPr>
+          <w:rFonts w:ascii="Times New Roman" w:hAnsi="Times New Roman" w:cs="Times New Roman"/>
+          <w:sz w:val="26"/>
+          <w:szCs w:val="26"/>
+        </w:rPr>
+        <w:t xml:space="preserve">, giới hạn </w:t>
+      </w:r>
+      <w:proofErr w:type="spellStart"/>
+      <w:r>
+        <w:rPr>
+          <w:rFonts w:ascii="Times New Roman" w:hAnsi="Times New Roman" w:cs="Times New Roman"/>
+          <w:sz w:val="26"/>
+          <w:szCs w:val="26"/>
+        </w:rPr>
+        <w:t>session</w:t>
+      </w:r>
+      <w:proofErr w:type="spellEnd"/>
       <w:r>
         <w:rPr>
           <w:rFonts w:ascii="Times New Roman" w:hAnsi="Times New Roman" w:cs="Times New Roman"/>
@@ -6299,7 +7177,25 @@
           <w:sz w:val="26"/>
           <w:szCs w:val="26"/>
         </w:rPr>
-        <w:t>, gửi email thông báo.</w:t>
+        <w:t xml:space="preserve">, gửi </w:t>
+      </w:r>
+      <w:proofErr w:type="spellStart"/>
+      <w:r>
+        <w:rPr>
+          <w:rFonts w:ascii="Times New Roman" w:hAnsi="Times New Roman" w:cs="Times New Roman"/>
+          <w:sz w:val="26"/>
+          <w:szCs w:val="26"/>
+        </w:rPr>
+        <w:t>email</w:t>
+      </w:r>
+      <w:proofErr w:type="spellEnd"/>
+      <w:r>
+        <w:rPr>
+          <w:rFonts w:ascii="Times New Roman" w:hAnsi="Times New Roman" w:cs="Times New Roman"/>
+          <w:sz w:val="26"/>
+          <w:szCs w:val="26"/>
+        </w:rPr>
+        <w:t xml:space="preserve"> thông báo.</w:t>
       </w:r>
     </w:p>
     <w:p>
@@ -6352,7 +7248,43 @@
           <w:sz w:val="26"/>
           <w:szCs w:val="26"/>
         </w:rPr>
-        <w:t>: Sử dụng React với thiết kế responsive, dễ sử dụng.</w:t>
+        <w:t xml:space="preserve">: Sử dụng </w:t>
+      </w:r>
+      <w:proofErr w:type="spellStart"/>
+      <w:r>
+        <w:rPr>
+          <w:rFonts w:ascii="Times New Roman" w:hAnsi="Times New Roman" w:cs="Times New Roman"/>
+          <w:sz w:val="26"/>
+          <w:szCs w:val="26"/>
+        </w:rPr>
+        <w:t>React</w:t>
+      </w:r>
+      <w:proofErr w:type="spellEnd"/>
+      <w:r>
+        <w:rPr>
+          <w:rFonts w:ascii="Times New Roman" w:hAnsi="Times New Roman" w:cs="Times New Roman"/>
+          <w:sz w:val="26"/>
+          <w:szCs w:val="26"/>
+        </w:rPr>
+        <w:t xml:space="preserve"> với thiết kế </w:t>
+      </w:r>
+      <w:proofErr w:type="spellStart"/>
+      <w:r>
+        <w:rPr>
+          <w:rFonts w:ascii="Times New Roman" w:hAnsi="Times New Roman" w:cs="Times New Roman"/>
+          <w:sz w:val="26"/>
+          <w:szCs w:val="26"/>
+        </w:rPr>
+        <w:t>responsive</w:t>
+      </w:r>
+      <w:proofErr w:type="spellEnd"/>
+      <w:r>
+        <w:rPr>
+          <w:rFonts w:ascii="Times New Roman" w:hAnsi="Times New Roman" w:cs="Times New Roman"/>
+          <w:sz w:val="26"/>
+          <w:szCs w:val="26"/>
+        </w:rPr>
+        <w:t>, dễ sử dụng.</w:t>
       </w:r>
     </w:p>
     <w:p>
@@ -6411,6 +7343,7 @@
           <w:lang w:val="en-US"/>
         </w:rPr>
       </w:pPr>
+      <w:proofErr w:type="spellStart"/>
       <w:r>
         <w:rPr>
           <w:rFonts w:ascii="Times New Roman" w:hAnsi="Times New Roman" w:cs="Times New Roman"/>
@@ -6420,15 +7353,90 @@
           <w:szCs w:val="26"/>
           <w:lang w:val="en-US"/>
         </w:rPr>
-        <w:t>Sơ đồ kiến trúc</w:t>
-      </w:r>
+        <w:t>Sơ</w:t>
+      </w:r>
+      <w:proofErr w:type="spellEnd"/>
+      <w:r>
+        <w:rPr>
+          <w:rFonts w:ascii="Times New Roman" w:hAnsi="Times New Roman" w:cs="Times New Roman"/>
+          <w:b/>
+          <w:bCs/>
+          <w:sz w:val="26"/>
+          <w:szCs w:val="26"/>
+          <w:lang w:val="en-US"/>
+        </w:rPr>
+        <w:t xml:space="preserve"> </w:t>
+      </w:r>
+      <w:proofErr w:type="spellStart"/>
+      <w:r>
+        <w:rPr>
+          <w:rFonts w:ascii="Times New Roman" w:hAnsi="Times New Roman" w:cs="Times New Roman"/>
+          <w:b/>
+          <w:bCs/>
+          <w:sz w:val="26"/>
+          <w:szCs w:val="26"/>
+          <w:lang w:val="en-US"/>
+        </w:rPr>
+        <w:t>đồ</w:t>
+      </w:r>
+      <w:proofErr w:type="spellEnd"/>
+      <w:r>
+        <w:rPr>
+          <w:rFonts w:ascii="Times New Roman" w:hAnsi="Times New Roman" w:cs="Times New Roman"/>
+          <w:b/>
+          <w:bCs/>
+          <w:sz w:val="26"/>
+          <w:szCs w:val="26"/>
+          <w:lang w:val="en-US"/>
+        </w:rPr>
+        <w:t xml:space="preserve"> </w:t>
+      </w:r>
+      <w:proofErr w:type="spellStart"/>
+      <w:r>
+        <w:rPr>
+          <w:rFonts w:ascii="Times New Roman" w:hAnsi="Times New Roman" w:cs="Times New Roman"/>
+          <w:b/>
+          <w:bCs/>
+          <w:sz w:val="26"/>
+          <w:szCs w:val="26"/>
+          <w:lang w:val="en-US"/>
+        </w:rPr>
+        <w:t>kiến</w:t>
+      </w:r>
+      <w:proofErr w:type="spellEnd"/>
+      <w:r>
+        <w:rPr>
+          <w:rFonts w:ascii="Times New Roman" w:hAnsi="Times New Roman" w:cs="Times New Roman"/>
+          <w:b/>
+          <w:bCs/>
+          <w:sz w:val="26"/>
+          <w:szCs w:val="26"/>
+          <w:lang w:val="en-US"/>
+        </w:rPr>
+        <w:t xml:space="preserve"> </w:t>
+      </w:r>
+      <w:proofErr w:type="spellStart"/>
+      <w:r>
+        <w:rPr>
+          <w:rFonts w:ascii="Times New Roman" w:hAnsi="Times New Roman" w:cs="Times New Roman"/>
+          <w:b/>
+          <w:bCs/>
+          <w:sz w:val="26"/>
+          <w:szCs w:val="26"/>
+          <w:lang w:val="en-US"/>
+        </w:rPr>
+        <w:t>trúc</w:t>
+      </w:r>
+      <w:proofErr w:type="spellEnd"/>
     </w:p>
     <w:p>
       <w:pPr>
         <w:rPr>
-          <w:rFonts w:ascii="Times New Roman" w:hAnsi="Times New Roman" w:cs="Times New Roman"/>
-          <w:sz w:val="26"/>
-          <w:szCs w:val="26"/>
+          <w:rFonts w:asciiTheme="majorHAnsi" w:hAnsiTheme="majorHAnsi" w:cstheme="majorHAnsi"/>
+          <w:b/>
+          <w:sz w:val="26"/>
+          <w:szCs w:val="26"/>
+          <w:lang w:val="en-US"/>
         </w:rPr>
       </w:pPr>
       <w:r>
@@ -6493,6 +7501,225 @@
           </wp:inline>
         </w:drawing>
       </w:r>
+      <w:r>
+        <w:rPr>
+          <w:rFonts w:asciiTheme="majorHAnsi" w:hAnsiTheme="majorHAnsi" w:cstheme="majorHAnsi"/>
+          <w:b/>
+          <w:sz w:val="26"/>
+          <w:szCs w:val="26"/>
+          <w:lang w:val="en-US"/>
+        </w:rPr>
+        <w:t xml:space="preserve"> </w:t>
+      </w:r>
+      <w:proofErr w:type="spellStart"/>
+      <w:r>
+        <w:rPr>
+          <w:rFonts w:asciiTheme="majorHAnsi" w:hAnsiTheme="majorHAnsi" w:cstheme="majorHAnsi"/>
+          <w:b/>
+          <w:sz w:val="26"/>
+          <w:szCs w:val="26"/>
+          <w:lang w:val="en-US"/>
+        </w:rPr>
+        <w:t>Kiểm</w:t>
+      </w:r>
+      <w:proofErr w:type="spellEnd"/>
+      <w:r>
+        <w:rPr>
+          <w:rFonts w:asciiTheme="majorHAnsi" w:hAnsiTheme="majorHAnsi" w:cstheme="majorHAnsi"/>
+          <w:b/>
+          <w:sz w:val="26"/>
+          <w:szCs w:val="26"/>
+          <w:lang w:val="en-US"/>
+        </w:rPr>
+        <w:t xml:space="preserve"> </w:t>
+      </w:r>
+      <w:proofErr w:type="spellStart"/>
+      <w:r>
+        <w:rPr>
+          <w:rFonts w:asciiTheme="majorHAnsi" w:hAnsiTheme="majorHAnsi" w:cstheme="majorHAnsi"/>
+          <w:b/>
+          <w:sz w:val="26"/>
+          <w:szCs w:val="26"/>
+          <w:lang w:val="en-US"/>
+        </w:rPr>
+        <w:t>thử</w:t>
+      </w:r>
+      <w:proofErr w:type="spellEnd"/>
+      <w:r>
+        <w:rPr>
+          <w:rFonts w:asciiTheme="majorHAnsi" w:hAnsiTheme="majorHAnsi" w:cstheme="majorHAnsi"/>
+          <w:b/>
+          <w:sz w:val="26"/>
+          <w:szCs w:val="26"/>
+          <w:lang w:val="en-US"/>
+        </w:rPr>
+        <w:t xml:space="preserve"> API </w:t>
+      </w:r>
+      <w:proofErr w:type="spellStart"/>
+      <w:r>
+        <w:rPr>
+          <w:rFonts w:asciiTheme="majorHAnsi" w:hAnsiTheme="majorHAnsi" w:cstheme="majorHAnsi"/>
+          <w:b/>
+          <w:sz w:val="26"/>
+          <w:szCs w:val="26"/>
+          <w:lang w:val="en-US"/>
+        </w:rPr>
+        <w:t>bằng</w:t>
+      </w:r>
+      <w:proofErr w:type="spellEnd"/>
+      <w:r>
+        <w:rPr>
+          <w:rFonts w:asciiTheme="majorHAnsi" w:hAnsiTheme="majorHAnsi" w:cstheme="majorHAnsi"/>
+          <w:b/>
+          <w:sz w:val="26"/>
+          <w:szCs w:val="26"/>
+          <w:lang w:val="en-US"/>
+        </w:rPr>
+        <w:t xml:space="preserve"> Postman</w:t>
+      </w:r>
+    </w:p>
+    <w:p>
+      <w:pPr>
+        <w:rPr>
+          <w:rFonts w:asciiTheme="majorHAnsi" w:hAnsiTheme="majorHAnsi" w:cstheme="majorHAnsi"/>
+          <w:sz w:val="26"/>
+          <w:szCs w:val="26"/>
+          <w:lang w:val="en-US"/>
+        </w:rPr>
+      </w:pPr>
+      <w:r>
+        <w:rPr>
+          <w:rFonts w:asciiTheme="majorHAnsi" w:hAnsiTheme="majorHAnsi" w:cstheme="majorHAnsi"/>
+          <w:sz w:val="26"/>
+          <w:szCs w:val="26"/>
+          <w:lang w:val="en-US"/>
+        </w:rPr>
+        <w:t xml:space="preserve">1. API </w:t>
+      </w:r>
+      <w:proofErr w:type="spellStart"/>
+      <w:r>
+        <w:rPr>
+          <w:rFonts w:asciiTheme="majorHAnsi" w:hAnsiTheme="majorHAnsi" w:cstheme="majorHAnsi"/>
+          <w:sz w:val="26"/>
+          <w:szCs w:val="26"/>
+          <w:lang w:val="en-US"/>
+        </w:rPr>
+        <w:t>đăng</w:t>
+      </w:r>
+      <w:proofErr w:type="spellEnd"/>
+      <w:r>
+        <w:rPr>
+          <w:rFonts w:asciiTheme="majorHAnsi" w:hAnsiTheme="majorHAnsi" w:cstheme="majorHAnsi"/>
+          <w:sz w:val="26"/>
+          <w:szCs w:val="26"/>
+          <w:lang w:val="en-US"/>
+        </w:rPr>
+        <w:t xml:space="preserve"> </w:t>
+      </w:r>
+      <w:proofErr w:type="spellStart"/>
+      <w:r>
+        <w:rPr>
+          <w:rFonts w:asciiTheme="majorHAnsi" w:hAnsiTheme="majorHAnsi" w:cstheme="majorHAnsi"/>
+          <w:sz w:val="26"/>
+          <w:szCs w:val="26"/>
+          <w:lang w:val="en-US"/>
+        </w:rPr>
+        <w:t>ký</w:t>
+      </w:r>
+      <w:proofErr w:type="spellEnd"/>
+      <w:r>
+        <w:rPr>
+          <w:rFonts w:asciiTheme="majorHAnsi" w:hAnsiTheme="majorHAnsi" w:cstheme="majorHAnsi"/>
+          <w:sz w:val="26"/>
+          <w:szCs w:val="26"/>
+          <w:lang w:val="en-US"/>
+        </w:rPr>
+        <w:t xml:space="preserve"> </w:t>
+      </w:r>
+      <w:proofErr w:type="spellStart"/>
+      <w:r>
+        <w:rPr>
+          <w:rFonts w:asciiTheme="majorHAnsi" w:hAnsiTheme="majorHAnsi" w:cstheme="majorHAnsi"/>
+          <w:sz w:val="26"/>
+          <w:szCs w:val="26"/>
+          <w:lang w:val="en-US"/>
+        </w:rPr>
+        <w:t>tài</w:t>
+      </w:r>
+      <w:proofErr w:type="spellEnd"/>
+      <w:r>
+        <w:rPr>
+          <w:rFonts w:asciiTheme="majorHAnsi" w:hAnsiTheme="majorHAnsi" w:cstheme="majorHAnsi"/>
+          <w:sz w:val="26"/>
+          <w:szCs w:val="26"/>
+          <w:lang w:val="en-US"/>
+        </w:rPr>
+        <w:t xml:space="preserve"> </w:t>
+      </w:r>
+      <w:proofErr w:type="spellStart"/>
+      <w:r>
+        <w:rPr>
+          <w:rFonts w:asciiTheme="majorHAnsi" w:hAnsiTheme="majorHAnsi" w:cstheme="majorHAnsi"/>
+          <w:sz w:val="26"/>
+          <w:szCs w:val="26"/>
+          <w:lang w:val="en-US"/>
+        </w:rPr>
+        <w:t>khoản</w:t>
+      </w:r>
+      <w:proofErr w:type="spellEnd"/>
+    </w:p>
+    <w:p>
+      <w:pPr>
+        <w:rPr>
+          <w:rFonts w:ascii="Times New Roman" w:hAnsi="Times New Roman" w:cs="Times New Roman"/>
+          <w:sz w:val="26"/>
+          <w:szCs w:val="26"/>
+        </w:rPr>
+      </w:pPr>
+      <w:r>
+        <w:rPr>
+          <w:rFonts w:asciiTheme="majorHAnsi" w:hAnsiTheme="majorHAnsi" w:cstheme="majorHAnsi"/>
+          <w:noProof/>
+          <w:sz w:val="26"/>
+          <w:szCs w:val="26"/>
+          <w:lang w:eastAsia="vi-VN"/>
+        </w:rPr>
+        <w:drawing>
+          <wp:inline distT="0" distB="0" distL="0" distR="0" wp14:anchorId="42E429B4" wp14:editId="1C03571E">
+            <wp:extent cx="5731510" cy="5010785"/>
+            <wp:effectExtent l="0" t="0" r="2540" b="0"/>
+            <wp:docPr id="1370307346" name="Picture 1"/>
+            <wp:cNvGraphicFramePr>
+              <a:graphicFrameLocks xmlns:a="http://schemas.openxmlformats.org/drawingml/2006/main" noChangeAspect="1"/>
+            </wp:cNvGraphicFramePr>
+            <a:graphic xmlns:a="http://schemas.openxmlformats.org/drawingml/2006/main">
+              <a:graphicData uri="http://schemas.openxmlformats.org/drawingml/2006/picture">
+                <pic:pic xmlns:pic="http://schemas.openxmlformats.org/drawingml/2006/picture">
+                  <pic:nvPicPr>
+                    <pic:cNvPr id="1" name=""/>
+                    <pic:cNvPicPr/>
+                  </pic:nvPicPr>
+                  <pic:blipFill>
+                    <a:blip r:embed="rId9"/>
+                    <a:stretch>
+                      <a:fillRect/>
+                    </a:stretch>
+                  </pic:blipFill>
+                  <pic:spPr>
+                    <a:xfrm>
+                      <a:off x="0" y="0"/>
+                      <a:ext cx="5731510" cy="5010785"/>
+                    </a:xfrm>
+                    <a:prstGeom prst="rect">
+                      <a:avLst/>
+                    </a:prstGeom>
+                  </pic:spPr>
+                </pic:pic>
+              </a:graphicData>
+            </a:graphic>
+          </wp:inline>
+        </w:drawing>
+      </w:r>
     </w:p>
     <w:sectPr>
       <w:pgSz w:w="11906" w:h="16838"/>
@@ -6505,7 +7732,7 @@
 </file>
 
 <file path=word/numbering.xml><?xml version="1.0" encoding="utf-8"?>
-<w:numbering xmlns:wpc="http://schemas.microsoft.com/office/word/2010/wordprocessingCanvas" xmlns:cx="http://schemas.microsoft.com/office/drawing/2014/chartex" xmlns:cx1="http://schemas.microsoft.com/office/drawing/2015/9/8/chartex" xmlns:mc="http://schemas.openxmlformats.org/markup-compatibility/2006" xmlns:o="urn:schemas-microsoft-com:office:office" xmlns:r="http://schemas.openxmlformats.org/officeDocument/2006/relationships" xmlns:m="http://schemas.openxmlformats.org/officeDocument/2006/math" xmlns:v="urn:schemas-microsoft-com:vml" xmlns:wp14="http://schemas.microsoft.com/office/word/2010/wordprocessingDrawing" xmlns:wp="http://schemas.openxmlformats.org/drawingml/2006/wordprocessingDrawing" xmlns:w10="urn:schemas-microsoft-com:office:word" xmlns:w="http://schemas.openxmlformats.org/wordprocessingml/2006/main" xmlns:w14="http://schemas.microsoft.com/office/word/2010/wordml" xmlns:w15="http://schemas.microsoft.com/office/word/2012/wordml" xmlns:w16se="http://schemas.microsoft.com/office/word/2015/wordml/symex" xmlns:wpg="http://schemas.microsoft.com/office/word/2010/wordprocessingGroup" xmlns:wpi="http://schemas.microsoft.com/office/word/2010/wordprocessingInk" xmlns:wne="http://schemas.microsoft.com/office/word/2006/wordml" xmlns:wps="http://schemas.microsoft.com/office/word/2010/wordprocessingShape" mc:Ignorable="w14 w15 w16se wp14">
+<w:numbering xmlns:wpc="http://schemas.microsoft.com/office/word/2010/wordprocessingCanvas" xmlns:cx="http://schemas.microsoft.com/office/drawing/2014/chartex" xmlns:cx1="http://schemas.microsoft.com/office/drawing/2015/9/8/chartex" xmlns:cx2="http://schemas.microsoft.com/office/drawing/2015/10/21/chartex" xmlns:cx3="http://schemas.microsoft.com/office/drawing/2016/5/9/chartex" xmlns:cx4="http://schemas.microsoft.com/office/drawing/2016/5/10/chartex" xmlns:cx5="http://schemas.microsoft.com/office/drawing/2016/5/11/chartex" xmlns:cx6="http://schemas.microsoft.com/office/drawing/2016/5/12/chartex" xmlns:cx7="http://schemas.microsoft.com/office/drawing/2016/5/13/chartex" xmlns:cx8="http://schemas.microsoft.com/office/drawing/2016/5/14/chartex" xmlns:mc="http://schemas.openxmlformats.org/markup-compatibility/2006" xmlns:aink="http://schemas.microsoft.com/office/drawing/2016/ink" xmlns:am3d="http://schemas.microsoft.com/office/drawing/2017/model3d" xmlns:o="urn:schemas-microsoft-com:office:office" xmlns:oel="http://schemas.microsoft.com/office/2019/extlst" xmlns:r="http://schemas.openxmlformats.org/officeDocument/2006/relationships" xmlns:m="http://schemas.openxmlformats.org/officeDocument/2006/math" xmlns:v="urn:schemas-microsoft-com:vml" xmlns:wp14="http://schemas.microsoft.com/office/word/2010/wordprocessingDrawing" xmlns:wp="http://schemas.openxmlformats.org/drawingml/2006/wordprocessingDrawing" xmlns:w10="urn:schemas-microsoft-com:office:word" xmlns:w="http://schemas.openxmlformats.org/wordprocessingml/2006/main" xmlns:w14="http://schemas.microsoft.com/office/word/2010/wordml" xmlns:w15="http://schemas.microsoft.com/office/word/2012/wordml" xmlns:w16cex="http://schemas.microsoft.com/office/word/2018/wordml/cex" xmlns:w16cid="http://schemas.microsoft.com/office/word/2016/wordml/cid" xmlns:w16="http://schemas.microsoft.com/office/word/2018/wordml" xmlns:w16du="http://schemas.microsoft.com/office/word/2023/wordml/word16du" xmlns:w16sdtdh="http://schemas.microsoft.com/office/word/2020/wordml/sdtdatahash" xmlns:w16sdtfl="http://schemas.microsoft.com/office/word/2024/wordml/sdtformatlock" xmlns:w16se="http://schemas.microsoft.com/office/word/2015/wordml/symex" xmlns:wpg="http://schemas.microsoft.com/office/word/2010/wordprocessingGroup" xmlns:wpi="http://schemas.microsoft.com/office/word/2010/wordprocessingInk" xmlns:wne="http://schemas.microsoft.com/office/word/2006/wordml" xmlns:wps="http://schemas.microsoft.com/office/word/2010/wordprocessingShape" mc:Ignorable="w14 w15 w16se w16cid w16 w16cex w16sdtdh w16sdtfl w16du wp14">
   <w:abstractNum w:abstractNumId="0" w15:restartNumberingAfterBreak="0">
     <w:nsid w:val="02A9322B"/>
     <w:multiLevelType w:val="multilevel"/>
@@ -7549,32 +8776,32 @@
       </w:rPr>
     </w:lvl>
   </w:abstractNum>
-  <w:num w:numId="1">
+  <w:num w:numId="1" w16cid:durableId="931359846">
     <w:abstractNumId w:val="3"/>
   </w:num>
-  <w:num w:numId="2">
+  <w:num w:numId="2" w16cid:durableId="1496067826">
     <w:abstractNumId w:val="6"/>
   </w:num>
-  <w:num w:numId="3">
+  <w:num w:numId="3" w16cid:durableId="1539900614">
     <w:abstractNumId w:val="5"/>
   </w:num>
-  <w:num w:numId="4">
+  <w:num w:numId="4" w16cid:durableId="1439137564">
     <w:abstractNumId w:val="2"/>
   </w:num>
-  <w:num w:numId="5">
+  <w:num w:numId="5" w16cid:durableId="2124836085">
     <w:abstractNumId w:val="0"/>
   </w:num>
-  <w:num w:numId="6">
+  <w:num w:numId="6" w16cid:durableId="1825122274">
     <w:abstractNumId w:val="4"/>
   </w:num>
-  <w:num w:numId="7">
+  <w:num w:numId="7" w16cid:durableId="434905714">
     <w:abstractNumId w:val="1"/>
   </w:num>
 </w:numbering>
 </file>
 
 <file path=word/styles.xml><?xml version="1.0" encoding="utf-8"?>
-<w:styles xmlns:mc="http://schemas.openxmlformats.org/markup-compatibility/2006" xmlns:r="http://schemas.openxmlformats.org/officeDocument/2006/relationships" xmlns:w="http://schemas.openxmlformats.org/wordprocessingml/2006/main" xmlns:w14="http://schemas.microsoft.com/office/word/2010/wordml" xmlns:w15="http://schemas.microsoft.com/office/word/2012/wordml" xmlns:w16se="http://schemas.microsoft.com/office/word/2015/wordml/symex" mc:Ignorable="w14 w15 w16se">
+<w:styles xmlns:mc="http://schemas.openxmlformats.org/markup-compatibility/2006" xmlns:r="http://schemas.openxmlformats.org/officeDocument/2006/relationships" xmlns:w="http://schemas.openxmlformats.org/wordprocessingml/2006/main" xmlns:w14="http://schemas.microsoft.com/office/word/2010/wordml" xmlns:w15="http://schemas.microsoft.com/office/word/2012/wordml" xmlns:w16cex="http://schemas.microsoft.com/office/word/2018/wordml/cex" xmlns:w16cid="http://schemas.microsoft.com/office/word/2016/wordml/cid" xmlns:w16="http://schemas.microsoft.com/office/word/2018/wordml" xmlns:w16du="http://schemas.microsoft.com/office/word/2023/wordml/word16du" xmlns:w16sdtdh="http://schemas.microsoft.com/office/word/2020/wordml/sdtdatahash" xmlns:w16sdtfl="http://schemas.microsoft.com/office/word/2024/wordml/sdtformatlock" xmlns:w16se="http://schemas.microsoft.com/office/word/2015/wordml/symex" mc:Ignorable="w14 w15 w16se w16cid w16 w16cex w16sdtdh w16sdtfl w16du">
   <w:docDefaults>
     <w:rPrDefault>
       <w:rPr>
@@ -7590,7 +8817,7 @@
       </w:pPr>
     </w:pPrDefault>
   </w:docDefaults>
-  <w:latentStyles w:defLockedState="0" w:defUIPriority="99" w:defSemiHidden="0" w:defUnhideWhenUsed="0" w:defQFormat="0" w:count="371">
+  <w:latentStyles w:defLockedState="0" w:defUIPriority="99" w:defSemiHidden="0" w:defUnhideWhenUsed="0" w:defQFormat="0" w:count="376">
     <w:lsdException w:name="Normal" w:uiPriority="0" w:qFormat="1"/>
     <w:lsdException w:name="heading 1" w:uiPriority="9" w:qFormat="1"/>
     <w:lsdException w:name="heading 2" w:semiHidden="1" w:uiPriority="9" w:unhideWhenUsed="1" w:qFormat="1"/>
@@ -7962,16 +9189,21 @@
     <w:lsdException w:name="List Table 5 Dark Accent 6" w:uiPriority="50"/>
     <w:lsdException w:name="List Table 6 Colorful Accent 6" w:uiPriority="51"/>
     <w:lsdException w:name="List Table 7 Colorful Accent 6" w:uiPriority="52"/>
+    <w:lsdException w:name="Mention" w:semiHidden="1" w:unhideWhenUsed="1"/>
+    <w:lsdException w:name="Smart Hyperlink" w:semiHidden="1" w:unhideWhenUsed="1"/>
+    <w:lsdException w:name="Hashtag" w:semiHidden="1" w:unhideWhenUsed="1"/>
+    <w:lsdException w:name="Unresolved Mention" w:semiHidden="1" w:unhideWhenUsed="1"/>
+    <w:lsdException w:name="Smart Link" w:semiHidden="1" w:unhideWhenUsed="1"/>
   </w:latentStyles>
-  <w:style w:type="paragraph" w:default="1" w:styleId="Normal">
+  <w:style w:type="paragraph" w:default="1" w:styleId="Binhthng">
     <w:name w:val="Normal"/>
     <w:qFormat/>
     <w:rsid w:val="006218CB"/>
   </w:style>
-  <w:style w:type="paragraph" w:styleId="Heading3">
+  <w:style w:type="paragraph" w:styleId="u3">
     <w:name w:val="heading 3"/>
-    <w:basedOn w:val="Normal"/>
-    <w:link w:val="Heading3Char"/>
+    <w:basedOn w:val="Binhthng"/>
+    <w:link w:val="u3Char"/>
     <w:uiPriority w:val="9"/>
     <w:qFormat/>
     <w:rsid w:val="00147413"/>
@@ -7988,13 +9220,13 @@
       <w:lang w:eastAsia="vi-VN"/>
     </w:rPr>
   </w:style>
-  <w:style w:type="character" w:default="1" w:styleId="DefaultParagraphFont">
+  <w:style w:type="character" w:default="1" w:styleId="Phngmcinhcuaoanvn">
     <w:name w:val="Default Paragraph Font"/>
     <w:uiPriority w:val="1"/>
     <w:semiHidden/>
     <w:unhideWhenUsed/>
   </w:style>
-  <w:style w:type="table" w:default="1" w:styleId="TableNormal">
+  <w:style w:type="table" w:default="1" w:styleId="BangThngthng">
     <w:name w:val="Normal Table"/>
     <w:uiPriority w:val="99"/>
     <w:semiHidden/>
@@ -8009,15 +9241,15 @@
       </w:tblCellMar>
     </w:tblPr>
   </w:style>
-  <w:style w:type="numbering" w:default="1" w:styleId="NoList">
+  <w:style w:type="numbering" w:default="1" w:styleId="Khngco">
     <w:name w:val="No List"/>
     <w:uiPriority w:val="99"/>
     <w:semiHidden/>
     <w:unhideWhenUsed/>
   </w:style>
-  <w:style w:type="paragraph" w:styleId="NormalWeb">
+  <w:style w:type="paragraph" w:styleId="ThngthngWeb">
     <w:name w:val="Normal (Web)"/>
-    <w:basedOn w:val="Normal"/>
+    <w:basedOn w:val="Binhthng"/>
     <w:uiPriority w:val="99"/>
     <w:semiHidden/>
     <w:unhideWhenUsed/>
@@ -8032,9 +9264,9 @@
       <w:lang w:eastAsia="vi-VN"/>
     </w:rPr>
   </w:style>
-  <w:style w:type="character" w:styleId="Strong">
+  <w:style w:type="character" w:styleId="Manh">
     <w:name w:val="Strong"/>
-    <w:basedOn w:val="DefaultParagraphFont"/>
+    <w:basedOn w:val="Phngmcinhcuaoanvn"/>
     <w:uiPriority w:val="22"/>
     <w:qFormat/>
     <w:rsid w:val="00147413"/>
@@ -8043,9 +9275,9 @@
       <w:bCs/>
     </w:rPr>
   </w:style>
-  <w:style w:type="table" w:styleId="TableGrid">
+  <w:style w:type="table" w:styleId="LiBang">
     <w:name w:val="Table Grid"/>
-    <w:basedOn w:val="TableNormal"/>
+    <w:basedOn w:val="BangThngthng"/>
     <w:uiPriority w:val="39"/>
     <w:rsid w:val="00147413"/>
     <w:pPr>
@@ -8062,10 +9294,10 @@
       </w:tblBorders>
     </w:tblPr>
   </w:style>
-  <w:style w:type="character" w:customStyle="1" w:styleId="Heading3Char">
-    <w:name w:val="Heading 3 Char"/>
-    <w:basedOn w:val="DefaultParagraphFont"/>
-    <w:link w:val="Heading3"/>
+  <w:style w:type="character" w:customStyle="1" w:styleId="u3Char">
+    <w:name w:val="Đầu đề 3 Char"/>
+    <w:basedOn w:val="Phngmcinhcuaoanvn"/>
+    <w:link w:val="u3"/>
     <w:uiPriority w:val="9"/>
     <w:rsid w:val="00147413"/>
     <w:rPr>
@@ -8077,9 +9309,9 @@
       <w:lang w:eastAsia="vi-VN"/>
     </w:rPr>
   </w:style>
-  <w:style w:type="character" w:styleId="HTMLCode">
+  <w:style w:type="character" w:styleId="MaHTML">
     <w:name w:val="HTML Code"/>
-    <w:basedOn w:val="DefaultParagraphFont"/>
+    <w:basedOn w:val="Phngmcinhcuaoanvn"/>
     <w:uiPriority w:val="99"/>
     <w:semiHidden/>
     <w:unhideWhenUsed/>

</xml_diff>

<commit_message>
Chức năng tạo khóa học
</commit_message>
<xml_diff>
--- a/documents/SoanBaoCao.docx
+++ b/documents/SoanBaoCao.docx
@@ -1,6 +1,6 @@
 
 <file path=word/document.xml><?xml version="1.0" encoding="utf-8"?>
-<w:document xmlns:wpc="http://schemas.microsoft.com/office/word/2010/wordprocessingCanvas" xmlns:cx="http://schemas.microsoft.com/office/drawing/2014/chartex" xmlns:cx1="http://schemas.microsoft.com/office/drawing/2015/9/8/chartex" xmlns:cx2="http://schemas.microsoft.com/office/drawing/2015/10/21/chartex" xmlns:cx3="http://schemas.microsoft.com/office/drawing/2016/5/9/chartex" xmlns:cx4="http://schemas.microsoft.com/office/drawing/2016/5/10/chartex" xmlns:cx5="http://schemas.microsoft.com/office/drawing/2016/5/11/chartex" xmlns:cx6="http://schemas.microsoft.com/office/drawing/2016/5/12/chartex" xmlns:cx7="http://schemas.microsoft.com/office/drawing/2016/5/13/chartex" xmlns:cx8="http://schemas.microsoft.com/office/drawing/2016/5/14/chartex" xmlns:mc="http://schemas.openxmlformats.org/markup-compatibility/2006" xmlns:aink="http://schemas.microsoft.com/office/drawing/2016/ink" xmlns:am3d="http://schemas.microsoft.com/office/drawing/2017/model3d" xmlns:o="urn:schemas-microsoft-com:office:office" xmlns:oel="http://schemas.microsoft.com/office/2019/extlst" xmlns:r="http://schemas.openxmlformats.org/officeDocument/2006/relationships" xmlns:m="http://schemas.openxmlformats.org/officeDocument/2006/math" xmlns:v="urn:schemas-microsoft-com:vml" xmlns:wp14="http://schemas.microsoft.com/office/word/2010/wordprocessingDrawing" xmlns:wp="http://schemas.openxmlformats.org/drawingml/2006/wordprocessingDrawing" xmlns:w10="urn:schemas-microsoft-com:office:word" xmlns:w="http://schemas.openxmlformats.org/wordprocessingml/2006/main" xmlns:w14="http://schemas.microsoft.com/office/word/2010/wordml" xmlns:w15="http://schemas.microsoft.com/office/word/2012/wordml" xmlns:w16cex="http://schemas.microsoft.com/office/word/2018/wordml/cex" xmlns:w16cid="http://schemas.microsoft.com/office/word/2016/wordml/cid" xmlns:w16="http://schemas.microsoft.com/office/word/2018/wordml" xmlns:w16du="http://schemas.microsoft.com/office/word/2023/wordml/word16du" xmlns:w16sdtdh="http://schemas.microsoft.com/office/word/2020/wordml/sdtdatahash" xmlns:w16sdtfl="http://schemas.microsoft.com/office/word/2024/wordml/sdtformatlock" xmlns:w16se="http://schemas.microsoft.com/office/word/2015/wordml/symex" xmlns:wpg="http://schemas.microsoft.com/office/word/2010/wordprocessingGroup" xmlns:wpi="http://schemas.microsoft.com/office/word/2010/wordprocessingInk" xmlns:wne="http://schemas.microsoft.com/office/word/2006/wordml" xmlns:wps="http://schemas.microsoft.com/office/word/2010/wordprocessingShape" mc:Ignorable="w14 w15 w16se w16cid w16 w16cex w16sdtdh w16sdtfl w16du wp14">
+<w:document xmlns:wpc="http://schemas.microsoft.com/office/word/2010/wordprocessingCanvas" xmlns:cx="http://schemas.microsoft.com/office/drawing/2014/chartex" xmlns:cx1="http://schemas.microsoft.com/office/drawing/2015/9/8/chartex" xmlns:mc="http://schemas.openxmlformats.org/markup-compatibility/2006" xmlns:o="urn:schemas-microsoft-com:office:office" xmlns:r="http://schemas.openxmlformats.org/officeDocument/2006/relationships" xmlns:m="http://schemas.openxmlformats.org/officeDocument/2006/math" xmlns:v="urn:schemas-microsoft-com:vml" xmlns:wp14="http://schemas.microsoft.com/office/word/2010/wordprocessingDrawing" xmlns:wp="http://schemas.openxmlformats.org/drawingml/2006/wordprocessingDrawing" xmlns:w10="urn:schemas-microsoft-com:office:word" xmlns:w="http://schemas.openxmlformats.org/wordprocessingml/2006/main" xmlns:w14="http://schemas.microsoft.com/office/word/2010/wordml" xmlns:w15="http://schemas.microsoft.com/office/word/2012/wordml" xmlns:w16se="http://schemas.microsoft.com/office/word/2015/wordml/symex" xmlns:wpg="http://schemas.microsoft.com/office/word/2010/wordprocessingGroup" xmlns:wpi="http://schemas.microsoft.com/office/word/2010/wordprocessingInk" xmlns:wne="http://schemas.microsoft.com/office/word/2006/wordml" xmlns:wps="http://schemas.microsoft.com/office/word/2010/wordprocessingShape" mc:Ignorable="w14 w15 w16se wp14">
   <w:body>
     <w:p>
       <w:pPr>
@@ -13,7 +13,6 @@
           <w:lang w:val="en-US" w:eastAsia="vi-VN"/>
         </w:rPr>
       </w:pPr>
-      <w:proofErr w:type="spellStart"/>
       <w:r>
         <w:rPr>
           <w:rFonts w:asciiTheme="majorHAnsi" w:eastAsia="Times New Roman" w:hAnsiTheme="majorHAnsi" w:cstheme="majorHAnsi"/>
@@ -23,43 +22,7 @@
           <w:szCs w:val="26"/>
           <w:lang w:val="en-US" w:eastAsia="vi-VN"/>
         </w:rPr>
-        <w:t>Mô</w:t>
-      </w:r>
-      <w:proofErr w:type="spellEnd"/>
-      <w:r>
-        <w:rPr>
-          <w:rFonts w:asciiTheme="majorHAnsi" w:eastAsia="Times New Roman" w:hAnsiTheme="majorHAnsi" w:cstheme="majorHAnsi"/>
-          <w:b/>
-          <w:bCs/>
-          <w:sz w:val="26"/>
-          <w:szCs w:val="26"/>
-          <w:lang w:val="en-US" w:eastAsia="vi-VN"/>
-        </w:rPr>
-        <w:t xml:space="preserve"> </w:t>
-      </w:r>
-      <w:proofErr w:type="spellStart"/>
-      <w:r>
-        <w:rPr>
-          <w:rFonts w:asciiTheme="majorHAnsi" w:eastAsia="Times New Roman" w:hAnsiTheme="majorHAnsi" w:cstheme="majorHAnsi"/>
-          <w:b/>
-          <w:bCs/>
-          <w:sz w:val="26"/>
-          <w:szCs w:val="26"/>
-          <w:lang w:val="en-US" w:eastAsia="vi-VN"/>
-        </w:rPr>
-        <w:t>hình</w:t>
-      </w:r>
-      <w:proofErr w:type="spellEnd"/>
-      <w:r>
-        <w:rPr>
-          <w:rFonts w:asciiTheme="majorHAnsi" w:eastAsia="Times New Roman" w:hAnsiTheme="majorHAnsi" w:cstheme="majorHAnsi"/>
-          <w:b/>
-          <w:bCs/>
-          <w:sz w:val="26"/>
-          <w:szCs w:val="26"/>
-          <w:lang w:val="en-US" w:eastAsia="vi-VN"/>
-        </w:rPr>
-        <w:t xml:space="preserve"> ERD</w:t>
+        <w:t>Mô hình ERD</w:t>
       </w:r>
     </w:p>
     <w:p>
@@ -82,7 +45,7 @@
           <w:noProof/>
           <w:sz w:val="26"/>
           <w:szCs w:val="26"/>
-          <w:lang w:val="en-US" w:eastAsia="vi-VN"/>
+          <w:lang w:eastAsia="vi-VN"/>
         </w:rPr>
         <w:drawing>
           <wp:inline distT="0" distB="0" distL="0" distR="0" wp14:anchorId="7759F8C8" wp14:editId="2189FD68">
@@ -144,7 +107,6 @@
           <w:lang w:val="en-US" w:eastAsia="vi-VN"/>
         </w:rPr>
       </w:pPr>
-      <w:proofErr w:type="spellStart"/>
       <w:r>
         <w:rPr>
           <w:rFonts w:asciiTheme="majorHAnsi" w:eastAsia="Times New Roman" w:hAnsiTheme="majorHAnsi" w:cstheme="majorHAnsi"/>
@@ -154,129 +116,8 @@
           <w:szCs w:val="26"/>
           <w:lang w:val="en-US" w:eastAsia="vi-VN"/>
         </w:rPr>
-        <w:t>Mô</w:t>
-      </w:r>
-      <w:proofErr w:type="spellEnd"/>
-      <w:r>
-        <w:rPr>
-          <w:rFonts w:asciiTheme="majorHAnsi" w:eastAsia="Times New Roman" w:hAnsiTheme="majorHAnsi" w:cstheme="majorHAnsi"/>
-          <w:b/>
-          <w:bCs/>
-          <w:sz w:val="26"/>
-          <w:szCs w:val="26"/>
-          <w:lang w:val="en-US" w:eastAsia="vi-VN"/>
-        </w:rPr>
-        <w:t xml:space="preserve"> </w:t>
-      </w:r>
-      <w:proofErr w:type="spellStart"/>
-      <w:r>
-        <w:rPr>
-          <w:rFonts w:asciiTheme="majorHAnsi" w:eastAsia="Times New Roman" w:hAnsiTheme="majorHAnsi" w:cstheme="majorHAnsi"/>
-          <w:b/>
-          <w:bCs/>
-          <w:sz w:val="26"/>
-          <w:szCs w:val="26"/>
-          <w:lang w:val="en-US" w:eastAsia="vi-VN"/>
-        </w:rPr>
-        <w:t>hình</w:t>
-      </w:r>
-      <w:proofErr w:type="spellEnd"/>
-      <w:r>
-        <w:rPr>
-          <w:rFonts w:asciiTheme="majorHAnsi" w:eastAsia="Times New Roman" w:hAnsiTheme="majorHAnsi" w:cstheme="majorHAnsi"/>
-          <w:b/>
-          <w:bCs/>
-          <w:sz w:val="26"/>
-          <w:szCs w:val="26"/>
-          <w:lang w:val="en-US" w:eastAsia="vi-VN"/>
-        </w:rPr>
-        <w:t xml:space="preserve"> </w:t>
-      </w:r>
-      <w:proofErr w:type="spellStart"/>
-      <w:r>
-        <w:rPr>
-          <w:rFonts w:asciiTheme="majorHAnsi" w:eastAsia="Times New Roman" w:hAnsiTheme="majorHAnsi" w:cstheme="majorHAnsi"/>
-          <w:b/>
-          <w:bCs/>
-          <w:sz w:val="26"/>
-          <w:szCs w:val="26"/>
-          <w:lang w:val="en-US" w:eastAsia="vi-VN"/>
-        </w:rPr>
-        <w:t>quan</w:t>
-      </w:r>
-      <w:proofErr w:type="spellEnd"/>
-      <w:r>
-        <w:rPr>
-          <w:rFonts w:asciiTheme="majorHAnsi" w:eastAsia="Times New Roman" w:hAnsiTheme="majorHAnsi" w:cstheme="majorHAnsi"/>
-          <w:b/>
-          <w:bCs/>
-          <w:sz w:val="26"/>
-          <w:szCs w:val="26"/>
-          <w:lang w:val="en-US" w:eastAsia="vi-VN"/>
-        </w:rPr>
-        <w:t xml:space="preserve"> </w:t>
-      </w:r>
-      <w:proofErr w:type="spellStart"/>
-      <w:r>
-        <w:rPr>
-          <w:rFonts w:asciiTheme="majorHAnsi" w:eastAsia="Times New Roman" w:hAnsiTheme="majorHAnsi" w:cstheme="majorHAnsi"/>
-          <w:b/>
-          <w:bCs/>
-          <w:sz w:val="26"/>
-          <w:szCs w:val="26"/>
-          <w:lang w:val="en-US" w:eastAsia="vi-VN"/>
-        </w:rPr>
-        <w:t>hệ</w:t>
-      </w:r>
-      <w:proofErr w:type="spellEnd"/>
-      <w:r>
-        <w:rPr>
-          <w:rFonts w:asciiTheme="majorHAnsi" w:eastAsia="Times New Roman" w:hAnsiTheme="majorHAnsi" w:cstheme="majorHAnsi"/>
-          <w:b/>
-          <w:bCs/>
-          <w:sz w:val="26"/>
-          <w:szCs w:val="26"/>
-          <w:lang w:val="en-US" w:eastAsia="vi-VN"/>
-        </w:rPr>
-        <w:t xml:space="preserve"> </w:t>
-      </w:r>
-      <w:proofErr w:type="spellStart"/>
-      <w:r>
-        <w:rPr>
-          <w:rFonts w:asciiTheme="majorHAnsi" w:eastAsia="Times New Roman" w:hAnsiTheme="majorHAnsi" w:cstheme="majorHAnsi"/>
-          <w:b/>
-          <w:bCs/>
-          <w:sz w:val="26"/>
-          <w:szCs w:val="26"/>
-          <w:lang w:val="en-US" w:eastAsia="vi-VN"/>
-        </w:rPr>
-        <w:t>dữ</w:t>
-      </w:r>
-      <w:proofErr w:type="spellEnd"/>
-      <w:r>
-        <w:rPr>
-          <w:rFonts w:asciiTheme="majorHAnsi" w:eastAsia="Times New Roman" w:hAnsiTheme="majorHAnsi" w:cstheme="majorHAnsi"/>
-          <w:b/>
-          <w:bCs/>
-          <w:sz w:val="26"/>
-          <w:szCs w:val="26"/>
-          <w:lang w:val="en-US" w:eastAsia="vi-VN"/>
-        </w:rPr>
-        <w:t xml:space="preserve"> </w:t>
-      </w:r>
-      <w:proofErr w:type="spellStart"/>
-      <w:r>
-        <w:rPr>
-          <w:rFonts w:asciiTheme="majorHAnsi" w:eastAsia="Times New Roman" w:hAnsiTheme="majorHAnsi" w:cstheme="majorHAnsi"/>
-          <w:b/>
-          <w:bCs/>
-          <w:sz w:val="26"/>
-          <w:szCs w:val="26"/>
-          <w:lang w:val="en-US" w:eastAsia="vi-VN"/>
-        </w:rPr>
-        <w:t>liệu</w:t>
-      </w:r>
-      <w:proofErr w:type="spellEnd"/>
+        <w:t>Mô hình quan hệ dữ liệu</w:t>
+      </w:r>
     </w:p>
     <w:p>
       <w:pPr>
@@ -298,7 +139,7 @@
           <w:noProof/>
           <w:sz w:val="26"/>
           <w:szCs w:val="26"/>
-          <w:lang w:val="en-US" w:eastAsia="vi-VN"/>
+          <w:lang w:eastAsia="vi-VN"/>
         </w:rPr>
         <w:drawing>
           <wp:inline distT="0" distB="0" distL="0" distR="0" wp14:anchorId="42EB11DD" wp14:editId="713F5A7A">
@@ -386,7 +227,6 @@
           <w:lang w:val="en-US" w:eastAsia="vi-VN"/>
         </w:rPr>
       </w:pPr>
-      <w:proofErr w:type="spellStart"/>
       <w:r>
         <w:rPr>
           <w:rFonts w:asciiTheme="majorHAnsi" w:eastAsia="Times New Roman" w:hAnsiTheme="majorHAnsi" w:cstheme="majorHAnsi"/>
@@ -397,9 +237,8 @@
           <w:lang w:val="en-US" w:eastAsia="vi-VN"/>
         </w:rPr>
         <w:lastRenderedPageBreak/>
-        <w:t>Mô</w:t>
-      </w:r>
-      <w:proofErr w:type="spellEnd"/>
+        <w:t>Mô tả</w:t>
+      </w:r>
       <w:r>
         <w:rPr>
           <w:rFonts w:asciiTheme="majorHAnsi" w:eastAsia="Times New Roman" w:hAnsiTheme="majorHAnsi" w:cstheme="majorHAnsi"/>
@@ -411,19 +250,18 @@
         </w:rPr>
         <w:t xml:space="preserve"> </w:t>
       </w:r>
-      <w:proofErr w:type="spellStart"/>
-      <w:r>
+    </w:p>
+    <w:p>
+      <w:pPr>
         <w:rPr>
           <w:rFonts w:asciiTheme="majorHAnsi" w:eastAsia="Times New Roman" w:hAnsiTheme="majorHAnsi" w:cstheme="majorHAnsi"/>
           <w:b/>
           <w:bCs/>
           <w:sz w:val="26"/>
           <w:szCs w:val="26"/>
-          <w:lang w:val="en-US" w:eastAsia="vi-VN"/>
-        </w:rPr>
-        <w:t>tả</w:t>
-      </w:r>
-      <w:proofErr w:type="spellEnd"/>
+          <w:lang w:eastAsia="vi-VN"/>
+        </w:rPr>
+      </w:pPr>
       <w:r>
         <w:rPr>
           <w:rFonts w:asciiTheme="majorHAnsi" w:eastAsia="Times New Roman" w:hAnsiTheme="majorHAnsi" w:cstheme="majorHAnsi"/>
@@ -431,61 +269,14 @@
           <w:bCs/>
           <w:sz w:val="26"/>
           <w:szCs w:val="26"/>
-          <w:lang w:val="en-US" w:eastAsia="vi-VN"/>
-        </w:rPr>
-        <w:t xml:space="preserve"> </w:t>
-      </w:r>
-    </w:p>
-    <w:p>
-      <w:pPr>
-        <w:rPr>
-          <w:rFonts w:asciiTheme="majorHAnsi" w:eastAsia="Times New Roman" w:hAnsiTheme="majorHAnsi" w:cstheme="majorHAnsi"/>
-          <w:b/>
-          <w:bCs/>
-          <w:sz w:val="26"/>
-          <w:szCs w:val="26"/>
           <w:lang w:eastAsia="vi-VN"/>
         </w:rPr>
-      </w:pPr>
-      <w:r>
-        <w:rPr>
-          <w:rFonts w:asciiTheme="majorHAnsi" w:eastAsia="Times New Roman" w:hAnsiTheme="majorHAnsi" w:cstheme="majorHAnsi"/>
-          <w:b/>
-          <w:bCs/>
-          <w:sz w:val="26"/>
-          <w:szCs w:val="26"/>
-          <w:lang w:eastAsia="vi-VN"/>
-        </w:rPr>
-        <w:t>Bảng người dùng (</w:t>
-      </w:r>
-      <w:proofErr w:type="spellStart"/>
-      <w:r>
-        <w:rPr>
-          <w:rFonts w:asciiTheme="majorHAnsi" w:eastAsia="Times New Roman" w:hAnsiTheme="majorHAnsi" w:cstheme="majorHAnsi"/>
-          <w:b/>
-          <w:bCs/>
-          <w:sz w:val="26"/>
-          <w:szCs w:val="26"/>
-          <w:lang w:eastAsia="vi-VN"/>
-        </w:rPr>
-        <w:t>users</w:t>
-      </w:r>
-      <w:proofErr w:type="spellEnd"/>
-      <w:r>
-        <w:rPr>
-          <w:rFonts w:asciiTheme="majorHAnsi" w:eastAsia="Times New Roman" w:hAnsiTheme="majorHAnsi" w:cstheme="majorHAnsi"/>
-          <w:b/>
-          <w:bCs/>
-          <w:sz w:val="26"/>
-          <w:szCs w:val="26"/>
-          <w:lang w:eastAsia="vi-VN"/>
-        </w:rPr>
-        <w:t>)</w:t>
+        <w:t>Bảng người dùng (users)</w:t>
       </w:r>
     </w:p>
     <w:tbl>
       <w:tblPr>
-        <w:tblStyle w:val="LiBang"/>
+        <w:tblStyle w:val="TableGrid"/>
         <w:tblW w:w="0" w:type="auto"/>
         <w:tblLook w:val="04A0" w:firstRow="1" w:lastRow="0" w:firstColumn="1" w:lastColumn="0" w:noHBand="0" w:noVBand="1"/>
       </w:tblPr>
@@ -669,7 +460,6 @@
                 <w:lang w:eastAsia="vi-VN"/>
               </w:rPr>
             </w:pPr>
-            <w:proofErr w:type="spellStart"/>
             <w:r>
               <w:rPr>
                 <w:rFonts w:asciiTheme="majorHAnsi" w:eastAsia="Times New Roman" w:hAnsiTheme="majorHAnsi" w:cstheme="majorHAnsi"/>
@@ -679,7 +469,6 @@
               </w:rPr>
               <w:t>userId</w:t>
             </w:r>
-            <w:proofErr w:type="spellEnd"/>
           </w:p>
         </w:tc>
         <w:tc>
@@ -780,7 +569,6 @@
                 <w:lang w:eastAsia="vi-VN"/>
               </w:rPr>
             </w:pPr>
-            <w:proofErr w:type="spellStart"/>
             <w:r>
               <w:rPr>
                 <w:rFonts w:asciiTheme="majorHAnsi" w:eastAsia="Times New Roman" w:hAnsiTheme="majorHAnsi" w:cstheme="majorHAnsi"/>
@@ -790,7 +578,6 @@
               </w:rPr>
               <w:t>googleId</w:t>
             </w:r>
-            <w:proofErr w:type="spellEnd"/>
           </w:p>
         </w:tc>
         <w:tc>
@@ -841,19 +628,8 @@
                 <w:szCs w:val="26"/>
                 <w:lang w:eastAsia="vi-VN"/>
               </w:rPr>
-              <w:t xml:space="preserve">ID của người dùng khi đăng nhập bằng </w:t>
-            </w:r>
-            <w:proofErr w:type="spellStart"/>
-            <w:r>
-              <w:rPr>
-                <w:rFonts w:asciiTheme="majorHAnsi" w:eastAsia="Times New Roman" w:hAnsiTheme="majorHAnsi" w:cstheme="majorHAnsi"/>
-                <w:sz w:val="26"/>
-                <w:szCs w:val="26"/>
-                <w:lang w:eastAsia="vi-VN"/>
-              </w:rPr>
-              <w:t>Google</w:t>
-            </w:r>
-            <w:proofErr w:type="spellEnd"/>
+              <w:t>ID của người dùng khi đăng nhập bằng Google</w:t>
+            </w:r>
           </w:p>
         </w:tc>
       </w:tr>
@@ -902,7 +678,6 @@
                 <w:lang w:eastAsia="vi-VN"/>
               </w:rPr>
             </w:pPr>
-            <w:proofErr w:type="spellStart"/>
             <w:r>
               <w:rPr>
                 <w:rFonts w:asciiTheme="majorHAnsi" w:eastAsia="Times New Roman" w:hAnsiTheme="majorHAnsi" w:cstheme="majorHAnsi"/>
@@ -912,7 +687,6 @@
               </w:rPr>
               <w:t>userFullName</w:t>
             </w:r>
-            <w:proofErr w:type="spellEnd"/>
           </w:p>
         </w:tc>
         <w:tc>
@@ -1013,7 +787,6 @@
                 <w:lang w:eastAsia="vi-VN"/>
               </w:rPr>
             </w:pPr>
-            <w:proofErr w:type="spellStart"/>
             <w:r>
               <w:rPr>
                 <w:rFonts w:asciiTheme="majorHAnsi" w:eastAsia="Times New Roman" w:hAnsiTheme="majorHAnsi" w:cstheme="majorHAnsi"/>
@@ -1023,7 +796,6 @@
               </w:rPr>
               <w:t>userEmail</w:t>
             </w:r>
-            <w:proofErr w:type="spellEnd"/>
           </w:p>
         </w:tc>
         <w:tc>
@@ -1067,25 +839,14 @@
                 <w:lang w:eastAsia="vi-VN"/>
               </w:rPr>
             </w:pPr>
-            <w:proofErr w:type="spellStart"/>
-            <w:r>
-              <w:rPr>
-                <w:rFonts w:asciiTheme="majorHAnsi" w:eastAsia="Times New Roman" w:hAnsiTheme="majorHAnsi" w:cstheme="majorHAnsi"/>
-                <w:sz w:val="26"/>
-                <w:szCs w:val="26"/>
-                <w:lang w:eastAsia="vi-VN"/>
-              </w:rPr>
-              <w:t>Email</w:t>
-            </w:r>
-            <w:proofErr w:type="spellEnd"/>
-            <w:r>
-              <w:rPr>
-                <w:rFonts w:asciiTheme="majorHAnsi" w:eastAsia="Times New Roman" w:hAnsiTheme="majorHAnsi" w:cstheme="majorHAnsi"/>
-                <w:sz w:val="26"/>
-                <w:szCs w:val="26"/>
-                <w:lang w:eastAsia="vi-VN"/>
-              </w:rPr>
-              <w:t xml:space="preserve"> người dùng</w:t>
+            <w:r>
+              <w:rPr>
+                <w:rFonts w:asciiTheme="majorHAnsi" w:eastAsia="Times New Roman" w:hAnsiTheme="majorHAnsi" w:cstheme="majorHAnsi"/>
+                <w:sz w:val="26"/>
+                <w:szCs w:val="26"/>
+                <w:lang w:eastAsia="vi-VN"/>
+              </w:rPr>
+              <w:t>Email người dùng</w:t>
             </w:r>
           </w:p>
         </w:tc>
@@ -1135,7 +896,6 @@
                 <w:lang w:eastAsia="vi-VN"/>
               </w:rPr>
             </w:pPr>
-            <w:proofErr w:type="spellStart"/>
             <w:r>
               <w:rPr>
                 <w:rFonts w:asciiTheme="majorHAnsi" w:eastAsia="Times New Roman" w:hAnsiTheme="majorHAnsi" w:cstheme="majorHAnsi"/>
@@ -1145,7 +905,6 @@
               </w:rPr>
               <w:t>userPassword</w:t>
             </w:r>
-            <w:proofErr w:type="spellEnd"/>
           </w:p>
         </w:tc>
         <w:tc>
@@ -1246,7 +1005,6 @@
                 <w:lang w:eastAsia="vi-VN"/>
               </w:rPr>
             </w:pPr>
-            <w:proofErr w:type="spellStart"/>
             <w:r>
               <w:rPr>
                 <w:rFonts w:asciiTheme="majorHAnsi" w:eastAsia="Times New Roman" w:hAnsiTheme="majorHAnsi" w:cstheme="majorHAnsi"/>
@@ -1256,7 +1014,6 @@
               </w:rPr>
               <w:t>userGender</w:t>
             </w:r>
-            <w:proofErr w:type="spellEnd"/>
           </w:p>
         </w:tc>
         <w:tc>
@@ -1357,7 +1114,6 @@
                 <w:lang w:eastAsia="vi-VN"/>
               </w:rPr>
             </w:pPr>
-            <w:proofErr w:type="spellStart"/>
             <w:r>
               <w:rPr>
                 <w:rFonts w:asciiTheme="majorHAnsi" w:eastAsia="Times New Roman" w:hAnsiTheme="majorHAnsi" w:cstheme="majorHAnsi"/>
@@ -1367,7 +1123,6 @@
               </w:rPr>
               <w:t>userPhoneNumber</w:t>
             </w:r>
-            <w:proofErr w:type="spellEnd"/>
           </w:p>
         </w:tc>
         <w:tc>
@@ -1468,7 +1223,6 @@
                 <w:lang w:eastAsia="vi-VN"/>
               </w:rPr>
             </w:pPr>
-            <w:proofErr w:type="spellStart"/>
             <w:r>
               <w:rPr>
                 <w:rFonts w:asciiTheme="majorHAnsi" w:eastAsia="Times New Roman" w:hAnsiTheme="majorHAnsi" w:cstheme="majorHAnsi"/>
@@ -1478,7 +1232,6 @@
               </w:rPr>
               <w:t>userAddress</w:t>
             </w:r>
-            <w:proofErr w:type="spellEnd"/>
           </w:p>
         </w:tc>
         <w:tc>
@@ -1579,7 +1332,6 @@
                 <w:lang w:eastAsia="vi-VN"/>
               </w:rPr>
             </w:pPr>
-            <w:proofErr w:type="spellStart"/>
             <w:r>
               <w:rPr>
                 <w:rFonts w:asciiTheme="majorHAnsi" w:eastAsia="Times New Roman" w:hAnsiTheme="majorHAnsi" w:cstheme="majorHAnsi"/>
@@ -1589,7 +1341,6 @@
               </w:rPr>
               <w:t>userRole</w:t>
             </w:r>
-            <w:proofErr w:type="spellEnd"/>
           </w:p>
         </w:tc>
         <w:tc>
@@ -1690,7 +1441,6 @@
                 <w:lang w:eastAsia="vi-VN"/>
               </w:rPr>
             </w:pPr>
-            <w:proofErr w:type="spellStart"/>
             <w:r>
               <w:rPr>
                 <w:rFonts w:asciiTheme="majorHAnsi" w:eastAsia="Times New Roman" w:hAnsiTheme="majorHAnsi" w:cstheme="majorHAnsi"/>
@@ -1700,7 +1450,6 @@
               </w:rPr>
               <w:t>userOtp</w:t>
             </w:r>
-            <w:proofErr w:type="spellEnd"/>
           </w:p>
         </w:tc>
         <w:tc>
@@ -1801,7 +1550,6 @@
                 <w:lang w:eastAsia="vi-VN"/>
               </w:rPr>
             </w:pPr>
-            <w:proofErr w:type="spellStart"/>
             <w:r>
               <w:rPr>
                 <w:rFonts w:asciiTheme="majorHAnsi" w:eastAsia="Times New Roman" w:hAnsiTheme="majorHAnsi" w:cstheme="majorHAnsi"/>
@@ -1811,7 +1559,6 @@
               </w:rPr>
               <w:t>userOtpExpire</w:t>
             </w:r>
-            <w:proofErr w:type="spellEnd"/>
           </w:p>
         </w:tc>
         <w:tc>
@@ -1912,7 +1659,6 @@
                 <w:lang w:eastAsia="vi-VN"/>
               </w:rPr>
             </w:pPr>
-            <w:proofErr w:type="spellStart"/>
             <w:r>
               <w:rPr>
                 <w:rFonts w:asciiTheme="majorHAnsi" w:eastAsia="Times New Roman" w:hAnsiTheme="majorHAnsi" w:cstheme="majorHAnsi"/>
@@ -1922,7 +1668,6 @@
               </w:rPr>
               <w:t>userStatus</w:t>
             </w:r>
-            <w:proofErr w:type="spellEnd"/>
           </w:p>
         </w:tc>
         <w:tc>
@@ -2023,7 +1768,6 @@
                 <w:lang w:eastAsia="vi-VN"/>
               </w:rPr>
             </w:pPr>
-            <w:proofErr w:type="spellStart"/>
             <w:r>
               <w:rPr>
                 <w:rFonts w:asciiTheme="majorHAnsi" w:eastAsia="Times New Roman" w:hAnsiTheme="majorHAnsi" w:cstheme="majorHAnsi"/>
@@ -2033,7 +1777,6 @@
               </w:rPr>
               <w:t>userCreateAt</w:t>
             </w:r>
-            <w:proofErr w:type="spellEnd"/>
           </w:p>
         </w:tc>
         <w:tc>
@@ -2134,7 +1877,6 @@
                 <w:lang w:eastAsia="vi-VN"/>
               </w:rPr>
             </w:pPr>
-            <w:proofErr w:type="spellStart"/>
             <w:r>
               <w:rPr>
                 <w:rFonts w:asciiTheme="majorHAnsi" w:eastAsia="Times New Roman" w:hAnsiTheme="majorHAnsi" w:cstheme="majorHAnsi"/>
@@ -2144,7 +1886,6 @@
               </w:rPr>
               <w:t>userUpdateAt</w:t>
             </w:r>
-            <w:proofErr w:type="spellEnd"/>
           </w:p>
         </w:tc>
         <w:tc>
@@ -2231,36 +1972,12 @@
           <w:szCs w:val="26"/>
           <w:lang w:eastAsia="vi-VN"/>
         </w:rPr>
-        <w:t>Bảng khóa học (</w:t>
-      </w:r>
-      <w:proofErr w:type="spellStart"/>
-      <w:r>
-        <w:rPr>
-          <w:rFonts w:asciiTheme="majorHAnsi" w:eastAsia="Times New Roman" w:hAnsiTheme="majorHAnsi" w:cstheme="majorHAnsi"/>
-          <w:b/>
-          <w:bCs/>
-          <w:sz w:val="26"/>
-          <w:szCs w:val="26"/>
-          <w:lang w:eastAsia="vi-VN"/>
-        </w:rPr>
-        <w:t>courses</w:t>
-      </w:r>
-      <w:proofErr w:type="spellEnd"/>
-      <w:r>
-        <w:rPr>
-          <w:rFonts w:asciiTheme="majorHAnsi" w:eastAsia="Times New Roman" w:hAnsiTheme="majorHAnsi" w:cstheme="majorHAnsi"/>
-          <w:b/>
-          <w:bCs/>
-          <w:sz w:val="26"/>
-          <w:szCs w:val="26"/>
-          <w:lang w:eastAsia="vi-VN"/>
-        </w:rPr>
-        <w:t>)</w:t>
+        <w:t>Bảng khóa học (courses)</w:t>
       </w:r>
     </w:p>
     <w:tbl>
       <w:tblPr>
-        <w:tblStyle w:val="LiBang"/>
+        <w:tblStyle w:val="TableGrid"/>
         <w:tblW w:w="0" w:type="auto"/>
         <w:tblLook w:val="04A0" w:firstRow="1" w:lastRow="0" w:firstColumn="1" w:lastColumn="0" w:noHBand="0" w:noVBand="1"/>
       </w:tblPr>
@@ -2444,7 +2161,6 @@
                 <w:lang w:eastAsia="vi-VN"/>
               </w:rPr>
             </w:pPr>
-            <w:proofErr w:type="spellStart"/>
             <w:r>
               <w:rPr>
                 <w:rFonts w:asciiTheme="majorHAnsi" w:eastAsia="Times New Roman" w:hAnsiTheme="majorHAnsi" w:cstheme="majorHAnsi"/>
@@ -2454,7 +2170,6 @@
               </w:rPr>
               <w:t>courseId</w:t>
             </w:r>
-            <w:proofErr w:type="spellEnd"/>
           </w:p>
         </w:tc>
         <w:tc>
@@ -2555,7 +2270,6 @@
                 <w:lang w:eastAsia="vi-VN"/>
               </w:rPr>
             </w:pPr>
-            <w:proofErr w:type="spellStart"/>
             <w:r>
               <w:rPr>
                 <w:rFonts w:asciiTheme="majorHAnsi" w:eastAsia="Times New Roman" w:hAnsiTheme="majorHAnsi" w:cstheme="majorHAnsi"/>
@@ -2565,7 +2279,6 @@
               </w:rPr>
               <w:t>userId</w:t>
             </w:r>
-            <w:proofErr w:type="spellEnd"/>
           </w:p>
         </w:tc>
         <w:tc>
@@ -2666,7 +2379,6 @@
                 <w:lang w:eastAsia="vi-VN"/>
               </w:rPr>
             </w:pPr>
-            <w:proofErr w:type="spellStart"/>
             <w:r>
               <w:rPr>
                 <w:rFonts w:asciiTheme="majorHAnsi" w:eastAsia="Times New Roman" w:hAnsiTheme="majorHAnsi" w:cstheme="majorHAnsi"/>
@@ -2676,7 +2388,6 @@
               </w:rPr>
               <w:t>courseName</w:t>
             </w:r>
-            <w:proofErr w:type="spellEnd"/>
           </w:p>
         </w:tc>
         <w:tc>
@@ -2777,7 +2488,6 @@
                 <w:lang w:eastAsia="vi-VN"/>
               </w:rPr>
             </w:pPr>
-            <w:proofErr w:type="spellStart"/>
             <w:r>
               <w:rPr>
                 <w:rFonts w:asciiTheme="majorHAnsi" w:eastAsia="Times New Roman" w:hAnsiTheme="majorHAnsi" w:cstheme="majorHAnsi"/>
@@ -2787,7 +2497,6 @@
               </w:rPr>
               <w:t>courseDescription</w:t>
             </w:r>
-            <w:proofErr w:type="spellEnd"/>
           </w:p>
         </w:tc>
         <w:tc>
@@ -2888,7 +2597,6 @@
                 <w:lang w:eastAsia="vi-VN"/>
               </w:rPr>
             </w:pPr>
-            <w:proofErr w:type="spellStart"/>
             <w:r>
               <w:rPr>
                 <w:rFonts w:asciiTheme="majorHAnsi" w:eastAsia="Times New Roman" w:hAnsiTheme="majorHAnsi" w:cstheme="majorHAnsi"/>
@@ -2898,7 +2606,6 @@
               </w:rPr>
               <w:t>courseStartDate</w:t>
             </w:r>
-            <w:proofErr w:type="spellEnd"/>
           </w:p>
         </w:tc>
         <w:tc>
@@ -2999,7 +2706,6 @@
                 <w:lang w:eastAsia="vi-VN"/>
               </w:rPr>
             </w:pPr>
-            <w:proofErr w:type="spellStart"/>
             <w:r>
               <w:rPr>
                 <w:rFonts w:asciiTheme="majorHAnsi" w:eastAsia="Times New Roman" w:hAnsiTheme="majorHAnsi" w:cstheme="majorHAnsi"/>
@@ -3009,7 +2715,6 @@
               </w:rPr>
               <w:t>courseEndDate</w:t>
             </w:r>
-            <w:proofErr w:type="spellEnd"/>
           </w:p>
         </w:tc>
         <w:tc>
@@ -3110,7 +2815,6 @@
                 <w:lang w:eastAsia="vi-VN"/>
               </w:rPr>
             </w:pPr>
-            <w:proofErr w:type="spellStart"/>
             <w:r>
               <w:rPr>
                 <w:rFonts w:asciiTheme="majorHAnsi" w:eastAsia="Times New Roman" w:hAnsiTheme="majorHAnsi" w:cstheme="majorHAnsi"/>
@@ -3120,7 +2824,6 @@
               </w:rPr>
               <w:t>courseMaxStudent</w:t>
             </w:r>
-            <w:proofErr w:type="spellEnd"/>
           </w:p>
         </w:tc>
         <w:tc>
@@ -3221,7 +2924,6 @@
                 <w:lang w:eastAsia="vi-VN"/>
               </w:rPr>
             </w:pPr>
-            <w:proofErr w:type="spellStart"/>
             <w:r>
               <w:rPr>
                 <w:rFonts w:asciiTheme="majorHAnsi" w:eastAsia="Times New Roman" w:hAnsiTheme="majorHAnsi" w:cstheme="majorHAnsi"/>
@@ -3231,7 +2933,6 @@
               </w:rPr>
               <w:t>coursePrice</w:t>
             </w:r>
-            <w:proofErr w:type="spellEnd"/>
           </w:p>
         </w:tc>
         <w:tc>
@@ -3332,7 +3033,6 @@
                 <w:lang w:eastAsia="vi-VN"/>
               </w:rPr>
             </w:pPr>
-            <w:proofErr w:type="spellStart"/>
             <w:r>
               <w:rPr>
                 <w:rFonts w:asciiTheme="majorHAnsi" w:eastAsia="Times New Roman" w:hAnsiTheme="majorHAnsi" w:cstheme="majorHAnsi"/>
@@ -3342,7 +3042,6 @@
               </w:rPr>
               <w:t>courseStatus</w:t>
             </w:r>
-            <w:proofErr w:type="spellEnd"/>
           </w:p>
         </w:tc>
         <w:tc>
@@ -3443,7 +3142,6 @@
                 <w:lang w:eastAsia="vi-VN"/>
               </w:rPr>
             </w:pPr>
-            <w:proofErr w:type="spellStart"/>
             <w:r>
               <w:rPr>
                 <w:rFonts w:asciiTheme="majorHAnsi" w:eastAsia="Times New Roman" w:hAnsiTheme="majorHAnsi" w:cstheme="majorHAnsi"/>
@@ -3453,7 +3151,6 @@
               </w:rPr>
               <w:t>courseCreateAt</w:t>
             </w:r>
-            <w:proofErr w:type="spellEnd"/>
           </w:p>
         </w:tc>
         <w:tc>
@@ -3554,7 +3251,6 @@
                 <w:lang w:eastAsia="vi-VN"/>
               </w:rPr>
             </w:pPr>
-            <w:proofErr w:type="spellStart"/>
             <w:r>
               <w:rPr>
                 <w:rFonts w:asciiTheme="majorHAnsi" w:eastAsia="Times New Roman" w:hAnsiTheme="majorHAnsi" w:cstheme="majorHAnsi"/>
@@ -3564,7 +3260,6 @@
               </w:rPr>
               <w:t>courseUpdateAt</w:t>
             </w:r>
-            <w:proofErr w:type="spellEnd"/>
           </w:p>
         </w:tc>
         <w:tc>
@@ -3651,36 +3346,12 @@
           <w:szCs w:val="26"/>
           <w:lang w:eastAsia="vi-VN"/>
         </w:rPr>
-        <w:t>Bảng đăng ký khóa học (</w:t>
-      </w:r>
-      <w:proofErr w:type="spellStart"/>
-      <w:r>
-        <w:rPr>
-          <w:rFonts w:asciiTheme="majorHAnsi" w:eastAsia="Times New Roman" w:hAnsiTheme="majorHAnsi" w:cstheme="majorHAnsi"/>
-          <w:b/>
-          <w:bCs/>
-          <w:sz w:val="26"/>
-          <w:szCs w:val="26"/>
-          <w:lang w:eastAsia="vi-VN"/>
-        </w:rPr>
-        <w:t>enrollments</w:t>
-      </w:r>
-      <w:proofErr w:type="spellEnd"/>
-      <w:r>
-        <w:rPr>
-          <w:rFonts w:asciiTheme="majorHAnsi" w:eastAsia="Times New Roman" w:hAnsiTheme="majorHAnsi" w:cstheme="majorHAnsi"/>
-          <w:b/>
-          <w:bCs/>
-          <w:sz w:val="26"/>
-          <w:szCs w:val="26"/>
-          <w:lang w:eastAsia="vi-VN"/>
-        </w:rPr>
-        <w:t>)</w:t>
+        <w:t>Bảng đăng ký khóa học (enrollments)</w:t>
       </w:r>
     </w:p>
     <w:tbl>
       <w:tblPr>
-        <w:tblStyle w:val="LiBang"/>
+        <w:tblStyle w:val="TableGrid"/>
         <w:tblW w:w="8995" w:type="dxa"/>
         <w:tblLook w:val="04A0" w:firstRow="1" w:lastRow="0" w:firstColumn="1" w:lastColumn="0" w:noHBand="0" w:noVBand="1"/>
       </w:tblPr>
@@ -3864,7 +3535,6 @@
                 <w:lang w:eastAsia="vi-VN"/>
               </w:rPr>
             </w:pPr>
-            <w:proofErr w:type="spellStart"/>
             <w:r>
               <w:rPr>
                 <w:rFonts w:asciiTheme="majorHAnsi" w:eastAsia="Times New Roman" w:hAnsiTheme="majorHAnsi" w:cstheme="majorHAnsi"/>
@@ -3874,7 +3544,6 @@
               </w:rPr>
               <w:t>enrollmentId</w:t>
             </w:r>
-            <w:proofErr w:type="spellEnd"/>
           </w:p>
         </w:tc>
         <w:tc>
@@ -3975,7 +3644,6 @@
                 <w:lang w:eastAsia="vi-VN"/>
               </w:rPr>
             </w:pPr>
-            <w:proofErr w:type="spellStart"/>
             <w:r>
               <w:rPr>
                 <w:rFonts w:asciiTheme="majorHAnsi" w:eastAsia="Times New Roman" w:hAnsiTheme="majorHAnsi" w:cstheme="majorHAnsi"/>
@@ -3985,7 +3653,6 @@
               </w:rPr>
               <w:t>userId</w:t>
             </w:r>
-            <w:proofErr w:type="spellEnd"/>
           </w:p>
         </w:tc>
         <w:tc>
@@ -4029,7 +3696,6 @@
                 <w:lang w:eastAsia="vi-VN"/>
               </w:rPr>
             </w:pPr>
-            <w:proofErr w:type="spellStart"/>
             <w:r>
               <w:rPr>
                 <w:rFonts w:asciiTheme="majorHAnsi" w:eastAsia="Times New Roman" w:hAnsiTheme="majorHAnsi" w:cstheme="majorHAnsi"/>
@@ -4039,7 +3705,6 @@
               </w:rPr>
               <w:t>Mã</w:t>
             </w:r>
-            <w:proofErr w:type="spellEnd"/>
             <w:r>
               <w:rPr>
                 <w:rFonts w:asciiTheme="majorHAnsi" w:eastAsia="Times New Roman" w:hAnsiTheme="majorHAnsi" w:cstheme="majorHAnsi"/>
@@ -4097,7 +3762,6 @@
                 <w:lang w:eastAsia="vi-VN"/>
               </w:rPr>
             </w:pPr>
-            <w:proofErr w:type="spellStart"/>
             <w:r>
               <w:rPr>
                 <w:rFonts w:asciiTheme="majorHAnsi" w:eastAsia="Times New Roman" w:hAnsiTheme="majorHAnsi" w:cstheme="majorHAnsi"/>
@@ -4107,7 +3771,6 @@
               </w:rPr>
               <w:t>courseId</w:t>
             </w:r>
-            <w:proofErr w:type="spellEnd"/>
           </w:p>
         </w:tc>
         <w:tc>
@@ -4151,7 +3814,6 @@
                 <w:lang w:eastAsia="vi-VN"/>
               </w:rPr>
             </w:pPr>
-            <w:proofErr w:type="spellStart"/>
             <w:r>
               <w:rPr>
                 <w:rFonts w:asciiTheme="majorHAnsi" w:eastAsia="Times New Roman" w:hAnsiTheme="majorHAnsi" w:cstheme="majorHAnsi"/>
@@ -4161,7 +3823,6 @@
               </w:rPr>
               <w:t>Mã</w:t>
             </w:r>
-            <w:proofErr w:type="spellEnd"/>
             <w:r>
               <w:rPr>
                 <w:rFonts w:asciiTheme="majorHAnsi" w:eastAsia="Times New Roman" w:hAnsiTheme="majorHAnsi" w:cstheme="majorHAnsi"/>
@@ -4219,7 +3880,6 @@
                 <w:lang w:eastAsia="vi-VN"/>
               </w:rPr>
             </w:pPr>
-            <w:proofErr w:type="spellStart"/>
             <w:r>
               <w:rPr>
                 <w:rFonts w:asciiTheme="majorHAnsi" w:eastAsia="Times New Roman" w:hAnsiTheme="majorHAnsi" w:cstheme="majorHAnsi"/>
@@ -4229,7 +3889,6 @@
               </w:rPr>
               <w:t>enrollmentStatus</w:t>
             </w:r>
-            <w:proofErr w:type="spellEnd"/>
           </w:p>
         </w:tc>
         <w:tc>
@@ -4330,7 +3989,6 @@
                 <w:lang w:eastAsia="vi-VN"/>
               </w:rPr>
             </w:pPr>
-            <w:proofErr w:type="spellStart"/>
             <w:r>
               <w:rPr>
                 <w:rFonts w:asciiTheme="majorHAnsi" w:eastAsia="Times New Roman" w:hAnsiTheme="majorHAnsi" w:cstheme="majorHAnsi"/>
@@ -4340,7 +3998,6 @@
               </w:rPr>
               <w:t>enrollmentAt</w:t>
             </w:r>
-            <w:proofErr w:type="spellEnd"/>
           </w:p>
         </w:tc>
         <w:tc>
@@ -4427,36 +4084,12 @@
           <w:szCs w:val="26"/>
           <w:lang w:eastAsia="vi-VN"/>
         </w:rPr>
-        <w:t>Bảng buổi học (</w:t>
-      </w:r>
-      <w:proofErr w:type="spellStart"/>
-      <w:r>
-        <w:rPr>
-          <w:rFonts w:asciiTheme="majorHAnsi" w:eastAsia="Times New Roman" w:hAnsiTheme="majorHAnsi" w:cstheme="majorHAnsi"/>
-          <w:b/>
-          <w:bCs/>
-          <w:sz w:val="26"/>
-          <w:szCs w:val="26"/>
-          <w:lang w:eastAsia="vi-VN"/>
-        </w:rPr>
-        <w:t>sessions</w:t>
-      </w:r>
-      <w:proofErr w:type="spellEnd"/>
-      <w:r>
-        <w:rPr>
-          <w:rFonts w:asciiTheme="majorHAnsi" w:eastAsia="Times New Roman" w:hAnsiTheme="majorHAnsi" w:cstheme="majorHAnsi"/>
-          <w:b/>
-          <w:bCs/>
-          <w:sz w:val="26"/>
-          <w:szCs w:val="26"/>
-          <w:lang w:eastAsia="vi-VN"/>
-        </w:rPr>
-        <w:t>)</w:t>
+        <w:t>Bảng buổi học (sessions)</w:t>
       </w:r>
     </w:p>
     <w:tbl>
       <w:tblPr>
-        <w:tblStyle w:val="LiBang"/>
+        <w:tblStyle w:val="TableGrid"/>
         <w:tblW w:w="0" w:type="auto"/>
         <w:tblLook w:val="04A0" w:firstRow="1" w:lastRow="0" w:firstColumn="1" w:lastColumn="0" w:noHBand="0" w:noVBand="1"/>
       </w:tblPr>
@@ -4642,7 +4275,6 @@
                 <w:lang w:eastAsia="vi-VN"/>
               </w:rPr>
             </w:pPr>
-            <w:proofErr w:type="spellStart"/>
             <w:r>
               <w:rPr>
                 <w:rFonts w:asciiTheme="majorHAnsi" w:eastAsia="Times New Roman" w:hAnsiTheme="majorHAnsi" w:cstheme="majorHAnsi"/>
@@ -4652,7 +4284,6 @@
               </w:rPr>
               <w:t>sessionId</w:t>
             </w:r>
-            <w:proofErr w:type="spellEnd"/>
           </w:p>
         </w:tc>
         <w:tc>
@@ -4754,7 +4385,6 @@
                 <w:lang w:eastAsia="vi-VN"/>
               </w:rPr>
             </w:pPr>
-            <w:proofErr w:type="spellStart"/>
             <w:r>
               <w:rPr>
                 <w:rFonts w:asciiTheme="majorHAnsi" w:eastAsia="Times New Roman" w:hAnsiTheme="majorHAnsi" w:cstheme="majorHAnsi"/>
@@ -4764,7 +4394,6 @@
               </w:rPr>
               <w:t>courseId</w:t>
             </w:r>
-            <w:proofErr w:type="spellEnd"/>
           </w:p>
         </w:tc>
         <w:tc>
@@ -4866,7 +4495,6 @@
                 <w:lang w:eastAsia="vi-VN"/>
               </w:rPr>
             </w:pPr>
-            <w:proofErr w:type="spellStart"/>
             <w:r>
               <w:rPr>
                 <w:rFonts w:asciiTheme="majorHAnsi" w:eastAsia="Times New Roman" w:hAnsiTheme="majorHAnsi" w:cstheme="majorHAnsi"/>
@@ -4876,7 +4504,6 @@
               </w:rPr>
               <w:t>sessionName</w:t>
             </w:r>
-            <w:proofErr w:type="spellEnd"/>
           </w:p>
         </w:tc>
         <w:tc>
@@ -4978,7 +4605,6 @@
                 <w:lang w:eastAsia="vi-VN"/>
               </w:rPr>
             </w:pPr>
-            <w:proofErr w:type="spellStart"/>
             <w:r>
               <w:rPr>
                 <w:rFonts w:asciiTheme="majorHAnsi" w:eastAsia="Times New Roman" w:hAnsiTheme="majorHAnsi" w:cstheme="majorHAnsi"/>
@@ -4988,7 +4614,6 @@
               </w:rPr>
               <w:t>sessionDate</w:t>
             </w:r>
-            <w:proofErr w:type="spellEnd"/>
           </w:p>
         </w:tc>
         <w:tc>
@@ -5090,7 +4715,6 @@
                 <w:lang w:eastAsia="vi-VN"/>
               </w:rPr>
             </w:pPr>
-            <w:proofErr w:type="spellStart"/>
             <w:r>
               <w:rPr>
                 <w:rFonts w:asciiTheme="majorHAnsi" w:eastAsia="Times New Roman" w:hAnsiTheme="majorHAnsi" w:cstheme="majorHAnsi"/>
@@ -5100,7 +4724,6 @@
               </w:rPr>
               <w:t>sessionStartTime</w:t>
             </w:r>
-            <w:proofErr w:type="spellEnd"/>
           </w:p>
         </w:tc>
         <w:tc>
@@ -5202,7 +4825,6 @@
                 <w:lang w:eastAsia="vi-VN"/>
               </w:rPr>
             </w:pPr>
-            <w:proofErr w:type="spellStart"/>
             <w:r>
               <w:rPr>
                 <w:rFonts w:asciiTheme="majorHAnsi" w:eastAsia="Times New Roman" w:hAnsiTheme="majorHAnsi" w:cstheme="majorHAnsi"/>
@@ -5212,7 +4834,6 @@
               </w:rPr>
               <w:t>sessionEndTime</w:t>
             </w:r>
-            <w:proofErr w:type="spellEnd"/>
           </w:p>
         </w:tc>
         <w:tc>
@@ -5314,7 +4935,6 @@
                 <w:lang w:eastAsia="vi-VN"/>
               </w:rPr>
             </w:pPr>
-            <w:proofErr w:type="spellStart"/>
             <w:r>
               <w:rPr>
                 <w:rFonts w:asciiTheme="majorHAnsi" w:eastAsia="Times New Roman" w:hAnsiTheme="majorHAnsi" w:cstheme="majorHAnsi"/>
@@ -5324,7 +4944,6 @@
               </w:rPr>
               <w:t>sessionStatus</w:t>
             </w:r>
-            <w:proofErr w:type="spellEnd"/>
           </w:p>
         </w:tc>
         <w:tc>
@@ -5400,7 +5019,6 @@
           <w:lang w:val="en-US"/>
         </w:rPr>
       </w:pPr>
-      <w:proofErr w:type="spellStart"/>
       <w:r>
         <w:rPr>
           <w:rFonts w:asciiTheme="majorHAnsi" w:hAnsiTheme="majorHAnsi" w:cstheme="majorHAnsi"/>
@@ -5409,133 +5027,12 @@
           <w:szCs w:val="26"/>
           <w:lang w:val="en-US"/>
         </w:rPr>
-        <w:t>Bảng</w:t>
-      </w:r>
-      <w:proofErr w:type="spellEnd"/>
-      <w:r>
-        <w:rPr>
-          <w:rFonts w:asciiTheme="majorHAnsi" w:hAnsiTheme="majorHAnsi" w:cstheme="majorHAnsi"/>
-          <w:b/>
-          <w:sz w:val="26"/>
-          <w:szCs w:val="26"/>
-          <w:lang w:val="en-US"/>
-        </w:rPr>
-        <w:t xml:space="preserve"> </w:t>
-      </w:r>
-      <w:proofErr w:type="spellStart"/>
-      <w:r>
-        <w:rPr>
-          <w:rFonts w:asciiTheme="majorHAnsi" w:hAnsiTheme="majorHAnsi" w:cstheme="majorHAnsi"/>
-          <w:b/>
-          <w:sz w:val="26"/>
-          <w:szCs w:val="26"/>
-          <w:lang w:val="en-US"/>
-        </w:rPr>
-        <w:t>danh</w:t>
-      </w:r>
-      <w:proofErr w:type="spellEnd"/>
-      <w:r>
-        <w:rPr>
-          <w:rFonts w:asciiTheme="majorHAnsi" w:hAnsiTheme="majorHAnsi" w:cstheme="majorHAnsi"/>
-          <w:b/>
-          <w:sz w:val="26"/>
-          <w:szCs w:val="26"/>
-          <w:lang w:val="en-US"/>
-        </w:rPr>
-        <w:t xml:space="preserve"> </w:t>
-      </w:r>
-      <w:proofErr w:type="spellStart"/>
-      <w:r>
-        <w:rPr>
-          <w:rFonts w:asciiTheme="majorHAnsi" w:hAnsiTheme="majorHAnsi" w:cstheme="majorHAnsi"/>
-          <w:b/>
-          <w:sz w:val="26"/>
-          <w:szCs w:val="26"/>
-          <w:lang w:val="en-US"/>
-        </w:rPr>
-        <w:t>mục</w:t>
-      </w:r>
-      <w:proofErr w:type="spellEnd"/>
-      <w:r>
-        <w:rPr>
-          <w:rFonts w:asciiTheme="majorHAnsi" w:hAnsiTheme="majorHAnsi" w:cstheme="majorHAnsi"/>
-          <w:b/>
-          <w:sz w:val="26"/>
-          <w:szCs w:val="26"/>
-          <w:lang w:val="en-US"/>
-        </w:rPr>
-        <w:t xml:space="preserve"> </w:t>
-      </w:r>
-      <w:proofErr w:type="spellStart"/>
-      <w:r>
-        <w:rPr>
-          <w:rFonts w:asciiTheme="majorHAnsi" w:hAnsiTheme="majorHAnsi" w:cstheme="majorHAnsi"/>
-          <w:b/>
-          <w:sz w:val="26"/>
-          <w:szCs w:val="26"/>
-          <w:lang w:val="en-US"/>
-        </w:rPr>
-        <w:t>khóa</w:t>
-      </w:r>
-      <w:proofErr w:type="spellEnd"/>
-      <w:r>
-        <w:rPr>
-          <w:rFonts w:asciiTheme="majorHAnsi" w:hAnsiTheme="majorHAnsi" w:cstheme="majorHAnsi"/>
-          <w:b/>
-          <w:sz w:val="26"/>
-          <w:szCs w:val="26"/>
-          <w:lang w:val="en-US"/>
-        </w:rPr>
-        <w:t xml:space="preserve"> </w:t>
-      </w:r>
-      <w:proofErr w:type="spellStart"/>
-      <w:r>
-        <w:rPr>
-          <w:rFonts w:asciiTheme="majorHAnsi" w:hAnsiTheme="majorHAnsi" w:cstheme="majorHAnsi"/>
-          <w:b/>
-          <w:sz w:val="26"/>
-          <w:szCs w:val="26"/>
-          <w:lang w:val="en-US"/>
-        </w:rPr>
-        <w:t>học</w:t>
-      </w:r>
-      <w:proofErr w:type="spellEnd"/>
-      <w:r>
-        <w:rPr>
-          <w:rFonts w:asciiTheme="majorHAnsi" w:hAnsiTheme="majorHAnsi" w:cstheme="majorHAnsi"/>
-          <w:b/>
-          <w:sz w:val="26"/>
-          <w:szCs w:val="26"/>
-          <w:lang w:val="en-US"/>
-        </w:rPr>
-        <w:t xml:space="preserve"> (</w:t>
-      </w:r>
-      <w:proofErr w:type="spellStart"/>
-      <w:r>
-        <w:rPr>
-          <w:rFonts w:asciiTheme="majorHAnsi" w:hAnsiTheme="majorHAnsi" w:cstheme="majorHAnsi"/>
-          <w:b/>
-          <w:sz w:val="26"/>
-          <w:szCs w:val="26"/>
-          <w:lang w:val="en-US"/>
-        </w:rPr>
-        <w:t>courseCategories</w:t>
-      </w:r>
-      <w:proofErr w:type="spellEnd"/>
-      <w:r>
-        <w:rPr>
-          <w:rFonts w:asciiTheme="majorHAnsi" w:hAnsiTheme="majorHAnsi" w:cstheme="majorHAnsi"/>
-          <w:b/>
-          <w:sz w:val="26"/>
-          <w:szCs w:val="26"/>
-          <w:lang w:val="en-US"/>
-        </w:rPr>
-        <w:t>)</w:t>
+        <w:t>Bảng danh mục khóa học (courseCategories)</w:t>
       </w:r>
     </w:p>
     <w:tbl>
       <w:tblPr>
-        <w:tblStyle w:val="LiBang"/>
+        <w:tblStyle w:val="TableGrid"/>
         <w:tblW w:w="0" w:type="auto"/>
         <w:tblLook w:val="04A0" w:firstRow="1" w:lastRow="0" w:firstColumn="1" w:lastColumn="0" w:noHBand="0" w:noVBand="1"/>
       </w:tblPr>
@@ -5721,7 +5218,6 @@
                 <w:lang w:eastAsia="vi-VN"/>
               </w:rPr>
             </w:pPr>
-            <w:proofErr w:type="spellStart"/>
             <w:r>
               <w:rPr>
                 <w:rFonts w:asciiTheme="majorHAnsi" w:hAnsiTheme="majorHAnsi" w:cstheme="majorHAnsi"/>
@@ -5740,7 +5236,6 @@
               </w:rPr>
               <w:t>Id</w:t>
             </w:r>
-            <w:proofErr w:type="spellEnd"/>
           </w:p>
         </w:tc>
         <w:tc>
@@ -5793,7 +5288,6 @@
               </w:rPr>
               <w:t xml:space="preserve">Mã định danh cho </w:t>
             </w:r>
-            <w:proofErr w:type="spellStart"/>
             <w:r>
               <w:rPr>
                 <w:rFonts w:asciiTheme="majorHAnsi" w:eastAsia="Times New Roman" w:hAnsiTheme="majorHAnsi" w:cstheme="majorHAnsi"/>
@@ -5801,69 +5295,8 @@
                 <w:szCs w:val="26"/>
                 <w:lang w:val="en-US" w:eastAsia="vi-VN"/>
               </w:rPr>
-              <w:t>danh</w:t>
-            </w:r>
-            <w:proofErr w:type="spellEnd"/>
-            <w:r>
-              <w:rPr>
-                <w:rFonts w:asciiTheme="majorHAnsi" w:eastAsia="Times New Roman" w:hAnsiTheme="majorHAnsi" w:cstheme="majorHAnsi"/>
-                <w:sz w:val="26"/>
-                <w:szCs w:val="26"/>
-                <w:lang w:val="en-US" w:eastAsia="vi-VN"/>
-              </w:rPr>
-              <w:t xml:space="preserve"> </w:t>
-            </w:r>
-            <w:proofErr w:type="spellStart"/>
-            <w:r>
-              <w:rPr>
-                <w:rFonts w:asciiTheme="majorHAnsi" w:eastAsia="Times New Roman" w:hAnsiTheme="majorHAnsi" w:cstheme="majorHAnsi"/>
-                <w:sz w:val="26"/>
-                <w:szCs w:val="26"/>
-                <w:lang w:val="en-US" w:eastAsia="vi-VN"/>
-              </w:rPr>
-              <w:t>mục</w:t>
-            </w:r>
-            <w:proofErr w:type="spellEnd"/>
-            <w:r>
-              <w:rPr>
-                <w:rFonts w:asciiTheme="majorHAnsi" w:eastAsia="Times New Roman" w:hAnsiTheme="majorHAnsi" w:cstheme="majorHAnsi"/>
-                <w:sz w:val="26"/>
-                <w:szCs w:val="26"/>
-                <w:lang w:val="en-US" w:eastAsia="vi-VN"/>
-              </w:rPr>
-              <w:t xml:space="preserve"> </w:t>
-            </w:r>
-            <w:proofErr w:type="spellStart"/>
-            <w:r>
-              <w:rPr>
-                <w:rFonts w:asciiTheme="majorHAnsi" w:eastAsia="Times New Roman" w:hAnsiTheme="majorHAnsi" w:cstheme="majorHAnsi"/>
-                <w:sz w:val="26"/>
-                <w:szCs w:val="26"/>
-                <w:lang w:val="en-US" w:eastAsia="vi-VN"/>
-              </w:rPr>
-              <w:t>khóa</w:t>
-            </w:r>
-            <w:proofErr w:type="spellEnd"/>
-            <w:r>
-              <w:rPr>
-                <w:rFonts w:asciiTheme="majorHAnsi" w:eastAsia="Times New Roman" w:hAnsiTheme="majorHAnsi" w:cstheme="majorHAnsi"/>
-                <w:sz w:val="26"/>
-                <w:szCs w:val="26"/>
-                <w:lang w:val="en-US" w:eastAsia="vi-VN"/>
-              </w:rPr>
-              <w:t xml:space="preserve"> </w:t>
-            </w:r>
-            <w:proofErr w:type="spellStart"/>
-            <w:r>
-              <w:rPr>
-                <w:rFonts w:asciiTheme="majorHAnsi" w:eastAsia="Times New Roman" w:hAnsiTheme="majorHAnsi" w:cstheme="majorHAnsi"/>
-                <w:sz w:val="26"/>
-                <w:szCs w:val="26"/>
-                <w:lang w:val="en-US" w:eastAsia="vi-VN"/>
-              </w:rPr>
-              <w:t>học</w:t>
-            </w:r>
-            <w:proofErr w:type="spellEnd"/>
+              <w:t>danh mục khóa học</w:t>
+            </w:r>
           </w:p>
         </w:tc>
       </w:tr>
@@ -5913,7 +5346,6 @@
                 <w:lang w:eastAsia="vi-VN"/>
               </w:rPr>
             </w:pPr>
-            <w:proofErr w:type="spellStart"/>
             <w:r>
               <w:rPr>
                 <w:rFonts w:asciiTheme="majorHAnsi" w:hAnsiTheme="majorHAnsi" w:cstheme="majorHAnsi"/>
@@ -5932,7 +5364,6 @@
               </w:rPr>
               <w:t>Name</w:t>
             </w:r>
-            <w:proofErr w:type="spellEnd"/>
           </w:p>
         </w:tc>
         <w:tc>
@@ -5976,7 +5407,6 @@
                 <w:lang w:val="en-US" w:eastAsia="vi-VN"/>
               </w:rPr>
             </w:pPr>
-            <w:proofErr w:type="spellStart"/>
             <w:r>
               <w:rPr>
                 <w:rFonts w:asciiTheme="majorHAnsi" w:eastAsia="Times New Roman" w:hAnsiTheme="majorHAnsi" w:cstheme="majorHAnsi"/>
@@ -5984,89 +5414,8 @@
                 <w:szCs w:val="26"/>
                 <w:lang w:val="en-US" w:eastAsia="vi-VN"/>
               </w:rPr>
-              <w:t>Tên</w:t>
-            </w:r>
-            <w:proofErr w:type="spellEnd"/>
-            <w:r>
-              <w:rPr>
-                <w:rFonts w:asciiTheme="majorHAnsi" w:eastAsia="Times New Roman" w:hAnsiTheme="majorHAnsi" w:cstheme="majorHAnsi"/>
-                <w:sz w:val="26"/>
-                <w:szCs w:val="26"/>
-                <w:lang w:val="en-US" w:eastAsia="vi-VN"/>
-              </w:rPr>
-              <w:t xml:space="preserve"> </w:t>
-            </w:r>
-            <w:proofErr w:type="spellStart"/>
-            <w:r>
-              <w:rPr>
-                <w:rFonts w:asciiTheme="majorHAnsi" w:eastAsia="Times New Roman" w:hAnsiTheme="majorHAnsi" w:cstheme="majorHAnsi"/>
-                <w:sz w:val="26"/>
-                <w:szCs w:val="26"/>
-                <w:lang w:val="en-US" w:eastAsia="vi-VN"/>
-              </w:rPr>
-              <w:t>danh</w:t>
-            </w:r>
-            <w:proofErr w:type="spellEnd"/>
-            <w:r>
-              <w:rPr>
-                <w:rFonts w:asciiTheme="majorHAnsi" w:eastAsia="Times New Roman" w:hAnsiTheme="majorHAnsi" w:cstheme="majorHAnsi"/>
-                <w:sz w:val="26"/>
-                <w:szCs w:val="26"/>
-                <w:lang w:val="en-US" w:eastAsia="vi-VN"/>
-              </w:rPr>
-              <w:t xml:space="preserve"> </w:t>
-            </w:r>
-            <w:proofErr w:type="spellStart"/>
-            <w:r>
-              <w:rPr>
-                <w:rFonts w:asciiTheme="majorHAnsi" w:eastAsia="Times New Roman" w:hAnsiTheme="majorHAnsi" w:cstheme="majorHAnsi"/>
-                <w:sz w:val="26"/>
-                <w:szCs w:val="26"/>
-                <w:lang w:val="en-US" w:eastAsia="vi-VN"/>
-              </w:rPr>
-              <w:t>mục</w:t>
-            </w:r>
-            <w:proofErr w:type="spellEnd"/>
-            <w:r>
-              <w:rPr>
-                <w:rFonts w:asciiTheme="majorHAnsi" w:eastAsia="Times New Roman" w:hAnsiTheme="majorHAnsi" w:cstheme="majorHAnsi"/>
-                <w:sz w:val="26"/>
-                <w:szCs w:val="26"/>
-                <w:lang w:val="en-US" w:eastAsia="vi-VN"/>
-              </w:rPr>
-              <w:t xml:space="preserve"> </w:t>
-            </w:r>
-            <w:proofErr w:type="spellStart"/>
-            <w:r>
-              <w:rPr>
-                <w:rFonts w:asciiTheme="majorHAnsi" w:eastAsia="Times New Roman" w:hAnsiTheme="majorHAnsi" w:cstheme="majorHAnsi"/>
-                <w:sz w:val="26"/>
-                <w:szCs w:val="26"/>
-                <w:lang w:val="en-US" w:eastAsia="vi-VN"/>
-              </w:rPr>
-              <w:t>khóa</w:t>
-            </w:r>
-            <w:proofErr w:type="spellEnd"/>
-            <w:r>
-              <w:rPr>
-                <w:rFonts w:asciiTheme="majorHAnsi" w:eastAsia="Times New Roman" w:hAnsiTheme="majorHAnsi" w:cstheme="majorHAnsi"/>
-                <w:sz w:val="26"/>
-                <w:szCs w:val="26"/>
-                <w:lang w:val="en-US" w:eastAsia="vi-VN"/>
-              </w:rPr>
-              <w:t xml:space="preserve"> </w:t>
-            </w:r>
-            <w:proofErr w:type="spellStart"/>
-            <w:r>
-              <w:rPr>
-                <w:rFonts w:asciiTheme="majorHAnsi" w:eastAsia="Times New Roman" w:hAnsiTheme="majorHAnsi" w:cstheme="majorHAnsi"/>
-                <w:sz w:val="26"/>
-                <w:szCs w:val="26"/>
-                <w:lang w:val="en-US" w:eastAsia="vi-VN"/>
-              </w:rPr>
-              <w:t>học</w:t>
-            </w:r>
-            <w:proofErr w:type="spellEnd"/>
+              <w:t>Tên danh mục khóa học</w:t>
+            </w:r>
           </w:p>
         </w:tc>
       </w:tr>
@@ -6092,7 +5441,6 @@
           <w:lang w:val="en-US"/>
         </w:rPr>
       </w:pPr>
-      <w:proofErr w:type="spellStart"/>
       <w:r>
         <w:rPr>
           <w:rFonts w:asciiTheme="majorHAnsi" w:hAnsiTheme="majorHAnsi" w:cstheme="majorHAnsi"/>
@@ -6101,75 +5449,8 @@
           <w:szCs w:val="26"/>
           <w:lang w:val="en-US"/>
         </w:rPr>
-        <w:t>Phân</w:t>
-      </w:r>
-      <w:proofErr w:type="spellEnd"/>
-      <w:r>
-        <w:rPr>
-          <w:rFonts w:asciiTheme="majorHAnsi" w:hAnsiTheme="majorHAnsi" w:cstheme="majorHAnsi"/>
-          <w:b/>
-          <w:sz w:val="26"/>
-          <w:szCs w:val="26"/>
-          <w:lang w:val="en-US"/>
-        </w:rPr>
-        <w:t xml:space="preserve"> </w:t>
-      </w:r>
-      <w:proofErr w:type="spellStart"/>
-      <w:r>
-        <w:rPr>
-          <w:rFonts w:asciiTheme="majorHAnsi" w:hAnsiTheme="majorHAnsi" w:cstheme="majorHAnsi"/>
-          <w:b/>
-          <w:sz w:val="26"/>
-          <w:szCs w:val="26"/>
-          <w:lang w:val="en-US"/>
-        </w:rPr>
-        <w:t>tích</w:t>
-      </w:r>
-      <w:proofErr w:type="spellEnd"/>
-      <w:r>
-        <w:rPr>
-          <w:rFonts w:asciiTheme="majorHAnsi" w:hAnsiTheme="majorHAnsi" w:cstheme="majorHAnsi"/>
-          <w:b/>
-          <w:sz w:val="26"/>
-          <w:szCs w:val="26"/>
-          <w:lang w:val="en-US"/>
-        </w:rPr>
-        <w:t xml:space="preserve"> </w:t>
-      </w:r>
-      <w:proofErr w:type="spellStart"/>
-      <w:r>
-        <w:rPr>
-          <w:rFonts w:asciiTheme="majorHAnsi" w:hAnsiTheme="majorHAnsi" w:cstheme="majorHAnsi"/>
-          <w:b/>
-          <w:sz w:val="26"/>
-          <w:szCs w:val="26"/>
-          <w:lang w:val="en-US"/>
-        </w:rPr>
-        <w:t>yêu</w:t>
-      </w:r>
-      <w:proofErr w:type="spellEnd"/>
-      <w:r>
-        <w:rPr>
-          <w:rFonts w:asciiTheme="majorHAnsi" w:hAnsiTheme="majorHAnsi" w:cstheme="majorHAnsi"/>
-          <w:b/>
-          <w:sz w:val="26"/>
-          <w:szCs w:val="26"/>
-          <w:lang w:val="en-US"/>
-        </w:rPr>
-        <w:t xml:space="preserve"> </w:t>
-      </w:r>
-      <w:proofErr w:type="spellStart"/>
-      <w:r>
-        <w:rPr>
-          <w:rFonts w:asciiTheme="majorHAnsi" w:hAnsiTheme="majorHAnsi" w:cstheme="majorHAnsi"/>
-          <w:b/>
-          <w:sz w:val="26"/>
-          <w:szCs w:val="26"/>
-          <w:lang w:val="en-US"/>
-        </w:rPr>
-        <w:t>cầu</w:t>
-      </w:r>
-      <w:proofErr w:type="spellEnd"/>
+        <w:t>Phân tích yêu cầu</w:t>
+      </w:r>
     </w:p>
     <w:p>
       <w:pPr>
@@ -6252,25 +5533,7 @@
           <w:sz w:val="26"/>
           <w:szCs w:val="26"/>
         </w:rPr>
-        <w:t xml:space="preserve">: Hỗ trợ đăng ký tài khoản, đăng nhập bằng </w:t>
-      </w:r>
-      <w:proofErr w:type="spellStart"/>
-      <w:r>
-        <w:rPr>
-          <w:rFonts w:ascii="Times New Roman" w:hAnsi="Times New Roman" w:cs="Times New Roman"/>
-          <w:sz w:val="26"/>
-          <w:szCs w:val="26"/>
-        </w:rPr>
-        <w:t>email</w:t>
-      </w:r>
-      <w:proofErr w:type="spellEnd"/>
-      <w:r>
-        <w:rPr>
-          <w:rFonts w:ascii="Times New Roman" w:hAnsi="Times New Roman" w:cs="Times New Roman"/>
-          <w:sz w:val="26"/>
-          <w:szCs w:val="26"/>
-        </w:rPr>
-        <w:t>/mật khẩu.</w:t>
+        <w:t>: Hỗ trợ đăng ký tài khoản, đăng nhập bằng email/mật khẩu.</w:t>
       </w:r>
     </w:p>
     <w:p>
@@ -6304,41 +5567,13 @@
         </w:rPr>
         <w:t xml:space="preserve">: Sử dụng </w:t>
       </w:r>
-      <w:proofErr w:type="spellStart"/>
-      <w:r>
-        <w:rPr>
-          <w:rFonts w:ascii="Times New Roman" w:hAnsi="Times New Roman" w:cs="Times New Roman"/>
-          <w:sz w:val="26"/>
-          <w:szCs w:val="26"/>
-        </w:rPr>
-        <w:t>Google</w:t>
-      </w:r>
-      <w:proofErr w:type="spellEnd"/>
-      <w:r>
-        <w:rPr>
-          <w:rFonts w:ascii="Times New Roman" w:hAnsi="Times New Roman" w:cs="Times New Roman"/>
-          <w:sz w:val="26"/>
-          <w:szCs w:val="26"/>
-        </w:rPr>
-        <w:t xml:space="preserve"> </w:t>
-      </w:r>
-      <w:proofErr w:type="spellStart"/>
-      <w:r>
-        <w:rPr>
-          <w:rFonts w:ascii="Times New Roman" w:hAnsi="Times New Roman" w:cs="Times New Roman"/>
-          <w:sz w:val="26"/>
-          <w:szCs w:val="26"/>
-        </w:rPr>
-        <w:t>OAuth</w:t>
-      </w:r>
-      <w:proofErr w:type="spellEnd"/>
-      <w:r>
-        <w:rPr>
-          <w:rFonts w:ascii="Times New Roman" w:hAnsi="Times New Roman" w:cs="Times New Roman"/>
-          <w:sz w:val="26"/>
-          <w:szCs w:val="26"/>
-        </w:rPr>
-        <w:t>.</w:t>
+      <w:r>
+        <w:rPr>
+          <w:rFonts w:ascii="Times New Roman" w:hAnsi="Times New Roman" w:cs="Times New Roman"/>
+          <w:sz w:val="26"/>
+          <w:szCs w:val="26"/>
+        </w:rPr>
+        <w:t>Google OAuth.</w:t>
       </w:r>
     </w:p>
     <w:p>
@@ -6679,25 +5914,7 @@
           <w:sz w:val="26"/>
           <w:szCs w:val="26"/>
         </w:rPr>
-        <w:t xml:space="preserve">: Gửi thông báo về lịch học, khóa học sắp diễn ra qua </w:t>
-      </w:r>
-      <w:proofErr w:type="spellStart"/>
-      <w:r>
-        <w:rPr>
-          <w:rFonts w:ascii="Times New Roman" w:hAnsi="Times New Roman" w:cs="Times New Roman"/>
-          <w:sz w:val="26"/>
-          <w:szCs w:val="26"/>
-        </w:rPr>
-        <w:t>email</w:t>
-      </w:r>
-      <w:proofErr w:type="spellEnd"/>
-      <w:r>
-        <w:rPr>
-          <w:rFonts w:ascii="Times New Roman" w:hAnsi="Times New Roman" w:cs="Times New Roman"/>
-          <w:sz w:val="26"/>
-          <w:szCs w:val="26"/>
-        </w:rPr>
-        <w:t xml:space="preserve"> hoặc hệ thống.</w:t>
+        <w:t>: Gửi thông báo về lịch học, khóa học sắp diễn ra qua email hoặc hệ thống.</w:t>
       </w:r>
     </w:p>
     <w:p>
@@ -6742,45 +5959,15 @@
           <w:sz w:val="26"/>
           <w:szCs w:val="26"/>
         </w:rPr>
-        <w:t xml:space="preserve">Triển khai trên </w:t>
-      </w:r>
-      <w:proofErr w:type="spellStart"/>
-      <w:r>
-        <w:rPr>
-          <w:rFonts w:ascii="Times New Roman" w:hAnsi="Times New Roman" w:cs="Times New Roman"/>
-          <w:b/>
-          <w:bCs/>
-          <w:sz w:val="26"/>
-          <w:szCs w:val="26"/>
-        </w:rPr>
-        <w:t>Docker</w:t>
-      </w:r>
-      <w:proofErr w:type="spellEnd"/>
-      <w:r>
-        <w:rPr>
-          <w:rFonts w:ascii="Times New Roman" w:hAnsi="Times New Roman" w:cs="Times New Roman"/>
-          <w:sz w:val="26"/>
-          <w:szCs w:val="26"/>
-        </w:rPr>
-        <w:t xml:space="preserve">: Đóng gói và chạy ứng dụng trên </w:t>
-      </w:r>
-      <w:proofErr w:type="spellStart"/>
-      <w:r>
-        <w:rPr>
-          <w:rFonts w:ascii="Times New Roman" w:hAnsi="Times New Roman" w:cs="Times New Roman"/>
-          <w:sz w:val="26"/>
-          <w:szCs w:val="26"/>
-        </w:rPr>
-        <w:t>Docker</w:t>
-      </w:r>
-      <w:proofErr w:type="spellEnd"/>
-      <w:r>
-        <w:rPr>
-          <w:rFonts w:ascii="Times New Roman" w:hAnsi="Times New Roman" w:cs="Times New Roman"/>
-          <w:sz w:val="26"/>
-          <w:szCs w:val="26"/>
-        </w:rPr>
-        <w:t>.</w:t>
+        <w:t>Triển khai trên Docker</w:t>
+      </w:r>
+      <w:r>
+        <w:rPr>
+          <w:rFonts w:ascii="Times New Roman" w:hAnsi="Times New Roman" w:cs="Times New Roman"/>
+          <w:sz w:val="26"/>
+          <w:szCs w:val="26"/>
+        </w:rPr>
+        <w:t>: Đóng gói và chạy ứng dụng trên Docker.</w:t>
       </w:r>
     </w:p>
     <w:p>
@@ -6812,43 +5999,7 @@
           <w:sz w:val="26"/>
           <w:szCs w:val="26"/>
         </w:rPr>
-        <w:t xml:space="preserve">: Sử dụng </w:t>
-      </w:r>
-      <w:proofErr w:type="spellStart"/>
-      <w:r>
-        <w:rPr>
-          <w:rFonts w:ascii="Times New Roman" w:hAnsi="Times New Roman" w:cs="Times New Roman"/>
-          <w:sz w:val="26"/>
-          <w:szCs w:val="26"/>
-        </w:rPr>
-        <w:t>GitHub</w:t>
-      </w:r>
-      <w:proofErr w:type="spellEnd"/>
-      <w:r>
-        <w:rPr>
-          <w:rFonts w:ascii="Times New Roman" w:hAnsi="Times New Roman" w:cs="Times New Roman"/>
-          <w:sz w:val="26"/>
-          <w:szCs w:val="26"/>
-        </w:rPr>
-        <w:t xml:space="preserve"> </w:t>
-      </w:r>
-      <w:proofErr w:type="spellStart"/>
-      <w:r>
-        <w:rPr>
-          <w:rFonts w:ascii="Times New Roman" w:hAnsi="Times New Roman" w:cs="Times New Roman"/>
-          <w:sz w:val="26"/>
-          <w:szCs w:val="26"/>
-        </w:rPr>
-        <w:t>Actions</w:t>
-      </w:r>
-      <w:proofErr w:type="spellEnd"/>
-      <w:r>
-        <w:rPr>
-          <w:rFonts w:ascii="Times New Roman" w:hAnsi="Times New Roman" w:cs="Times New Roman"/>
-          <w:sz w:val="26"/>
-          <w:szCs w:val="26"/>
-        </w:rPr>
-        <w:t xml:space="preserve"> để tự động </w:t>
+        <w:t xml:space="preserve">: Sử dụng GitHub Actions để tự động </w:t>
       </w:r>
       <w:r>
         <w:rPr>
@@ -6958,25 +6109,7 @@
           <w:sz w:val="26"/>
           <w:szCs w:val="26"/>
         </w:rPr>
-        <w:t xml:space="preserve">: Tối ưu hóa </w:t>
-      </w:r>
-      <w:proofErr w:type="spellStart"/>
-      <w:r>
-        <w:rPr>
-          <w:rFonts w:ascii="Times New Roman" w:hAnsi="Times New Roman" w:cs="Times New Roman"/>
-          <w:sz w:val="26"/>
-          <w:szCs w:val="26"/>
-        </w:rPr>
-        <w:t>React</w:t>
-      </w:r>
-      <w:proofErr w:type="spellEnd"/>
-      <w:r>
-        <w:rPr>
-          <w:rFonts w:ascii="Times New Roman" w:hAnsi="Times New Roman" w:cs="Times New Roman"/>
-          <w:sz w:val="26"/>
-          <w:szCs w:val="26"/>
-        </w:rPr>
-        <w:t xml:space="preserve"> để đảm bảo hiệu suất cao.</w:t>
+        <w:t>: Tối ưu hóa React để đảm bảo hiệu suất cao.</w:t>
       </w:r>
     </w:p>
     <w:p>
@@ -7010,34 +6143,14 @@
         </w:rPr>
         <w:t xml:space="preserve">: Mã hóa mật khẩu, sử dụng </w:t>
       </w:r>
-      <w:proofErr w:type="spellStart"/>
-      <w:r>
-        <w:rPr>
-          <w:rFonts w:ascii="Times New Roman" w:hAnsi="Times New Roman" w:cs="Times New Roman"/>
-          <w:sz w:val="26"/>
-          <w:szCs w:val="26"/>
-        </w:rPr>
-        <w:t>cors</w:t>
-      </w:r>
-      <w:proofErr w:type="spellEnd"/>
-      <w:r>
-        <w:rPr>
-          <w:rFonts w:ascii="Times New Roman" w:hAnsi="Times New Roman" w:cs="Times New Roman"/>
-          <w:sz w:val="26"/>
-          <w:szCs w:val="26"/>
-        </w:rPr>
-        <w:t xml:space="preserve">, giới hạn </w:t>
-      </w:r>
-      <w:proofErr w:type="spellStart"/>
-      <w:r>
-        <w:rPr>
-          <w:rFonts w:ascii="Times New Roman" w:hAnsi="Times New Roman" w:cs="Times New Roman"/>
-          <w:sz w:val="26"/>
-          <w:szCs w:val="26"/>
-        </w:rPr>
-        <w:t>session</w:t>
-      </w:r>
-      <w:proofErr w:type="spellEnd"/>
+      <w:r>
+        <w:rPr>
+          <w:rFonts w:ascii="Times New Roman" w:hAnsi="Times New Roman" w:cs="Times New Roman"/>
+          <w:sz w:val="26"/>
+          <w:szCs w:val="26"/>
+        </w:rPr>
+        <w:t>cors, giới hạn session</w:t>
+      </w:r>
       <w:r>
         <w:rPr>
           <w:rFonts w:ascii="Times New Roman" w:hAnsi="Times New Roman" w:cs="Times New Roman"/>
@@ -7177,25 +6290,7 @@
           <w:sz w:val="26"/>
           <w:szCs w:val="26"/>
         </w:rPr>
-        <w:t xml:space="preserve">, gửi </w:t>
-      </w:r>
-      <w:proofErr w:type="spellStart"/>
-      <w:r>
-        <w:rPr>
-          <w:rFonts w:ascii="Times New Roman" w:hAnsi="Times New Roman" w:cs="Times New Roman"/>
-          <w:sz w:val="26"/>
-          <w:szCs w:val="26"/>
-        </w:rPr>
-        <w:t>email</w:t>
-      </w:r>
-      <w:proofErr w:type="spellEnd"/>
-      <w:r>
-        <w:rPr>
-          <w:rFonts w:ascii="Times New Roman" w:hAnsi="Times New Roman" w:cs="Times New Roman"/>
-          <w:sz w:val="26"/>
-          <w:szCs w:val="26"/>
-        </w:rPr>
-        <w:t xml:space="preserve"> thông báo.</w:t>
+        <w:t>, gửi email thông báo.</w:t>
       </w:r>
     </w:p>
     <w:p>
@@ -7248,43 +6343,7 @@
           <w:sz w:val="26"/>
           <w:szCs w:val="26"/>
         </w:rPr>
-        <w:t xml:space="preserve">: Sử dụng </w:t>
-      </w:r>
-      <w:proofErr w:type="spellStart"/>
-      <w:r>
-        <w:rPr>
-          <w:rFonts w:ascii="Times New Roman" w:hAnsi="Times New Roman" w:cs="Times New Roman"/>
-          <w:sz w:val="26"/>
-          <w:szCs w:val="26"/>
-        </w:rPr>
-        <w:t>React</w:t>
-      </w:r>
-      <w:proofErr w:type="spellEnd"/>
-      <w:r>
-        <w:rPr>
-          <w:rFonts w:ascii="Times New Roman" w:hAnsi="Times New Roman" w:cs="Times New Roman"/>
-          <w:sz w:val="26"/>
-          <w:szCs w:val="26"/>
-        </w:rPr>
-        <w:t xml:space="preserve"> với thiết kế </w:t>
-      </w:r>
-      <w:proofErr w:type="spellStart"/>
-      <w:r>
-        <w:rPr>
-          <w:rFonts w:ascii="Times New Roman" w:hAnsi="Times New Roman" w:cs="Times New Roman"/>
-          <w:sz w:val="26"/>
-          <w:szCs w:val="26"/>
-        </w:rPr>
-        <w:t>responsive</w:t>
-      </w:r>
-      <w:proofErr w:type="spellEnd"/>
-      <w:r>
-        <w:rPr>
-          <w:rFonts w:ascii="Times New Roman" w:hAnsi="Times New Roman" w:cs="Times New Roman"/>
-          <w:sz w:val="26"/>
-          <w:szCs w:val="26"/>
-        </w:rPr>
-        <w:t>, dễ sử dụng.</w:t>
+        <w:t>: Sử dụng React với thiết kế responsive, dễ sử dụng.</w:t>
       </w:r>
     </w:p>
     <w:p>
@@ -7343,7 +6402,6 @@
           <w:lang w:val="en-US"/>
         </w:rPr>
       </w:pPr>
-      <w:proofErr w:type="spellStart"/>
       <w:r>
         <w:rPr>
           <w:rFonts w:ascii="Times New Roman" w:hAnsi="Times New Roman" w:cs="Times New Roman"/>
@@ -7353,81 +6411,8 @@
           <w:szCs w:val="26"/>
           <w:lang w:val="en-US"/>
         </w:rPr>
-        <w:t>Sơ</w:t>
-      </w:r>
-      <w:proofErr w:type="spellEnd"/>
-      <w:r>
-        <w:rPr>
-          <w:rFonts w:ascii="Times New Roman" w:hAnsi="Times New Roman" w:cs="Times New Roman"/>
-          <w:b/>
-          <w:bCs/>
-          <w:sz w:val="26"/>
-          <w:szCs w:val="26"/>
-          <w:lang w:val="en-US"/>
-        </w:rPr>
-        <w:t xml:space="preserve"> </w:t>
-      </w:r>
-      <w:proofErr w:type="spellStart"/>
-      <w:r>
-        <w:rPr>
-          <w:rFonts w:ascii="Times New Roman" w:hAnsi="Times New Roman" w:cs="Times New Roman"/>
-          <w:b/>
-          <w:bCs/>
-          <w:sz w:val="26"/>
-          <w:szCs w:val="26"/>
-          <w:lang w:val="en-US"/>
-        </w:rPr>
-        <w:t>đồ</w:t>
-      </w:r>
-      <w:proofErr w:type="spellEnd"/>
-      <w:r>
-        <w:rPr>
-          <w:rFonts w:ascii="Times New Roman" w:hAnsi="Times New Roman" w:cs="Times New Roman"/>
-          <w:b/>
-          <w:bCs/>
-          <w:sz w:val="26"/>
-          <w:szCs w:val="26"/>
-          <w:lang w:val="en-US"/>
-        </w:rPr>
-        <w:t xml:space="preserve"> </w:t>
-      </w:r>
-      <w:proofErr w:type="spellStart"/>
-      <w:r>
-        <w:rPr>
-          <w:rFonts w:ascii="Times New Roman" w:hAnsi="Times New Roman" w:cs="Times New Roman"/>
-          <w:b/>
-          <w:bCs/>
-          <w:sz w:val="26"/>
-          <w:szCs w:val="26"/>
-          <w:lang w:val="en-US"/>
-        </w:rPr>
-        <w:t>kiến</w:t>
-      </w:r>
-      <w:proofErr w:type="spellEnd"/>
-      <w:r>
-        <w:rPr>
-          <w:rFonts w:ascii="Times New Roman" w:hAnsi="Times New Roman" w:cs="Times New Roman"/>
-          <w:b/>
-          <w:bCs/>
-          <w:sz w:val="26"/>
-          <w:szCs w:val="26"/>
-          <w:lang w:val="en-US"/>
-        </w:rPr>
-        <w:t xml:space="preserve"> </w:t>
-      </w:r>
-      <w:proofErr w:type="spellStart"/>
-      <w:r>
-        <w:rPr>
-          <w:rFonts w:ascii="Times New Roman" w:hAnsi="Times New Roman" w:cs="Times New Roman"/>
-          <w:b/>
-          <w:bCs/>
-          <w:sz w:val="26"/>
-          <w:szCs w:val="26"/>
-          <w:lang w:val="en-US"/>
-        </w:rPr>
-        <w:t>trúc</w:t>
-      </w:r>
-      <w:proofErr w:type="spellEnd"/>
+        <w:t>Sơ đồ kiến trúc</w:t>
+      </w:r>
     </w:p>
     <w:p>
       <w:pPr>
@@ -7511,7 +6496,6 @@
         </w:rPr>
         <w:t xml:space="preserve"> </w:t>
       </w:r>
-      <w:proofErr w:type="spellStart"/>
       <w:r>
         <w:rPr>
           <w:rFonts w:asciiTheme="majorHAnsi" w:hAnsiTheme="majorHAnsi" w:cstheme="majorHAnsi"/>
@@ -7520,62 +6504,7 @@
           <w:szCs w:val="26"/>
           <w:lang w:val="en-US"/>
         </w:rPr>
-        <w:t>Kiểm</w:t>
-      </w:r>
-      <w:proofErr w:type="spellEnd"/>
-      <w:r>
-        <w:rPr>
-          <w:rFonts w:asciiTheme="majorHAnsi" w:hAnsiTheme="majorHAnsi" w:cstheme="majorHAnsi"/>
-          <w:b/>
-          <w:sz w:val="26"/>
-          <w:szCs w:val="26"/>
-          <w:lang w:val="en-US"/>
-        </w:rPr>
-        <w:t xml:space="preserve"> </w:t>
-      </w:r>
-      <w:proofErr w:type="spellStart"/>
-      <w:r>
-        <w:rPr>
-          <w:rFonts w:asciiTheme="majorHAnsi" w:hAnsiTheme="majorHAnsi" w:cstheme="majorHAnsi"/>
-          <w:b/>
-          <w:sz w:val="26"/>
-          <w:szCs w:val="26"/>
-          <w:lang w:val="en-US"/>
-        </w:rPr>
-        <w:t>thử</w:t>
-      </w:r>
-      <w:proofErr w:type="spellEnd"/>
-      <w:r>
-        <w:rPr>
-          <w:rFonts w:asciiTheme="majorHAnsi" w:hAnsiTheme="majorHAnsi" w:cstheme="majorHAnsi"/>
-          <w:b/>
-          <w:sz w:val="26"/>
-          <w:szCs w:val="26"/>
-          <w:lang w:val="en-US"/>
-        </w:rPr>
-        <w:t xml:space="preserve"> API </w:t>
-      </w:r>
-      <w:proofErr w:type="spellStart"/>
-      <w:r>
-        <w:rPr>
-          <w:rFonts w:asciiTheme="majorHAnsi" w:hAnsiTheme="majorHAnsi" w:cstheme="majorHAnsi"/>
-          <w:b/>
-          <w:sz w:val="26"/>
-          <w:szCs w:val="26"/>
-          <w:lang w:val="en-US"/>
-        </w:rPr>
-        <w:t>bằng</w:t>
-      </w:r>
-      <w:proofErr w:type="spellEnd"/>
-      <w:r>
-        <w:rPr>
-          <w:rFonts w:asciiTheme="majorHAnsi" w:hAnsiTheme="majorHAnsi" w:cstheme="majorHAnsi"/>
-          <w:b/>
-          <w:sz w:val="26"/>
-          <w:szCs w:val="26"/>
-          <w:lang w:val="en-US"/>
-        </w:rPr>
-        <w:t xml:space="preserve"> Postman</w:t>
+        <w:t>Kiểm thử API bằng Postman</w:t>
       </w:r>
     </w:p>
     <w:p>
@@ -7594,79 +6523,8 @@
           <w:szCs w:val="26"/>
           <w:lang w:val="en-US"/>
         </w:rPr>
-        <w:t xml:space="preserve">1. API </w:t>
-      </w:r>
-      <w:proofErr w:type="spellStart"/>
-      <w:r>
-        <w:rPr>
-          <w:rFonts w:asciiTheme="majorHAnsi" w:hAnsiTheme="majorHAnsi" w:cstheme="majorHAnsi"/>
-          <w:sz w:val="26"/>
-          <w:szCs w:val="26"/>
-          <w:lang w:val="en-US"/>
-        </w:rPr>
-        <w:t>đăng</w:t>
-      </w:r>
-      <w:proofErr w:type="spellEnd"/>
-      <w:r>
-        <w:rPr>
-          <w:rFonts w:asciiTheme="majorHAnsi" w:hAnsiTheme="majorHAnsi" w:cstheme="majorHAnsi"/>
-          <w:sz w:val="26"/>
-          <w:szCs w:val="26"/>
-          <w:lang w:val="en-US"/>
-        </w:rPr>
-        <w:t xml:space="preserve"> </w:t>
-      </w:r>
-      <w:proofErr w:type="spellStart"/>
-      <w:r>
-        <w:rPr>
-          <w:rFonts w:asciiTheme="majorHAnsi" w:hAnsiTheme="majorHAnsi" w:cstheme="majorHAnsi"/>
-          <w:sz w:val="26"/>
-          <w:szCs w:val="26"/>
-          <w:lang w:val="en-US"/>
-        </w:rPr>
-        <w:t>ký</w:t>
-      </w:r>
-      <w:proofErr w:type="spellEnd"/>
-      <w:r>
-        <w:rPr>
-          <w:rFonts w:asciiTheme="majorHAnsi" w:hAnsiTheme="majorHAnsi" w:cstheme="majorHAnsi"/>
-          <w:sz w:val="26"/>
-          <w:szCs w:val="26"/>
-          <w:lang w:val="en-US"/>
-        </w:rPr>
-        <w:t xml:space="preserve"> </w:t>
-      </w:r>
-      <w:proofErr w:type="spellStart"/>
-      <w:r>
-        <w:rPr>
-          <w:rFonts w:asciiTheme="majorHAnsi" w:hAnsiTheme="majorHAnsi" w:cstheme="majorHAnsi"/>
-          <w:sz w:val="26"/>
-          <w:szCs w:val="26"/>
-          <w:lang w:val="en-US"/>
-        </w:rPr>
-        <w:t>tài</w:t>
-      </w:r>
-      <w:proofErr w:type="spellEnd"/>
-      <w:r>
-        <w:rPr>
-          <w:rFonts w:asciiTheme="majorHAnsi" w:hAnsiTheme="majorHAnsi" w:cstheme="majorHAnsi"/>
-          <w:sz w:val="26"/>
-          <w:szCs w:val="26"/>
-          <w:lang w:val="en-US"/>
-        </w:rPr>
-        <w:t xml:space="preserve"> </w:t>
-      </w:r>
-      <w:proofErr w:type="spellStart"/>
-      <w:r>
-        <w:rPr>
-          <w:rFonts w:asciiTheme="majorHAnsi" w:hAnsiTheme="majorHAnsi" w:cstheme="majorHAnsi"/>
-          <w:sz w:val="26"/>
-          <w:szCs w:val="26"/>
-          <w:lang w:val="en-US"/>
-        </w:rPr>
-        <w:t>khoản</w:t>
-      </w:r>
-      <w:proofErr w:type="spellEnd"/>
+        <w:t>1. API đăng ký tài khoản</w:t>
+      </w:r>
     </w:p>
     <w:p>
       <w:pPr>
@@ -7738,39 +6596,8 @@
           <w:lang w:val="en-US"/>
         </w:rPr>
         <w:lastRenderedPageBreak/>
-        <w:t xml:space="preserve">2. API </w:t>
-      </w:r>
-      <w:proofErr w:type="spellStart"/>
-      <w:r>
-        <w:rPr>
-          <w:rFonts w:ascii="Times New Roman" w:hAnsi="Times New Roman" w:cs="Times New Roman"/>
-          <w:sz w:val="26"/>
-          <w:szCs w:val="26"/>
-          <w:lang w:val="en-US"/>
-        </w:rPr>
-        <w:t>đăng</w:t>
-      </w:r>
-      <w:proofErr w:type="spellEnd"/>
-      <w:r>
-        <w:rPr>
-          <w:rFonts w:ascii="Times New Roman" w:hAnsi="Times New Roman" w:cs="Times New Roman"/>
-          <w:sz w:val="26"/>
-          <w:szCs w:val="26"/>
-          <w:lang w:val="en-US"/>
-        </w:rPr>
-        <w:t xml:space="preserve"> </w:t>
-      </w:r>
-      <w:proofErr w:type="spellStart"/>
-      <w:r>
-        <w:rPr>
-          <w:rFonts w:ascii="Times New Roman" w:hAnsi="Times New Roman" w:cs="Times New Roman"/>
-          <w:sz w:val="26"/>
-          <w:szCs w:val="26"/>
-          <w:lang w:val="en-US"/>
-        </w:rPr>
-        <w:t>nhập</w:t>
-      </w:r>
-      <w:proofErr w:type="spellEnd"/>
+        <w:t>2. API đăng nhập</w:t>
+      </w:r>
     </w:p>
     <w:p>
       <w:pPr>
@@ -7843,79 +6670,8 @@
           <w:szCs w:val="26"/>
           <w:lang w:val="en-US"/>
         </w:rPr>
-        <w:t xml:space="preserve">3. API </w:t>
-      </w:r>
-      <w:proofErr w:type="spellStart"/>
-      <w:r>
-        <w:rPr>
-          <w:rFonts w:ascii="Times New Roman" w:hAnsi="Times New Roman" w:cs="Times New Roman"/>
-          <w:sz w:val="26"/>
-          <w:szCs w:val="26"/>
-          <w:lang w:val="en-US"/>
-        </w:rPr>
-        <w:t>kiểm</w:t>
-      </w:r>
-      <w:proofErr w:type="spellEnd"/>
-      <w:r>
-        <w:rPr>
-          <w:rFonts w:ascii="Times New Roman" w:hAnsi="Times New Roman" w:cs="Times New Roman"/>
-          <w:sz w:val="26"/>
-          <w:szCs w:val="26"/>
-          <w:lang w:val="en-US"/>
-        </w:rPr>
-        <w:t xml:space="preserve"> </w:t>
-      </w:r>
-      <w:proofErr w:type="spellStart"/>
-      <w:r>
-        <w:rPr>
-          <w:rFonts w:ascii="Times New Roman" w:hAnsi="Times New Roman" w:cs="Times New Roman"/>
-          <w:sz w:val="26"/>
-          <w:szCs w:val="26"/>
-          <w:lang w:val="en-US"/>
-        </w:rPr>
-        <w:t>tra</w:t>
-      </w:r>
-      <w:proofErr w:type="spellEnd"/>
-      <w:r>
-        <w:rPr>
-          <w:rFonts w:ascii="Times New Roman" w:hAnsi="Times New Roman" w:cs="Times New Roman"/>
-          <w:sz w:val="26"/>
-          <w:szCs w:val="26"/>
-          <w:lang w:val="en-US"/>
-        </w:rPr>
-        <w:t xml:space="preserve"> </w:t>
-      </w:r>
-      <w:proofErr w:type="spellStart"/>
-      <w:r>
-        <w:rPr>
-          <w:rFonts w:ascii="Times New Roman" w:hAnsi="Times New Roman" w:cs="Times New Roman"/>
-          <w:sz w:val="26"/>
-          <w:szCs w:val="26"/>
-          <w:lang w:val="en-US"/>
-        </w:rPr>
-        <w:t>đăng</w:t>
-      </w:r>
-      <w:proofErr w:type="spellEnd"/>
-      <w:r>
-        <w:rPr>
-          <w:rFonts w:ascii="Times New Roman" w:hAnsi="Times New Roman" w:cs="Times New Roman"/>
-          <w:sz w:val="26"/>
-          <w:szCs w:val="26"/>
-          <w:lang w:val="en-US"/>
-        </w:rPr>
-        <w:t xml:space="preserve"> </w:t>
-      </w:r>
-      <w:proofErr w:type="spellStart"/>
-      <w:r>
-        <w:rPr>
-          <w:rFonts w:ascii="Times New Roman" w:hAnsi="Times New Roman" w:cs="Times New Roman"/>
-          <w:sz w:val="26"/>
-          <w:szCs w:val="26"/>
-          <w:lang w:val="en-US"/>
-        </w:rPr>
-        <w:t>nhập</w:t>
-      </w:r>
-      <w:proofErr w:type="spellEnd"/>
+        <w:t>3. API kiểm tra đăng nhập</w:t>
+      </w:r>
     </w:p>
     <w:p>
       <w:pPr>
@@ -7989,39 +6745,8 @@
           <w:szCs w:val="26"/>
           <w:lang w:val="en-US"/>
         </w:rPr>
-        <w:t xml:space="preserve">4. API </w:t>
-      </w:r>
-      <w:proofErr w:type="spellStart"/>
-      <w:r>
-        <w:rPr>
-          <w:rFonts w:ascii="Times New Roman" w:hAnsi="Times New Roman" w:cs="Times New Roman"/>
-          <w:sz w:val="26"/>
-          <w:szCs w:val="26"/>
-          <w:lang w:val="en-US"/>
-        </w:rPr>
-        <w:t>đăng</w:t>
-      </w:r>
-      <w:proofErr w:type="spellEnd"/>
-      <w:r>
-        <w:rPr>
-          <w:rFonts w:ascii="Times New Roman" w:hAnsi="Times New Roman" w:cs="Times New Roman"/>
-          <w:sz w:val="26"/>
-          <w:szCs w:val="26"/>
-          <w:lang w:val="en-US"/>
-        </w:rPr>
-        <w:t xml:space="preserve"> </w:t>
-      </w:r>
-      <w:proofErr w:type="spellStart"/>
-      <w:r>
-        <w:rPr>
-          <w:rFonts w:ascii="Times New Roman" w:hAnsi="Times New Roman" w:cs="Times New Roman"/>
-          <w:sz w:val="26"/>
-          <w:szCs w:val="26"/>
-          <w:lang w:val="en-US"/>
-        </w:rPr>
-        <w:t>xuất</w:t>
-      </w:r>
-      <w:proofErr w:type="spellEnd"/>
+        <w:t>4. API đăng xuất</w:t>
+      </w:r>
     </w:p>
     <w:p>
       <w:pPr>
@@ -8094,139 +6819,8 @@
           <w:szCs w:val="26"/>
           <w:lang w:val="en-US"/>
         </w:rPr>
-        <w:t xml:space="preserve">5. API </w:t>
-      </w:r>
-      <w:proofErr w:type="spellStart"/>
-      <w:r>
-        <w:rPr>
-          <w:rFonts w:ascii="Times New Roman" w:hAnsi="Times New Roman" w:cs="Times New Roman"/>
-          <w:sz w:val="26"/>
-          <w:szCs w:val="26"/>
-          <w:lang w:val="en-US"/>
-        </w:rPr>
-        <w:t>yêu</w:t>
-      </w:r>
-      <w:proofErr w:type="spellEnd"/>
-      <w:r>
-        <w:rPr>
-          <w:rFonts w:ascii="Times New Roman" w:hAnsi="Times New Roman" w:cs="Times New Roman"/>
-          <w:sz w:val="26"/>
-          <w:szCs w:val="26"/>
-          <w:lang w:val="en-US"/>
-        </w:rPr>
-        <w:t xml:space="preserve"> </w:t>
-      </w:r>
-      <w:proofErr w:type="spellStart"/>
-      <w:r>
-        <w:rPr>
-          <w:rFonts w:ascii="Times New Roman" w:hAnsi="Times New Roman" w:cs="Times New Roman"/>
-          <w:sz w:val="26"/>
-          <w:szCs w:val="26"/>
-          <w:lang w:val="en-US"/>
-        </w:rPr>
-        <w:t>cầu</w:t>
-      </w:r>
-      <w:proofErr w:type="spellEnd"/>
-      <w:r>
-        <w:rPr>
-          <w:rFonts w:ascii="Times New Roman" w:hAnsi="Times New Roman" w:cs="Times New Roman"/>
-          <w:sz w:val="26"/>
-          <w:szCs w:val="26"/>
-          <w:lang w:val="en-US"/>
-        </w:rPr>
-        <w:t xml:space="preserve"> </w:t>
-      </w:r>
-      <w:proofErr w:type="spellStart"/>
-      <w:r>
-        <w:rPr>
-          <w:rFonts w:ascii="Times New Roman" w:hAnsi="Times New Roman" w:cs="Times New Roman"/>
-          <w:sz w:val="26"/>
-          <w:szCs w:val="26"/>
-          <w:lang w:val="en-US"/>
-        </w:rPr>
-        <w:t>gửi</w:t>
-      </w:r>
-      <w:proofErr w:type="spellEnd"/>
-      <w:r>
-        <w:rPr>
-          <w:rFonts w:ascii="Times New Roman" w:hAnsi="Times New Roman" w:cs="Times New Roman"/>
-          <w:sz w:val="26"/>
-          <w:szCs w:val="26"/>
-          <w:lang w:val="en-US"/>
-        </w:rPr>
-        <w:t xml:space="preserve"> OTP </w:t>
-      </w:r>
-      <w:proofErr w:type="spellStart"/>
-      <w:r>
-        <w:rPr>
-          <w:rFonts w:ascii="Times New Roman" w:hAnsi="Times New Roman" w:cs="Times New Roman"/>
-          <w:sz w:val="26"/>
-          <w:szCs w:val="26"/>
-          <w:lang w:val="en-US"/>
-        </w:rPr>
-        <w:t>đặt</w:t>
-      </w:r>
-      <w:proofErr w:type="spellEnd"/>
-      <w:r>
-        <w:rPr>
-          <w:rFonts w:ascii="Times New Roman" w:hAnsi="Times New Roman" w:cs="Times New Roman"/>
-          <w:sz w:val="26"/>
-          <w:szCs w:val="26"/>
-          <w:lang w:val="en-US"/>
-        </w:rPr>
-        <w:t xml:space="preserve"> </w:t>
-      </w:r>
-      <w:proofErr w:type="spellStart"/>
-      <w:r>
-        <w:rPr>
-          <w:rFonts w:ascii="Times New Roman" w:hAnsi="Times New Roman" w:cs="Times New Roman"/>
-          <w:sz w:val="26"/>
-          <w:szCs w:val="26"/>
-          <w:lang w:val="en-US"/>
-        </w:rPr>
-        <w:t>lại</w:t>
-      </w:r>
-      <w:proofErr w:type="spellEnd"/>
-      <w:r>
-        <w:rPr>
-          <w:rFonts w:ascii="Times New Roman" w:hAnsi="Times New Roman" w:cs="Times New Roman"/>
-          <w:sz w:val="26"/>
-          <w:szCs w:val="26"/>
-          <w:lang w:val="en-US"/>
-        </w:rPr>
-        <w:t xml:space="preserve"> </w:t>
-      </w:r>
-      <w:proofErr w:type="spellStart"/>
-      <w:r>
-        <w:rPr>
-          <w:rFonts w:ascii="Times New Roman" w:hAnsi="Times New Roman" w:cs="Times New Roman"/>
-          <w:sz w:val="26"/>
-          <w:szCs w:val="26"/>
-          <w:lang w:val="en-US"/>
-        </w:rPr>
-        <w:t>mật</w:t>
-      </w:r>
-      <w:proofErr w:type="spellEnd"/>
-      <w:r>
-        <w:rPr>
-          <w:rFonts w:ascii="Times New Roman" w:hAnsi="Times New Roman" w:cs="Times New Roman"/>
-          <w:sz w:val="26"/>
-          <w:szCs w:val="26"/>
-          <w:lang w:val="en-US"/>
-        </w:rPr>
-        <w:t xml:space="preserve"> </w:t>
-      </w:r>
-      <w:proofErr w:type="spellStart"/>
-      <w:r>
-        <w:rPr>
-          <w:rFonts w:ascii="Times New Roman" w:hAnsi="Times New Roman" w:cs="Times New Roman"/>
-          <w:sz w:val="26"/>
-          <w:szCs w:val="26"/>
-          <w:lang w:val="en-US"/>
-        </w:rPr>
-        <w:t>khẩu</w:t>
-      </w:r>
-      <w:proofErr w:type="spellEnd"/>
+        <w:t>5. API yêu cầu gửi OTP đặt lại mật khẩu</w:t>
+      </w:r>
     </w:p>
     <w:p>
       <w:pPr>
@@ -8300,107 +6894,7 @@
           <w:szCs w:val="26"/>
           <w:lang w:val="en-US"/>
         </w:rPr>
-        <w:t xml:space="preserve">6. API </w:t>
-      </w:r>
-      <w:proofErr w:type="spellStart"/>
-      <w:r>
-        <w:rPr>
-          <w:rFonts w:ascii="Times New Roman" w:hAnsi="Times New Roman" w:cs="Times New Roman"/>
-          <w:sz w:val="26"/>
-          <w:szCs w:val="26"/>
-          <w:lang w:val="en-US"/>
-        </w:rPr>
-        <w:t>đặt</w:t>
-      </w:r>
-      <w:proofErr w:type="spellEnd"/>
-      <w:r>
-        <w:rPr>
-          <w:rFonts w:ascii="Times New Roman" w:hAnsi="Times New Roman" w:cs="Times New Roman"/>
-          <w:sz w:val="26"/>
-          <w:szCs w:val="26"/>
-          <w:lang w:val="en-US"/>
-        </w:rPr>
-        <w:t xml:space="preserve"> </w:t>
-      </w:r>
-      <w:proofErr w:type="spellStart"/>
-      <w:r>
-        <w:rPr>
-          <w:rFonts w:ascii="Times New Roman" w:hAnsi="Times New Roman" w:cs="Times New Roman"/>
-          <w:sz w:val="26"/>
-          <w:szCs w:val="26"/>
-          <w:lang w:val="en-US"/>
-        </w:rPr>
-        <w:t>lại</w:t>
-      </w:r>
-      <w:proofErr w:type="spellEnd"/>
-      <w:r>
-        <w:rPr>
-          <w:rFonts w:ascii="Times New Roman" w:hAnsi="Times New Roman" w:cs="Times New Roman"/>
-          <w:sz w:val="26"/>
-          <w:szCs w:val="26"/>
-          <w:lang w:val="en-US"/>
-        </w:rPr>
-        <w:t xml:space="preserve"> </w:t>
-      </w:r>
-      <w:proofErr w:type="spellStart"/>
-      <w:r>
-        <w:rPr>
-          <w:rFonts w:ascii="Times New Roman" w:hAnsi="Times New Roman" w:cs="Times New Roman"/>
-          <w:sz w:val="26"/>
-          <w:szCs w:val="26"/>
-          <w:lang w:val="en-US"/>
-        </w:rPr>
-        <w:t>mật</w:t>
-      </w:r>
-      <w:proofErr w:type="spellEnd"/>
-      <w:r>
-        <w:rPr>
-          <w:rFonts w:ascii="Times New Roman" w:hAnsi="Times New Roman" w:cs="Times New Roman"/>
-          <w:sz w:val="26"/>
-          <w:szCs w:val="26"/>
-          <w:lang w:val="en-US"/>
-        </w:rPr>
-        <w:t xml:space="preserve"> </w:t>
-      </w:r>
-      <w:proofErr w:type="spellStart"/>
-      <w:r>
-        <w:rPr>
-          <w:rFonts w:ascii="Times New Roman" w:hAnsi="Times New Roman" w:cs="Times New Roman"/>
-          <w:sz w:val="26"/>
-          <w:szCs w:val="26"/>
-          <w:lang w:val="en-US"/>
-        </w:rPr>
-        <w:t>khẩu</w:t>
-      </w:r>
-      <w:proofErr w:type="spellEnd"/>
-      <w:r>
-        <w:rPr>
-          <w:rFonts w:ascii="Times New Roman" w:hAnsi="Times New Roman" w:cs="Times New Roman"/>
-          <w:sz w:val="26"/>
-          <w:szCs w:val="26"/>
-          <w:lang w:val="en-US"/>
-        </w:rPr>
-        <w:t xml:space="preserve"> </w:t>
-      </w:r>
-      <w:proofErr w:type="spellStart"/>
-      <w:r>
-        <w:rPr>
-          <w:rFonts w:ascii="Times New Roman" w:hAnsi="Times New Roman" w:cs="Times New Roman"/>
-          <w:sz w:val="26"/>
-          <w:szCs w:val="26"/>
-          <w:lang w:val="en-US"/>
-        </w:rPr>
-        <w:t>với</w:t>
-      </w:r>
-      <w:proofErr w:type="spellEnd"/>
-      <w:r>
-        <w:rPr>
-          <w:rFonts w:ascii="Times New Roman" w:hAnsi="Times New Roman" w:cs="Times New Roman"/>
-          <w:sz w:val="26"/>
-          <w:szCs w:val="26"/>
-          <w:lang w:val="en-US"/>
-        </w:rPr>
-        <w:t xml:space="preserve"> OTP</w:t>
+        <w:t>6. API đặt lại mật khẩu với OTP</w:t>
       </w:r>
     </w:p>
     <w:p>
@@ -8464,8 +6958,158 @@
           <w:rFonts w:ascii="Times New Roman" w:hAnsi="Times New Roman" w:cs="Times New Roman"/>
           <w:sz w:val="26"/>
           <w:szCs w:val="26"/>
-        </w:rPr>
-      </w:pPr>
+          <w:lang w:val="en-US"/>
+        </w:rPr>
+      </w:pPr>
+      <w:r>
+        <w:rPr>
+          <w:rFonts w:ascii="Times New Roman" w:hAnsi="Times New Roman" w:cs="Times New Roman"/>
+          <w:sz w:val="26"/>
+          <w:szCs w:val="26"/>
+          <w:lang w:val="en-US"/>
+        </w:rPr>
+        <w:t>7. API lấy thông tin người dùng</w:t>
+      </w:r>
+    </w:p>
+    <w:p>
+      <w:pPr>
+        <w:jc w:val="center"/>
+        <w:rPr>
+          <w:rFonts w:ascii="Times New Roman" w:hAnsi="Times New Roman" w:cs="Times New Roman"/>
+          <w:sz w:val="26"/>
+          <w:szCs w:val="26"/>
+          <w:lang w:val="en-US"/>
+        </w:rPr>
+      </w:pPr>
+      <w:r>
+        <w:rPr>
+          <w:rFonts w:ascii="Times New Roman" w:hAnsi="Times New Roman" w:cs="Times New Roman"/>
+          <w:sz w:val="26"/>
+          <w:szCs w:val="26"/>
+          <w:lang w:val="en-US"/>
+        </w:rPr>
+        <w:lastRenderedPageBreak/>
+        <w:drawing>
+          <wp:inline distT="0" distB="0" distL="0" distR="0" wp14:anchorId="22CE5A04" wp14:editId="10A79E37">
+            <wp:extent cx="5731510" cy="4283710"/>
+            <wp:effectExtent l="0" t="0" r="2540" b="2540"/>
+            <wp:docPr id="2" name="Picture 2"/>
+            <wp:cNvGraphicFramePr>
+              <a:graphicFrameLocks xmlns:a="http://schemas.openxmlformats.org/drawingml/2006/main" noChangeAspect="1"/>
+            </wp:cNvGraphicFramePr>
+            <a:graphic xmlns:a="http://schemas.openxmlformats.org/drawingml/2006/main">
+              <a:graphicData uri="http://schemas.openxmlformats.org/drawingml/2006/picture">
+                <pic:pic xmlns:pic="http://schemas.openxmlformats.org/drawingml/2006/picture">
+                  <pic:nvPicPr>
+                    <pic:cNvPr id="1" name=""/>
+                    <pic:cNvPicPr/>
+                  </pic:nvPicPr>
+                  <pic:blipFill>
+                    <a:blip r:embed="rId15"/>
+                    <a:stretch>
+                      <a:fillRect/>
+                    </a:stretch>
+                  </pic:blipFill>
+                  <pic:spPr>
+                    <a:xfrm>
+                      <a:off x="0" y="0"/>
+                      <a:ext cx="5731510" cy="4283710"/>
+                    </a:xfrm>
+                    <a:prstGeom prst="rect">
+                      <a:avLst/>
+                    </a:prstGeom>
+                  </pic:spPr>
+                </pic:pic>
+              </a:graphicData>
+            </a:graphic>
+          </wp:inline>
+        </w:drawing>
+      </w:r>
+    </w:p>
+    <w:p>
+      <w:pPr>
+        <w:rPr>
+          <w:rFonts w:ascii="Times New Roman" w:hAnsi="Times New Roman" w:cs="Times New Roman"/>
+          <w:sz w:val="26"/>
+          <w:szCs w:val="26"/>
+          <w:lang w:val="en-US"/>
+        </w:rPr>
+      </w:pPr>
+      <w:r>
+        <w:rPr>
+          <w:rFonts w:ascii="Times New Roman" w:hAnsi="Times New Roman" w:cs="Times New Roman"/>
+          <w:sz w:val="26"/>
+          <w:szCs w:val="26"/>
+          <w:lang w:val="en-US"/>
+        </w:rPr>
+        <w:t>8. API cập nhật</w:t>
+      </w:r>
+      <w:r>
+        <w:rPr>
+          <w:rFonts w:ascii="Times New Roman" w:hAnsi="Times New Roman" w:cs="Times New Roman"/>
+          <w:sz w:val="26"/>
+          <w:szCs w:val="26"/>
+          <w:lang w:val="en-US"/>
+        </w:rPr>
+        <w:t xml:space="preserve"> thông tin người dùng</w:t>
+      </w:r>
+      <w:bookmarkStart w:id="0" w:name="_GoBack"/>
+      <w:bookmarkEnd w:id="0"/>
+    </w:p>
+    <w:p>
+      <w:pPr>
+        <w:jc w:val="center"/>
+        <w:rPr>
+          <w:rFonts w:ascii="Times New Roman" w:hAnsi="Times New Roman" w:cs="Times New Roman"/>
+          <w:sz w:val="26"/>
+          <w:szCs w:val="26"/>
+          <w:lang w:val="en-US"/>
+        </w:rPr>
+      </w:pPr>
+      <w:r>
+        <w:rPr>
+          <w:rFonts w:ascii="Times New Roman" w:hAnsi="Times New Roman" w:cs="Times New Roman"/>
+          <w:sz w:val="26"/>
+          <w:szCs w:val="26"/>
+          <w:lang w:val="en-US"/>
+        </w:rPr>
+        <w:lastRenderedPageBreak/>
+        <w:drawing>
+          <wp:inline distT="0" distB="0" distL="0" distR="0" wp14:anchorId="2140F1F6" wp14:editId="2CE71284">
+            <wp:extent cx="5731510" cy="4587875"/>
+            <wp:effectExtent l="0" t="0" r="2540" b="3175"/>
+            <wp:docPr id="4" name="Picture 4"/>
+            <wp:cNvGraphicFramePr>
+              <a:graphicFrameLocks xmlns:a="http://schemas.openxmlformats.org/drawingml/2006/main" noChangeAspect="1"/>
+            </wp:cNvGraphicFramePr>
+            <a:graphic xmlns:a="http://schemas.openxmlformats.org/drawingml/2006/main">
+              <a:graphicData uri="http://schemas.openxmlformats.org/drawingml/2006/picture">
+                <pic:pic xmlns:pic="http://schemas.openxmlformats.org/drawingml/2006/picture">
+                  <pic:nvPicPr>
+                    <pic:cNvPr id="1" name=""/>
+                    <pic:cNvPicPr/>
+                  </pic:nvPicPr>
+                  <pic:blipFill>
+                    <a:blip r:embed="rId16"/>
+                    <a:stretch>
+                      <a:fillRect/>
+                    </a:stretch>
+                  </pic:blipFill>
+                  <pic:spPr>
+                    <a:xfrm>
+                      <a:off x="0" y="0"/>
+                      <a:ext cx="5731510" cy="4587875"/>
+                    </a:xfrm>
+                    <a:prstGeom prst="rect">
+                      <a:avLst/>
+                    </a:prstGeom>
+                  </pic:spPr>
+                </pic:pic>
+              </a:graphicData>
+            </a:graphic>
+          </wp:inline>
+        </w:drawing>
+      </w:r>
     </w:p>
     <w:sectPr>
       <w:pgSz w:w="11906" w:h="16838"/>
@@ -8478,7 +7122,7 @@
 </file>
 
 <file path=word/numbering.xml><?xml version="1.0" encoding="utf-8"?>
-<w:numbering xmlns:wpc="http://schemas.microsoft.com/office/word/2010/wordprocessingCanvas" xmlns:cx="http://schemas.microsoft.com/office/drawing/2014/chartex" xmlns:cx1="http://schemas.microsoft.com/office/drawing/2015/9/8/chartex" xmlns:cx2="http://schemas.microsoft.com/office/drawing/2015/10/21/chartex" xmlns:cx3="http://schemas.microsoft.com/office/drawing/2016/5/9/chartex" xmlns:cx4="http://schemas.microsoft.com/office/drawing/2016/5/10/chartex" xmlns:cx5="http://schemas.microsoft.com/office/drawing/2016/5/11/chartex" xmlns:cx6="http://schemas.microsoft.com/office/drawing/2016/5/12/chartex" xmlns:cx7="http://schemas.microsoft.com/office/drawing/2016/5/13/chartex" xmlns:cx8="http://schemas.microsoft.com/office/drawing/2016/5/14/chartex" xmlns:mc="http://schemas.openxmlformats.org/markup-compatibility/2006" xmlns:aink="http://schemas.microsoft.com/office/drawing/2016/ink" xmlns:am3d="http://schemas.microsoft.com/office/drawing/2017/model3d" xmlns:o="urn:schemas-microsoft-com:office:office" xmlns:oel="http://schemas.microsoft.com/office/2019/extlst" xmlns:r="http://schemas.openxmlformats.org/officeDocument/2006/relationships" xmlns:m="http://schemas.openxmlformats.org/officeDocument/2006/math" xmlns:v="urn:schemas-microsoft-com:vml" xmlns:wp14="http://schemas.microsoft.com/office/word/2010/wordprocessingDrawing" xmlns:wp="http://schemas.openxmlformats.org/drawingml/2006/wordprocessingDrawing" xmlns:w10="urn:schemas-microsoft-com:office:word" xmlns:w="http://schemas.openxmlformats.org/wordprocessingml/2006/main" xmlns:w14="http://schemas.microsoft.com/office/word/2010/wordml" xmlns:w15="http://schemas.microsoft.com/office/word/2012/wordml" xmlns:w16cex="http://schemas.microsoft.com/office/word/2018/wordml/cex" xmlns:w16cid="http://schemas.microsoft.com/office/word/2016/wordml/cid" xmlns:w16="http://schemas.microsoft.com/office/word/2018/wordml" xmlns:w16du="http://schemas.microsoft.com/office/word/2023/wordml/word16du" xmlns:w16sdtdh="http://schemas.microsoft.com/office/word/2020/wordml/sdtdatahash" xmlns:w16sdtfl="http://schemas.microsoft.com/office/word/2024/wordml/sdtformatlock" xmlns:w16se="http://schemas.microsoft.com/office/word/2015/wordml/symex" xmlns:wpg="http://schemas.microsoft.com/office/word/2010/wordprocessingGroup" xmlns:wpi="http://schemas.microsoft.com/office/word/2010/wordprocessingInk" xmlns:wne="http://schemas.microsoft.com/office/word/2006/wordml" xmlns:wps="http://schemas.microsoft.com/office/word/2010/wordprocessingShape" mc:Ignorable="w14 w15 w16se w16cid w16 w16cex w16sdtdh w16sdtfl w16du wp14">
+<w:numbering xmlns:wpc="http://schemas.microsoft.com/office/word/2010/wordprocessingCanvas" xmlns:cx="http://schemas.microsoft.com/office/drawing/2014/chartex" xmlns:cx1="http://schemas.microsoft.com/office/drawing/2015/9/8/chartex" xmlns:mc="http://schemas.openxmlformats.org/markup-compatibility/2006" xmlns:o="urn:schemas-microsoft-com:office:office" xmlns:r="http://schemas.openxmlformats.org/officeDocument/2006/relationships" xmlns:m="http://schemas.openxmlformats.org/officeDocument/2006/math" xmlns:v="urn:schemas-microsoft-com:vml" xmlns:wp14="http://schemas.microsoft.com/office/word/2010/wordprocessingDrawing" xmlns:wp="http://schemas.openxmlformats.org/drawingml/2006/wordprocessingDrawing" xmlns:w10="urn:schemas-microsoft-com:office:word" xmlns:w="http://schemas.openxmlformats.org/wordprocessingml/2006/main" xmlns:w14="http://schemas.microsoft.com/office/word/2010/wordml" xmlns:w15="http://schemas.microsoft.com/office/word/2012/wordml" xmlns:w16se="http://schemas.microsoft.com/office/word/2015/wordml/symex" xmlns:wpg="http://schemas.microsoft.com/office/word/2010/wordprocessingGroup" xmlns:wpi="http://schemas.microsoft.com/office/word/2010/wordprocessingInk" xmlns:wne="http://schemas.microsoft.com/office/word/2006/wordml" xmlns:wps="http://schemas.microsoft.com/office/word/2010/wordprocessingShape" mc:Ignorable="w14 w15 w16se wp14">
   <w:abstractNum w:abstractNumId="0" w15:restartNumberingAfterBreak="0">
     <w:nsid w:val="02A9322B"/>
     <w:multiLevelType w:val="multilevel"/>
@@ -9522,32 +8166,32 @@
       </w:rPr>
     </w:lvl>
   </w:abstractNum>
-  <w:num w:numId="1" w16cid:durableId="931359846">
+  <w:num w:numId="1">
     <w:abstractNumId w:val="3"/>
   </w:num>
-  <w:num w:numId="2" w16cid:durableId="1496067826">
+  <w:num w:numId="2">
     <w:abstractNumId w:val="6"/>
   </w:num>
-  <w:num w:numId="3" w16cid:durableId="1539900614">
+  <w:num w:numId="3">
     <w:abstractNumId w:val="5"/>
   </w:num>
-  <w:num w:numId="4" w16cid:durableId="1439137564">
+  <w:num w:numId="4">
     <w:abstractNumId w:val="2"/>
   </w:num>
-  <w:num w:numId="5" w16cid:durableId="2124836085">
+  <w:num w:numId="5">
     <w:abstractNumId w:val="0"/>
   </w:num>
-  <w:num w:numId="6" w16cid:durableId="1825122274">
+  <w:num w:numId="6">
     <w:abstractNumId w:val="4"/>
   </w:num>
-  <w:num w:numId="7" w16cid:durableId="434905714">
+  <w:num w:numId="7">
     <w:abstractNumId w:val="1"/>
   </w:num>
 </w:numbering>
 </file>
 
 <file path=word/styles.xml><?xml version="1.0" encoding="utf-8"?>
-<w:styles xmlns:mc="http://schemas.openxmlformats.org/markup-compatibility/2006" xmlns:r="http://schemas.openxmlformats.org/officeDocument/2006/relationships" xmlns:w="http://schemas.openxmlformats.org/wordprocessingml/2006/main" xmlns:w14="http://schemas.microsoft.com/office/word/2010/wordml" xmlns:w15="http://schemas.microsoft.com/office/word/2012/wordml" xmlns:w16cex="http://schemas.microsoft.com/office/word/2018/wordml/cex" xmlns:w16cid="http://schemas.microsoft.com/office/word/2016/wordml/cid" xmlns:w16="http://schemas.microsoft.com/office/word/2018/wordml" xmlns:w16du="http://schemas.microsoft.com/office/word/2023/wordml/word16du" xmlns:w16sdtdh="http://schemas.microsoft.com/office/word/2020/wordml/sdtdatahash" xmlns:w16sdtfl="http://schemas.microsoft.com/office/word/2024/wordml/sdtformatlock" xmlns:w16se="http://schemas.microsoft.com/office/word/2015/wordml/symex" mc:Ignorable="w14 w15 w16se w16cid w16 w16cex w16sdtdh w16sdtfl w16du">
+<w:styles xmlns:mc="http://schemas.openxmlformats.org/markup-compatibility/2006" xmlns:r="http://schemas.openxmlformats.org/officeDocument/2006/relationships" xmlns:w="http://schemas.openxmlformats.org/wordprocessingml/2006/main" xmlns:w14="http://schemas.microsoft.com/office/word/2010/wordml" xmlns:w15="http://schemas.microsoft.com/office/word/2012/wordml" xmlns:w16se="http://schemas.microsoft.com/office/word/2015/wordml/symex" mc:Ignorable="w14 w15 w16se">
   <w:docDefaults>
     <w:rPrDefault>
       <w:rPr>
@@ -9563,7 +8207,7 @@
       </w:pPr>
     </w:pPrDefault>
   </w:docDefaults>
-  <w:latentStyles w:defLockedState="0" w:defUIPriority="99" w:defSemiHidden="0" w:defUnhideWhenUsed="0" w:defQFormat="0" w:count="376">
+  <w:latentStyles w:defLockedState="0" w:defUIPriority="99" w:defSemiHidden="0" w:defUnhideWhenUsed="0" w:defQFormat="0" w:count="371">
     <w:lsdException w:name="Normal" w:uiPriority="0" w:qFormat="1"/>
     <w:lsdException w:name="heading 1" w:uiPriority="9" w:qFormat="1"/>
     <w:lsdException w:name="heading 2" w:semiHidden="1" w:uiPriority="9" w:unhideWhenUsed="1" w:qFormat="1"/>
@@ -9935,21 +8579,16 @@
     <w:lsdException w:name="List Table 5 Dark Accent 6" w:uiPriority="50"/>
     <w:lsdException w:name="List Table 6 Colorful Accent 6" w:uiPriority="51"/>
     <w:lsdException w:name="List Table 7 Colorful Accent 6" w:uiPriority="52"/>
-    <w:lsdException w:name="Mention" w:semiHidden="1" w:unhideWhenUsed="1"/>
-    <w:lsdException w:name="Smart Hyperlink" w:semiHidden="1" w:unhideWhenUsed="1"/>
-    <w:lsdException w:name="Hashtag" w:semiHidden="1" w:unhideWhenUsed="1"/>
-    <w:lsdException w:name="Unresolved Mention" w:semiHidden="1" w:unhideWhenUsed="1"/>
-    <w:lsdException w:name="Smart Link" w:semiHidden="1" w:unhideWhenUsed="1"/>
   </w:latentStyles>
-  <w:style w:type="paragraph" w:default="1" w:styleId="Binhthng">
+  <w:style w:type="paragraph" w:default="1" w:styleId="Normal">
     <w:name w:val="Normal"/>
     <w:qFormat/>
     <w:rsid w:val="006218CB"/>
   </w:style>
-  <w:style w:type="paragraph" w:styleId="u3">
+  <w:style w:type="paragraph" w:styleId="Heading3">
     <w:name w:val="heading 3"/>
-    <w:basedOn w:val="Binhthng"/>
-    <w:link w:val="u3Char"/>
+    <w:basedOn w:val="Normal"/>
+    <w:link w:val="Heading3Char"/>
     <w:uiPriority w:val="9"/>
     <w:qFormat/>
     <w:rsid w:val="00147413"/>
@@ -9966,13 +8605,13 @@
       <w:lang w:eastAsia="vi-VN"/>
     </w:rPr>
   </w:style>
-  <w:style w:type="character" w:default="1" w:styleId="Phngmcinhcuaoanvn">
+  <w:style w:type="character" w:default="1" w:styleId="DefaultParagraphFont">
     <w:name w:val="Default Paragraph Font"/>
     <w:uiPriority w:val="1"/>
     <w:semiHidden/>
     <w:unhideWhenUsed/>
   </w:style>
-  <w:style w:type="table" w:default="1" w:styleId="BangThngthng">
+  <w:style w:type="table" w:default="1" w:styleId="TableNormal">
     <w:name w:val="Normal Table"/>
     <w:uiPriority w:val="99"/>
     <w:semiHidden/>
@@ -9987,15 +8626,15 @@
       </w:tblCellMar>
     </w:tblPr>
   </w:style>
-  <w:style w:type="numbering" w:default="1" w:styleId="Khngco">
+  <w:style w:type="numbering" w:default="1" w:styleId="NoList">
     <w:name w:val="No List"/>
     <w:uiPriority w:val="99"/>
     <w:semiHidden/>
     <w:unhideWhenUsed/>
   </w:style>
-  <w:style w:type="paragraph" w:styleId="ThngthngWeb">
+  <w:style w:type="paragraph" w:styleId="NormalWeb">
     <w:name w:val="Normal (Web)"/>
-    <w:basedOn w:val="Binhthng"/>
+    <w:basedOn w:val="Normal"/>
     <w:uiPriority w:val="99"/>
     <w:semiHidden/>
     <w:unhideWhenUsed/>
@@ -10010,9 +8649,9 @@
       <w:lang w:eastAsia="vi-VN"/>
     </w:rPr>
   </w:style>
-  <w:style w:type="character" w:styleId="Manh">
+  <w:style w:type="character" w:styleId="Strong">
     <w:name w:val="Strong"/>
-    <w:basedOn w:val="Phngmcinhcuaoanvn"/>
+    <w:basedOn w:val="DefaultParagraphFont"/>
     <w:uiPriority w:val="22"/>
     <w:qFormat/>
     <w:rsid w:val="00147413"/>
@@ -10021,9 +8660,9 @@
       <w:bCs/>
     </w:rPr>
   </w:style>
-  <w:style w:type="table" w:styleId="LiBang">
+  <w:style w:type="table" w:styleId="TableGrid">
     <w:name w:val="Table Grid"/>
-    <w:basedOn w:val="BangThngthng"/>
+    <w:basedOn w:val="TableNormal"/>
     <w:uiPriority w:val="39"/>
     <w:rsid w:val="00147413"/>
     <w:pPr>
@@ -10040,10 +8679,10 @@
       </w:tblBorders>
     </w:tblPr>
   </w:style>
-  <w:style w:type="character" w:customStyle="1" w:styleId="u3Char">
-    <w:name w:val="Đầu đề 3 Char"/>
-    <w:basedOn w:val="Phngmcinhcuaoanvn"/>
-    <w:link w:val="u3"/>
+  <w:style w:type="character" w:customStyle="1" w:styleId="Heading3Char">
+    <w:name w:val="Heading 3 Char"/>
+    <w:basedOn w:val="DefaultParagraphFont"/>
+    <w:link w:val="Heading3"/>
     <w:uiPriority w:val="9"/>
     <w:rsid w:val="00147413"/>
     <w:rPr>
@@ -10055,9 +8694,9 @@
       <w:lang w:eastAsia="vi-VN"/>
     </w:rPr>
   </w:style>
-  <w:style w:type="character" w:styleId="MaHTML">
+  <w:style w:type="character" w:styleId="HTMLCode">
     <w:name w:val="HTML Code"/>
-    <w:basedOn w:val="Phngmcinhcuaoanvn"/>
+    <w:basedOn w:val="DefaultParagraphFont"/>
     <w:uiPriority w:val="99"/>
     <w:semiHidden/>
     <w:unhideWhenUsed/>
@@ -10337,7 +8976,7 @@
 </file>
 
 <file path=customXml/itemProps1.xml><?xml version="1.0" encoding="utf-8"?>
-<ds:datastoreItem xmlns:ds="http://schemas.openxmlformats.org/officeDocument/2006/customXml" ds:itemID="{F2760E5E-EDD2-4437-B2B5-74E177AE3810}">
+<ds:datastoreItem xmlns:ds="http://schemas.openxmlformats.org/officeDocument/2006/customXml" ds:itemID="{C8A18FA9-F26B-426F-B0D9-93D9C63B2B57}">
   <ds:schemaRefs>
     <ds:schemaRef ds:uri="http://schemas.openxmlformats.org/officeDocument/2006/bibliography"/>
   </ds:schemaRefs>

</xml_diff>

<commit_message>
Cập nhật quyển báo cáo
</commit_message>
<xml_diff>
--- a/documents/SoanBaoCao.docx
+++ b/documents/SoanBaoCao.docx
@@ -1,6 +1,6 @@
 
 <file path=word/document.xml><?xml version="1.0" encoding="utf-8"?>
-<w:document xmlns:wpc="http://schemas.microsoft.com/office/word/2010/wordprocessingCanvas" xmlns:cx="http://schemas.microsoft.com/office/drawing/2014/chartex" xmlns:cx1="http://schemas.microsoft.com/office/drawing/2015/9/8/chartex" xmlns:mc="http://schemas.openxmlformats.org/markup-compatibility/2006" xmlns:o="urn:schemas-microsoft-com:office:office" xmlns:r="http://schemas.openxmlformats.org/officeDocument/2006/relationships" xmlns:m="http://schemas.openxmlformats.org/officeDocument/2006/math" xmlns:v="urn:schemas-microsoft-com:vml" xmlns:wp14="http://schemas.microsoft.com/office/word/2010/wordprocessingDrawing" xmlns:wp="http://schemas.openxmlformats.org/drawingml/2006/wordprocessingDrawing" xmlns:w10="urn:schemas-microsoft-com:office:word" xmlns:w="http://schemas.openxmlformats.org/wordprocessingml/2006/main" xmlns:w14="http://schemas.microsoft.com/office/word/2010/wordml" xmlns:w15="http://schemas.microsoft.com/office/word/2012/wordml" xmlns:w16se="http://schemas.microsoft.com/office/word/2015/wordml/symex" xmlns:wpg="http://schemas.microsoft.com/office/word/2010/wordprocessingGroup" xmlns:wpi="http://schemas.microsoft.com/office/word/2010/wordprocessingInk" xmlns:wne="http://schemas.microsoft.com/office/word/2006/wordml" xmlns:wps="http://schemas.microsoft.com/office/word/2010/wordprocessingShape" mc:Ignorable="w14 w15 w16se wp14">
+<w:document xmlns:wpc="http://schemas.microsoft.com/office/word/2010/wordprocessingCanvas" xmlns:cx="http://schemas.microsoft.com/office/drawing/2014/chartex" xmlns:cx1="http://schemas.microsoft.com/office/drawing/2015/9/8/chartex" xmlns:cx2="http://schemas.microsoft.com/office/drawing/2015/10/21/chartex" xmlns:cx3="http://schemas.microsoft.com/office/drawing/2016/5/9/chartex" xmlns:cx4="http://schemas.microsoft.com/office/drawing/2016/5/10/chartex" xmlns:cx5="http://schemas.microsoft.com/office/drawing/2016/5/11/chartex" xmlns:cx6="http://schemas.microsoft.com/office/drawing/2016/5/12/chartex" xmlns:cx7="http://schemas.microsoft.com/office/drawing/2016/5/13/chartex" xmlns:cx8="http://schemas.microsoft.com/office/drawing/2016/5/14/chartex" xmlns:mc="http://schemas.openxmlformats.org/markup-compatibility/2006" xmlns:aink="http://schemas.microsoft.com/office/drawing/2016/ink" xmlns:am3d="http://schemas.microsoft.com/office/drawing/2017/model3d" xmlns:o="urn:schemas-microsoft-com:office:office" xmlns:oel="http://schemas.microsoft.com/office/2019/extlst" xmlns:r="http://schemas.openxmlformats.org/officeDocument/2006/relationships" xmlns:m="http://schemas.openxmlformats.org/officeDocument/2006/math" xmlns:v="urn:schemas-microsoft-com:vml" xmlns:wp14="http://schemas.microsoft.com/office/word/2010/wordprocessingDrawing" xmlns:wp="http://schemas.openxmlformats.org/drawingml/2006/wordprocessingDrawing" xmlns:w10="urn:schemas-microsoft-com:office:word" xmlns:w="http://schemas.openxmlformats.org/wordprocessingml/2006/main" xmlns:w14="http://schemas.microsoft.com/office/word/2010/wordml" xmlns:w15="http://schemas.microsoft.com/office/word/2012/wordml" xmlns:w16cex="http://schemas.microsoft.com/office/word/2018/wordml/cex" xmlns:w16cid="http://schemas.microsoft.com/office/word/2016/wordml/cid" xmlns:w16="http://schemas.microsoft.com/office/word/2018/wordml" xmlns:w16du="http://schemas.microsoft.com/office/word/2023/wordml/word16du" xmlns:w16sdtdh="http://schemas.microsoft.com/office/word/2020/wordml/sdtdatahash" xmlns:w16sdtfl="http://schemas.microsoft.com/office/word/2024/wordml/sdtformatlock" xmlns:w16se="http://schemas.microsoft.com/office/word/2015/wordml/symex" xmlns:wpg="http://schemas.microsoft.com/office/word/2010/wordprocessingGroup" xmlns:wpi="http://schemas.microsoft.com/office/word/2010/wordprocessingInk" xmlns:wne="http://schemas.microsoft.com/office/word/2006/wordml" xmlns:wps="http://schemas.microsoft.com/office/word/2010/wordprocessingShape" mc:Ignorable="w14 w15 w16se w16cid w16 w16cex w16sdtdh w16sdtfl w16du wp14">
   <w:body>
     <w:p>
       <w:pPr>
@@ -13,6 +13,7 @@
           <w:lang w:val="en-US" w:eastAsia="vi-VN"/>
         </w:rPr>
       </w:pPr>
+      <w:proofErr w:type="spellStart"/>
       <w:r>
         <w:rPr>
           <w:rFonts w:asciiTheme="majorHAnsi" w:eastAsia="Times New Roman" w:hAnsiTheme="majorHAnsi" w:cstheme="majorHAnsi"/>
@@ -22,7 +23,43 @@
           <w:szCs w:val="26"/>
           <w:lang w:val="en-US" w:eastAsia="vi-VN"/>
         </w:rPr>
-        <w:t>Mô hình ERD</w:t>
+        <w:t>Mô</w:t>
+      </w:r>
+      <w:proofErr w:type="spellEnd"/>
+      <w:r>
+        <w:rPr>
+          <w:rFonts w:asciiTheme="majorHAnsi" w:eastAsia="Times New Roman" w:hAnsiTheme="majorHAnsi" w:cstheme="majorHAnsi"/>
+          <w:b/>
+          <w:bCs/>
+          <w:sz w:val="26"/>
+          <w:szCs w:val="26"/>
+          <w:lang w:val="en-US" w:eastAsia="vi-VN"/>
+        </w:rPr>
+        <w:t xml:space="preserve"> </w:t>
+      </w:r>
+      <w:proofErr w:type="spellStart"/>
+      <w:r>
+        <w:rPr>
+          <w:rFonts w:asciiTheme="majorHAnsi" w:eastAsia="Times New Roman" w:hAnsiTheme="majorHAnsi" w:cstheme="majorHAnsi"/>
+          <w:b/>
+          <w:bCs/>
+          <w:sz w:val="26"/>
+          <w:szCs w:val="26"/>
+          <w:lang w:val="en-US" w:eastAsia="vi-VN"/>
+        </w:rPr>
+        <w:t>hình</w:t>
+      </w:r>
+      <w:proofErr w:type="spellEnd"/>
+      <w:r>
+        <w:rPr>
+          <w:rFonts w:asciiTheme="majorHAnsi" w:eastAsia="Times New Roman" w:hAnsiTheme="majorHAnsi" w:cstheme="majorHAnsi"/>
+          <w:b/>
+          <w:bCs/>
+          <w:sz w:val="26"/>
+          <w:szCs w:val="26"/>
+          <w:lang w:val="en-US" w:eastAsia="vi-VN"/>
+        </w:rPr>
+        <w:t xml:space="preserve"> ERD</w:t>
       </w:r>
     </w:p>
     <w:p>
@@ -107,6 +144,7 @@
           <w:lang w:val="en-US" w:eastAsia="vi-VN"/>
         </w:rPr>
       </w:pPr>
+      <w:proofErr w:type="spellStart"/>
       <w:r>
         <w:rPr>
           <w:rFonts w:asciiTheme="majorHAnsi" w:eastAsia="Times New Roman" w:hAnsiTheme="majorHAnsi" w:cstheme="majorHAnsi"/>
@@ -116,8 +154,129 @@
           <w:szCs w:val="26"/>
           <w:lang w:val="en-US" w:eastAsia="vi-VN"/>
         </w:rPr>
-        <w:t>Mô hình quan hệ dữ liệu</w:t>
-      </w:r>
+        <w:t>Mô</w:t>
+      </w:r>
+      <w:proofErr w:type="spellEnd"/>
+      <w:r>
+        <w:rPr>
+          <w:rFonts w:asciiTheme="majorHAnsi" w:eastAsia="Times New Roman" w:hAnsiTheme="majorHAnsi" w:cstheme="majorHAnsi"/>
+          <w:b/>
+          <w:bCs/>
+          <w:sz w:val="26"/>
+          <w:szCs w:val="26"/>
+          <w:lang w:val="en-US" w:eastAsia="vi-VN"/>
+        </w:rPr>
+        <w:t xml:space="preserve"> </w:t>
+      </w:r>
+      <w:proofErr w:type="spellStart"/>
+      <w:r>
+        <w:rPr>
+          <w:rFonts w:asciiTheme="majorHAnsi" w:eastAsia="Times New Roman" w:hAnsiTheme="majorHAnsi" w:cstheme="majorHAnsi"/>
+          <w:b/>
+          <w:bCs/>
+          <w:sz w:val="26"/>
+          <w:szCs w:val="26"/>
+          <w:lang w:val="en-US" w:eastAsia="vi-VN"/>
+        </w:rPr>
+        <w:t>hình</w:t>
+      </w:r>
+      <w:proofErr w:type="spellEnd"/>
+      <w:r>
+        <w:rPr>
+          <w:rFonts w:asciiTheme="majorHAnsi" w:eastAsia="Times New Roman" w:hAnsiTheme="majorHAnsi" w:cstheme="majorHAnsi"/>
+          <w:b/>
+          <w:bCs/>
+          <w:sz w:val="26"/>
+          <w:szCs w:val="26"/>
+          <w:lang w:val="en-US" w:eastAsia="vi-VN"/>
+        </w:rPr>
+        <w:t xml:space="preserve"> </w:t>
+      </w:r>
+      <w:proofErr w:type="spellStart"/>
+      <w:r>
+        <w:rPr>
+          <w:rFonts w:asciiTheme="majorHAnsi" w:eastAsia="Times New Roman" w:hAnsiTheme="majorHAnsi" w:cstheme="majorHAnsi"/>
+          <w:b/>
+          <w:bCs/>
+          <w:sz w:val="26"/>
+          <w:szCs w:val="26"/>
+          <w:lang w:val="en-US" w:eastAsia="vi-VN"/>
+        </w:rPr>
+        <w:t>quan</w:t>
+      </w:r>
+      <w:proofErr w:type="spellEnd"/>
+      <w:r>
+        <w:rPr>
+          <w:rFonts w:asciiTheme="majorHAnsi" w:eastAsia="Times New Roman" w:hAnsiTheme="majorHAnsi" w:cstheme="majorHAnsi"/>
+          <w:b/>
+          <w:bCs/>
+          <w:sz w:val="26"/>
+          <w:szCs w:val="26"/>
+          <w:lang w:val="en-US" w:eastAsia="vi-VN"/>
+        </w:rPr>
+        <w:t xml:space="preserve"> </w:t>
+      </w:r>
+      <w:proofErr w:type="spellStart"/>
+      <w:r>
+        <w:rPr>
+          <w:rFonts w:asciiTheme="majorHAnsi" w:eastAsia="Times New Roman" w:hAnsiTheme="majorHAnsi" w:cstheme="majorHAnsi"/>
+          <w:b/>
+          <w:bCs/>
+          <w:sz w:val="26"/>
+          <w:szCs w:val="26"/>
+          <w:lang w:val="en-US" w:eastAsia="vi-VN"/>
+        </w:rPr>
+        <w:t>hệ</w:t>
+      </w:r>
+      <w:proofErr w:type="spellEnd"/>
+      <w:r>
+        <w:rPr>
+          <w:rFonts w:asciiTheme="majorHAnsi" w:eastAsia="Times New Roman" w:hAnsiTheme="majorHAnsi" w:cstheme="majorHAnsi"/>
+          <w:b/>
+          <w:bCs/>
+          <w:sz w:val="26"/>
+          <w:szCs w:val="26"/>
+          <w:lang w:val="en-US" w:eastAsia="vi-VN"/>
+        </w:rPr>
+        <w:t xml:space="preserve"> </w:t>
+      </w:r>
+      <w:proofErr w:type="spellStart"/>
+      <w:r>
+        <w:rPr>
+          <w:rFonts w:asciiTheme="majorHAnsi" w:eastAsia="Times New Roman" w:hAnsiTheme="majorHAnsi" w:cstheme="majorHAnsi"/>
+          <w:b/>
+          <w:bCs/>
+          <w:sz w:val="26"/>
+          <w:szCs w:val="26"/>
+          <w:lang w:val="en-US" w:eastAsia="vi-VN"/>
+        </w:rPr>
+        <w:t>dữ</w:t>
+      </w:r>
+      <w:proofErr w:type="spellEnd"/>
+      <w:r>
+        <w:rPr>
+          <w:rFonts w:asciiTheme="majorHAnsi" w:eastAsia="Times New Roman" w:hAnsiTheme="majorHAnsi" w:cstheme="majorHAnsi"/>
+          <w:b/>
+          <w:bCs/>
+          <w:sz w:val="26"/>
+          <w:szCs w:val="26"/>
+          <w:lang w:val="en-US" w:eastAsia="vi-VN"/>
+        </w:rPr>
+        <w:t xml:space="preserve"> </w:t>
+      </w:r>
+      <w:proofErr w:type="spellStart"/>
+      <w:r>
+        <w:rPr>
+          <w:rFonts w:asciiTheme="majorHAnsi" w:eastAsia="Times New Roman" w:hAnsiTheme="majorHAnsi" w:cstheme="majorHAnsi"/>
+          <w:b/>
+          <w:bCs/>
+          <w:sz w:val="26"/>
+          <w:szCs w:val="26"/>
+          <w:lang w:val="en-US" w:eastAsia="vi-VN"/>
+        </w:rPr>
+        <w:t>liệu</w:t>
+      </w:r>
+      <w:proofErr w:type="spellEnd"/>
     </w:p>
     <w:p>
       <w:pPr>
@@ -227,6 +386,7 @@
           <w:lang w:val="en-US" w:eastAsia="vi-VN"/>
         </w:rPr>
       </w:pPr>
+      <w:proofErr w:type="spellStart"/>
       <w:r>
         <w:rPr>
           <w:rFonts w:asciiTheme="majorHAnsi" w:eastAsia="Times New Roman" w:hAnsiTheme="majorHAnsi" w:cstheme="majorHAnsi"/>
@@ -237,8 +397,33 @@
           <w:lang w:val="en-US" w:eastAsia="vi-VN"/>
         </w:rPr>
         <w:lastRenderedPageBreak/>
-        <w:t>Mô tả</w:t>
-      </w:r>
+        <w:t>Mô</w:t>
+      </w:r>
+      <w:proofErr w:type="spellEnd"/>
+      <w:r>
+        <w:rPr>
+          <w:rFonts w:asciiTheme="majorHAnsi" w:eastAsia="Times New Roman" w:hAnsiTheme="majorHAnsi" w:cstheme="majorHAnsi"/>
+          <w:b/>
+          <w:bCs/>
+          <w:sz w:val="26"/>
+          <w:szCs w:val="26"/>
+          <w:lang w:val="en-US" w:eastAsia="vi-VN"/>
+        </w:rPr>
+        <w:t xml:space="preserve"> </w:t>
+      </w:r>
+      <w:proofErr w:type="spellStart"/>
+      <w:r>
+        <w:rPr>
+          <w:rFonts w:asciiTheme="majorHAnsi" w:eastAsia="Times New Roman" w:hAnsiTheme="majorHAnsi" w:cstheme="majorHAnsi"/>
+          <w:b/>
+          <w:bCs/>
+          <w:sz w:val="26"/>
+          <w:szCs w:val="26"/>
+          <w:lang w:val="en-US" w:eastAsia="vi-VN"/>
+        </w:rPr>
+        <w:t>tả</w:t>
+      </w:r>
+      <w:proofErr w:type="spellEnd"/>
       <w:r>
         <w:rPr>
           <w:rFonts w:asciiTheme="majorHAnsi" w:eastAsia="Times New Roman" w:hAnsiTheme="majorHAnsi" w:cstheme="majorHAnsi"/>
@@ -271,12 +456,36 @@
           <w:szCs w:val="26"/>
           <w:lang w:eastAsia="vi-VN"/>
         </w:rPr>
-        <w:t>Bảng người dùng (users)</w:t>
+        <w:t>Bảng người dùng (</w:t>
+      </w:r>
+      <w:proofErr w:type="spellStart"/>
+      <w:r>
+        <w:rPr>
+          <w:rFonts w:asciiTheme="majorHAnsi" w:eastAsia="Times New Roman" w:hAnsiTheme="majorHAnsi" w:cstheme="majorHAnsi"/>
+          <w:b/>
+          <w:bCs/>
+          <w:sz w:val="26"/>
+          <w:szCs w:val="26"/>
+          <w:lang w:eastAsia="vi-VN"/>
+        </w:rPr>
+        <w:t>users</w:t>
+      </w:r>
+      <w:proofErr w:type="spellEnd"/>
+      <w:r>
+        <w:rPr>
+          <w:rFonts w:asciiTheme="majorHAnsi" w:eastAsia="Times New Roman" w:hAnsiTheme="majorHAnsi" w:cstheme="majorHAnsi"/>
+          <w:b/>
+          <w:bCs/>
+          <w:sz w:val="26"/>
+          <w:szCs w:val="26"/>
+          <w:lang w:eastAsia="vi-VN"/>
+        </w:rPr>
+        <w:t>)</w:t>
       </w:r>
     </w:p>
     <w:tbl>
       <w:tblPr>
-        <w:tblStyle w:val="TableGrid"/>
+        <w:tblStyle w:val="LiBang"/>
         <w:tblW w:w="0" w:type="auto"/>
         <w:tblLook w:val="04A0" w:firstRow="1" w:lastRow="0" w:firstColumn="1" w:lastColumn="0" w:noHBand="0" w:noVBand="1"/>
       </w:tblPr>
@@ -460,6 +669,7 @@
                 <w:lang w:eastAsia="vi-VN"/>
               </w:rPr>
             </w:pPr>
+            <w:proofErr w:type="spellStart"/>
             <w:r>
               <w:rPr>
                 <w:rFonts w:asciiTheme="majorHAnsi" w:eastAsia="Times New Roman" w:hAnsiTheme="majorHAnsi" w:cstheme="majorHAnsi"/>
@@ -469,6 +679,7 @@
               </w:rPr>
               <w:t>userId</w:t>
             </w:r>
+            <w:proofErr w:type="spellEnd"/>
           </w:p>
         </w:tc>
         <w:tc>
@@ -569,6 +780,7 @@
                 <w:lang w:eastAsia="vi-VN"/>
               </w:rPr>
             </w:pPr>
+            <w:proofErr w:type="spellStart"/>
             <w:r>
               <w:rPr>
                 <w:rFonts w:asciiTheme="majorHAnsi" w:eastAsia="Times New Roman" w:hAnsiTheme="majorHAnsi" w:cstheme="majorHAnsi"/>
@@ -578,6 +790,7 @@
               </w:rPr>
               <w:t>googleId</w:t>
             </w:r>
+            <w:proofErr w:type="spellEnd"/>
           </w:p>
         </w:tc>
         <w:tc>
@@ -628,8 +841,19 @@
                 <w:szCs w:val="26"/>
                 <w:lang w:eastAsia="vi-VN"/>
               </w:rPr>
-              <w:t>ID của người dùng khi đăng nhập bằng Google</w:t>
-            </w:r>
+              <w:t xml:space="preserve">ID của người dùng khi đăng nhập bằng </w:t>
+            </w:r>
+            <w:proofErr w:type="spellStart"/>
+            <w:r>
+              <w:rPr>
+                <w:rFonts w:asciiTheme="majorHAnsi" w:eastAsia="Times New Roman" w:hAnsiTheme="majorHAnsi" w:cstheme="majorHAnsi"/>
+                <w:sz w:val="26"/>
+                <w:szCs w:val="26"/>
+                <w:lang w:eastAsia="vi-VN"/>
+              </w:rPr>
+              <w:t>Google</w:t>
+            </w:r>
+            <w:proofErr w:type="spellEnd"/>
           </w:p>
         </w:tc>
       </w:tr>
@@ -678,6 +902,7 @@
                 <w:lang w:eastAsia="vi-VN"/>
               </w:rPr>
             </w:pPr>
+            <w:proofErr w:type="spellStart"/>
             <w:r>
               <w:rPr>
                 <w:rFonts w:asciiTheme="majorHAnsi" w:eastAsia="Times New Roman" w:hAnsiTheme="majorHAnsi" w:cstheme="majorHAnsi"/>
@@ -687,6 +912,7 @@
               </w:rPr>
               <w:t>userFullName</w:t>
             </w:r>
+            <w:proofErr w:type="spellEnd"/>
           </w:p>
         </w:tc>
         <w:tc>
@@ -787,6 +1013,7 @@
                 <w:lang w:eastAsia="vi-VN"/>
               </w:rPr>
             </w:pPr>
+            <w:proofErr w:type="spellStart"/>
             <w:r>
               <w:rPr>
                 <w:rFonts w:asciiTheme="majorHAnsi" w:eastAsia="Times New Roman" w:hAnsiTheme="majorHAnsi" w:cstheme="majorHAnsi"/>
@@ -796,6 +1023,7 @@
               </w:rPr>
               <w:t>userEmail</w:t>
             </w:r>
+            <w:proofErr w:type="spellEnd"/>
           </w:p>
         </w:tc>
         <w:tc>
@@ -839,14 +1067,25 @@
                 <w:lang w:eastAsia="vi-VN"/>
               </w:rPr>
             </w:pPr>
-            <w:r>
-              <w:rPr>
-                <w:rFonts w:asciiTheme="majorHAnsi" w:eastAsia="Times New Roman" w:hAnsiTheme="majorHAnsi" w:cstheme="majorHAnsi"/>
-                <w:sz w:val="26"/>
-                <w:szCs w:val="26"/>
-                <w:lang w:eastAsia="vi-VN"/>
-              </w:rPr>
-              <w:t>Email người dùng</w:t>
+            <w:proofErr w:type="spellStart"/>
+            <w:r>
+              <w:rPr>
+                <w:rFonts w:asciiTheme="majorHAnsi" w:eastAsia="Times New Roman" w:hAnsiTheme="majorHAnsi" w:cstheme="majorHAnsi"/>
+                <w:sz w:val="26"/>
+                <w:szCs w:val="26"/>
+                <w:lang w:eastAsia="vi-VN"/>
+              </w:rPr>
+              <w:t>Email</w:t>
+            </w:r>
+            <w:proofErr w:type="spellEnd"/>
+            <w:r>
+              <w:rPr>
+                <w:rFonts w:asciiTheme="majorHAnsi" w:eastAsia="Times New Roman" w:hAnsiTheme="majorHAnsi" w:cstheme="majorHAnsi"/>
+                <w:sz w:val="26"/>
+                <w:szCs w:val="26"/>
+                <w:lang w:eastAsia="vi-VN"/>
+              </w:rPr>
+              <w:t xml:space="preserve"> người dùng</w:t>
             </w:r>
           </w:p>
         </w:tc>
@@ -896,6 +1135,7 @@
                 <w:lang w:eastAsia="vi-VN"/>
               </w:rPr>
             </w:pPr>
+            <w:proofErr w:type="spellStart"/>
             <w:r>
               <w:rPr>
                 <w:rFonts w:asciiTheme="majorHAnsi" w:eastAsia="Times New Roman" w:hAnsiTheme="majorHAnsi" w:cstheme="majorHAnsi"/>
@@ -905,6 +1145,7 @@
               </w:rPr>
               <w:t>userPassword</w:t>
             </w:r>
+            <w:proofErr w:type="spellEnd"/>
           </w:p>
         </w:tc>
         <w:tc>
@@ -1005,6 +1246,7 @@
                 <w:lang w:eastAsia="vi-VN"/>
               </w:rPr>
             </w:pPr>
+            <w:proofErr w:type="spellStart"/>
             <w:r>
               <w:rPr>
                 <w:rFonts w:asciiTheme="majorHAnsi" w:eastAsia="Times New Roman" w:hAnsiTheme="majorHAnsi" w:cstheme="majorHAnsi"/>
@@ -1014,6 +1256,7 @@
               </w:rPr>
               <w:t>userGender</w:t>
             </w:r>
+            <w:proofErr w:type="spellEnd"/>
           </w:p>
         </w:tc>
         <w:tc>
@@ -1114,6 +1357,7 @@
                 <w:lang w:eastAsia="vi-VN"/>
               </w:rPr>
             </w:pPr>
+            <w:proofErr w:type="spellStart"/>
             <w:r>
               <w:rPr>
                 <w:rFonts w:asciiTheme="majorHAnsi" w:eastAsia="Times New Roman" w:hAnsiTheme="majorHAnsi" w:cstheme="majorHAnsi"/>
@@ -1123,6 +1367,7 @@
               </w:rPr>
               <w:t>userPhoneNumber</w:t>
             </w:r>
+            <w:proofErr w:type="spellEnd"/>
           </w:p>
         </w:tc>
         <w:tc>
@@ -1223,6 +1468,7 @@
                 <w:lang w:eastAsia="vi-VN"/>
               </w:rPr>
             </w:pPr>
+            <w:proofErr w:type="spellStart"/>
             <w:r>
               <w:rPr>
                 <w:rFonts w:asciiTheme="majorHAnsi" w:eastAsia="Times New Roman" w:hAnsiTheme="majorHAnsi" w:cstheme="majorHAnsi"/>
@@ -1232,6 +1478,7 @@
               </w:rPr>
               <w:t>userAddress</w:t>
             </w:r>
+            <w:proofErr w:type="spellEnd"/>
           </w:p>
         </w:tc>
         <w:tc>
@@ -1332,6 +1579,7 @@
                 <w:lang w:eastAsia="vi-VN"/>
               </w:rPr>
             </w:pPr>
+            <w:proofErr w:type="spellStart"/>
             <w:r>
               <w:rPr>
                 <w:rFonts w:asciiTheme="majorHAnsi" w:eastAsia="Times New Roman" w:hAnsiTheme="majorHAnsi" w:cstheme="majorHAnsi"/>
@@ -1341,6 +1589,7 @@
               </w:rPr>
               <w:t>userRole</w:t>
             </w:r>
+            <w:proofErr w:type="spellEnd"/>
           </w:p>
         </w:tc>
         <w:tc>
@@ -1441,6 +1690,7 @@
                 <w:lang w:eastAsia="vi-VN"/>
               </w:rPr>
             </w:pPr>
+            <w:proofErr w:type="spellStart"/>
             <w:r>
               <w:rPr>
                 <w:rFonts w:asciiTheme="majorHAnsi" w:eastAsia="Times New Roman" w:hAnsiTheme="majorHAnsi" w:cstheme="majorHAnsi"/>
@@ -1450,6 +1700,7 @@
               </w:rPr>
               <w:t>userOtp</w:t>
             </w:r>
+            <w:proofErr w:type="spellEnd"/>
           </w:p>
         </w:tc>
         <w:tc>
@@ -1550,6 +1801,7 @@
                 <w:lang w:eastAsia="vi-VN"/>
               </w:rPr>
             </w:pPr>
+            <w:proofErr w:type="spellStart"/>
             <w:r>
               <w:rPr>
                 <w:rFonts w:asciiTheme="majorHAnsi" w:eastAsia="Times New Roman" w:hAnsiTheme="majorHAnsi" w:cstheme="majorHAnsi"/>
@@ -1559,6 +1811,7 @@
               </w:rPr>
               <w:t>userOtpExpire</w:t>
             </w:r>
+            <w:proofErr w:type="spellEnd"/>
           </w:p>
         </w:tc>
         <w:tc>
@@ -1659,6 +1912,7 @@
                 <w:lang w:eastAsia="vi-VN"/>
               </w:rPr>
             </w:pPr>
+            <w:proofErr w:type="spellStart"/>
             <w:r>
               <w:rPr>
                 <w:rFonts w:asciiTheme="majorHAnsi" w:eastAsia="Times New Roman" w:hAnsiTheme="majorHAnsi" w:cstheme="majorHAnsi"/>
@@ -1668,6 +1922,7 @@
               </w:rPr>
               <w:t>userStatus</w:t>
             </w:r>
+            <w:proofErr w:type="spellEnd"/>
           </w:p>
         </w:tc>
         <w:tc>
@@ -1768,6 +2023,7 @@
                 <w:lang w:eastAsia="vi-VN"/>
               </w:rPr>
             </w:pPr>
+            <w:proofErr w:type="spellStart"/>
             <w:r>
               <w:rPr>
                 <w:rFonts w:asciiTheme="majorHAnsi" w:eastAsia="Times New Roman" w:hAnsiTheme="majorHAnsi" w:cstheme="majorHAnsi"/>
@@ -1777,6 +2033,7 @@
               </w:rPr>
               <w:t>userCreateAt</w:t>
             </w:r>
+            <w:proofErr w:type="spellEnd"/>
           </w:p>
         </w:tc>
         <w:tc>
@@ -1877,6 +2134,7 @@
                 <w:lang w:eastAsia="vi-VN"/>
               </w:rPr>
             </w:pPr>
+            <w:proofErr w:type="spellStart"/>
             <w:r>
               <w:rPr>
                 <w:rFonts w:asciiTheme="majorHAnsi" w:eastAsia="Times New Roman" w:hAnsiTheme="majorHAnsi" w:cstheme="majorHAnsi"/>
@@ -1886,6 +2144,7 @@
               </w:rPr>
               <w:t>userUpdateAt</w:t>
             </w:r>
+            <w:proofErr w:type="spellEnd"/>
           </w:p>
         </w:tc>
         <w:tc>
@@ -1972,12 +2231,36 @@
           <w:szCs w:val="26"/>
           <w:lang w:eastAsia="vi-VN"/>
         </w:rPr>
-        <w:t>Bảng khóa học (courses)</w:t>
+        <w:t>Bảng khóa học (</w:t>
+      </w:r>
+      <w:proofErr w:type="spellStart"/>
+      <w:r>
+        <w:rPr>
+          <w:rFonts w:asciiTheme="majorHAnsi" w:eastAsia="Times New Roman" w:hAnsiTheme="majorHAnsi" w:cstheme="majorHAnsi"/>
+          <w:b/>
+          <w:bCs/>
+          <w:sz w:val="26"/>
+          <w:szCs w:val="26"/>
+          <w:lang w:eastAsia="vi-VN"/>
+        </w:rPr>
+        <w:t>courses</w:t>
+      </w:r>
+      <w:proofErr w:type="spellEnd"/>
+      <w:r>
+        <w:rPr>
+          <w:rFonts w:asciiTheme="majorHAnsi" w:eastAsia="Times New Roman" w:hAnsiTheme="majorHAnsi" w:cstheme="majorHAnsi"/>
+          <w:b/>
+          <w:bCs/>
+          <w:sz w:val="26"/>
+          <w:szCs w:val="26"/>
+          <w:lang w:eastAsia="vi-VN"/>
+        </w:rPr>
+        <w:t>)</w:t>
       </w:r>
     </w:p>
     <w:tbl>
       <w:tblPr>
-        <w:tblStyle w:val="TableGrid"/>
+        <w:tblStyle w:val="LiBang"/>
         <w:tblW w:w="0" w:type="auto"/>
         <w:tblLook w:val="04A0" w:firstRow="1" w:lastRow="0" w:firstColumn="1" w:lastColumn="0" w:noHBand="0" w:noVBand="1"/>
       </w:tblPr>
@@ -2161,6 +2444,7 @@
                 <w:lang w:eastAsia="vi-VN"/>
               </w:rPr>
             </w:pPr>
+            <w:proofErr w:type="spellStart"/>
             <w:r>
               <w:rPr>
                 <w:rFonts w:asciiTheme="majorHAnsi" w:eastAsia="Times New Roman" w:hAnsiTheme="majorHAnsi" w:cstheme="majorHAnsi"/>
@@ -2170,6 +2454,7 @@
               </w:rPr>
               <w:t>courseId</w:t>
             </w:r>
+            <w:proofErr w:type="spellEnd"/>
           </w:p>
         </w:tc>
         <w:tc>
@@ -2270,6 +2555,7 @@
                 <w:lang w:eastAsia="vi-VN"/>
               </w:rPr>
             </w:pPr>
+            <w:proofErr w:type="spellStart"/>
             <w:r>
               <w:rPr>
                 <w:rFonts w:asciiTheme="majorHAnsi" w:eastAsia="Times New Roman" w:hAnsiTheme="majorHAnsi" w:cstheme="majorHAnsi"/>
@@ -2279,6 +2565,7 @@
               </w:rPr>
               <w:t>userId</w:t>
             </w:r>
+            <w:proofErr w:type="spellEnd"/>
           </w:p>
         </w:tc>
         <w:tc>
@@ -2379,6 +2666,7 @@
                 <w:lang w:eastAsia="vi-VN"/>
               </w:rPr>
             </w:pPr>
+            <w:proofErr w:type="spellStart"/>
             <w:r>
               <w:rPr>
                 <w:rFonts w:asciiTheme="majorHAnsi" w:eastAsia="Times New Roman" w:hAnsiTheme="majorHAnsi" w:cstheme="majorHAnsi"/>
@@ -2388,6 +2676,7 @@
               </w:rPr>
               <w:t>courseName</w:t>
             </w:r>
+            <w:proofErr w:type="spellEnd"/>
           </w:p>
         </w:tc>
         <w:tc>
@@ -2488,6 +2777,7 @@
                 <w:lang w:eastAsia="vi-VN"/>
               </w:rPr>
             </w:pPr>
+            <w:proofErr w:type="spellStart"/>
             <w:r>
               <w:rPr>
                 <w:rFonts w:asciiTheme="majorHAnsi" w:eastAsia="Times New Roman" w:hAnsiTheme="majorHAnsi" w:cstheme="majorHAnsi"/>
@@ -2497,6 +2787,7 @@
               </w:rPr>
               <w:t>courseDescription</w:t>
             </w:r>
+            <w:proofErr w:type="spellEnd"/>
           </w:p>
         </w:tc>
         <w:tc>
@@ -2597,6 +2888,7 @@
                 <w:lang w:eastAsia="vi-VN"/>
               </w:rPr>
             </w:pPr>
+            <w:proofErr w:type="spellStart"/>
             <w:r>
               <w:rPr>
                 <w:rFonts w:asciiTheme="majorHAnsi" w:eastAsia="Times New Roman" w:hAnsiTheme="majorHAnsi" w:cstheme="majorHAnsi"/>
@@ -2606,6 +2898,7 @@
               </w:rPr>
               <w:t>courseStartDate</w:t>
             </w:r>
+            <w:proofErr w:type="spellEnd"/>
           </w:p>
         </w:tc>
         <w:tc>
@@ -2706,6 +2999,7 @@
                 <w:lang w:eastAsia="vi-VN"/>
               </w:rPr>
             </w:pPr>
+            <w:proofErr w:type="spellStart"/>
             <w:r>
               <w:rPr>
                 <w:rFonts w:asciiTheme="majorHAnsi" w:eastAsia="Times New Roman" w:hAnsiTheme="majorHAnsi" w:cstheme="majorHAnsi"/>
@@ -2715,6 +3009,7 @@
               </w:rPr>
               <w:t>courseEndDate</w:t>
             </w:r>
+            <w:proofErr w:type="spellEnd"/>
           </w:p>
         </w:tc>
         <w:tc>
@@ -2815,6 +3110,7 @@
                 <w:lang w:eastAsia="vi-VN"/>
               </w:rPr>
             </w:pPr>
+            <w:proofErr w:type="spellStart"/>
             <w:r>
               <w:rPr>
                 <w:rFonts w:asciiTheme="majorHAnsi" w:eastAsia="Times New Roman" w:hAnsiTheme="majorHAnsi" w:cstheme="majorHAnsi"/>
@@ -2824,6 +3120,7 @@
               </w:rPr>
               <w:t>courseMaxStudent</w:t>
             </w:r>
+            <w:proofErr w:type="spellEnd"/>
           </w:p>
         </w:tc>
         <w:tc>
@@ -2924,6 +3221,7 @@
                 <w:lang w:eastAsia="vi-VN"/>
               </w:rPr>
             </w:pPr>
+            <w:proofErr w:type="spellStart"/>
             <w:r>
               <w:rPr>
                 <w:rFonts w:asciiTheme="majorHAnsi" w:eastAsia="Times New Roman" w:hAnsiTheme="majorHAnsi" w:cstheme="majorHAnsi"/>
@@ -2933,6 +3231,7 @@
               </w:rPr>
               <w:t>coursePrice</w:t>
             </w:r>
+            <w:proofErr w:type="spellEnd"/>
           </w:p>
         </w:tc>
         <w:tc>
@@ -3033,6 +3332,7 @@
                 <w:lang w:eastAsia="vi-VN"/>
               </w:rPr>
             </w:pPr>
+            <w:proofErr w:type="spellStart"/>
             <w:r>
               <w:rPr>
                 <w:rFonts w:asciiTheme="majorHAnsi" w:eastAsia="Times New Roman" w:hAnsiTheme="majorHAnsi" w:cstheme="majorHAnsi"/>
@@ -3042,6 +3342,7 @@
               </w:rPr>
               <w:t>courseStatus</w:t>
             </w:r>
+            <w:proofErr w:type="spellEnd"/>
           </w:p>
         </w:tc>
         <w:tc>
@@ -3142,6 +3443,7 @@
                 <w:lang w:eastAsia="vi-VN"/>
               </w:rPr>
             </w:pPr>
+            <w:proofErr w:type="spellStart"/>
             <w:r>
               <w:rPr>
                 <w:rFonts w:asciiTheme="majorHAnsi" w:eastAsia="Times New Roman" w:hAnsiTheme="majorHAnsi" w:cstheme="majorHAnsi"/>
@@ -3151,6 +3453,7 @@
               </w:rPr>
               <w:t>courseCreateAt</w:t>
             </w:r>
+            <w:proofErr w:type="spellEnd"/>
           </w:p>
         </w:tc>
         <w:tc>
@@ -3251,6 +3554,7 @@
                 <w:lang w:eastAsia="vi-VN"/>
               </w:rPr>
             </w:pPr>
+            <w:proofErr w:type="spellStart"/>
             <w:r>
               <w:rPr>
                 <w:rFonts w:asciiTheme="majorHAnsi" w:eastAsia="Times New Roman" w:hAnsiTheme="majorHAnsi" w:cstheme="majorHAnsi"/>
@@ -3260,6 +3564,7 @@
               </w:rPr>
               <w:t>courseUpdateAt</w:t>
             </w:r>
+            <w:proofErr w:type="spellEnd"/>
           </w:p>
         </w:tc>
         <w:tc>
@@ -3346,12 +3651,36 @@
           <w:szCs w:val="26"/>
           <w:lang w:eastAsia="vi-VN"/>
         </w:rPr>
-        <w:t>Bảng đăng ký khóa học (enrollments)</w:t>
+        <w:t>Bảng đăng ký khóa học (</w:t>
+      </w:r>
+      <w:proofErr w:type="spellStart"/>
+      <w:r>
+        <w:rPr>
+          <w:rFonts w:asciiTheme="majorHAnsi" w:eastAsia="Times New Roman" w:hAnsiTheme="majorHAnsi" w:cstheme="majorHAnsi"/>
+          <w:b/>
+          <w:bCs/>
+          <w:sz w:val="26"/>
+          <w:szCs w:val="26"/>
+          <w:lang w:eastAsia="vi-VN"/>
+        </w:rPr>
+        <w:t>enrollments</w:t>
+      </w:r>
+      <w:proofErr w:type="spellEnd"/>
+      <w:r>
+        <w:rPr>
+          <w:rFonts w:asciiTheme="majorHAnsi" w:eastAsia="Times New Roman" w:hAnsiTheme="majorHAnsi" w:cstheme="majorHAnsi"/>
+          <w:b/>
+          <w:bCs/>
+          <w:sz w:val="26"/>
+          <w:szCs w:val="26"/>
+          <w:lang w:eastAsia="vi-VN"/>
+        </w:rPr>
+        <w:t>)</w:t>
       </w:r>
     </w:p>
     <w:tbl>
       <w:tblPr>
-        <w:tblStyle w:val="TableGrid"/>
+        <w:tblStyle w:val="LiBang"/>
         <w:tblW w:w="8995" w:type="dxa"/>
         <w:tblLook w:val="04A0" w:firstRow="1" w:lastRow="0" w:firstColumn="1" w:lastColumn="0" w:noHBand="0" w:noVBand="1"/>
       </w:tblPr>
@@ -3535,6 +3864,7 @@
                 <w:lang w:eastAsia="vi-VN"/>
               </w:rPr>
             </w:pPr>
+            <w:proofErr w:type="spellStart"/>
             <w:r>
               <w:rPr>
                 <w:rFonts w:asciiTheme="majorHAnsi" w:eastAsia="Times New Roman" w:hAnsiTheme="majorHAnsi" w:cstheme="majorHAnsi"/>
@@ -3544,6 +3874,7 @@
               </w:rPr>
               <w:t>enrollmentId</w:t>
             </w:r>
+            <w:proofErr w:type="spellEnd"/>
           </w:p>
         </w:tc>
         <w:tc>
@@ -3644,6 +3975,7 @@
                 <w:lang w:eastAsia="vi-VN"/>
               </w:rPr>
             </w:pPr>
+            <w:proofErr w:type="spellStart"/>
             <w:r>
               <w:rPr>
                 <w:rFonts w:asciiTheme="majorHAnsi" w:eastAsia="Times New Roman" w:hAnsiTheme="majorHAnsi" w:cstheme="majorHAnsi"/>
@@ -3653,6 +3985,7 @@
               </w:rPr>
               <w:t>userId</w:t>
             </w:r>
+            <w:proofErr w:type="spellEnd"/>
           </w:p>
         </w:tc>
         <w:tc>
@@ -3696,6 +4029,7 @@
                 <w:lang w:eastAsia="vi-VN"/>
               </w:rPr>
             </w:pPr>
+            <w:proofErr w:type="spellStart"/>
             <w:r>
               <w:rPr>
                 <w:rFonts w:asciiTheme="majorHAnsi" w:eastAsia="Times New Roman" w:hAnsiTheme="majorHAnsi" w:cstheme="majorHAnsi"/>
@@ -3705,6 +4039,7 @@
               </w:rPr>
               <w:t>Mã</w:t>
             </w:r>
+            <w:proofErr w:type="spellEnd"/>
             <w:r>
               <w:rPr>
                 <w:rFonts w:asciiTheme="majorHAnsi" w:eastAsia="Times New Roman" w:hAnsiTheme="majorHAnsi" w:cstheme="majorHAnsi"/>
@@ -3762,6 +4097,7 @@
                 <w:lang w:eastAsia="vi-VN"/>
               </w:rPr>
             </w:pPr>
+            <w:proofErr w:type="spellStart"/>
             <w:r>
               <w:rPr>
                 <w:rFonts w:asciiTheme="majorHAnsi" w:eastAsia="Times New Roman" w:hAnsiTheme="majorHAnsi" w:cstheme="majorHAnsi"/>
@@ -3771,6 +4107,7 @@
               </w:rPr>
               <w:t>courseId</w:t>
             </w:r>
+            <w:proofErr w:type="spellEnd"/>
           </w:p>
         </w:tc>
         <w:tc>
@@ -3814,6 +4151,7 @@
                 <w:lang w:eastAsia="vi-VN"/>
               </w:rPr>
             </w:pPr>
+            <w:proofErr w:type="spellStart"/>
             <w:r>
               <w:rPr>
                 <w:rFonts w:asciiTheme="majorHAnsi" w:eastAsia="Times New Roman" w:hAnsiTheme="majorHAnsi" w:cstheme="majorHAnsi"/>
@@ -3823,6 +4161,7 @@
               </w:rPr>
               <w:t>Mã</w:t>
             </w:r>
+            <w:proofErr w:type="spellEnd"/>
             <w:r>
               <w:rPr>
                 <w:rFonts w:asciiTheme="majorHAnsi" w:eastAsia="Times New Roman" w:hAnsiTheme="majorHAnsi" w:cstheme="majorHAnsi"/>
@@ -3880,6 +4219,7 @@
                 <w:lang w:eastAsia="vi-VN"/>
               </w:rPr>
             </w:pPr>
+            <w:proofErr w:type="spellStart"/>
             <w:r>
               <w:rPr>
                 <w:rFonts w:asciiTheme="majorHAnsi" w:eastAsia="Times New Roman" w:hAnsiTheme="majorHAnsi" w:cstheme="majorHAnsi"/>
@@ -3889,6 +4229,7 @@
               </w:rPr>
               <w:t>enrollmentStatus</w:t>
             </w:r>
+            <w:proofErr w:type="spellEnd"/>
           </w:p>
         </w:tc>
         <w:tc>
@@ -3989,6 +4330,7 @@
                 <w:lang w:eastAsia="vi-VN"/>
               </w:rPr>
             </w:pPr>
+            <w:proofErr w:type="spellStart"/>
             <w:r>
               <w:rPr>
                 <w:rFonts w:asciiTheme="majorHAnsi" w:eastAsia="Times New Roman" w:hAnsiTheme="majorHAnsi" w:cstheme="majorHAnsi"/>
@@ -3998,6 +4340,7 @@
               </w:rPr>
               <w:t>enrollmentAt</w:t>
             </w:r>
+            <w:proofErr w:type="spellEnd"/>
           </w:p>
         </w:tc>
         <w:tc>
@@ -4084,12 +4427,36 @@
           <w:szCs w:val="26"/>
           <w:lang w:eastAsia="vi-VN"/>
         </w:rPr>
-        <w:t>Bảng buổi học (sessions)</w:t>
+        <w:t>Bảng buổi học (</w:t>
+      </w:r>
+      <w:proofErr w:type="spellStart"/>
+      <w:r>
+        <w:rPr>
+          <w:rFonts w:asciiTheme="majorHAnsi" w:eastAsia="Times New Roman" w:hAnsiTheme="majorHAnsi" w:cstheme="majorHAnsi"/>
+          <w:b/>
+          <w:bCs/>
+          <w:sz w:val="26"/>
+          <w:szCs w:val="26"/>
+          <w:lang w:eastAsia="vi-VN"/>
+        </w:rPr>
+        <w:t>sessions</w:t>
+      </w:r>
+      <w:proofErr w:type="spellEnd"/>
+      <w:r>
+        <w:rPr>
+          <w:rFonts w:asciiTheme="majorHAnsi" w:eastAsia="Times New Roman" w:hAnsiTheme="majorHAnsi" w:cstheme="majorHAnsi"/>
+          <w:b/>
+          <w:bCs/>
+          <w:sz w:val="26"/>
+          <w:szCs w:val="26"/>
+          <w:lang w:eastAsia="vi-VN"/>
+        </w:rPr>
+        <w:t>)</w:t>
       </w:r>
     </w:p>
     <w:tbl>
       <w:tblPr>
-        <w:tblStyle w:val="TableGrid"/>
+        <w:tblStyle w:val="LiBang"/>
         <w:tblW w:w="0" w:type="auto"/>
         <w:tblLook w:val="04A0" w:firstRow="1" w:lastRow="0" w:firstColumn="1" w:lastColumn="0" w:noHBand="0" w:noVBand="1"/>
       </w:tblPr>
@@ -4275,6 +4642,7 @@
                 <w:lang w:eastAsia="vi-VN"/>
               </w:rPr>
             </w:pPr>
+            <w:proofErr w:type="spellStart"/>
             <w:r>
               <w:rPr>
                 <w:rFonts w:asciiTheme="majorHAnsi" w:eastAsia="Times New Roman" w:hAnsiTheme="majorHAnsi" w:cstheme="majorHAnsi"/>
@@ -4284,6 +4652,7 @@
               </w:rPr>
               <w:t>sessionId</w:t>
             </w:r>
+            <w:proofErr w:type="spellEnd"/>
           </w:p>
         </w:tc>
         <w:tc>
@@ -4385,6 +4754,7 @@
                 <w:lang w:eastAsia="vi-VN"/>
               </w:rPr>
             </w:pPr>
+            <w:proofErr w:type="spellStart"/>
             <w:r>
               <w:rPr>
                 <w:rFonts w:asciiTheme="majorHAnsi" w:eastAsia="Times New Roman" w:hAnsiTheme="majorHAnsi" w:cstheme="majorHAnsi"/>
@@ -4394,6 +4764,7 @@
               </w:rPr>
               <w:t>courseId</w:t>
             </w:r>
+            <w:proofErr w:type="spellEnd"/>
           </w:p>
         </w:tc>
         <w:tc>
@@ -4495,6 +4866,7 @@
                 <w:lang w:eastAsia="vi-VN"/>
               </w:rPr>
             </w:pPr>
+            <w:proofErr w:type="spellStart"/>
             <w:r>
               <w:rPr>
                 <w:rFonts w:asciiTheme="majorHAnsi" w:eastAsia="Times New Roman" w:hAnsiTheme="majorHAnsi" w:cstheme="majorHAnsi"/>
@@ -4504,6 +4876,7 @@
               </w:rPr>
               <w:t>sessionName</w:t>
             </w:r>
+            <w:proofErr w:type="spellEnd"/>
           </w:p>
         </w:tc>
         <w:tc>
@@ -4605,6 +4978,7 @@
                 <w:lang w:eastAsia="vi-VN"/>
               </w:rPr>
             </w:pPr>
+            <w:proofErr w:type="spellStart"/>
             <w:r>
               <w:rPr>
                 <w:rFonts w:asciiTheme="majorHAnsi" w:eastAsia="Times New Roman" w:hAnsiTheme="majorHAnsi" w:cstheme="majorHAnsi"/>
@@ -4614,6 +4988,7 @@
               </w:rPr>
               <w:t>sessionDate</w:t>
             </w:r>
+            <w:proofErr w:type="spellEnd"/>
           </w:p>
         </w:tc>
         <w:tc>
@@ -4715,6 +5090,7 @@
                 <w:lang w:eastAsia="vi-VN"/>
               </w:rPr>
             </w:pPr>
+            <w:proofErr w:type="spellStart"/>
             <w:r>
               <w:rPr>
                 <w:rFonts w:asciiTheme="majorHAnsi" w:eastAsia="Times New Roman" w:hAnsiTheme="majorHAnsi" w:cstheme="majorHAnsi"/>
@@ -4724,6 +5100,7 @@
               </w:rPr>
               <w:t>sessionStartTime</w:t>
             </w:r>
+            <w:proofErr w:type="spellEnd"/>
           </w:p>
         </w:tc>
         <w:tc>
@@ -4825,6 +5202,7 @@
                 <w:lang w:eastAsia="vi-VN"/>
               </w:rPr>
             </w:pPr>
+            <w:proofErr w:type="spellStart"/>
             <w:r>
               <w:rPr>
                 <w:rFonts w:asciiTheme="majorHAnsi" w:eastAsia="Times New Roman" w:hAnsiTheme="majorHAnsi" w:cstheme="majorHAnsi"/>
@@ -4834,6 +5212,7 @@
               </w:rPr>
               <w:t>sessionEndTime</w:t>
             </w:r>
+            <w:proofErr w:type="spellEnd"/>
           </w:p>
         </w:tc>
         <w:tc>
@@ -4935,6 +5314,7 @@
                 <w:lang w:eastAsia="vi-VN"/>
               </w:rPr>
             </w:pPr>
+            <w:proofErr w:type="spellStart"/>
             <w:r>
               <w:rPr>
                 <w:rFonts w:asciiTheme="majorHAnsi" w:eastAsia="Times New Roman" w:hAnsiTheme="majorHAnsi" w:cstheme="majorHAnsi"/>
@@ -4944,6 +5324,7 @@
               </w:rPr>
               <w:t>sessionStatus</w:t>
             </w:r>
+            <w:proofErr w:type="spellEnd"/>
           </w:p>
         </w:tc>
         <w:tc>
@@ -5019,6 +5400,7 @@
           <w:lang w:val="en-US"/>
         </w:rPr>
       </w:pPr>
+      <w:proofErr w:type="spellStart"/>
       <w:r>
         <w:rPr>
           <w:rFonts w:asciiTheme="majorHAnsi" w:hAnsiTheme="majorHAnsi" w:cstheme="majorHAnsi"/>
@@ -5027,12 +5409,133 @@
           <w:szCs w:val="26"/>
           <w:lang w:val="en-US"/>
         </w:rPr>
-        <w:t>Bảng danh mục khóa học (courseCategories)</w:t>
+        <w:t>Bảng</w:t>
+      </w:r>
+      <w:proofErr w:type="spellEnd"/>
+      <w:r>
+        <w:rPr>
+          <w:rFonts w:asciiTheme="majorHAnsi" w:hAnsiTheme="majorHAnsi" w:cstheme="majorHAnsi"/>
+          <w:b/>
+          <w:sz w:val="26"/>
+          <w:szCs w:val="26"/>
+          <w:lang w:val="en-US"/>
+        </w:rPr>
+        <w:t xml:space="preserve"> </w:t>
+      </w:r>
+      <w:proofErr w:type="spellStart"/>
+      <w:r>
+        <w:rPr>
+          <w:rFonts w:asciiTheme="majorHAnsi" w:hAnsiTheme="majorHAnsi" w:cstheme="majorHAnsi"/>
+          <w:b/>
+          <w:sz w:val="26"/>
+          <w:szCs w:val="26"/>
+          <w:lang w:val="en-US"/>
+        </w:rPr>
+        <w:t>danh</w:t>
+      </w:r>
+      <w:proofErr w:type="spellEnd"/>
+      <w:r>
+        <w:rPr>
+          <w:rFonts w:asciiTheme="majorHAnsi" w:hAnsiTheme="majorHAnsi" w:cstheme="majorHAnsi"/>
+          <w:b/>
+          <w:sz w:val="26"/>
+          <w:szCs w:val="26"/>
+          <w:lang w:val="en-US"/>
+        </w:rPr>
+        <w:t xml:space="preserve"> </w:t>
+      </w:r>
+      <w:proofErr w:type="spellStart"/>
+      <w:r>
+        <w:rPr>
+          <w:rFonts w:asciiTheme="majorHAnsi" w:hAnsiTheme="majorHAnsi" w:cstheme="majorHAnsi"/>
+          <w:b/>
+          <w:sz w:val="26"/>
+          <w:szCs w:val="26"/>
+          <w:lang w:val="en-US"/>
+        </w:rPr>
+        <w:t>mục</w:t>
+      </w:r>
+      <w:proofErr w:type="spellEnd"/>
+      <w:r>
+        <w:rPr>
+          <w:rFonts w:asciiTheme="majorHAnsi" w:hAnsiTheme="majorHAnsi" w:cstheme="majorHAnsi"/>
+          <w:b/>
+          <w:sz w:val="26"/>
+          <w:szCs w:val="26"/>
+          <w:lang w:val="en-US"/>
+        </w:rPr>
+        <w:t xml:space="preserve"> </w:t>
+      </w:r>
+      <w:proofErr w:type="spellStart"/>
+      <w:r>
+        <w:rPr>
+          <w:rFonts w:asciiTheme="majorHAnsi" w:hAnsiTheme="majorHAnsi" w:cstheme="majorHAnsi"/>
+          <w:b/>
+          <w:sz w:val="26"/>
+          <w:szCs w:val="26"/>
+          <w:lang w:val="en-US"/>
+        </w:rPr>
+        <w:t>khóa</w:t>
+      </w:r>
+      <w:proofErr w:type="spellEnd"/>
+      <w:r>
+        <w:rPr>
+          <w:rFonts w:asciiTheme="majorHAnsi" w:hAnsiTheme="majorHAnsi" w:cstheme="majorHAnsi"/>
+          <w:b/>
+          <w:sz w:val="26"/>
+          <w:szCs w:val="26"/>
+          <w:lang w:val="en-US"/>
+        </w:rPr>
+        <w:t xml:space="preserve"> </w:t>
+      </w:r>
+      <w:proofErr w:type="spellStart"/>
+      <w:r>
+        <w:rPr>
+          <w:rFonts w:asciiTheme="majorHAnsi" w:hAnsiTheme="majorHAnsi" w:cstheme="majorHAnsi"/>
+          <w:b/>
+          <w:sz w:val="26"/>
+          <w:szCs w:val="26"/>
+          <w:lang w:val="en-US"/>
+        </w:rPr>
+        <w:t>học</w:t>
+      </w:r>
+      <w:proofErr w:type="spellEnd"/>
+      <w:r>
+        <w:rPr>
+          <w:rFonts w:asciiTheme="majorHAnsi" w:hAnsiTheme="majorHAnsi" w:cstheme="majorHAnsi"/>
+          <w:b/>
+          <w:sz w:val="26"/>
+          <w:szCs w:val="26"/>
+          <w:lang w:val="en-US"/>
+        </w:rPr>
+        <w:t xml:space="preserve"> (</w:t>
+      </w:r>
+      <w:proofErr w:type="spellStart"/>
+      <w:r>
+        <w:rPr>
+          <w:rFonts w:asciiTheme="majorHAnsi" w:hAnsiTheme="majorHAnsi" w:cstheme="majorHAnsi"/>
+          <w:b/>
+          <w:sz w:val="26"/>
+          <w:szCs w:val="26"/>
+          <w:lang w:val="en-US"/>
+        </w:rPr>
+        <w:t>courseCategories</w:t>
+      </w:r>
+      <w:proofErr w:type="spellEnd"/>
+      <w:r>
+        <w:rPr>
+          <w:rFonts w:asciiTheme="majorHAnsi" w:hAnsiTheme="majorHAnsi" w:cstheme="majorHAnsi"/>
+          <w:b/>
+          <w:sz w:val="26"/>
+          <w:szCs w:val="26"/>
+          <w:lang w:val="en-US"/>
+        </w:rPr>
+        <w:t>)</w:t>
       </w:r>
     </w:p>
     <w:tbl>
       <w:tblPr>
-        <w:tblStyle w:val="TableGrid"/>
+        <w:tblStyle w:val="LiBang"/>
         <w:tblW w:w="0" w:type="auto"/>
         <w:tblLook w:val="04A0" w:firstRow="1" w:lastRow="0" w:firstColumn="1" w:lastColumn="0" w:noHBand="0" w:noVBand="1"/>
       </w:tblPr>
@@ -5218,6 +5721,7 @@
                 <w:lang w:eastAsia="vi-VN"/>
               </w:rPr>
             </w:pPr>
+            <w:proofErr w:type="spellStart"/>
             <w:r>
               <w:rPr>
                 <w:rFonts w:asciiTheme="majorHAnsi" w:hAnsiTheme="majorHAnsi" w:cstheme="majorHAnsi"/>
@@ -5236,6 +5740,7 @@
               </w:rPr>
               <w:t>Id</w:t>
             </w:r>
+            <w:proofErr w:type="spellEnd"/>
           </w:p>
         </w:tc>
         <w:tc>
@@ -5288,6 +5793,7 @@
               </w:rPr>
               <w:t xml:space="preserve">Mã định danh cho </w:t>
             </w:r>
+            <w:proofErr w:type="spellStart"/>
             <w:r>
               <w:rPr>
                 <w:rFonts w:asciiTheme="majorHAnsi" w:eastAsia="Times New Roman" w:hAnsiTheme="majorHAnsi" w:cstheme="majorHAnsi"/>
@@ -5295,8 +5801,69 @@
                 <w:szCs w:val="26"/>
                 <w:lang w:val="en-US" w:eastAsia="vi-VN"/>
               </w:rPr>
-              <w:t>danh mục khóa học</w:t>
-            </w:r>
+              <w:t>danh</w:t>
+            </w:r>
+            <w:proofErr w:type="spellEnd"/>
+            <w:r>
+              <w:rPr>
+                <w:rFonts w:asciiTheme="majorHAnsi" w:eastAsia="Times New Roman" w:hAnsiTheme="majorHAnsi" w:cstheme="majorHAnsi"/>
+                <w:sz w:val="26"/>
+                <w:szCs w:val="26"/>
+                <w:lang w:val="en-US" w:eastAsia="vi-VN"/>
+              </w:rPr>
+              <w:t xml:space="preserve"> </w:t>
+            </w:r>
+            <w:proofErr w:type="spellStart"/>
+            <w:r>
+              <w:rPr>
+                <w:rFonts w:asciiTheme="majorHAnsi" w:eastAsia="Times New Roman" w:hAnsiTheme="majorHAnsi" w:cstheme="majorHAnsi"/>
+                <w:sz w:val="26"/>
+                <w:szCs w:val="26"/>
+                <w:lang w:val="en-US" w:eastAsia="vi-VN"/>
+              </w:rPr>
+              <w:t>mục</w:t>
+            </w:r>
+            <w:proofErr w:type="spellEnd"/>
+            <w:r>
+              <w:rPr>
+                <w:rFonts w:asciiTheme="majorHAnsi" w:eastAsia="Times New Roman" w:hAnsiTheme="majorHAnsi" w:cstheme="majorHAnsi"/>
+                <w:sz w:val="26"/>
+                <w:szCs w:val="26"/>
+                <w:lang w:val="en-US" w:eastAsia="vi-VN"/>
+              </w:rPr>
+              <w:t xml:space="preserve"> </w:t>
+            </w:r>
+            <w:proofErr w:type="spellStart"/>
+            <w:r>
+              <w:rPr>
+                <w:rFonts w:asciiTheme="majorHAnsi" w:eastAsia="Times New Roman" w:hAnsiTheme="majorHAnsi" w:cstheme="majorHAnsi"/>
+                <w:sz w:val="26"/>
+                <w:szCs w:val="26"/>
+                <w:lang w:val="en-US" w:eastAsia="vi-VN"/>
+              </w:rPr>
+              <w:t>khóa</w:t>
+            </w:r>
+            <w:proofErr w:type="spellEnd"/>
+            <w:r>
+              <w:rPr>
+                <w:rFonts w:asciiTheme="majorHAnsi" w:eastAsia="Times New Roman" w:hAnsiTheme="majorHAnsi" w:cstheme="majorHAnsi"/>
+                <w:sz w:val="26"/>
+                <w:szCs w:val="26"/>
+                <w:lang w:val="en-US" w:eastAsia="vi-VN"/>
+              </w:rPr>
+              <w:t xml:space="preserve"> </w:t>
+            </w:r>
+            <w:proofErr w:type="spellStart"/>
+            <w:r>
+              <w:rPr>
+                <w:rFonts w:asciiTheme="majorHAnsi" w:eastAsia="Times New Roman" w:hAnsiTheme="majorHAnsi" w:cstheme="majorHAnsi"/>
+                <w:sz w:val="26"/>
+                <w:szCs w:val="26"/>
+                <w:lang w:val="en-US" w:eastAsia="vi-VN"/>
+              </w:rPr>
+              <w:t>học</w:t>
+            </w:r>
+            <w:proofErr w:type="spellEnd"/>
           </w:p>
         </w:tc>
       </w:tr>
@@ -5346,6 +5913,7 @@
                 <w:lang w:eastAsia="vi-VN"/>
               </w:rPr>
             </w:pPr>
+            <w:proofErr w:type="spellStart"/>
             <w:r>
               <w:rPr>
                 <w:rFonts w:asciiTheme="majorHAnsi" w:hAnsiTheme="majorHAnsi" w:cstheme="majorHAnsi"/>
@@ -5364,6 +5932,7 @@
               </w:rPr>
               <w:t>Name</w:t>
             </w:r>
+            <w:proofErr w:type="spellEnd"/>
           </w:p>
         </w:tc>
         <w:tc>
@@ -5407,6 +5976,7 @@
                 <w:lang w:val="en-US" w:eastAsia="vi-VN"/>
               </w:rPr>
             </w:pPr>
+            <w:proofErr w:type="spellStart"/>
             <w:r>
               <w:rPr>
                 <w:rFonts w:asciiTheme="majorHAnsi" w:eastAsia="Times New Roman" w:hAnsiTheme="majorHAnsi" w:cstheme="majorHAnsi"/>
@@ -5414,8 +5984,89 @@
                 <w:szCs w:val="26"/>
                 <w:lang w:val="en-US" w:eastAsia="vi-VN"/>
               </w:rPr>
-              <w:t>Tên danh mục khóa học</w:t>
-            </w:r>
+              <w:t>Tên</w:t>
+            </w:r>
+            <w:proofErr w:type="spellEnd"/>
+            <w:r>
+              <w:rPr>
+                <w:rFonts w:asciiTheme="majorHAnsi" w:eastAsia="Times New Roman" w:hAnsiTheme="majorHAnsi" w:cstheme="majorHAnsi"/>
+                <w:sz w:val="26"/>
+                <w:szCs w:val="26"/>
+                <w:lang w:val="en-US" w:eastAsia="vi-VN"/>
+              </w:rPr>
+              <w:t xml:space="preserve"> </w:t>
+            </w:r>
+            <w:proofErr w:type="spellStart"/>
+            <w:r>
+              <w:rPr>
+                <w:rFonts w:asciiTheme="majorHAnsi" w:eastAsia="Times New Roman" w:hAnsiTheme="majorHAnsi" w:cstheme="majorHAnsi"/>
+                <w:sz w:val="26"/>
+                <w:szCs w:val="26"/>
+                <w:lang w:val="en-US" w:eastAsia="vi-VN"/>
+              </w:rPr>
+              <w:t>danh</w:t>
+            </w:r>
+            <w:proofErr w:type="spellEnd"/>
+            <w:r>
+              <w:rPr>
+                <w:rFonts w:asciiTheme="majorHAnsi" w:eastAsia="Times New Roman" w:hAnsiTheme="majorHAnsi" w:cstheme="majorHAnsi"/>
+                <w:sz w:val="26"/>
+                <w:szCs w:val="26"/>
+                <w:lang w:val="en-US" w:eastAsia="vi-VN"/>
+              </w:rPr>
+              <w:t xml:space="preserve"> </w:t>
+            </w:r>
+            <w:proofErr w:type="spellStart"/>
+            <w:r>
+              <w:rPr>
+                <w:rFonts w:asciiTheme="majorHAnsi" w:eastAsia="Times New Roman" w:hAnsiTheme="majorHAnsi" w:cstheme="majorHAnsi"/>
+                <w:sz w:val="26"/>
+                <w:szCs w:val="26"/>
+                <w:lang w:val="en-US" w:eastAsia="vi-VN"/>
+              </w:rPr>
+              <w:t>mục</w:t>
+            </w:r>
+            <w:proofErr w:type="spellEnd"/>
+            <w:r>
+              <w:rPr>
+                <w:rFonts w:asciiTheme="majorHAnsi" w:eastAsia="Times New Roman" w:hAnsiTheme="majorHAnsi" w:cstheme="majorHAnsi"/>
+                <w:sz w:val="26"/>
+                <w:szCs w:val="26"/>
+                <w:lang w:val="en-US" w:eastAsia="vi-VN"/>
+              </w:rPr>
+              <w:t xml:space="preserve"> </w:t>
+            </w:r>
+            <w:proofErr w:type="spellStart"/>
+            <w:r>
+              <w:rPr>
+                <w:rFonts w:asciiTheme="majorHAnsi" w:eastAsia="Times New Roman" w:hAnsiTheme="majorHAnsi" w:cstheme="majorHAnsi"/>
+                <w:sz w:val="26"/>
+                <w:szCs w:val="26"/>
+                <w:lang w:val="en-US" w:eastAsia="vi-VN"/>
+              </w:rPr>
+              <w:t>khóa</w:t>
+            </w:r>
+            <w:proofErr w:type="spellEnd"/>
+            <w:r>
+              <w:rPr>
+                <w:rFonts w:asciiTheme="majorHAnsi" w:eastAsia="Times New Roman" w:hAnsiTheme="majorHAnsi" w:cstheme="majorHAnsi"/>
+                <w:sz w:val="26"/>
+                <w:szCs w:val="26"/>
+                <w:lang w:val="en-US" w:eastAsia="vi-VN"/>
+              </w:rPr>
+              <w:t xml:space="preserve"> </w:t>
+            </w:r>
+            <w:proofErr w:type="spellStart"/>
+            <w:r>
+              <w:rPr>
+                <w:rFonts w:asciiTheme="majorHAnsi" w:eastAsia="Times New Roman" w:hAnsiTheme="majorHAnsi" w:cstheme="majorHAnsi"/>
+                <w:sz w:val="26"/>
+                <w:szCs w:val="26"/>
+                <w:lang w:val="en-US" w:eastAsia="vi-VN"/>
+              </w:rPr>
+              <w:t>học</w:t>
+            </w:r>
+            <w:proofErr w:type="spellEnd"/>
           </w:p>
         </w:tc>
       </w:tr>
@@ -5441,6 +6092,7 @@
           <w:lang w:val="en-US"/>
         </w:rPr>
       </w:pPr>
+      <w:proofErr w:type="spellStart"/>
       <w:r>
         <w:rPr>
           <w:rFonts w:asciiTheme="majorHAnsi" w:hAnsiTheme="majorHAnsi" w:cstheme="majorHAnsi"/>
@@ -5449,8 +6101,75 @@
           <w:szCs w:val="26"/>
           <w:lang w:val="en-US"/>
         </w:rPr>
-        <w:t>Phân tích yêu cầu</w:t>
-      </w:r>
+        <w:t>Phân</w:t>
+      </w:r>
+      <w:proofErr w:type="spellEnd"/>
+      <w:r>
+        <w:rPr>
+          <w:rFonts w:asciiTheme="majorHAnsi" w:hAnsiTheme="majorHAnsi" w:cstheme="majorHAnsi"/>
+          <w:b/>
+          <w:sz w:val="26"/>
+          <w:szCs w:val="26"/>
+          <w:lang w:val="en-US"/>
+        </w:rPr>
+        <w:t xml:space="preserve"> </w:t>
+      </w:r>
+      <w:proofErr w:type="spellStart"/>
+      <w:r>
+        <w:rPr>
+          <w:rFonts w:asciiTheme="majorHAnsi" w:hAnsiTheme="majorHAnsi" w:cstheme="majorHAnsi"/>
+          <w:b/>
+          <w:sz w:val="26"/>
+          <w:szCs w:val="26"/>
+          <w:lang w:val="en-US"/>
+        </w:rPr>
+        <w:t>tích</w:t>
+      </w:r>
+      <w:proofErr w:type="spellEnd"/>
+      <w:r>
+        <w:rPr>
+          <w:rFonts w:asciiTheme="majorHAnsi" w:hAnsiTheme="majorHAnsi" w:cstheme="majorHAnsi"/>
+          <w:b/>
+          <w:sz w:val="26"/>
+          <w:szCs w:val="26"/>
+          <w:lang w:val="en-US"/>
+        </w:rPr>
+        <w:t xml:space="preserve"> </w:t>
+      </w:r>
+      <w:proofErr w:type="spellStart"/>
+      <w:r>
+        <w:rPr>
+          <w:rFonts w:asciiTheme="majorHAnsi" w:hAnsiTheme="majorHAnsi" w:cstheme="majorHAnsi"/>
+          <w:b/>
+          <w:sz w:val="26"/>
+          <w:szCs w:val="26"/>
+          <w:lang w:val="en-US"/>
+        </w:rPr>
+        <w:t>yêu</w:t>
+      </w:r>
+      <w:proofErr w:type="spellEnd"/>
+      <w:r>
+        <w:rPr>
+          <w:rFonts w:asciiTheme="majorHAnsi" w:hAnsiTheme="majorHAnsi" w:cstheme="majorHAnsi"/>
+          <w:b/>
+          <w:sz w:val="26"/>
+          <w:szCs w:val="26"/>
+          <w:lang w:val="en-US"/>
+        </w:rPr>
+        <w:t xml:space="preserve"> </w:t>
+      </w:r>
+      <w:proofErr w:type="spellStart"/>
+      <w:r>
+        <w:rPr>
+          <w:rFonts w:asciiTheme="majorHAnsi" w:hAnsiTheme="majorHAnsi" w:cstheme="majorHAnsi"/>
+          <w:b/>
+          <w:sz w:val="26"/>
+          <w:szCs w:val="26"/>
+          <w:lang w:val="en-US"/>
+        </w:rPr>
+        <w:t>cầu</w:t>
+      </w:r>
+      <w:proofErr w:type="spellEnd"/>
     </w:p>
     <w:p>
       <w:pPr>
@@ -5533,7 +6252,25 @@
           <w:sz w:val="26"/>
           <w:szCs w:val="26"/>
         </w:rPr>
-        <w:t>: Hỗ trợ đăng ký tài khoản, đăng nhập bằng email/mật khẩu.</w:t>
+        <w:t xml:space="preserve">: Hỗ trợ đăng ký tài khoản, đăng nhập bằng </w:t>
+      </w:r>
+      <w:proofErr w:type="spellStart"/>
+      <w:r>
+        <w:rPr>
+          <w:rFonts w:ascii="Times New Roman" w:hAnsi="Times New Roman" w:cs="Times New Roman"/>
+          <w:sz w:val="26"/>
+          <w:szCs w:val="26"/>
+        </w:rPr>
+        <w:t>email</w:t>
+      </w:r>
+      <w:proofErr w:type="spellEnd"/>
+      <w:r>
+        <w:rPr>
+          <w:rFonts w:ascii="Times New Roman" w:hAnsi="Times New Roman" w:cs="Times New Roman"/>
+          <w:sz w:val="26"/>
+          <w:szCs w:val="26"/>
+        </w:rPr>
+        <w:t>/mật khẩu.</w:t>
       </w:r>
     </w:p>
     <w:p>
@@ -5567,13 +6304,41 @@
         </w:rPr>
         <w:t xml:space="preserve">: Sử dụng </w:t>
       </w:r>
-      <w:r>
-        <w:rPr>
-          <w:rFonts w:ascii="Times New Roman" w:hAnsi="Times New Roman" w:cs="Times New Roman"/>
-          <w:sz w:val="26"/>
-          <w:szCs w:val="26"/>
-        </w:rPr>
-        <w:t>Google OAuth.</w:t>
+      <w:proofErr w:type="spellStart"/>
+      <w:r>
+        <w:rPr>
+          <w:rFonts w:ascii="Times New Roman" w:hAnsi="Times New Roman" w:cs="Times New Roman"/>
+          <w:sz w:val="26"/>
+          <w:szCs w:val="26"/>
+        </w:rPr>
+        <w:t>Google</w:t>
+      </w:r>
+      <w:proofErr w:type="spellEnd"/>
+      <w:r>
+        <w:rPr>
+          <w:rFonts w:ascii="Times New Roman" w:hAnsi="Times New Roman" w:cs="Times New Roman"/>
+          <w:sz w:val="26"/>
+          <w:szCs w:val="26"/>
+        </w:rPr>
+        <w:t xml:space="preserve"> </w:t>
+      </w:r>
+      <w:proofErr w:type="spellStart"/>
+      <w:r>
+        <w:rPr>
+          <w:rFonts w:ascii="Times New Roman" w:hAnsi="Times New Roman" w:cs="Times New Roman"/>
+          <w:sz w:val="26"/>
+          <w:szCs w:val="26"/>
+        </w:rPr>
+        <w:t>OAuth</w:t>
+      </w:r>
+      <w:proofErr w:type="spellEnd"/>
+      <w:r>
+        <w:rPr>
+          <w:rFonts w:ascii="Times New Roman" w:hAnsi="Times New Roman" w:cs="Times New Roman"/>
+          <w:sz w:val="26"/>
+          <w:szCs w:val="26"/>
+        </w:rPr>
+        <w:t>.</w:t>
       </w:r>
     </w:p>
     <w:p>
@@ -5914,7 +6679,25 @@
           <w:sz w:val="26"/>
           <w:szCs w:val="26"/>
         </w:rPr>
-        <w:t>: Gửi thông báo về lịch học, khóa học sắp diễn ra qua email hoặc hệ thống.</w:t>
+        <w:t xml:space="preserve">: Gửi thông báo về lịch học, khóa học sắp diễn ra qua </w:t>
+      </w:r>
+      <w:proofErr w:type="spellStart"/>
+      <w:r>
+        <w:rPr>
+          <w:rFonts w:ascii="Times New Roman" w:hAnsi="Times New Roman" w:cs="Times New Roman"/>
+          <w:sz w:val="26"/>
+          <w:szCs w:val="26"/>
+        </w:rPr>
+        <w:t>email</w:t>
+      </w:r>
+      <w:proofErr w:type="spellEnd"/>
+      <w:r>
+        <w:rPr>
+          <w:rFonts w:ascii="Times New Roman" w:hAnsi="Times New Roman" w:cs="Times New Roman"/>
+          <w:sz w:val="26"/>
+          <w:szCs w:val="26"/>
+        </w:rPr>
+        <w:t xml:space="preserve"> hoặc hệ thống.</w:t>
       </w:r>
     </w:p>
     <w:p>
@@ -5959,15 +6742,45 @@
           <w:sz w:val="26"/>
           <w:szCs w:val="26"/>
         </w:rPr>
-        <w:t>Triển khai trên Docker</w:t>
-      </w:r>
-      <w:r>
-        <w:rPr>
-          <w:rFonts w:ascii="Times New Roman" w:hAnsi="Times New Roman" w:cs="Times New Roman"/>
-          <w:sz w:val="26"/>
-          <w:szCs w:val="26"/>
-        </w:rPr>
-        <w:t>: Đóng gói và chạy ứng dụng trên Docker.</w:t>
+        <w:t xml:space="preserve">Triển khai trên </w:t>
+      </w:r>
+      <w:proofErr w:type="spellStart"/>
+      <w:r>
+        <w:rPr>
+          <w:rFonts w:ascii="Times New Roman" w:hAnsi="Times New Roman" w:cs="Times New Roman"/>
+          <w:b/>
+          <w:bCs/>
+          <w:sz w:val="26"/>
+          <w:szCs w:val="26"/>
+        </w:rPr>
+        <w:t>Docker</w:t>
+      </w:r>
+      <w:proofErr w:type="spellEnd"/>
+      <w:r>
+        <w:rPr>
+          <w:rFonts w:ascii="Times New Roman" w:hAnsi="Times New Roman" w:cs="Times New Roman"/>
+          <w:sz w:val="26"/>
+          <w:szCs w:val="26"/>
+        </w:rPr>
+        <w:t xml:space="preserve">: Đóng gói và chạy ứng dụng trên </w:t>
+      </w:r>
+      <w:proofErr w:type="spellStart"/>
+      <w:r>
+        <w:rPr>
+          <w:rFonts w:ascii="Times New Roman" w:hAnsi="Times New Roman" w:cs="Times New Roman"/>
+          <w:sz w:val="26"/>
+          <w:szCs w:val="26"/>
+        </w:rPr>
+        <w:t>Docker</w:t>
+      </w:r>
+      <w:proofErr w:type="spellEnd"/>
+      <w:r>
+        <w:rPr>
+          <w:rFonts w:ascii="Times New Roman" w:hAnsi="Times New Roman" w:cs="Times New Roman"/>
+          <w:sz w:val="26"/>
+          <w:szCs w:val="26"/>
+        </w:rPr>
+        <w:t>.</w:t>
       </w:r>
     </w:p>
     <w:p>
@@ -5999,7 +6812,43 @@
           <w:sz w:val="26"/>
           <w:szCs w:val="26"/>
         </w:rPr>
-        <w:t xml:space="preserve">: Sử dụng GitHub Actions để tự động </w:t>
+        <w:t xml:space="preserve">: Sử dụng </w:t>
+      </w:r>
+      <w:proofErr w:type="spellStart"/>
+      <w:r>
+        <w:rPr>
+          <w:rFonts w:ascii="Times New Roman" w:hAnsi="Times New Roman" w:cs="Times New Roman"/>
+          <w:sz w:val="26"/>
+          <w:szCs w:val="26"/>
+        </w:rPr>
+        <w:t>GitHub</w:t>
+      </w:r>
+      <w:proofErr w:type="spellEnd"/>
+      <w:r>
+        <w:rPr>
+          <w:rFonts w:ascii="Times New Roman" w:hAnsi="Times New Roman" w:cs="Times New Roman"/>
+          <w:sz w:val="26"/>
+          <w:szCs w:val="26"/>
+        </w:rPr>
+        <w:t xml:space="preserve"> </w:t>
+      </w:r>
+      <w:proofErr w:type="spellStart"/>
+      <w:r>
+        <w:rPr>
+          <w:rFonts w:ascii="Times New Roman" w:hAnsi="Times New Roman" w:cs="Times New Roman"/>
+          <w:sz w:val="26"/>
+          <w:szCs w:val="26"/>
+        </w:rPr>
+        <w:t>Actions</w:t>
+      </w:r>
+      <w:proofErr w:type="spellEnd"/>
+      <w:r>
+        <w:rPr>
+          <w:rFonts w:ascii="Times New Roman" w:hAnsi="Times New Roman" w:cs="Times New Roman"/>
+          <w:sz w:val="26"/>
+          <w:szCs w:val="26"/>
+        </w:rPr>
+        <w:t xml:space="preserve"> để tự động </w:t>
       </w:r>
       <w:r>
         <w:rPr>
@@ -6109,7 +6958,25 @@
           <w:sz w:val="26"/>
           <w:szCs w:val="26"/>
         </w:rPr>
-        <w:t>: Tối ưu hóa React để đảm bảo hiệu suất cao.</w:t>
+        <w:t xml:space="preserve">: Tối ưu hóa </w:t>
+      </w:r>
+      <w:proofErr w:type="spellStart"/>
+      <w:r>
+        <w:rPr>
+          <w:rFonts w:ascii="Times New Roman" w:hAnsi="Times New Roman" w:cs="Times New Roman"/>
+          <w:sz w:val="26"/>
+          <w:szCs w:val="26"/>
+        </w:rPr>
+        <w:t>React</w:t>
+      </w:r>
+      <w:proofErr w:type="spellEnd"/>
+      <w:r>
+        <w:rPr>
+          <w:rFonts w:ascii="Times New Roman" w:hAnsi="Times New Roman" w:cs="Times New Roman"/>
+          <w:sz w:val="26"/>
+          <w:szCs w:val="26"/>
+        </w:rPr>
+        <w:t xml:space="preserve"> để đảm bảo hiệu suất cao.</w:t>
       </w:r>
     </w:p>
     <w:p>
@@ -6143,14 +7010,34 @@
         </w:rPr>
         <w:t xml:space="preserve">: Mã hóa mật khẩu, sử dụng </w:t>
       </w:r>
-      <w:r>
-        <w:rPr>
-          <w:rFonts w:ascii="Times New Roman" w:hAnsi="Times New Roman" w:cs="Times New Roman"/>
-          <w:sz w:val="26"/>
-          <w:szCs w:val="26"/>
-        </w:rPr>
-        <w:t>cors, giới hạn session</w:t>
-      </w:r>
+      <w:proofErr w:type="spellStart"/>
+      <w:r>
+        <w:rPr>
+          <w:rFonts w:ascii="Times New Roman" w:hAnsi="Times New Roman" w:cs="Times New Roman"/>
+          <w:sz w:val="26"/>
+          <w:szCs w:val="26"/>
+        </w:rPr>
+        <w:t>cors</w:t>
+      </w:r>
+      <w:proofErr w:type="spellEnd"/>
+      <w:r>
+        <w:rPr>
+          <w:rFonts w:ascii="Times New Roman" w:hAnsi="Times New Roman" w:cs="Times New Roman"/>
+          <w:sz w:val="26"/>
+          <w:szCs w:val="26"/>
+        </w:rPr>
+        <w:t xml:space="preserve">, giới hạn </w:t>
+      </w:r>
+      <w:proofErr w:type="spellStart"/>
+      <w:r>
+        <w:rPr>
+          <w:rFonts w:ascii="Times New Roman" w:hAnsi="Times New Roman" w:cs="Times New Roman"/>
+          <w:sz w:val="26"/>
+          <w:szCs w:val="26"/>
+        </w:rPr>
+        <w:t>session</w:t>
+      </w:r>
+      <w:proofErr w:type="spellEnd"/>
       <w:r>
         <w:rPr>
           <w:rFonts w:ascii="Times New Roman" w:hAnsi="Times New Roman" w:cs="Times New Roman"/>
@@ -6290,7 +7177,25 @@
           <w:sz w:val="26"/>
           <w:szCs w:val="26"/>
         </w:rPr>
-        <w:t>, gửi email thông báo.</w:t>
+        <w:t xml:space="preserve">, gửi </w:t>
+      </w:r>
+      <w:proofErr w:type="spellStart"/>
+      <w:r>
+        <w:rPr>
+          <w:rFonts w:ascii="Times New Roman" w:hAnsi="Times New Roman" w:cs="Times New Roman"/>
+          <w:sz w:val="26"/>
+          <w:szCs w:val="26"/>
+        </w:rPr>
+        <w:t>email</w:t>
+      </w:r>
+      <w:proofErr w:type="spellEnd"/>
+      <w:r>
+        <w:rPr>
+          <w:rFonts w:ascii="Times New Roman" w:hAnsi="Times New Roman" w:cs="Times New Roman"/>
+          <w:sz w:val="26"/>
+          <w:szCs w:val="26"/>
+        </w:rPr>
+        <w:t xml:space="preserve"> thông báo.</w:t>
       </w:r>
     </w:p>
     <w:p>
@@ -6343,7 +7248,43 @@
           <w:sz w:val="26"/>
           <w:szCs w:val="26"/>
         </w:rPr>
-        <w:t>: Sử dụng React với thiết kế responsive, dễ sử dụng.</w:t>
+        <w:t xml:space="preserve">: Sử dụng </w:t>
+      </w:r>
+      <w:proofErr w:type="spellStart"/>
+      <w:r>
+        <w:rPr>
+          <w:rFonts w:ascii="Times New Roman" w:hAnsi="Times New Roman" w:cs="Times New Roman"/>
+          <w:sz w:val="26"/>
+          <w:szCs w:val="26"/>
+        </w:rPr>
+        <w:t>React</w:t>
+      </w:r>
+      <w:proofErr w:type="spellEnd"/>
+      <w:r>
+        <w:rPr>
+          <w:rFonts w:ascii="Times New Roman" w:hAnsi="Times New Roman" w:cs="Times New Roman"/>
+          <w:sz w:val="26"/>
+          <w:szCs w:val="26"/>
+        </w:rPr>
+        <w:t xml:space="preserve"> với thiết kế </w:t>
+      </w:r>
+      <w:proofErr w:type="spellStart"/>
+      <w:r>
+        <w:rPr>
+          <w:rFonts w:ascii="Times New Roman" w:hAnsi="Times New Roman" w:cs="Times New Roman"/>
+          <w:sz w:val="26"/>
+          <w:szCs w:val="26"/>
+        </w:rPr>
+        <w:t>responsive</w:t>
+      </w:r>
+      <w:proofErr w:type="spellEnd"/>
+      <w:r>
+        <w:rPr>
+          <w:rFonts w:ascii="Times New Roman" w:hAnsi="Times New Roman" w:cs="Times New Roman"/>
+          <w:sz w:val="26"/>
+          <w:szCs w:val="26"/>
+        </w:rPr>
+        <w:t>, dễ sử dụng.</w:t>
       </w:r>
     </w:p>
     <w:p>
@@ -6402,6 +7343,7 @@
           <w:lang w:val="en-US"/>
         </w:rPr>
       </w:pPr>
+      <w:proofErr w:type="spellStart"/>
       <w:r>
         <w:rPr>
           <w:rFonts w:ascii="Times New Roman" w:hAnsi="Times New Roman" w:cs="Times New Roman"/>
@@ -6411,8 +7353,81 @@
           <w:szCs w:val="26"/>
           <w:lang w:val="en-US"/>
         </w:rPr>
-        <w:t>Sơ đồ kiến trúc</w:t>
-      </w:r>
+        <w:t>Sơ</w:t>
+      </w:r>
+      <w:proofErr w:type="spellEnd"/>
+      <w:r>
+        <w:rPr>
+          <w:rFonts w:ascii="Times New Roman" w:hAnsi="Times New Roman" w:cs="Times New Roman"/>
+          <w:b/>
+          <w:bCs/>
+          <w:sz w:val="26"/>
+          <w:szCs w:val="26"/>
+          <w:lang w:val="en-US"/>
+        </w:rPr>
+        <w:t xml:space="preserve"> </w:t>
+      </w:r>
+      <w:proofErr w:type="spellStart"/>
+      <w:r>
+        <w:rPr>
+          <w:rFonts w:ascii="Times New Roman" w:hAnsi="Times New Roman" w:cs="Times New Roman"/>
+          <w:b/>
+          <w:bCs/>
+          <w:sz w:val="26"/>
+          <w:szCs w:val="26"/>
+          <w:lang w:val="en-US"/>
+        </w:rPr>
+        <w:t>đồ</w:t>
+      </w:r>
+      <w:proofErr w:type="spellEnd"/>
+      <w:r>
+        <w:rPr>
+          <w:rFonts w:ascii="Times New Roman" w:hAnsi="Times New Roman" w:cs="Times New Roman"/>
+          <w:b/>
+          <w:bCs/>
+          <w:sz w:val="26"/>
+          <w:szCs w:val="26"/>
+          <w:lang w:val="en-US"/>
+        </w:rPr>
+        <w:t xml:space="preserve"> </w:t>
+      </w:r>
+      <w:proofErr w:type="spellStart"/>
+      <w:r>
+        <w:rPr>
+          <w:rFonts w:ascii="Times New Roman" w:hAnsi="Times New Roman" w:cs="Times New Roman"/>
+          <w:b/>
+          <w:bCs/>
+          <w:sz w:val="26"/>
+          <w:szCs w:val="26"/>
+          <w:lang w:val="en-US"/>
+        </w:rPr>
+        <w:t>kiến</w:t>
+      </w:r>
+      <w:proofErr w:type="spellEnd"/>
+      <w:r>
+        <w:rPr>
+          <w:rFonts w:ascii="Times New Roman" w:hAnsi="Times New Roman" w:cs="Times New Roman"/>
+          <w:b/>
+          <w:bCs/>
+          <w:sz w:val="26"/>
+          <w:szCs w:val="26"/>
+          <w:lang w:val="en-US"/>
+        </w:rPr>
+        <w:t xml:space="preserve"> </w:t>
+      </w:r>
+      <w:proofErr w:type="spellStart"/>
+      <w:r>
+        <w:rPr>
+          <w:rFonts w:ascii="Times New Roman" w:hAnsi="Times New Roman" w:cs="Times New Roman"/>
+          <w:b/>
+          <w:bCs/>
+          <w:sz w:val="26"/>
+          <w:szCs w:val="26"/>
+          <w:lang w:val="en-US"/>
+        </w:rPr>
+        <w:t>trúc</w:t>
+      </w:r>
+      <w:proofErr w:type="spellEnd"/>
     </w:p>
     <w:p>
       <w:pPr>
@@ -6496,6 +7511,7 @@
         </w:rPr>
         <w:t xml:space="preserve"> </w:t>
       </w:r>
+      <w:proofErr w:type="spellStart"/>
       <w:r>
         <w:rPr>
           <w:rFonts w:asciiTheme="majorHAnsi" w:hAnsiTheme="majorHAnsi" w:cstheme="majorHAnsi"/>
@@ -6504,7 +7520,62 @@
           <w:szCs w:val="26"/>
           <w:lang w:val="en-US"/>
         </w:rPr>
-        <w:t>Kiểm thử API bằng Postman</w:t>
+        <w:t>Kiểm</w:t>
+      </w:r>
+      <w:proofErr w:type="spellEnd"/>
+      <w:r>
+        <w:rPr>
+          <w:rFonts w:asciiTheme="majorHAnsi" w:hAnsiTheme="majorHAnsi" w:cstheme="majorHAnsi"/>
+          <w:b/>
+          <w:sz w:val="26"/>
+          <w:szCs w:val="26"/>
+          <w:lang w:val="en-US"/>
+        </w:rPr>
+        <w:t xml:space="preserve"> </w:t>
+      </w:r>
+      <w:proofErr w:type="spellStart"/>
+      <w:r>
+        <w:rPr>
+          <w:rFonts w:asciiTheme="majorHAnsi" w:hAnsiTheme="majorHAnsi" w:cstheme="majorHAnsi"/>
+          <w:b/>
+          <w:sz w:val="26"/>
+          <w:szCs w:val="26"/>
+          <w:lang w:val="en-US"/>
+        </w:rPr>
+        <w:t>thử</w:t>
+      </w:r>
+      <w:proofErr w:type="spellEnd"/>
+      <w:r>
+        <w:rPr>
+          <w:rFonts w:asciiTheme="majorHAnsi" w:hAnsiTheme="majorHAnsi" w:cstheme="majorHAnsi"/>
+          <w:b/>
+          <w:sz w:val="26"/>
+          <w:szCs w:val="26"/>
+          <w:lang w:val="en-US"/>
+        </w:rPr>
+        <w:t xml:space="preserve"> API </w:t>
+      </w:r>
+      <w:proofErr w:type="spellStart"/>
+      <w:r>
+        <w:rPr>
+          <w:rFonts w:asciiTheme="majorHAnsi" w:hAnsiTheme="majorHAnsi" w:cstheme="majorHAnsi"/>
+          <w:b/>
+          <w:sz w:val="26"/>
+          <w:szCs w:val="26"/>
+          <w:lang w:val="en-US"/>
+        </w:rPr>
+        <w:t>bằng</w:t>
+      </w:r>
+      <w:proofErr w:type="spellEnd"/>
+      <w:r>
+        <w:rPr>
+          <w:rFonts w:asciiTheme="majorHAnsi" w:hAnsiTheme="majorHAnsi" w:cstheme="majorHAnsi"/>
+          <w:b/>
+          <w:sz w:val="26"/>
+          <w:szCs w:val="26"/>
+          <w:lang w:val="en-US"/>
+        </w:rPr>
+        <w:t xml:space="preserve"> Postman</w:t>
       </w:r>
     </w:p>
     <w:p>
@@ -6523,8 +7594,79 @@
           <w:szCs w:val="26"/>
           <w:lang w:val="en-US"/>
         </w:rPr>
-        <w:t>1. API đăng ký tài khoản</w:t>
-      </w:r>
+        <w:t xml:space="preserve">1. API </w:t>
+      </w:r>
+      <w:proofErr w:type="spellStart"/>
+      <w:r>
+        <w:rPr>
+          <w:rFonts w:asciiTheme="majorHAnsi" w:hAnsiTheme="majorHAnsi" w:cstheme="majorHAnsi"/>
+          <w:sz w:val="26"/>
+          <w:szCs w:val="26"/>
+          <w:lang w:val="en-US"/>
+        </w:rPr>
+        <w:t>đăng</w:t>
+      </w:r>
+      <w:proofErr w:type="spellEnd"/>
+      <w:r>
+        <w:rPr>
+          <w:rFonts w:asciiTheme="majorHAnsi" w:hAnsiTheme="majorHAnsi" w:cstheme="majorHAnsi"/>
+          <w:sz w:val="26"/>
+          <w:szCs w:val="26"/>
+          <w:lang w:val="en-US"/>
+        </w:rPr>
+        <w:t xml:space="preserve"> </w:t>
+      </w:r>
+      <w:proofErr w:type="spellStart"/>
+      <w:r>
+        <w:rPr>
+          <w:rFonts w:asciiTheme="majorHAnsi" w:hAnsiTheme="majorHAnsi" w:cstheme="majorHAnsi"/>
+          <w:sz w:val="26"/>
+          <w:szCs w:val="26"/>
+          <w:lang w:val="en-US"/>
+        </w:rPr>
+        <w:t>ký</w:t>
+      </w:r>
+      <w:proofErr w:type="spellEnd"/>
+      <w:r>
+        <w:rPr>
+          <w:rFonts w:asciiTheme="majorHAnsi" w:hAnsiTheme="majorHAnsi" w:cstheme="majorHAnsi"/>
+          <w:sz w:val="26"/>
+          <w:szCs w:val="26"/>
+          <w:lang w:val="en-US"/>
+        </w:rPr>
+        <w:t xml:space="preserve"> </w:t>
+      </w:r>
+      <w:proofErr w:type="spellStart"/>
+      <w:r>
+        <w:rPr>
+          <w:rFonts w:asciiTheme="majorHAnsi" w:hAnsiTheme="majorHAnsi" w:cstheme="majorHAnsi"/>
+          <w:sz w:val="26"/>
+          <w:szCs w:val="26"/>
+          <w:lang w:val="en-US"/>
+        </w:rPr>
+        <w:t>tài</w:t>
+      </w:r>
+      <w:proofErr w:type="spellEnd"/>
+      <w:r>
+        <w:rPr>
+          <w:rFonts w:asciiTheme="majorHAnsi" w:hAnsiTheme="majorHAnsi" w:cstheme="majorHAnsi"/>
+          <w:sz w:val="26"/>
+          <w:szCs w:val="26"/>
+          <w:lang w:val="en-US"/>
+        </w:rPr>
+        <w:t xml:space="preserve"> </w:t>
+      </w:r>
+      <w:proofErr w:type="spellStart"/>
+      <w:r>
+        <w:rPr>
+          <w:rFonts w:asciiTheme="majorHAnsi" w:hAnsiTheme="majorHAnsi" w:cstheme="majorHAnsi"/>
+          <w:sz w:val="26"/>
+          <w:szCs w:val="26"/>
+          <w:lang w:val="en-US"/>
+        </w:rPr>
+        <w:t>khoản</w:t>
+      </w:r>
+      <w:proofErr w:type="spellEnd"/>
     </w:p>
     <w:p>
       <w:pPr>
@@ -6596,8 +7738,39 @@
           <w:lang w:val="en-US"/>
         </w:rPr>
         <w:lastRenderedPageBreak/>
-        <w:t>2. API đăng nhập</w:t>
-      </w:r>
+        <w:t xml:space="preserve">2. API </w:t>
+      </w:r>
+      <w:proofErr w:type="spellStart"/>
+      <w:r>
+        <w:rPr>
+          <w:rFonts w:ascii="Times New Roman" w:hAnsi="Times New Roman" w:cs="Times New Roman"/>
+          <w:sz w:val="26"/>
+          <w:szCs w:val="26"/>
+          <w:lang w:val="en-US"/>
+        </w:rPr>
+        <w:t>đăng</w:t>
+      </w:r>
+      <w:proofErr w:type="spellEnd"/>
+      <w:r>
+        <w:rPr>
+          <w:rFonts w:ascii="Times New Roman" w:hAnsi="Times New Roman" w:cs="Times New Roman"/>
+          <w:sz w:val="26"/>
+          <w:szCs w:val="26"/>
+          <w:lang w:val="en-US"/>
+        </w:rPr>
+        <w:t xml:space="preserve"> </w:t>
+      </w:r>
+      <w:proofErr w:type="spellStart"/>
+      <w:r>
+        <w:rPr>
+          <w:rFonts w:ascii="Times New Roman" w:hAnsi="Times New Roman" w:cs="Times New Roman"/>
+          <w:sz w:val="26"/>
+          <w:szCs w:val="26"/>
+          <w:lang w:val="en-US"/>
+        </w:rPr>
+        <w:t>nhập</w:t>
+      </w:r>
+      <w:proofErr w:type="spellEnd"/>
     </w:p>
     <w:p>
       <w:pPr>
@@ -6670,8 +7843,79 @@
           <w:szCs w:val="26"/>
           <w:lang w:val="en-US"/>
         </w:rPr>
-        <w:t>3. API kiểm tra đăng nhập</w:t>
-      </w:r>
+        <w:t xml:space="preserve">3. API </w:t>
+      </w:r>
+      <w:proofErr w:type="spellStart"/>
+      <w:r>
+        <w:rPr>
+          <w:rFonts w:ascii="Times New Roman" w:hAnsi="Times New Roman" w:cs="Times New Roman"/>
+          <w:sz w:val="26"/>
+          <w:szCs w:val="26"/>
+          <w:lang w:val="en-US"/>
+        </w:rPr>
+        <w:t>kiểm</w:t>
+      </w:r>
+      <w:proofErr w:type="spellEnd"/>
+      <w:r>
+        <w:rPr>
+          <w:rFonts w:ascii="Times New Roman" w:hAnsi="Times New Roman" w:cs="Times New Roman"/>
+          <w:sz w:val="26"/>
+          <w:szCs w:val="26"/>
+          <w:lang w:val="en-US"/>
+        </w:rPr>
+        <w:t xml:space="preserve"> </w:t>
+      </w:r>
+      <w:proofErr w:type="spellStart"/>
+      <w:r>
+        <w:rPr>
+          <w:rFonts w:ascii="Times New Roman" w:hAnsi="Times New Roman" w:cs="Times New Roman"/>
+          <w:sz w:val="26"/>
+          <w:szCs w:val="26"/>
+          <w:lang w:val="en-US"/>
+        </w:rPr>
+        <w:t>tra</w:t>
+      </w:r>
+      <w:proofErr w:type="spellEnd"/>
+      <w:r>
+        <w:rPr>
+          <w:rFonts w:ascii="Times New Roman" w:hAnsi="Times New Roman" w:cs="Times New Roman"/>
+          <w:sz w:val="26"/>
+          <w:szCs w:val="26"/>
+          <w:lang w:val="en-US"/>
+        </w:rPr>
+        <w:t xml:space="preserve"> </w:t>
+      </w:r>
+      <w:proofErr w:type="spellStart"/>
+      <w:r>
+        <w:rPr>
+          <w:rFonts w:ascii="Times New Roman" w:hAnsi="Times New Roman" w:cs="Times New Roman"/>
+          <w:sz w:val="26"/>
+          <w:szCs w:val="26"/>
+          <w:lang w:val="en-US"/>
+        </w:rPr>
+        <w:t>đăng</w:t>
+      </w:r>
+      <w:proofErr w:type="spellEnd"/>
+      <w:r>
+        <w:rPr>
+          <w:rFonts w:ascii="Times New Roman" w:hAnsi="Times New Roman" w:cs="Times New Roman"/>
+          <w:sz w:val="26"/>
+          <w:szCs w:val="26"/>
+          <w:lang w:val="en-US"/>
+        </w:rPr>
+        <w:t xml:space="preserve"> </w:t>
+      </w:r>
+      <w:proofErr w:type="spellStart"/>
+      <w:r>
+        <w:rPr>
+          <w:rFonts w:ascii="Times New Roman" w:hAnsi="Times New Roman" w:cs="Times New Roman"/>
+          <w:sz w:val="26"/>
+          <w:szCs w:val="26"/>
+          <w:lang w:val="en-US"/>
+        </w:rPr>
+        <w:t>nhập</w:t>
+      </w:r>
+      <w:proofErr w:type="spellEnd"/>
     </w:p>
     <w:p>
       <w:pPr>
@@ -6745,8 +7989,39 @@
           <w:szCs w:val="26"/>
           <w:lang w:val="en-US"/>
         </w:rPr>
-        <w:t>4. API đăng xuất</w:t>
-      </w:r>
+        <w:t xml:space="preserve">4. API </w:t>
+      </w:r>
+      <w:proofErr w:type="spellStart"/>
+      <w:r>
+        <w:rPr>
+          <w:rFonts w:ascii="Times New Roman" w:hAnsi="Times New Roman" w:cs="Times New Roman"/>
+          <w:sz w:val="26"/>
+          <w:szCs w:val="26"/>
+          <w:lang w:val="en-US"/>
+        </w:rPr>
+        <w:t>đăng</w:t>
+      </w:r>
+      <w:proofErr w:type="spellEnd"/>
+      <w:r>
+        <w:rPr>
+          <w:rFonts w:ascii="Times New Roman" w:hAnsi="Times New Roman" w:cs="Times New Roman"/>
+          <w:sz w:val="26"/>
+          <w:szCs w:val="26"/>
+          <w:lang w:val="en-US"/>
+        </w:rPr>
+        <w:t xml:space="preserve"> </w:t>
+      </w:r>
+      <w:proofErr w:type="spellStart"/>
+      <w:r>
+        <w:rPr>
+          <w:rFonts w:ascii="Times New Roman" w:hAnsi="Times New Roman" w:cs="Times New Roman"/>
+          <w:sz w:val="26"/>
+          <w:szCs w:val="26"/>
+          <w:lang w:val="en-US"/>
+        </w:rPr>
+        <w:t>xuất</w:t>
+      </w:r>
+      <w:proofErr w:type="spellEnd"/>
     </w:p>
     <w:p>
       <w:pPr>
@@ -6819,8 +8094,139 @@
           <w:szCs w:val="26"/>
           <w:lang w:val="en-US"/>
         </w:rPr>
-        <w:t>5. API yêu cầu gửi OTP đặt lại mật khẩu</w:t>
-      </w:r>
+        <w:t xml:space="preserve">5. API </w:t>
+      </w:r>
+      <w:proofErr w:type="spellStart"/>
+      <w:r>
+        <w:rPr>
+          <w:rFonts w:ascii="Times New Roman" w:hAnsi="Times New Roman" w:cs="Times New Roman"/>
+          <w:sz w:val="26"/>
+          <w:szCs w:val="26"/>
+          <w:lang w:val="en-US"/>
+        </w:rPr>
+        <w:t>yêu</w:t>
+      </w:r>
+      <w:proofErr w:type="spellEnd"/>
+      <w:r>
+        <w:rPr>
+          <w:rFonts w:ascii="Times New Roman" w:hAnsi="Times New Roman" w:cs="Times New Roman"/>
+          <w:sz w:val="26"/>
+          <w:szCs w:val="26"/>
+          <w:lang w:val="en-US"/>
+        </w:rPr>
+        <w:t xml:space="preserve"> </w:t>
+      </w:r>
+      <w:proofErr w:type="spellStart"/>
+      <w:r>
+        <w:rPr>
+          <w:rFonts w:ascii="Times New Roman" w:hAnsi="Times New Roman" w:cs="Times New Roman"/>
+          <w:sz w:val="26"/>
+          <w:szCs w:val="26"/>
+          <w:lang w:val="en-US"/>
+        </w:rPr>
+        <w:t>cầu</w:t>
+      </w:r>
+      <w:proofErr w:type="spellEnd"/>
+      <w:r>
+        <w:rPr>
+          <w:rFonts w:ascii="Times New Roman" w:hAnsi="Times New Roman" w:cs="Times New Roman"/>
+          <w:sz w:val="26"/>
+          <w:szCs w:val="26"/>
+          <w:lang w:val="en-US"/>
+        </w:rPr>
+        <w:t xml:space="preserve"> </w:t>
+      </w:r>
+      <w:proofErr w:type="spellStart"/>
+      <w:r>
+        <w:rPr>
+          <w:rFonts w:ascii="Times New Roman" w:hAnsi="Times New Roman" w:cs="Times New Roman"/>
+          <w:sz w:val="26"/>
+          <w:szCs w:val="26"/>
+          <w:lang w:val="en-US"/>
+        </w:rPr>
+        <w:t>gửi</w:t>
+      </w:r>
+      <w:proofErr w:type="spellEnd"/>
+      <w:r>
+        <w:rPr>
+          <w:rFonts w:ascii="Times New Roman" w:hAnsi="Times New Roman" w:cs="Times New Roman"/>
+          <w:sz w:val="26"/>
+          <w:szCs w:val="26"/>
+          <w:lang w:val="en-US"/>
+        </w:rPr>
+        <w:t xml:space="preserve"> OTP </w:t>
+      </w:r>
+      <w:proofErr w:type="spellStart"/>
+      <w:r>
+        <w:rPr>
+          <w:rFonts w:ascii="Times New Roman" w:hAnsi="Times New Roman" w:cs="Times New Roman"/>
+          <w:sz w:val="26"/>
+          <w:szCs w:val="26"/>
+          <w:lang w:val="en-US"/>
+        </w:rPr>
+        <w:t>đặt</w:t>
+      </w:r>
+      <w:proofErr w:type="spellEnd"/>
+      <w:r>
+        <w:rPr>
+          <w:rFonts w:ascii="Times New Roman" w:hAnsi="Times New Roman" w:cs="Times New Roman"/>
+          <w:sz w:val="26"/>
+          <w:szCs w:val="26"/>
+          <w:lang w:val="en-US"/>
+        </w:rPr>
+        <w:t xml:space="preserve"> </w:t>
+      </w:r>
+      <w:proofErr w:type="spellStart"/>
+      <w:r>
+        <w:rPr>
+          <w:rFonts w:ascii="Times New Roman" w:hAnsi="Times New Roman" w:cs="Times New Roman"/>
+          <w:sz w:val="26"/>
+          <w:szCs w:val="26"/>
+          <w:lang w:val="en-US"/>
+        </w:rPr>
+        <w:t>lại</w:t>
+      </w:r>
+      <w:proofErr w:type="spellEnd"/>
+      <w:r>
+        <w:rPr>
+          <w:rFonts w:ascii="Times New Roman" w:hAnsi="Times New Roman" w:cs="Times New Roman"/>
+          <w:sz w:val="26"/>
+          <w:szCs w:val="26"/>
+          <w:lang w:val="en-US"/>
+        </w:rPr>
+        <w:t xml:space="preserve"> </w:t>
+      </w:r>
+      <w:proofErr w:type="spellStart"/>
+      <w:r>
+        <w:rPr>
+          <w:rFonts w:ascii="Times New Roman" w:hAnsi="Times New Roman" w:cs="Times New Roman"/>
+          <w:sz w:val="26"/>
+          <w:szCs w:val="26"/>
+          <w:lang w:val="en-US"/>
+        </w:rPr>
+        <w:t>mật</w:t>
+      </w:r>
+      <w:proofErr w:type="spellEnd"/>
+      <w:r>
+        <w:rPr>
+          <w:rFonts w:ascii="Times New Roman" w:hAnsi="Times New Roman" w:cs="Times New Roman"/>
+          <w:sz w:val="26"/>
+          <w:szCs w:val="26"/>
+          <w:lang w:val="en-US"/>
+        </w:rPr>
+        <w:t xml:space="preserve"> </w:t>
+      </w:r>
+      <w:proofErr w:type="spellStart"/>
+      <w:r>
+        <w:rPr>
+          <w:rFonts w:ascii="Times New Roman" w:hAnsi="Times New Roman" w:cs="Times New Roman"/>
+          <w:sz w:val="26"/>
+          <w:szCs w:val="26"/>
+          <w:lang w:val="en-US"/>
+        </w:rPr>
+        <w:t>khẩu</w:t>
+      </w:r>
+      <w:proofErr w:type="spellEnd"/>
     </w:p>
     <w:p>
       <w:pPr>
@@ -6894,7 +8300,107 @@
           <w:szCs w:val="26"/>
           <w:lang w:val="en-US"/>
         </w:rPr>
-        <w:t>6. API đặt lại mật khẩu với OTP</w:t>
+        <w:t xml:space="preserve">6. API </w:t>
+      </w:r>
+      <w:proofErr w:type="spellStart"/>
+      <w:r>
+        <w:rPr>
+          <w:rFonts w:ascii="Times New Roman" w:hAnsi="Times New Roman" w:cs="Times New Roman"/>
+          <w:sz w:val="26"/>
+          <w:szCs w:val="26"/>
+          <w:lang w:val="en-US"/>
+        </w:rPr>
+        <w:t>đặt</w:t>
+      </w:r>
+      <w:proofErr w:type="spellEnd"/>
+      <w:r>
+        <w:rPr>
+          <w:rFonts w:ascii="Times New Roman" w:hAnsi="Times New Roman" w:cs="Times New Roman"/>
+          <w:sz w:val="26"/>
+          <w:szCs w:val="26"/>
+          <w:lang w:val="en-US"/>
+        </w:rPr>
+        <w:t xml:space="preserve"> </w:t>
+      </w:r>
+      <w:proofErr w:type="spellStart"/>
+      <w:r>
+        <w:rPr>
+          <w:rFonts w:ascii="Times New Roman" w:hAnsi="Times New Roman" w:cs="Times New Roman"/>
+          <w:sz w:val="26"/>
+          <w:szCs w:val="26"/>
+          <w:lang w:val="en-US"/>
+        </w:rPr>
+        <w:t>lại</w:t>
+      </w:r>
+      <w:proofErr w:type="spellEnd"/>
+      <w:r>
+        <w:rPr>
+          <w:rFonts w:ascii="Times New Roman" w:hAnsi="Times New Roman" w:cs="Times New Roman"/>
+          <w:sz w:val="26"/>
+          <w:szCs w:val="26"/>
+          <w:lang w:val="en-US"/>
+        </w:rPr>
+        <w:t xml:space="preserve"> </w:t>
+      </w:r>
+      <w:proofErr w:type="spellStart"/>
+      <w:r>
+        <w:rPr>
+          <w:rFonts w:ascii="Times New Roman" w:hAnsi="Times New Roman" w:cs="Times New Roman"/>
+          <w:sz w:val="26"/>
+          <w:szCs w:val="26"/>
+          <w:lang w:val="en-US"/>
+        </w:rPr>
+        <w:t>mật</w:t>
+      </w:r>
+      <w:proofErr w:type="spellEnd"/>
+      <w:r>
+        <w:rPr>
+          <w:rFonts w:ascii="Times New Roman" w:hAnsi="Times New Roman" w:cs="Times New Roman"/>
+          <w:sz w:val="26"/>
+          <w:szCs w:val="26"/>
+          <w:lang w:val="en-US"/>
+        </w:rPr>
+        <w:t xml:space="preserve"> </w:t>
+      </w:r>
+      <w:proofErr w:type="spellStart"/>
+      <w:r>
+        <w:rPr>
+          <w:rFonts w:ascii="Times New Roman" w:hAnsi="Times New Roman" w:cs="Times New Roman"/>
+          <w:sz w:val="26"/>
+          <w:szCs w:val="26"/>
+          <w:lang w:val="en-US"/>
+        </w:rPr>
+        <w:t>khẩu</w:t>
+      </w:r>
+      <w:proofErr w:type="spellEnd"/>
+      <w:r>
+        <w:rPr>
+          <w:rFonts w:ascii="Times New Roman" w:hAnsi="Times New Roman" w:cs="Times New Roman"/>
+          <w:sz w:val="26"/>
+          <w:szCs w:val="26"/>
+          <w:lang w:val="en-US"/>
+        </w:rPr>
+        <w:t xml:space="preserve"> </w:t>
+      </w:r>
+      <w:proofErr w:type="spellStart"/>
+      <w:r>
+        <w:rPr>
+          <w:rFonts w:ascii="Times New Roman" w:hAnsi="Times New Roman" w:cs="Times New Roman"/>
+          <w:sz w:val="26"/>
+          <w:szCs w:val="26"/>
+          <w:lang w:val="en-US"/>
+        </w:rPr>
+        <w:t>với</w:t>
+      </w:r>
+      <w:proofErr w:type="spellEnd"/>
+      <w:r>
+        <w:rPr>
+          <w:rFonts w:ascii="Times New Roman" w:hAnsi="Times New Roman" w:cs="Times New Roman"/>
+          <w:sz w:val="26"/>
+          <w:szCs w:val="26"/>
+          <w:lang w:val="en-US"/>
+        </w:rPr>
+        <w:t xml:space="preserve"> OTP</w:t>
       </w:r>
     </w:p>
     <w:p>
@@ -6968,8 +8474,79 @@
           <w:szCs w:val="26"/>
           <w:lang w:val="en-US"/>
         </w:rPr>
-        <w:t>7. API lấy thông tin người dùng</w:t>
-      </w:r>
+        <w:t xml:space="preserve">7. API </w:t>
+      </w:r>
+      <w:proofErr w:type="spellStart"/>
+      <w:r>
+        <w:rPr>
+          <w:rFonts w:ascii="Times New Roman" w:hAnsi="Times New Roman" w:cs="Times New Roman"/>
+          <w:sz w:val="26"/>
+          <w:szCs w:val="26"/>
+          <w:lang w:val="en-US"/>
+        </w:rPr>
+        <w:t>lấy</w:t>
+      </w:r>
+      <w:proofErr w:type="spellEnd"/>
+      <w:r>
+        <w:rPr>
+          <w:rFonts w:ascii="Times New Roman" w:hAnsi="Times New Roman" w:cs="Times New Roman"/>
+          <w:sz w:val="26"/>
+          <w:szCs w:val="26"/>
+          <w:lang w:val="en-US"/>
+        </w:rPr>
+        <w:t xml:space="preserve"> </w:t>
+      </w:r>
+      <w:proofErr w:type="spellStart"/>
+      <w:r>
+        <w:rPr>
+          <w:rFonts w:ascii="Times New Roman" w:hAnsi="Times New Roman" w:cs="Times New Roman"/>
+          <w:sz w:val="26"/>
+          <w:szCs w:val="26"/>
+          <w:lang w:val="en-US"/>
+        </w:rPr>
+        <w:t>thông</w:t>
+      </w:r>
+      <w:proofErr w:type="spellEnd"/>
+      <w:r>
+        <w:rPr>
+          <w:rFonts w:ascii="Times New Roman" w:hAnsi="Times New Roman" w:cs="Times New Roman"/>
+          <w:sz w:val="26"/>
+          <w:szCs w:val="26"/>
+          <w:lang w:val="en-US"/>
+        </w:rPr>
+        <w:t xml:space="preserve"> tin </w:t>
+      </w:r>
+      <w:proofErr w:type="spellStart"/>
+      <w:r>
+        <w:rPr>
+          <w:rFonts w:ascii="Times New Roman" w:hAnsi="Times New Roman" w:cs="Times New Roman"/>
+          <w:sz w:val="26"/>
+          <w:szCs w:val="26"/>
+          <w:lang w:val="en-US"/>
+        </w:rPr>
+        <w:t>người</w:t>
+      </w:r>
+      <w:proofErr w:type="spellEnd"/>
+      <w:r>
+        <w:rPr>
+          <w:rFonts w:ascii="Times New Roman" w:hAnsi="Times New Roman" w:cs="Times New Roman"/>
+          <w:sz w:val="26"/>
+          <w:szCs w:val="26"/>
+          <w:lang w:val="en-US"/>
+        </w:rPr>
+        <w:t xml:space="preserve"> </w:t>
+      </w:r>
+      <w:proofErr w:type="spellStart"/>
+      <w:r>
+        <w:rPr>
+          <w:rFonts w:ascii="Times New Roman" w:hAnsi="Times New Roman" w:cs="Times New Roman"/>
+          <w:sz w:val="26"/>
+          <w:szCs w:val="26"/>
+          <w:lang w:val="en-US"/>
+        </w:rPr>
+        <w:t>dùng</w:t>
+      </w:r>
+      <w:proofErr w:type="spellEnd"/>
     </w:p>
     <w:p>
       <w:pPr>
@@ -6984,6 +8561,7 @@
       <w:r>
         <w:rPr>
           <w:rFonts w:ascii="Times New Roman" w:hAnsi="Times New Roman" w:cs="Times New Roman"/>
+          <w:noProof/>
           <w:sz w:val="26"/>
           <w:szCs w:val="26"/>
           <w:lang w:val="en-US"/>
@@ -7042,19 +8620,99 @@
           <w:szCs w:val="26"/>
           <w:lang w:val="en-US"/>
         </w:rPr>
-        <w:t>8. API cập nhật</w:t>
-      </w:r>
-      <w:r>
-        <w:rPr>
-          <w:rFonts w:ascii="Times New Roman" w:hAnsi="Times New Roman" w:cs="Times New Roman"/>
-          <w:sz w:val="26"/>
-          <w:szCs w:val="26"/>
-          <w:lang w:val="en-US"/>
-        </w:rPr>
-        <w:t xml:space="preserve"> thông tin người dùng</w:t>
-      </w:r>
-      <w:bookmarkStart w:id="0" w:name="_GoBack"/>
-      <w:bookmarkEnd w:id="0"/>
+        <w:t xml:space="preserve">8. API </w:t>
+      </w:r>
+      <w:proofErr w:type="spellStart"/>
+      <w:r>
+        <w:rPr>
+          <w:rFonts w:ascii="Times New Roman" w:hAnsi="Times New Roman" w:cs="Times New Roman"/>
+          <w:sz w:val="26"/>
+          <w:szCs w:val="26"/>
+          <w:lang w:val="en-US"/>
+        </w:rPr>
+        <w:t>cập</w:t>
+      </w:r>
+      <w:proofErr w:type="spellEnd"/>
+      <w:r>
+        <w:rPr>
+          <w:rFonts w:ascii="Times New Roman" w:hAnsi="Times New Roman" w:cs="Times New Roman"/>
+          <w:sz w:val="26"/>
+          <w:szCs w:val="26"/>
+          <w:lang w:val="en-US"/>
+        </w:rPr>
+        <w:t xml:space="preserve"> </w:t>
+      </w:r>
+      <w:proofErr w:type="spellStart"/>
+      <w:r>
+        <w:rPr>
+          <w:rFonts w:ascii="Times New Roman" w:hAnsi="Times New Roman" w:cs="Times New Roman"/>
+          <w:sz w:val="26"/>
+          <w:szCs w:val="26"/>
+          <w:lang w:val="en-US"/>
+        </w:rPr>
+        <w:t>nhật</w:t>
+      </w:r>
+      <w:proofErr w:type="spellEnd"/>
+      <w:r>
+        <w:rPr>
+          <w:rFonts w:ascii="Times New Roman" w:hAnsi="Times New Roman" w:cs="Times New Roman"/>
+          <w:sz w:val="26"/>
+          <w:szCs w:val="26"/>
+          <w:lang w:val="en-US"/>
+        </w:rPr>
+        <w:t xml:space="preserve"> </w:t>
+      </w:r>
+      <w:proofErr w:type="spellStart"/>
+      <w:r>
+        <w:rPr>
+          <w:rFonts w:ascii="Times New Roman" w:hAnsi="Times New Roman" w:cs="Times New Roman"/>
+          <w:sz w:val="26"/>
+          <w:szCs w:val="26"/>
+          <w:lang w:val="en-US"/>
+        </w:rPr>
+        <w:t>thông</w:t>
+      </w:r>
+      <w:proofErr w:type="spellEnd"/>
+      <w:r>
+        <w:rPr>
+          <w:rFonts w:ascii="Times New Roman" w:hAnsi="Times New Roman" w:cs="Times New Roman"/>
+          <w:sz w:val="26"/>
+          <w:szCs w:val="26"/>
+          <w:lang w:val="en-US"/>
+        </w:rPr>
+        <w:t xml:space="preserve"> tin </w:t>
+      </w:r>
+      <w:proofErr w:type="spellStart"/>
+      <w:r>
+        <w:rPr>
+          <w:rFonts w:ascii="Times New Roman" w:hAnsi="Times New Roman" w:cs="Times New Roman"/>
+          <w:sz w:val="26"/>
+          <w:szCs w:val="26"/>
+          <w:lang w:val="en-US"/>
+        </w:rPr>
+        <w:t>người</w:t>
+      </w:r>
+      <w:proofErr w:type="spellEnd"/>
+      <w:r>
+        <w:rPr>
+          <w:rFonts w:ascii="Times New Roman" w:hAnsi="Times New Roman" w:cs="Times New Roman"/>
+          <w:sz w:val="26"/>
+          <w:szCs w:val="26"/>
+          <w:lang w:val="en-US"/>
+        </w:rPr>
+        <w:t xml:space="preserve"> </w:t>
+      </w:r>
+      <w:proofErr w:type="spellStart"/>
+      <w:r>
+        <w:rPr>
+          <w:rFonts w:ascii="Times New Roman" w:hAnsi="Times New Roman" w:cs="Times New Roman"/>
+          <w:sz w:val="26"/>
+          <w:szCs w:val="26"/>
+          <w:lang w:val="en-US"/>
+        </w:rPr>
+        <w:t>dùng</w:t>
+      </w:r>
+      <w:proofErr w:type="spellEnd"/>
     </w:p>
     <w:p>
       <w:pPr>
@@ -7069,15 +8727,16 @@
       <w:r>
         <w:rPr>
           <w:rFonts w:ascii="Times New Roman" w:hAnsi="Times New Roman" w:cs="Times New Roman"/>
+          <w:noProof/>
           <w:sz w:val="26"/>
           <w:szCs w:val="26"/>
           <w:lang w:val="en-US"/>
         </w:rPr>
         <w:lastRenderedPageBreak/>
         <w:drawing>
-          <wp:inline distT="0" distB="0" distL="0" distR="0" wp14:anchorId="2140F1F6" wp14:editId="2CE71284">
+          <wp:inline distT="0" distB="0" distL="0" distR="0" wp14:anchorId="2140F1F6" wp14:editId="5242053C">
             <wp:extent cx="5731510" cy="4587875"/>
-            <wp:effectExtent l="0" t="0" r="2540" b="3175"/>
+            <wp:effectExtent l="0" t="0" r="3175" b="0"/>
             <wp:docPr id="4" name="Picture 4"/>
             <wp:cNvGraphicFramePr>
               <a:graphicFrameLocks xmlns:a="http://schemas.openxmlformats.org/drawingml/2006/main" noChangeAspect="1"/>
@@ -7111,6 +8770,463 @@
         </w:drawing>
       </w:r>
     </w:p>
+    <w:p>
+      <w:pPr>
+        <w:pStyle w:val="oancuaDanhsach"/>
+        <w:numPr>
+          <w:ilvl w:val="0"/>
+          <w:numId w:val="8"/>
+        </w:numPr>
+        <w:rPr>
+          <w:rFonts w:ascii="Times New Roman" w:hAnsi="Times New Roman" w:cs="Times New Roman"/>
+          <w:sz w:val="26"/>
+          <w:szCs w:val="26"/>
+          <w:lang w:val="en-US"/>
+        </w:rPr>
+      </w:pPr>
+      <w:r>
+        <w:rPr>
+          <w:rFonts w:ascii="Times New Roman" w:hAnsi="Times New Roman" w:cs="Times New Roman"/>
+          <w:sz w:val="26"/>
+          <w:szCs w:val="26"/>
+          <w:lang w:val="en-US"/>
+        </w:rPr>
+        <w:lastRenderedPageBreak/>
+        <w:t xml:space="preserve">API </w:t>
+      </w:r>
+      <w:proofErr w:type="spellStart"/>
+      <w:r>
+        <w:rPr>
+          <w:rFonts w:ascii="Times New Roman" w:hAnsi="Times New Roman" w:cs="Times New Roman"/>
+          <w:sz w:val="26"/>
+          <w:szCs w:val="26"/>
+          <w:lang w:val="en-US"/>
+        </w:rPr>
+        <w:t>lấy</w:t>
+      </w:r>
+      <w:proofErr w:type="spellEnd"/>
+      <w:r>
+        <w:rPr>
+          <w:rFonts w:ascii="Times New Roman" w:hAnsi="Times New Roman" w:cs="Times New Roman"/>
+          <w:sz w:val="26"/>
+          <w:szCs w:val="26"/>
+          <w:lang w:val="en-US"/>
+        </w:rPr>
+        <w:t xml:space="preserve"> </w:t>
+      </w:r>
+      <w:proofErr w:type="spellStart"/>
+      <w:r>
+        <w:rPr>
+          <w:rFonts w:ascii="Times New Roman" w:hAnsi="Times New Roman" w:cs="Times New Roman"/>
+          <w:sz w:val="26"/>
+          <w:szCs w:val="26"/>
+          <w:lang w:val="en-US"/>
+        </w:rPr>
+        <w:t>danh</w:t>
+      </w:r>
+      <w:proofErr w:type="spellEnd"/>
+      <w:r>
+        <w:rPr>
+          <w:rFonts w:ascii="Times New Roman" w:hAnsi="Times New Roman" w:cs="Times New Roman"/>
+          <w:sz w:val="26"/>
+          <w:szCs w:val="26"/>
+          <w:lang w:val="en-US"/>
+        </w:rPr>
+        <w:t xml:space="preserve"> </w:t>
+      </w:r>
+      <w:proofErr w:type="spellStart"/>
+      <w:r>
+        <w:rPr>
+          <w:rFonts w:ascii="Times New Roman" w:hAnsi="Times New Roman" w:cs="Times New Roman"/>
+          <w:sz w:val="26"/>
+          <w:szCs w:val="26"/>
+          <w:lang w:val="en-US"/>
+        </w:rPr>
+        <w:t>sách</w:t>
+      </w:r>
+      <w:proofErr w:type="spellEnd"/>
+      <w:r>
+        <w:rPr>
+          <w:rFonts w:ascii="Times New Roman" w:hAnsi="Times New Roman" w:cs="Times New Roman"/>
+          <w:sz w:val="26"/>
+          <w:szCs w:val="26"/>
+          <w:lang w:val="en-US"/>
+        </w:rPr>
+        <w:t xml:space="preserve"> </w:t>
+      </w:r>
+      <w:proofErr w:type="spellStart"/>
+      <w:r>
+        <w:rPr>
+          <w:rFonts w:ascii="Times New Roman" w:hAnsi="Times New Roman" w:cs="Times New Roman"/>
+          <w:sz w:val="26"/>
+          <w:szCs w:val="26"/>
+          <w:lang w:val="en-US"/>
+        </w:rPr>
+        <w:t>khóa</w:t>
+      </w:r>
+      <w:proofErr w:type="spellEnd"/>
+      <w:r>
+        <w:rPr>
+          <w:rFonts w:ascii="Times New Roman" w:hAnsi="Times New Roman" w:cs="Times New Roman"/>
+          <w:sz w:val="26"/>
+          <w:szCs w:val="26"/>
+          <w:lang w:val="en-US"/>
+        </w:rPr>
+        <w:t xml:space="preserve"> </w:t>
+      </w:r>
+      <w:proofErr w:type="spellStart"/>
+      <w:r>
+        <w:rPr>
+          <w:rFonts w:ascii="Times New Roman" w:hAnsi="Times New Roman" w:cs="Times New Roman"/>
+          <w:sz w:val="26"/>
+          <w:szCs w:val="26"/>
+          <w:lang w:val="en-US"/>
+        </w:rPr>
+        <w:t>học</w:t>
+      </w:r>
+      <w:proofErr w:type="spellEnd"/>
+      <w:r>
+        <w:rPr>
+          <w:noProof/>
+          <w:lang w:eastAsia="vi-VN"/>
+        </w:rPr>
+        <w:drawing>
+          <wp:inline distT="0" distB="0" distL="0" distR="0" wp14:anchorId="085E2A40" wp14:editId="1F879D36">
+            <wp:extent cx="5731510" cy="6249035"/>
+            <wp:effectExtent l="0" t="0" r="2540" b="0"/>
+            <wp:docPr id="14" name="Picture 14"/>
+            <wp:cNvGraphicFramePr>
+              <a:graphicFrameLocks xmlns:a="http://schemas.openxmlformats.org/drawingml/2006/main" noChangeAspect="1"/>
+            </wp:cNvGraphicFramePr>
+            <a:graphic xmlns:a="http://schemas.openxmlformats.org/drawingml/2006/main">
+              <a:graphicData uri="http://schemas.openxmlformats.org/drawingml/2006/picture">
+                <pic:pic xmlns:pic="http://schemas.openxmlformats.org/drawingml/2006/picture">
+                  <pic:nvPicPr>
+                    <pic:cNvPr id="1" name=""/>
+                    <pic:cNvPicPr/>
+                  </pic:nvPicPr>
+                  <pic:blipFill>
+                    <a:blip r:embed="rId17"/>
+                    <a:stretch>
+                      <a:fillRect/>
+                    </a:stretch>
+                  </pic:blipFill>
+                  <pic:spPr>
+                    <a:xfrm>
+                      <a:off x="0" y="0"/>
+                      <a:ext cx="5731510" cy="6249035"/>
+                    </a:xfrm>
+                    <a:prstGeom prst="rect">
+                      <a:avLst/>
+                    </a:prstGeom>
+                  </pic:spPr>
+                </pic:pic>
+              </a:graphicData>
+            </a:graphic>
+          </wp:inline>
+        </w:drawing>
+      </w:r>
+    </w:p>
+    <w:p>
+      <w:pPr>
+        <w:rPr>
+          <w:rFonts w:ascii="Times New Roman" w:hAnsi="Times New Roman" w:cs="Times New Roman"/>
+          <w:sz w:val="26"/>
+          <w:szCs w:val="26"/>
+          <w:lang w:val="en-US"/>
+        </w:rPr>
+      </w:pPr>
+    </w:p>
+    <w:p>
+      <w:pPr>
+        <w:pStyle w:val="oancuaDanhsach"/>
+        <w:numPr>
+          <w:ilvl w:val="0"/>
+          <w:numId w:val="8"/>
+        </w:numPr>
+        <w:rPr>
+          <w:rFonts w:ascii="Times New Roman" w:hAnsi="Times New Roman" w:cs="Times New Roman"/>
+          <w:sz w:val="26"/>
+          <w:szCs w:val="26"/>
+        </w:rPr>
+      </w:pPr>
+      <w:r>
+        <w:rPr>
+          <w:rFonts w:ascii="Times New Roman" w:hAnsi="Times New Roman" w:cs="Times New Roman"/>
+          <w:sz w:val="26"/>
+          <w:szCs w:val="26"/>
+        </w:rPr>
+        <w:lastRenderedPageBreak/>
+        <w:t>API cập nhật khóa học</w:t>
+      </w:r>
+      <w:r>
+        <w:rPr>
+          <w:noProof/>
+        </w:rPr>
+        <w:drawing>
+          <wp:inline distT="0" distB="0" distL="0" distR="0" wp14:anchorId="30A6F0CB" wp14:editId="0F705CDD">
+            <wp:extent cx="5731510" cy="6369050"/>
+            <wp:effectExtent l="0" t="0" r="2540" b="0"/>
+            <wp:docPr id="1077807575" name="Picture 4"/>
+            <wp:cNvGraphicFramePr>
+              <a:graphicFrameLocks xmlns:a="http://schemas.openxmlformats.org/drawingml/2006/main" noChangeAspect="1"/>
+            </wp:cNvGraphicFramePr>
+            <a:graphic xmlns:a="http://schemas.openxmlformats.org/drawingml/2006/main">
+              <a:graphicData uri="http://schemas.openxmlformats.org/drawingml/2006/picture">
+                <pic:pic xmlns:pic="http://schemas.openxmlformats.org/drawingml/2006/picture">
+                  <pic:nvPicPr>
+                    <pic:cNvPr id="1" name=""/>
+                    <pic:cNvPicPr/>
+                  </pic:nvPicPr>
+                  <pic:blipFill>
+                    <a:blip r:embed="rId18"/>
+                    <a:stretch>
+                      <a:fillRect/>
+                    </a:stretch>
+                  </pic:blipFill>
+                  <pic:spPr>
+                    <a:xfrm>
+                      <a:off x="0" y="0"/>
+                      <a:ext cx="5731510" cy="6369050"/>
+                    </a:xfrm>
+                    <a:prstGeom prst="rect">
+                      <a:avLst/>
+                    </a:prstGeom>
+                  </pic:spPr>
+                </pic:pic>
+              </a:graphicData>
+            </a:graphic>
+          </wp:inline>
+        </w:drawing>
+      </w:r>
+    </w:p>
+    <w:p>
+      <w:pPr>
+        <w:pStyle w:val="oancuaDanhsach"/>
+        <w:rPr>
+          <w:rFonts w:ascii="Times New Roman" w:hAnsi="Times New Roman" w:cs="Times New Roman"/>
+          <w:sz w:val="26"/>
+          <w:szCs w:val="26"/>
+        </w:rPr>
+      </w:pPr>
+    </w:p>
+    <w:p>
+      <w:pPr>
+        <w:pStyle w:val="oancuaDanhsach"/>
+        <w:numPr>
+          <w:ilvl w:val="0"/>
+          <w:numId w:val="8"/>
+        </w:numPr>
+        <w:rPr>
+          <w:rFonts w:ascii="Times New Roman" w:hAnsi="Times New Roman" w:cs="Times New Roman"/>
+          <w:sz w:val="26"/>
+          <w:szCs w:val="26"/>
+        </w:rPr>
+      </w:pPr>
+      <w:r>
+        <w:rPr>
+          <w:rFonts w:ascii="Times New Roman" w:hAnsi="Times New Roman" w:cs="Times New Roman"/>
+          <w:sz w:val="26"/>
+          <w:szCs w:val="26"/>
+        </w:rPr>
+        <w:lastRenderedPageBreak/>
+        <w:t>API xóa khóa học</w:t>
+      </w:r>
+      <w:r>
+        <w:rPr>
+          <w:rFonts w:ascii="Times New Roman" w:hAnsi="Times New Roman" w:cs="Times New Roman"/>
+          <w:sz w:val="26"/>
+          <w:szCs w:val="26"/>
+        </w:rPr>
+        <w:br/>
+      </w:r>
+      <w:r>
+        <w:rPr>
+          <w:noProof/>
+        </w:rPr>
+        <w:drawing>
+          <wp:inline distT="0" distB="0" distL="0" distR="0" wp14:anchorId="64A737D7" wp14:editId="7E161DBA">
+            <wp:extent cx="5731510" cy="3461385"/>
+            <wp:effectExtent l="0" t="0" r="2540" b="5715"/>
+            <wp:docPr id="5" name="Picture 5"/>
+            <wp:cNvGraphicFramePr>
+              <a:graphicFrameLocks xmlns:a="http://schemas.openxmlformats.org/drawingml/2006/main" noChangeAspect="1"/>
+            </wp:cNvGraphicFramePr>
+            <a:graphic xmlns:a="http://schemas.openxmlformats.org/drawingml/2006/main">
+              <a:graphicData uri="http://schemas.openxmlformats.org/drawingml/2006/picture">
+                <pic:pic xmlns:pic="http://schemas.openxmlformats.org/drawingml/2006/picture">
+                  <pic:nvPicPr>
+                    <pic:cNvPr id="1" name=""/>
+                    <pic:cNvPicPr/>
+                  </pic:nvPicPr>
+                  <pic:blipFill>
+                    <a:blip r:embed="rId19"/>
+                    <a:stretch>
+                      <a:fillRect/>
+                    </a:stretch>
+                  </pic:blipFill>
+                  <pic:spPr>
+                    <a:xfrm>
+                      <a:off x="0" y="0"/>
+                      <a:ext cx="5731510" cy="3461385"/>
+                    </a:xfrm>
+                    <a:prstGeom prst="rect">
+                      <a:avLst/>
+                    </a:prstGeom>
+                  </pic:spPr>
+                </pic:pic>
+              </a:graphicData>
+            </a:graphic>
+          </wp:inline>
+        </w:drawing>
+      </w:r>
+    </w:p>
+    <w:p>
+      <w:pPr>
+        <w:pStyle w:val="oancuaDanhsach"/>
+        <w:numPr>
+          <w:ilvl w:val="0"/>
+          <w:numId w:val="8"/>
+        </w:numPr>
+        <w:rPr>
+          <w:rFonts w:ascii="Times New Roman" w:hAnsi="Times New Roman" w:cs="Times New Roman"/>
+          <w:sz w:val="26"/>
+          <w:szCs w:val="26"/>
+        </w:rPr>
+      </w:pPr>
+      <w:r>
+        <w:rPr>
+          <w:rFonts w:ascii="Times New Roman" w:hAnsi="Times New Roman" w:cs="Times New Roman"/>
+          <w:sz w:val="26"/>
+          <w:szCs w:val="26"/>
+        </w:rPr>
+        <w:t>API đăng ký khóa học</w:t>
+      </w:r>
+      <w:r>
+        <w:rPr>
+          <w:rFonts w:ascii="Times New Roman" w:hAnsi="Times New Roman" w:cs="Times New Roman"/>
+          <w:sz w:val="26"/>
+          <w:szCs w:val="26"/>
+        </w:rPr>
+        <w:br/>
+      </w:r>
+      <w:r>
+        <w:rPr>
+          <w:noProof/>
+        </w:rPr>
+        <w:drawing>
+          <wp:inline distT="0" distB="0" distL="0" distR="0" wp14:anchorId="317F549E" wp14:editId="7CDE0889">
+            <wp:extent cx="5731510" cy="3595370"/>
+            <wp:effectExtent l="0" t="0" r="2540" b="5080"/>
+            <wp:docPr id="9" name="Picture 9"/>
+            <wp:cNvGraphicFramePr>
+              <a:graphicFrameLocks xmlns:a="http://schemas.openxmlformats.org/drawingml/2006/main" noChangeAspect="1"/>
+            </wp:cNvGraphicFramePr>
+            <a:graphic xmlns:a="http://schemas.openxmlformats.org/drawingml/2006/main">
+              <a:graphicData uri="http://schemas.openxmlformats.org/drawingml/2006/picture">
+                <pic:pic xmlns:pic="http://schemas.openxmlformats.org/drawingml/2006/picture">
+                  <pic:nvPicPr>
+                    <pic:cNvPr id="1" name=""/>
+                    <pic:cNvPicPr/>
+                  </pic:nvPicPr>
+                  <pic:blipFill>
+                    <a:blip r:embed="rId20"/>
+                    <a:stretch>
+                      <a:fillRect/>
+                    </a:stretch>
+                  </pic:blipFill>
+                  <pic:spPr>
+                    <a:xfrm>
+                      <a:off x="0" y="0"/>
+                      <a:ext cx="5731510" cy="3595370"/>
+                    </a:xfrm>
+                    <a:prstGeom prst="rect">
+                      <a:avLst/>
+                    </a:prstGeom>
+                  </pic:spPr>
+                </pic:pic>
+              </a:graphicData>
+            </a:graphic>
+          </wp:inline>
+        </w:drawing>
+      </w:r>
+    </w:p>
+    <w:p>
+      <w:pPr>
+        <w:pStyle w:val="oancuaDanhsach"/>
+        <w:numPr>
+          <w:ilvl w:val="0"/>
+          <w:numId w:val="8"/>
+        </w:numPr>
+        <w:rPr>
+          <w:rFonts w:ascii="Times New Roman" w:hAnsi="Times New Roman" w:cs="Times New Roman"/>
+          <w:sz w:val="26"/>
+          <w:szCs w:val="26"/>
+        </w:rPr>
+      </w:pPr>
+      <w:r>
+        <w:rPr>
+          <w:rFonts w:ascii="Times New Roman" w:hAnsi="Times New Roman" w:cs="Times New Roman"/>
+          <w:sz w:val="26"/>
+          <w:szCs w:val="26"/>
+        </w:rPr>
+        <w:t>API hủy đăng ký khóa học</w:t>
+      </w:r>
+    </w:p>
+    <w:p>
+      <w:r>
+        <w:rPr>
+          <w:noProof/>
+          <w:lang w:eastAsia="vi-VN"/>
+        </w:rPr>
+        <w:lastRenderedPageBreak/>
+        <w:drawing>
+          <wp:inline distT="0" distB="0" distL="0" distR="0" wp14:anchorId="6CFA797C" wp14:editId="601384DA">
+            <wp:extent cx="5731510" cy="3578860"/>
+            <wp:effectExtent l="0" t="0" r="2540" b="2540"/>
+            <wp:docPr id="1427990645" name="Picture 1"/>
+            <wp:cNvGraphicFramePr>
+              <a:graphicFrameLocks xmlns:a="http://schemas.openxmlformats.org/drawingml/2006/main" noChangeAspect="1"/>
+            </wp:cNvGraphicFramePr>
+            <a:graphic xmlns:a="http://schemas.openxmlformats.org/drawingml/2006/main">
+              <a:graphicData uri="http://schemas.openxmlformats.org/drawingml/2006/picture">
+                <pic:pic xmlns:pic="http://schemas.openxmlformats.org/drawingml/2006/picture">
+                  <pic:nvPicPr>
+                    <pic:cNvPr id="1" name=""/>
+                    <pic:cNvPicPr/>
+                  </pic:nvPicPr>
+                  <pic:blipFill>
+                    <a:blip r:embed="rId21"/>
+                    <a:stretch>
+                      <a:fillRect/>
+                    </a:stretch>
+                  </pic:blipFill>
+                  <pic:spPr>
+                    <a:xfrm>
+                      <a:off x="0" y="0"/>
+                      <a:ext cx="5731510" cy="3578860"/>
+                    </a:xfrm>
+                    <a:prstGeom prst="rect">
+                      <a:avLst/>
+                    </a:prstGeom>
+                  </pic:spPr>
+                </pic:pic>
+              </a:graphicData>
+            </a:graphic>
+          </wp:inline>
+        </w:drawing>
+      </w:r>
+    </w:p>
+    <w:p>
+      <w:pPr>
+        <w:rPr>
+          <w:rFonts w:ascii="Times New Roman" w:hAnsi="Times New Roman" w:cs="Times New Roman"/>
+          <w:sz w:val="26"/>
+          <w:szCs w:val="26"/>
+          <w:lang w:val="en-US"/>
+        </w:rPr>
+      </w:pPr>
+    </w:p>
     <w:sectPr>
       <w:pgSz w:w="11906" w:h="16838"/>
       <w:pgMar w:top="1440" w:right="1440" w:bottom="1440" w:left="1440" w:header="708" w:footer="708" w:gutter="0"/>
@@ -7122,7 +9238,7 @@
 </file>
 
 <file path=word/numbering.xml><?xml version="1.0" encoding="utf-8"?>
-<w:numbering xmlns:wpc="http://schemas.microsoft.com/office/word/2010/wordprocessingCanvas" xmlns:cx="http://schemas.microsoft.com/office/drawing/2014/chartex" xmlns:cx1="http://schemas.microsoft.com/office/drawing/2015/9/8/chartex" xmlns:mc="http://schemas.openxmlformats.org/markup-compatibility/2006" xmlns:o="urn:schemas-microsoft-com:office:office" xmlns:r="http://schemas.openxmlformats.org/officeDocument/2006/relationships" xmlns:m="http://schemas.openxmlformats.org/officeDocument/2006/math" xmlns:v="urn:schemas-microsoft-com:vml" xmlns:wp14="http://schemas.microsoft.com/office/word/2010/wordprocessingDrawing" xmlns:wp="http://schemas.openxmlformats.org/drawingml/2006/wordprocessingDrawing" xmlns:w10="urn:schemas-microsoft-com:office:word" xmlns:w="http://schemas.openxmlformats.org/wordprocessingml/2006/main" xmlns:w14="http://schemas.microsoft.com/office/word/2010/wordml" xmlns:w15="http://schemas.microsoft.com/office/word/2012/wordml" xmlns:w16se="http://schemas.microsoft.com/office/word/2015/wordml/symex" xmlns:wpg="http://schemas.microsoft.com/office/word/2010/wordprocessingGroup" xmlns:wpi="http://schemas.microsoft.com/office/word/2010/wordprocessingInk" xmlns:wne="http://schemas.microsoft.com/office/word/2006/wordml" xmlns:wps="http://schemas.microsoft.com/office/word/2010/wordprocessingShape" mc:Ignorable="w14 w15 w16se wp14">
+<w:numbering xmlns:wpc="http://schemas.microsoft.com/office/word/2010/wordprocessingCanvas" xmlns:cx="http://schemas.microsoft.com/office/drawing/2014/chartex" xmlns:cx1="http://schemas.microsoft.com/office/drawing/2015/9/8/chartex" xmlns:cx2="http://schemas.microsoft.com/office/drawing/2015/10/21/chartex" xmlns:cx3="http://schemas.microsoft.com/office/drawing/2016/5/9/chartex" xmlns:cx4="http://schemas.microsoft.com/office/drawing/2016/5/10/chartex" xmlns:cx5="http://schemas.microsoft.com/office/drawing/2016/5/11/chartex" xmlns:cx6="http://schemas.microsoft.com/office/drawing/2016/5/12/chartex" xmlns:cx7="http://schemas.microsoft.com/office/drawing/2016/5/13/chartex" xmlns:cx8="http://schemas.microsoft.com/office/drawing/2016/5/14/chartex" xmlns:mc="http://schemas.openxmlformats.org/markup-compatibility/2006" xmlns:aink="http://schemas.microsoft.com/office/drawing/2016/ink" xmlns:am3d="http://schemas.microsoft.com/office/drawing/2017/model3d" xmlns:o="urn:schemas-microsoft-com:office:office" xmlns:oel="http://schemas.microsoft.com/office/2019/extlst" xmlns:r="http://schemas.openxmlformats.org/officeDocument/2006/relationships" xmlns:m="http://schemas.openxmlformats.org/officeDocument/2006/math" xmlns:v="urn:schemas-microsoft-com:vml" xmlns:wp14="http://schemas.microsoft.com/office/word/2010/wordprocessingDrawing" xmlns:wp="http://schemas.openxmlformats.org/drawingml/2006/wordprocessingDrawing" xmlns:w10="urn:schemas-microsoft-com:office:word" xmlns:w="http://schemas.openxmlformats.org/wordprocessingml/2006/main" xmlns:w14="http://schemas.microsoft.com/office/word/2010/wordml" xmlns:w15="http://schemas.microsoft.com/office/word/2012/wordml" xmlns:w16cex="http://schemas.microsoft.com/office/word/2018/wordml/cex" xmlns:w16cid="http://schemas.microsoft.com/office/word/2016/wordml/cid" xmlns:w16="http://schemas.microsoft.com/office/word/2018/wordml" xmlns:w16du="http://schemas.microsoft.com/office/word/2023/wordml/word16du" xmlns:w16sdtdh="http://schemas.microsoft.com/office/word/2020/wordml/sdtdatahash" xmlns:w16sdtfl="http://schemas.microsoft.com/office/word/2024/wordml/sdtformatlock" xmlns:w16se="http://schemas.microsoft.com/office/word/2015/wordml/symex" xmlns:wpg="http://schemas.microsoft.com/office/word/2010/wordprocessingGroup" xmlns:wpi="http://schemas.microsoft.com/office/word/2010/wordprocessingInk" xmlns:wne="http://schemas.microsoft.com/office/word/2006/wordml" xmlns:wps="http://schemas.microsoft.com/office/word/2010/wordprocessingShape" mc:Ignorable="w14 w15 w16se w16cid w16 w16cex w16sdtdh w16sdtfl w16du wp14">
   <w:abstractNum w:abstractNumId="0" w15:restartNumberingAfterBreak="0">
     <w:nsid w:val="02A9322B"/>
     <w:multiLevelType w:val="multilevel"/>
@@ -7571,6 +9687,95 @@
     </w:lvl>
   </w:abstractNum>
   <w:abstractNum w:abstractNumId="3" w15:restartNumberingAfterBreak="0">
+    <w:nsid w:val="24285BCE"/>
+    <w:multiLevelType w:val="hybridMultilevel"/>
+    <w:tmpl w:val="F5008FA2"/>
+    <w:lvl w:ilvl="0" w:tplc="8518647A">
+      <w:start w:val="9"/>
+      <w:numFmt w:val="decimal"/>
+      <w:lvlText w:val="%1."/>
+      <w:lvlJc w:val="left"/>
+      <w:pPr>
+        <w:ind w:left="720" w:hanging="360"/>
+      </w:pPr>
+      <w:rPr>
+        <w:rFonts w:hint="default"/>
+      </w:rPr>
+    </w:lvl>
+    <w:lvl w:ilvl="1" w:tplc="04090019" w:tentative="1">
+      <w:start w:val="1"/>
+      <w:numFmt w:val="lowerLetter"/>
+      <w:lvlText w:val="%2."/>
+      <w:lvlJc w:val="left"/>
+      <w:pPr>
+        <w:ind w:left="1440" w:hanging="360"/>
+      </w:pPr>
+    </w:lvl>
+    <w:lvl w:ilvl="2" w:tplc="0409001B" w:tentative="1">
+      <w:start w:val="1"/>
+      <w:numFmt w:val="lowerRoman"/>
+      <w:lvlText w:val="%3."/>
+      <w:lvlJc w:val="right"/>
+      <w:pPr>
+        <w:ind w:left="2160" w:hanging="180"/>
+      </w:pPr>
+    </w:lvl>
+    <w:lvl w:ilvl="3" w:tplc="0409000F" w:tentative="1">
+      <w:start w:val="1"/>
+      <w:numFmt w:val="decimal"/>
+      <w:lvlText w:val="%4."/>
+      <w:lvlJc w:val="left"/>
+      <w:pPr>
+        <w:ind w:left="2880" w:hanging="360"/>
+      </w:pPr>
+    </w:lvl>
+    <w:lvl w:ilvl="4" w:tplc="04090019" w:tentative="1">
+      <w:start w:val="1"/>
+      <w:numFmt w:val="lowerLetter"/>
+      <w:lvlText w:val="%5."/>
+      <w:lvlJc w:val="left"/>
+      <w:pPr>
+        <w:ind w:left="3600" w:hanging="360"/>
+      </w:pPr>
+    </w:lvl>
+    <w:lvl w:ilvl="5" w:tplc="0409001B" w:tentative="1">
+      <w:start w:val="1"/>
+      <w:numFmt w:val="lowerRoman"/>
+      <w:lvlText w:val="%6."/>
+      <w:lvlJc w:val="right"/>
+      <w:pPr>
+        <w:ind w:left="4320" w:hanging="180"/>
+      </w:pPr>
+    </w:lvl>
+    <w:lvl w:ilvl="6" w:tplc="0409000F" w:tentative="1">
+      <w:start w:val="1"/>
+      <w:numFmt w:val="decimal"/>
+      <w:lvlText w:val="%7."/>
+      <w:lvlJc w:val="left"/>
+      <w:pPr>
+        <w:ind w:left="5040" w:hanging="360"/>
+      </w:pPr>
+    </w:lvl>
+    <w:lvl w:ilvl="7" w:tplc="04090019" w:tentative="1">
+      <w:start w:val="1"/>
+      <w:numFmt w:val="lowerLetter"/>
+      <w:lvlText w:val="%8."/>
+      <w:lvlJc w:val="left"/>
+      <w:pPr>
+        <w:ind w:left="5760" w:hanging="360"/>
+      </w:pPr>
+    </w:lvl>
+    <w:lvl w:ilvl="8" w:tplc="0409001B" w:tentative="1">
+      <w:start w:val="1"/>
+      <w:numFmt w:val="lowerRoman"/>
+      <w:lvlText w:val="%9."/>
+      <w:lvlJc w:val="right"/>
+      <w:pPr>
+        <w:ind w:left="6480" w:hanging="180"/>
+      </w:pPr>
+    </w:lvl>
+  </w:abstractNum>
+  <w:abstractNum w:abstractNumId="4" w15:restartNumberingAfterBreak="0">
     <w:nsid w:val="37CB366F"/>
     <w:multiLevelType w:val="multilevel"/>
     <w:tmpl w:val="142A0688"/>
@@ -7719,7 +9924,7 @@
       </w:rPr>
     </w:lvl>
   </w:abstractNum>
-  <w:abstractNum w:abstractNumId="4" w15:restartNumberingAfterBreak="0">
+  <w:abstractNum w:abstractNumId="5" w15:restartNumberingAfterBreak="0">
     <w:nsid w:val="484B258E"/>
     <w:multiLevelType w:val="multilevel"/>
     <w:tmpl w:val="CA66434C"/>
@@ -7868,7 +10073,7 @@
       </w:rPr>
     </w:lvl>
   </w:abstractNum>
-  <w:abstractNum w:abstractNumId="5" w15:restartNumberingAfterBreak="0">
+  <w:abstractNum w:abstractNumId="6" w15:restartNumberingAfterBreak="0">
     <w:nsid w:val="5F6E4407"/>
     <w:multiLevelType w:val="multilevel"/>
     <w:tmpl w:val="FEB61E24"/>
@@ -8017,7 +10222,7 @@
       </w:rPr>
     </w:lvl>
   </w:abstractNum>
-  <w:abstractNum w:abstractNumId="6" w15:restartNumberingAfterBreak="0">
+  <w:abstractNum w:abstractNumId="7" w15:restartNumberingAfterBreak="0">
     <w:nsid w:val="71384D79"/>
     <w:multiLevelType w:val="multilevel"/>
     <w:tmpl w:val="A614D7BA"/>
@@ -8166,32 +10371,35 @@
       </w:rPr>
     </w:lvl>
   </w:abstractNum>
-  <w:num w:numId="1">
-    <w:abstractNumId w:val="3"/>
+  <w:num w:numId="1" w16cid:durableId="1887909194">
+    <w:abstractNumId w:val="4"/>
   </w:num>
-  <w:num w:numId="2">
+  <w:num w:numId="2" w16cid:durableId="781268943">
+    <w:abstractNumId w:val="7"/>
+  </w:num>
+  <w:num w:numId="3" w16cid:durableId="710423698">
     <w:abstractNumId w:val="6"/>
   </w:num>
-  <w:num w:numId="3">
+  <w:num w:numId="4" w16cid:durableId="1017732860">
+    <w:abstractNumId w:val="2"/>
+  </w:num>
+  <w:num w:numId="5" w16cid:durableId="290016989">
+    <w:abstractNumId w:val="0"/>
+  </w:num>
+  <w:num w:numId="6" w16cid:durableId="503207179">
     <w:abstractNumId w:val="5"/>
   </w:num>
-  <w:num w:numId="4">
-    <w:abstractNumId w:val="2"/>
+  <w:num w:numId="7" w16cid:durableId="1703743668">
+    <w:abstractNumId w:val="1"/>
   </w:num>
-  <w:num w:numId="5">
-    <w:abstractNumId w:val="0"/>
-  </w:num>
-  <w:num w:numId="6">
-    <w:abstractNumId w:val="4"/>
-  </w:num>
-  <w:num w:numId="7">
-    <w:abstractNumId w:val="1"/>
+  <w:num w:numId="8" w16cid:durableId="1124806315">
+    <w:abstractNumId w:val="3"/>
   </w:num>
 </w:numbering>
 </file>
 
 <file path=word/styles.xml><?xml version="1.0" encoding="utf-8"?>
-<w:styles xmlns:mc="http://schemas.openxmlformats.org/markup-compatibility/2006" xmlns:r="http://schemas.openxmlformats.org/officeDocument/2006/relationships" xmlns:w="http://schemas.openxmlformats.org/wordprocessingml/2006/main" xmlns:w14="http://schemas.microsoft.com/office/word/2010/wordml" xmlns:w15="http://schemas.microsoft.com/office/word/2012/wordml" xmlns:w16se="http://schemas.microsoft.com/office/word/2015/wordml/symex" mc:Ignorable="w14 w15 w16se">
+<w:styles xmlns:mc="http://schemas.openxmlformats.org/markup-compatibility/2006" xmlns:r="http://schemas.openxmlformats.org/officeDocument/2006/relationships" xmlns:w="http://schemas.openxmlformats.org/wordprocessingml/2006/main" xmlns:w14="http://schemas.microsoft.com/office/word/2010/wordml" xmlns:w15="http://schemas.microsoft.com/office/word/2012/wordml" xmlns:w16cex="http://schemas.microsoft.com/office/word/2018/wordml/cex" xmlns:w16cid="http://schemas.microsoft.com/office/word/2016/wordml/cid" xmlns:w16="http://schemas.microsoft.com/office/word/2018/wordml" xmlns:w16du="http://schemas.microsoft.com/office/word/2023/wordml/word16du" xmlns:w16sdtdh="http://schemas.microsoft.com/office/word/2020/wordml/sdtdatahash" xmlns:w16sdtfl="http://schemas.microsoft.com/office/word/2024/wordml/sdtformatlock" xmlns:w16se="http://schemas.microsoft.com/office/word/2015/wordml/symex" mc:Ignorable="w14 w15 w16se w16cid w16 w16cex w16sdtdh w16sdtfl w16du">
   <w:docDefaults>
     <w:rPrDefault>
       <w:rPr>
@@ -8207,7 +10415,7 @@
       </w:pPr>
     </w:pPrDefault>
   </w:docDefaults>
-  <w:latentStyles w:defLockedState="0" w:defUIPriority="99" w:defSemiHidden="0" w:defUnhideWhenUsed="0" w:defQFormat="0" w:count="371">
+  <w:latentStyles w:defLockedState="0" w:defUIPriority="99" w:defSemiHidden="0" w:defUnhideWhenUsed="0" w:defQFormat="0" w:count="376">
     <w:lsdException w:name="Normal" w:uiPriority="0" w:qFormat="1"/>
     <w:lsdException w:name="heading 1" w:uiPriority="9" w:qFormat="1"/>
     <w:lsdException w:name="heading 2" w:semiHidden="1" w:uiPriority="9" w:unhideWhenUsed="1" w:qFormat="1"/>
@@ -8579,16 +10787,21 @@
     <w:lsdException w:name="List Table 5 Dark Accent 6" w:uiPriority="50"/>
     <w:lsdException w:name="List Table 6 Colorful Accent 6" w:uiPriority="51"/>
     <w:lsdException w:name="List Table 7 Colorful Accent 6" w:uiPriority="52"/>
+    <w:lsdException w:name="Mention" w:semiHidden="1" w:unhideWhenUsed="1"/>
+    <w:lsdException w:name="Smart Hyperlink" w:semiHidden="1" w:unhideWhenUsed="1"/>
+    <w:lsdException w:name="Hashtag" w:semiHidden="1" w:unhideWhenUsed="1"/>
+    <w:lsdException w:name="Unresolved Mention" w:semiHidden="1" w:unhideWhenUsed="1"/>
+    <w:lsdException w:name="Smart Link" w:semiHidden="1" w:unhideWhenUsed="1"/>
   </w:latentStyles>
-  <w:style w:type="paragraph" w:default="1" w:styleId="Normal">
+  <w:style w:type="paragraph" w:default="1" w:styleId="Binhthng">
     <w:name w:val="Normal"/>
     <w:qFormat/>
     <w:rsid w:val="006218CB"/>
   </w:style>
-  <w:style w:type="paragraph" w:styleId="Heading3">
+  <w:style w:type="paragraph" w:styleId="u3">
     <w:name w:val="heading 3"/>
-    <w:basedOn w:val="Normal"/>
-    <w:link w:val="Heading3Char"/>
+    <w:basedOn w:val="Binhthng"/>
+    <w:link w:val="u3Char"/>
     <w:uiPriority w:val="9"/>
     <w:qFormat/>
     <w:rsid w:val="00147413"/>
@@ -8605,13 +10818,13 @@
       <w:lang w:eastAsia="vi-VN"/>
     </w:rPr>
   </w:style>
-  <w:style w:type="character" w:default="1" w:styleId="DefaultParagraphFont">
+  <w:style w:type="character" w:default="1" w:styleId="Phngmcinhcuaoanvn">
     <w:name w:val="Default Paragraph Font"/>
     <w:uiPriority w:val="1"/>
     <w:semiHidden/>
     <w:unhideWhenUsed/>
   </w:style>
-  <w:style w:type="table" w:default="1" w:styleId="TableNormal">
+  <w:style w:type="table" w:default="1" w:styleId="BangThngthng">
     <w:name w:val="Normal Table"/>
     <w:uiPriority w:val="99"/>
     <w:semiHidden/>
@@ -8626,15 +10839,15 @@
       </w:tblCellMar>
     </w:tblPr>
   </w:style>
-  <w:style w:type="numbering" w:default="1" w:styleId="NoList">
+  <w:style w:type="numbering" w:default="1" w:styleId="Khngco">
     <w:name w:val="No List"/>
     <w:uiPriority w:val="99"/>
     <w:semiHidden/>
     <w:unhideWhenUsed/>
   </w:style>
-  <w:style w:type="paragraph" w:styleId="NormalWeb">
+  <w:style w:type="paragraph" w:styleId="ThngthngWeb">
     <w:name w:val="Normal (Web)"/>
-    <w:basedOn w:val="Normal"/>
+    <w:basedOn w:val="Binhthng"/>
     <w:uiPriority w:val="99"/>
     <w:semiHidden/>
     <w:unhideWhenUsed/>
@@ -8649,9 +10862,9 @@
       <w:lang w:eastAsia="vi-VN"/>
     </w:rPr>
   </w:style>
-  <w:style w:type="character" w:styleId="Strong">
+  <w:style w:type="character" w:styleId="Manh">
     <w:name w:val="Strong"/>
-    <w:basedOn w:val="DefaultParagraphFont"/>
+    <w:basedOn w:val="Phngmcinhcuaoanvn"/>
     <w:uiPriority w:val="22"/>
     <w:qFormat/>
     <w:rsid w:val="00147413"/>
@@ -8660,9 +10873,9 @@
       <w:bCs/>
     </w:rPr>
   </w:style>
-  <w:style w:type="table" w:styleId="TableGrid">
+  <w:style w:type="table" w:styleId="LiBang">
     <w:name w:val="Table Grid"/>
-    <w:basedOn w:val="TableNormal"/>
+    <w:basedOn w:val="BangThngthng"/>
     <w:uiPriority w:val="39"/>
     <w:rsid w:val="00147413"/>
     <w:pPr>
@@ -8679,10 +10892,10 @@
       </w:tblBorders>
     </w:tblPr>
   </w:style>
-  <w:style w:type="character" w:customStyle="1" w:styleId="Heading3Char">
-    <w:name w:val="Heading 3 Char"/>
-    <w:basedOn w:val="DefaultParagraphFont"/>
-    <w:link w:val="Heading3"/>
+  <w:style w:type="character" w:customStyle="1" w:styleId="u3Char">
+    <w:name w:val="Đầu đề 3 Char"/>
+    <w:basedOn w:val="Phngmcinhcuaoanvn"/>
+    <w:link w:val="u3"/>
     <w:uiPriority w:val="9"/>
     <w:rsid w:val="00147413"/>
     <w:rPr>
@@ -8694,9 +10907,9 @@
       <w:lang w:eastAsia="vi-VN"/>
     </w:rPr>
   </w:style>
-  <w:style w:type="character" w:styleId="HTMLCode">
+  <w:style w:type="character" w:styleId="MaHTML">
     <w:name w:val="HTML Code"/>
-    <w:basedOn w:val="DefaultParagraphFont"/>
+    <w:basedOn w:val="Phngmcinhcuaoanvn"/>
     <w:uiPriority w:val="99"/>
     <w:semiHidden/>
     <w:unhideWhenUsed/>
@@ -8706,6 +10919,17 @@
       <w:sz w:val="20"/>
       <w:szCs w:val="20"/>
     </w:rPr>
+  </w:style>
+  <w:style w:type="paragraph" w:styleId="oancuaDanhsach">
+    <w:name w:val="List Paragraph"/>
+    <w:basedOn w:val="Binhthng"/>
+    <w:uiPriority w:val="34"/>
+    <w:qFormat/>
+    <w:rsid w:val="0060596E"/>
+    <w:pPr>
+      <w:ind w:left="720"/>
+      <w:contextualSpacing/>
+    </w:pPr>
   </w:style>
 </w:styles>
 </file>

</xml_diff>

<commit_message>
Cập nhật soạn báo cáo
</commit_message>
<xml_diff>
--- a/documents/SoanBaoCao.docx
+++ b/documents/SoanBaoCao.docx
@@ -44,16 +44,15 @@
           <w:rFonts w:asciiTheme="majorHAnsi" w:eastAsia="Times New Roman" w:hAnsiTheme="majorHAnsi" w:cstheme="majorHAnsi"/>
           <w:b/>
           <w:bCs/>
-          <w:noProof/>
-          <w:sz w:val="26"/>
-          <w:szCs w:val="26"/>
-          <w:lang w:eastAsia="vi-VN"/>
+          <w:sz w:val="26"/>
+          <w:szCs w:val="26"/>
+          <w:lang w:val="en-US" w:eastAsia="vi-VN"/>
         </w:rPr>
         <w:drawing>
-          <wp:inline distT="0" distB="0" distL="0" distR="0" wp14:anchorId="7759F8C8" wp14:editId="2189FD68">
-            <wp:extent cx="5731510" cy="3924300"/>
-            <wp:effectExtent l="0" t="0" r="2540" b="0"/>
-            <wp:docPr id="3" name="Picture 3"/>
+          <wp:inline distT="0" distB="0" distL="0" distR="0" wp14:anchorId="6487BC74" wp14:editId="61AB6A90">
+            <wp:extent cx="5731510" cy="3897630"/>
+            <wp:effectExtent l="0" t="0" r="2540" b="7620"/>
+            <wp:docPr id="16" name="Picture 16"/>
             <wp:cNvGraphicFramePr>
               <a:graphicFrameLocks xmlns:a="http://schemas.openxmlformats.org/drawingml/2006/main" noChangeAspect="1"/>
             </wp:cNvGraphicFramePr>
@@ -73,7 +72,7 @@
                   <pic:spPr>
                     <a:xfrm>
                       <a:off x="0" y="0"/>
-                      <a:ext cx="5731510" cy="3924300"/>
+                      <a:ext cx="5731510" cy="3897630"/>
                     </a:xfrm>
                     <a:prstGeom prst="rect">
                       <a:avLst/>
@@ -141,14 +140,13 @@
           <w:rFonts w:asciiTheme="majorHAnsi" w:eastAsia="Times New Roman" w:hAnsiTheme="majorHAnsi" w:cstheme="majorHAnsi"/>
           <w:b/>
           <w:bCs/>
-          <w:noProof/>
-          <w:sz w:val="26"/>
-          <w:szCs w:val="26"/>
-          <w:lang w:eastAsia="vi-VN"/>
+          <w:sz w:val="26"/>
+          <w:szCs w:val="26"/>
+          <w:lang w:val="en-US" w:eastAsia="vi-VN"/>
         </w:rPr>
         <w:drawing>
-          <wp:inline distT="0" distB="0" distL="0" distR="0" wp14:anchorId="42EB11DD" wp14:editId="713F5A7A">
-            <wp:extent cx="5731510" cy="2844165"/>
+          <wp:inline distT="0" distB="0" distL="0" distR="0" wp14:anchorId="406D616E" wp14:editId="71345368">
+            <wp:extent cx="5731510" cy="2825115"/>
             <wp:effectExtent l="0" t="0" r="2540" b="0"/>
             <wp:docPr id="1" name="Picture 1"/>
             <wp:cNvGraphicFramePr>
@@ -170,7 +168,7 @@
                   <pic:spPr>
                     <a:xfrm>
                       <a:off x="0" y="0"/>
-                      <a:ext cx="5731510" cy="2844165"/>
+                      <a:ext cx="5731510" cy="2825115"/>
                     </a:xfrm>
                     <a:prstGeom prst="rect">
                       <a:avLst/>
@@ -182,34 +180,6 @@
           </wp:inline>
         </w:drawing>
       </w:r>
-    </w:p>
-    <w:p>
-      <w:pPr>
-        <w:spacing w:after="0"/>
-        <w:jc w:val="center"/>
-        <w:rPr>
-          <w:rFonts w:asciiTheme="majorHAnsi" w:eastAsia="Times New Roman" w:hAnsiTheme="majorHAnsi" w:cstheme="majorHAnsi"/>
-          <w:b/>
-          <w:bCs/>
-          <w:sz w:val="26"/>
-          <w:szCs w:val="26"/>
-          <w:lang w:val="en-US" w:eastAsia="vi-VN"/>
-        </w:rPr>
-      </w:pPr>
-    </w:p>
-    <w:p>
-      <w:pPr>
-        <w:spacing w:after="0"/>
-        <w:jc w:val="center"/>
-        <w:rPr>
-          <w:rFonts w:asciiTheme="majorHAnsi" w:eastAsia="Times New Roman" w:hAnsiTheme="majorHAnsi" w:cstheme="majorHAnsi"/>
-          <w:b/>
-          <w:bCs/>
-          <w:sz w:val="26"/>
-          <w:szCs w:val="26"/>
-          <w:lang w:val="en-US" w:eastAsia="vi-VN"/>
-        </w:rPr>
-      </w:pPr>
     </w:p>
     <w:p>
       <w:pPr>
@@ -1731,7 +1701,25 @@
                 <w:szCs w:val="26"/>
                 <w:lang w:eastAsia="vi-VN"/>
               </w:rPr>
-              <w:t>userCreateAt</w:t>
+              <w:t>userCreate</w:t>
+            </w:r>
+            <w:r>
+              <w:rPr>
+                <w:rFonts w:asciiTheme="majorHAnsi" w:eastAsia="Times New Roman" w:hAnsiTheme="majorHAnsi" w:cstheme="majorHAnsi"/>
+                <w:sz w:val="26"/>
+                <w:szCs w:val="26"/>
+                <w:lang w:val="en-US" w:eastAsia="vi-VN"/>
+              </w:rPr>
+              <w:t>d</w:t>
+            </w:r>
+            <w:r>
+              <w:rPr>
+                <w:rFonts w:asciiTheme="majorHAnsi" w:eastAsia="Times New Roman" w:hAnsiTheme="majorHAnsi" w:cstheme="majorHAnsi"/>
+                <w:sz w:val="26"/>
+                <w:szCs w:val="26"/>
+                <w:lang w:eastAsia="vi-VN"/>
+              </w:rPr>
+              <w:t>At</w:t>
             </w:r>
           </w:p>
         </w:tc>
@@ -1836,7 +1824,25 @@
                 <w:szCs w:val="26"/>
                 <w:lang w:eastAsia="vi-VN"/>
               </w:rPr>
-              <w:t>userUpdateAt</w:t>
+              <w:t>userUpdate</w:t>
+            </w:r>
+            <w:r>
+              <w:rPr>
+                <w:rFonts w:asciiTheme="majorHAnsi" w:eastAsia="Times New Roman" w:hAnsiTheme="majorHAnsi" w:cstheme="majorHAnsi"/>
+                <w:sz w:val="26"/>
+                <w:szCs w:val="26"/>
+                <w:lang w:val="en-US" w:eastAsia="vi-VN"/>
+              </w:rPr>
+              <w:t>d</w:t>
+            </w:r>
+            <w:r>
+              <w:rPr>
+                <w:rFonts w:asciiTheme="majorHAnsi" w:eastAsia="Times New Roman" w:hAnsiTheme="majorHAnsi" w:cstheme="majorHAnsi"/>
+                <w:sz w:val="26"/>
+                <w:szCs w:val="26"/>
+                <w:lang w:eastAsia="vi-VN"/>
+              </w:rPr>
+              <w:t>At</w:t>
             </w:r>
           </w:p>
         </w:tc>
@@ -3059,7 +3065,25 @@
                 <w:szCs w:val="26"/>
                 <w:lang w:eastAsia="vi-VN"/>
               </w:rPr>
-              <w:t>courseCreateAt</w:t>
+              <w:t>courseCreate</w:t>
+            </w:r>
+            <w:r>
+              <w:rPr>
+                <w:rFonts w:asciiTheme="majorHAnsi" w:eastAsia="Times New Roman" w:hAnsiTheme="majorHAnsi" w:cstheme="majorHAnsi"/>
+                <w:sz w:val="26"/>
+                <w:szCs w:val="26"/>
+                <w:lang w:val="en-US" w:eastAsia="vi-VN"/>
+              </w:rPr>
+              <w:t>d</w:t>
+            </w:r>
+            <w:r>
+              <w:rPr>
+                <w:rFonts w:asciiTheme="majorHAnsi" w:eastAsia="Times New Roman" w:hAnsiTheme="majorHAnsi" w:cstheme="majorHAnsi"/>
+                <w:sz w:val="26"/>
+                <w:szCs w:val="26"/>
+                <w:lang w:eastAsia="vi-VN"/>
+              </w:rPr>
+              <w:t>At</w:t>
             </w:r>
           </w:p>
         </w:tc>
@@ -3164,7 +3188,25 @@
                 <w:szCs w:val="26"/>
                 <w:lang w:eastAsia="vi-VN"/>
               </w:rPr>
-              <w:t>courseUpdateAt</w:t>
+              <w:t>courseUpdate</w:t>
+            </w:r>
+            <w:r>
+              <w:rPr>
+                <w:rFonts w:asciiTheme="majorHAnsi" w:eastAsia="Times New Roman" w:hAnsiTheme="majorHAnsi" w:cstheme="majorHAnsi"/>
+                <w:sz w:val="26"/>
+                <w:szCs w:val="26"/>
+                <w:lang w:val="en-US" w:eastAsia="vi-VN"/>
+              </w:rPr>
+              <w:t>d</w:t>
+            </w:r>
+            <w:r>
+              <w:rPr>
+                <w:rFonts w:asciiTheme="majorHAnsi" w:eastAsia="Times New Roman" w:hAnsiTheme="majorHAnsi" w:cstheme="majorHAnsi"/>
+                <w:sz w:val="26"/>
+                <w:szCs w:val="26"/>
+                <w:lang w:eastAsia="vi-VN"/>
+              </w:rPr>
+              <w:t>At</w:t>
             </w:r>
           </w:p>
         </w:tc>
@@ -3880,7 +3922,25 @@
                 <w:szCs w:val="26"/>
                 <w:lang w:eastAsia="vi-VN"/>
               </w:rPr>
-              <w:t>enrollmentAt</w:t>
+              <w:t>enroll</w:t>
+            </w:r>
+            <w:r>
+              <w:rPr>
+                <w:rFonts w:asciiTheme="majorHAnsi" w:eastAsia="Times New Roman" w:hAnsiTheme="majorHAnsi" w:cstheme="majorHAnsi"/>
+                <w:sz w:val="26"/>
+                <w:szCs w:val="26"/>
+                <w:lang w:val="en-US" w:eastAsia="vi-VN"/>
+              </w:rPr>
+              <w:t>ed</w:t>
+            </w:r>
+            <w:r>
+              <w:rPr>
+                <w:rFonts w:asciiTheme="majorHAnsi" w:eastAsia="Times New Roman" w:hAnsiTheme="majorHAnsi" w:cstheme="majorHAnsi"/>
+                <w:sz w:val="26"/>
+                <w:szCs w:val="26"/>
+                <w:lang w:eastAsia="vi-VN"/>
+              </w:rPr>
+              <w:t>At</w:t>
             </w:r>
           </w:p>
         </w:tc>
@@ -6265,6 +6325,16 @@
           <w:rFonts w:asciiTheme="majorHAnsi" w:hAnsiTheme="majorHAnsi" w:cstheme="majorHAnsi"/>
           <w:sz w:val="26"/>
           <w:szCs w:val="26"/>
+        </w:rPr>
+      </w:pPr>
+    </w:p>
+    <w:p>
+      <w:pPr>
+        <w:spacing w:after="0"/>
+        <w:rPr>
+          <w:rFonts w:asciiTheme="majorHAnsi" w:hAnsiTheme="majorHAnsi" w:cstheme="majorHAnsi"/>
+          <w:sz w:val="26"/>
+          <w:szCs w:val="26"/>
           <w:lang w:val="en-US"/>
         </w:rPr>
       </w:pPr>
@@ -6338,6 +6408,18 @@
     <w:p>
       <w:pPr>
         <w:spacing w:after="0"/>
+        <w:jc w:val="center"/>
+        <w:rPr>
+          <w:rFonts w:asciiTheme="majorHAnsi" w:hAnsiTheme="majorHAnsi" w:cstheme="majorHAnsi"/>
+          <w:sz w:val="26"/>
+          <w:szCs w:val="26"/>
+          <w:lang w:val="en-US"/>
+        </w:rPr>
+      </w:pPr>
+    </w:p>
+    <w:p>
+      <w:pPr>
+        <w:spacing w:after="0"/>
         <w:rPr>
           <w:rFonts w:asciiTheme="majorHAnsi" w:hAnsiTheme="majorHAnsi" w:cstheme="majorHAnsi"/>
           <w:sz w:val="26"/>
@@ -6415,6 +6497,18 @@
     <w:p>
       <w:pPr>
         <w:spacing w:after="0"/>
+        <w:jc w:val="center"/>
+        <w:rPr>
+          <w:rFonts w:asciiTheme="majorHAnsi" w:hAnsiTheme="majorHAnsi" w:cstheme="majorHAnsi"/>
+          <w:sz w:val="26"/>
+          <w:szCs w:val="26"/>
+          <w:lang w:val="en-US"/>
+        </w:rPr>
+      </w:pPr>
+    </w:p>
+    <w:p>
+      <w:pPr>
+        <w:spacing w:after="0"/>
         <w:rPr>
           <w:rFonts w:asciiTheme="majorHAnsi" w:hAnsiTheme="majorHAnsi" w:cstheme="majorHAnsi"/>
           <w:sz w:val="26"/>
@@ -6487,6 +6581,18 @@
           </wp:inline>
         </w:drawing>
       </w:r>
+    </w:p>
+    <w:p>
+      <w:pPr>
+        <w:spacing w:after="0"/>
+        <w:jc w:val="center"/>
+        <w:rPr>
+          <w:rFonts w:asciiTheme="majorHAnsi" w:hAnsiTheme="majorHAnsi" w:cstheme="majorHAnsi"/>
+          <w:sz w:val="26"/>
+          <w:szCs w:val="26"/>
+          <w:lang w:val="en-US"/>
+        </w:rPr>
+      </w:pPr>
     </w:p>
     <w:p>
       <w:pPr>
@@ -6568,6 +6674,18 @@
     <w:p>
       <w:pPr>
         <w:spacing w:after="0"/>
+        <w:jc w:val="center"/>
+        <w:rPr>
+          <w:rFonts w:asciiTheme="majorHAnsi" w:hAnsiTheme="majorHAnsi" w:cstheme="majorHAnsi"/>
+          <w:sz w:val="26"/>
+          <w:szCs w:val="26"/>
+          <w:lang w:val="en-US"/>
+        </w:rPr>
+      </w:pPr>
+    </w:p>
+    <w:p>
+      <w:pPr>
+        <w:spacing w:after="0"/>
         <w:rPr>
           <w:rFonts w:asciiTheme="majorHAnsi" w:hAnsiTheme="majorHAnsi" w:cstheme="majorHAnsi"/>
           <w:sz w:val="26"/>
@@ -6640,6 +6758,18 @@
           </wp:inline>
         </w:drawing>
       </w:r>
+    </w:p>
+    <w:p>
+      <w:pPr>
+        <w:spacing w:after="0"/>
+        <w:jc w:val="center"/>
+        <w:rPr>
+          <w:rFonts w:asciiTheme="majorHAnsi" w:hAnsiTheme="majorHAnsi" w:cstheme="majorHAnsi"/>
+          <w:sz w:val="26"/>
+          <w:szCs w:val="26"/>
+          <w:lang w:val="en-US"/>
+        </w:rPr>
+      </w:pPr>
     </w:p>
     <w:p>
       <w:pPr>
@@ -6721,6 +6851,18 @@
     <w:p>
       <w:pPr>
         <w:spacing w:after="0"/>
+        <w:jc w:val="center"/>
+        <w:rPr>
+          <w:rFonts w:asciiTheme="majorHAnsi" w:hAnsiTheme="majorHAnsi" w:cstheme="majorHAnsi"/>
+          <w:sz w:val="26"/>
+          <w:szCs w:val="26"/>
+          <w:lang w:val="en-US"/>
+        </w:rPr>
+      </w:pPr>
+    </w:p>
+    <w:p>
+      <w:pPr>
+        <w:spacing w:after="0"/>
         <w:rPr>
           <w:rFonts w:asciiTheme="majorHAnsi" w:hAnsiTheme="majorHAnsi" w:cstheme="majorHAnsi"/>
           <w:sz w:val="26"/>
@@ -7061,6 +7203,7 @@
           <w:numId w:val="8"/>
         </w:numPr>
         <w:spacing w:after="0"/>
+        <w:ind w:left="357" w:hanging="357"/>
         <w:rPr>
           <w:rFonts w:asciiTheme="majorHAnsi" w:hAnsiTheme="majorHAnsi" w:cstheme="majorHAnsi"/>
           <w:sz w:val="26"/>
@@ -7127,6 +7270,17 @@
           </wp:inline>
         </w:drawing>
       </w:r>
+    </w:p>
+    <w:p>
+      <w:pPr>
+        <w:pStyle w:val="ListParagraph"/>
+        <w:spacing w:after="0"/>
+        <w:rPr>
+          <w:rFonts w:asciiTheme="majorHAnsi" w:hAnsiTheme="majorHAnsi" w:cstheme="majorHAnsi"/>
+          <w:sz w:val="26"/>
+          <w:szCs w:val="26"/>
+        </w:rPr>
+      </w:pPr>
     </w:p>
     <w:p>
       <w:pPr>
@@ -7215,6 +7369,8 @@
           <w:szCs w:val="26"/>
         </w:rPr>
       </w:pPr>
+      <w:bookmarkStart w:id="0" w:name="_GoBack"/>
+      <w:bookmarkEnd w:id="0"/>
     </w:p>
     <w:p>
       <w:pPr>
@@ -7278,8 +7434,10 @@
       <w:r>
         <w:rPr>
           <w:rFonts w:asciiTheme="majorHAnsi" w:hAnsiTheme="majorHAnsi" w:cstheme="majorHAnsi"/>
-          <w:sz w:val="26"/>
-          <w:szCs w:val="26"/>
+          <w:noProof/>
+          <w:sz w:val="26"/>
+          <w:szCs w:val="26"/>
+          <w:lang w:eastAsia="vi-VN"/>
         </w:rPr>
         <w:lastRenderedPageBreak/>
         <w:drawing>
@@ -7368,8 +7526,10 @@
       <w:r>
         <w:rPr>
           <w:rFonts w:asciiTheme="majorHAnsi" w:hAnsiTheme="majorHAnsi" w:cstheme="majorHAnsi"/>
-          <w:sz w:val="26"/>
-          <w:szCs w:val="26"/>
+          <w:noProof/>
+          <w:sz w:val="26"/>
+          <w:szCs w:val="26"/>
+          <w:lang w:eastAsia="vi-VN"/>
         </w:rPr>
         <w:lastRenderedPageBreak/>
         <w:drawing>
@@ -7453,8 +7613,6 @@
         </w:rPr>
         <w:t xml:space="preserve"> </w:t>
       </w:r>
-      <w:bookmarkStart w:id="0" w:name="_GoBack"/>
-      <w:bookmarkEnd w:id="0"/>
       <w:r>
         <w:rPr>
           <w:rFonts w:asciiTheme="majorHAnsi" w:hAnsiTheme="majorHAnsi" w:cstheme="majorHAnsi"/>
@@ -7476,8 +7634,10 @@
       <w:r>
         <w:rPr>
           <w:rFonts w:asciiTheme="majorHAnsi" w:hAnsiTheme="majorHAnsi" w:cstheme="majorHAnsi"/>
-          <w:sz w:val="26"/>
-          <w:szCs w:val="26"/>
+          <w:noProof/>
+          <w:sz w:val="26"/>
+          <w:szCs w:val="26"/>
+          <w:lang w:eastAsia="vi-VN"/>
         </w:rPr>
         <w:lastRenderedPageBreak/>
         <w:drawing>
@@ -9485,7 +9645,7 @@
 </file>
 
 <file path=customXml/itemProps1.xml><?xml version="1.0" encoding="utf-8"?>
-<ds:datastoreItem xmlns:ds="http://schemas.openxmlformats.org/officeDocument/2006/customXml" ds:itemID="{07A193B5-60B4-4360-BF66-DA4A704B9E3B}">
+<ds:datastoreItem xmlns:ds="http://schemas.openxmlformats.org/officeDocument/2006/customXml" ds:itemID="{599D2C45-EE19-4A3D-9592-568E26161199}">
   <ds:schemaRefs>
     <ds:schemaRef ds:uri="http://schemas.openxmlformats.org/officeDocument/2006/bibliography"/>
   </ds:schemaRefs>

</xml_diff>